<commit_message>
Adding state ids to the code
Added a function to create a state id based on the driving rules for
the smart cab game
</commit_message>
<xml_diff>
--- a/P4-SmartCab-Project-Write-Up.docx
+++ b/P4-SmartCab-Project-Write-Up.docx
@@ -99,7 +99,13 @@
     <w:p/>
     <w:p>
       <w:r>
-        <w:t>We also have an input which is the direction that the Planner is trying to send us.  This can be:</w:t>
+        <w:t xml:space="preserve">We also have an input which is the direction that the Planner is trying to send </w:t>
+      </w:r>
+      <w:r>
+        <w:t>the Smart Cab</w:t>
+      </w:r>
+      <w:r>
+        <w:t>.  This can be:</w:t>
       </w:r>
     </w:p>
     <w:p/>
@@ -111,7 +117,19 @@
     <w:p/>
     <w:p>
       <w:r>
-        <w:t>A combination of these will be used to create the state for the cab:</w:t>
+        <w:t xml:space="preserve">A combination of these </w:t>
+      </w:r>
+      <w:r>
+        <w:t>could</w:t>
+      </w:r>
+      <w:r>
+        <w:t xml:space="preserve"> be used to create the state for the cab</w:t>
+      </w:r>
+      <w:r>
+        <w:t>, for example</w:t>
+      </w:r>
+      <w:r>
+        <w:t>:</w:t>
       </w:r>
     </w:p>
     <w:p/>
@@ -145,14 +163,2423 @@
       </w:r>
       <w:proofErr w:type="gramEnd"/>
       <w:r>
-        <w:t xml:space="preserve"> action (for example to get a higher score) based on a minimal length of time.  This could lead to crashes which as a cab passenger we would want to avoid!  It also increases the number of states dramatically making learning harder.</w:t>
+        <w:t xml:space="preserve"> action </w:t>
+      </w:r>
+      <w:r>
+        <w:t xml:space="preserve">in order to get a higher score </w:t>
+      </w:r>
+      <w:r>
+        <w:t>based on a minimal length of time.  This could lead to crashes which as a cab passenger we would want to avoid!  It also increases the number of states dramatically making learning harder.</w:t>
       </w:r>
     </w:p>
     <w:p/>
     <w:p>
       <w:r>
-        <w:t xml:space="preserve">A function called </w:t>
-      </w:r>
+        <w:t>However, this still leaves a potential 512 states which is too many for a potential 40-50 step journey.  Therefore, the following have been identified as the key states that need modelling</w:t>
+      </w:r>
+      <w:r>
+        <w:t xml:space="preserve"> (this could potentially be reduced to a smaller set of states but this reflects the driving rules defined for the game in a meaningful way)</w:t>
+      </w:r>
+      <w:r>
+        <w:t>:</w:t>
+      </w:r>
+    </w:p>
+    <w:p/>
+    <w:tbl>
+      <w:tblPr>
+        <w:tblW w:w="8604" w:type="dxa"/>
+        <w:tblLook w:val="04A0" w:firstRow="1" w:lastRow="0" w:firstColumn="1" w:lastColumn="0" w:noHBand="0" w:noVBand="1"/>
+      </w:tblPr>
+      <w:tblGrid>
+        <w:gridCol w:w="1300"/>
+        <w:gridCol w:w="1300"/>
+        <w:gridCol w:w="1300"/>
+        <w:gridCol w:w="1300"/>
+        <w:gridCol w:w="1300"/>
+        <w:gridCol w:w="600"/>
+        <w:gridCol w:w="1690"/>
+      </w:tblGrid>
+      <w:tr>
+        <w:trPr>
+          <w:trHeight w:val="320"/>
+        </w:trPr>
+        <w:tc>
+          <w:tcPr>
+            <w:tcW w:w="1300" w:type="dxa"/>
+            <w:tcBorders>
+              <w:top w:val="nil"/>
+              <w:left w:val="nil"/>
+              <w:bottom w:val="nil"/>
+              <w:right w:val="nil"/>
+            </w:tcBorders>
+            <w:shd w:val="clear" w:color="auto" w:fill="auto"/>
+            <w:noWrap/>
+            <w:vAlign w:val="bottom"/>
+            <w:hideMark/>
+          </w:tcPr>
+          <w:p>
+            <w:pPr>
+              <w:rPr>
+                <w:rFonts w:ascii="Times New Roman" w:hAnsi="Times New Roman" w:cs="Times New Roman"/>
+                <w:sz w:val="20"/>
+                <w:szCs w:val="20"/>
+                <w:lang w:val="en-US"/>
+              </w:rPr>
+            </w:pPr>
+          </w:p>
+        </w:tc>
+        <w:tc>
+          <w:tcPr>
+            <w:tcW w:w="1300" w:type="dxa"/>
+            <w:tcBorders>
+              <w:top w:val="nil"/>
+              <w:left w:val="nil"/>
+              <w:bottom w:val="nil"/>
+              <w:right w:val="nil"/>
+            </w:tcBorders>
+            <w:shd w:val="clear" w:color="auto" w:fill="auto"/>
+            <w:noWrap/>
+            <w:vAlign w:val="bottom"/>
+            <w:hideMark/>
+          </w:tcPr>
+          <w:p>
+            <w:pPr>
+              <w:rPr>
+                <w:rFonts w:ascii="Calibri" w:eastAsia="Times New Roman" w:hAnsi="Calibri" w:cs="Times New Roman"/>
+                <w:color w:val="000000"/>
+                <w:lang w:val="en-US"/>
+              </w:rPr>
+            </w:pPr>
+            <w:r>
+              <w:rPr>
+                <w:rFonts w:ascii="Calibri" w:eastAsia="Times New Roman" w:hAnsi="Calibri" w:cs="Times New Roman"/>
+                <w:color w:val="000000"/>
+                <w:lang w:val="en-US"/>
+              </w:rPr>
+              <w:t>Inputs</w:t>
+            </w:r>
+          </w:p>
+        </w:tc>
+        <w:tc>
+          <w:tcPr>
+            <w:tcW w:w="1300" w:type="dxa"/>
+            <w:tcBorders>
+              <w:top w:val="nil"/>
+              <w:left w:val="nil"/>
+              <w:bottom w:val="nil"/>
+              <w:right w:val="nil"/>
+            </w:tcBorders>
+            <w:shd w:val="clear" w:color="auto" w:fill="auto"/>
+            <w:noWrap/>
+            <w:vAlign w:val="bottom"/>
+            <w:hideMark/>
+          </w:tcPr>
+          <w:p>
+            <w:pPr>
+              <w:rPr>
+                <w:rFonts w:ascii="Calibri" w:eastAsia="Times New Roman" w:hAnsi="Calibri" w:cs="Times New Roman"/>
+                <w:color w:val="000000"/>
+                <w:lang w:val="en-US"/>
+              </w:rPr>
+            </w:pPr>
+          </w:p>
+        </w:tc>
+        <w:tc>
+          <w:tcPr>
+            <w:tcW w:w="1300" w:type="dxa"/>
+            <w:tcBorders>
+              <w:top w:val="nil"/>
+              <w:left w:val="nil"/>
+              <w:bottom w:val="nil"/>
+              <w:right w:val="nil"/>
+            </w:tcBorders>
+            <w:shd w:val="clear" w:color="auto" w:fill="auto"/>
+            <w:noWrap/>
+            <w:vAlign w:val="bottom"/>
+            <w:hideMark/>
+          </w:tcPr>
+          <w:p>
+            <w:pPr>
+              <w:rPr>
+                <w:rFonts w:ascii="Times New Roman" w:eastAsia="Times New Roman" w:hAnsi="Times New Roman" w:cs="Times New Roman"/>
+                <w:sz w:val="20"/>
+                <w:szCs w:val="20"/>
+                <w:lang w:val="en-US"/>
+              </w:rPr>
+            </w:pPr>
+          </w:p>
+        </w:tc>
+        <w:tc>
+          <w:tcPr>
+            <w:tcW w:w="1300" w:type="dxa"/>
+            <w:tcBorders>
+              <w:top w:val="nil"/>
+              <w:left w:val="nil"/>
+              <w:bottom w:val="nil"/>
+              <w:right w:val="nil"/>
+            </w:tcBorders>
+            <w:shd w:val="clear" w:color="auto" w:fill="auto"/>
+            <w:noWrap/>
+            <w:vAlign w:val="bottom"/>
+            <w:hideMark/>
+          </w:tcPr>
+          <w:p>
+            <w:pPr>
+              <w:rPr>
+                <w:rFonts w:ascii="Times New Roman" w:eastAsia="Times New Roman" w:hAnsi="Times New Roman" w:cs="Times New Roman"/>
+                <w:sz w:val="20"/>
+                <w:szCs w:val="20"/>
+                <w:lang w:val="en-US"/>
+              </w:rPr>
+            </w:pPr>
+          </w:p>
+        </w:tc>
+        <w:tc>
+          <w:tcPr>
+            <w:tcW w:w="600" w:type="dxa"/>
+            <w:tcBorders>
+              <w:top w:val="nil"/>
+              <w:left w:val="nil"/>
+              <w:bottom w:val="nil"/>
+              <w:right w:val="nil"/>
+            </w:tcBorders>
+            <w:shd w:val="clear" w:color="auto" w:fill="auto"/>
+            <w:noWrap/>
+            <w:vAlign w:val="bottom"/>
+            <w:hideMark/>
+          </w:tcPr>
+          <w:p>
+            <w:pPr>
+              <w:rPr>
+                <w:rFonts w:ascii="Times New Roman" w:eastAsia="Times New Roman" w:hAnsi="Times New Roman" w:cs="Times New Roman"/>
+                <w:sz w:val="20"/>
+                <w:szCs w:val="20"/>
+                <w:lang w:val="en-US"/>
+              </w:rPr>
+            </w:pPr>
+          </w:p>
+        </w:tc>
+        <w:tc>
+          <w:tcPr>
+            <w:tcW w:w="1504" w:type="dxa"/>
+            <w:tcBorders>
+              <w:top w:val="nil"/>
+              <w:left w:val="nil"/>
+              <w:bottom w:val="nil"/>
+              <w:right w:val="nil"/>
+            </w:tcBorders>
+            <w:shd w:val="clear" w:color="auto" w:fill="auto"/>
+            <w:noWrap/>
+            <w:vAlign w:val="bottom"/>
+            <w:hideMark/>
+          </w:tcPr>
+          <w:p>
+            <w:pPr>
+              <w:rPr>
+                <w:rFonts w:ascii="Times New Roman" w:eastAsia="Times New Roman" w:hAnsi="Times New Roman" w:cs="Times New Roman"/>
+                <w:sz w:val="20"/>
+                <w:szCs w:val="20"/>
+                <w:lang w:val="en-US"/>
+              </w:rPr>
+            </w:pPr>
+          </w:p>
+        </w:tc>
+      </w:tr>
+      <w:tr>
+        <w:trPr>
+          <w:trHeight w:val="320"/>
+        </w:trPr>
+        <w:tc>
+          <w:tcPr>
+            <w:tcW w:w="1300" w:type="dxa"/>
+            <w:tcBorders>
+              <w:top w:val="nil"/>
+              <w:left w:val="nil"/>
+              <w:bottom w:val="nil"/>
+              <w:right w:val="nil"/>
+            </w:tcBorders>
+            <w:shd w:val="clear" w:color="auto" w:fill="auto"/>
+            <w:noWrap/>
+            <w:vAlign w:val="bottom"/>
+            <w:hideMark/>
+          </w:tcPr>
+          <w:p>
+            <w:pPr>
+              <w:rPr>
+                <w:rFonts w:ascii="Calibri" w:eastAsia="Times New Roman" w:hAnsi="Calibri" w:cs="Times New Roman"/>
+                <w:color w:val="000000"/>
+                <w:lang w:val="en-US"/>
+              </w:rPr>
+            </w:pPr>
+            <w:r>
+              <w:rPr>
+                <w:rFonts w:ascii="Calibri" w:eastAsia="Times New Roman" w:hAnsi="Calibri" w:cs="Times New Roman"/>
+                <w:color w:val="000000"/>
+                <w:lang w:val="en-US"/>
+              </w:rPr>
+              <w:t>State ID</w:t>
+            </w:r>
+          </w:p>
+        </w:tc>
+        <w:tc>
+          <w:tcPr>
+            <w:tcW w:w="1300" w:type="dxa"/>
+            <w:tcBorders>
+              <w:top w:val="nil"/>
+              <w:left w:val="nil"/>
+              <w:bottom w:val="nil"/>
+              <w:right w:val="nil"/>
+            </w:tcBorders>
+            <w:shd w:val="clear" w:color="auto" w:fill="auto"/>
+            <w:noWrap/>
+            <w:vAlign w:val="bottom"/>
+            <w:hideMark/>
+          </w:tcPr>
+          <w:p>
+            <w:pPr>
+              <w:rPr>
+                <w:rFonts w:ascii="Calibri" w:eastAsia="Times New Roman" w:hAnsi="Calibri" w:cs="Times New Roman"/>
+                <w:color w:val="000000"/>
+                <w:lang w:val="en-US"/>
+              </w:rPr>
+            </w:pPr>
+            <w:r>
+              <w:rPr>
+                <w:rFonts w:ascii="Calibri" w:eastAsia="Times New Roman" w:hAnsi="Calibri" w:cs="Times New Roman"/>
+                <w:color w:val="000000"/>
+                <w:lang w:val="en-US"/>
+              </w:rPr>
+              <w:t>Light</w:t>
+            </w:r>
+          </w:p>
+        </w:tc>
+        <w:tc>
+          <w:tcPr>
+            <w:tcW w:w="1300" w:type="dxa"/>
+            <w:tcBorders>
+              <w:top w:val="nil"/>
+              <w:left w:val="nil"/>
+              <w:bottom w:val="nil"/>
+              <w:right w:val="nil"/>
+            </w:tcBorders>
+            <w:shd w:val="clear" w:color="auto" w:fill="auto"/>
+            <w:noWrap/>
+            <w:vAlign w:val="bottom"/>
+            <w:hideMark/>
+          </w:tcPr>
+          <w:p>
+            <w:pPr>
+              <w:rPr>
+                <w:rFonts w:ascii="Calibri" w:eastAsia="Times New Roman" w:hAnsi="Calibri" w:cs="Times New Roman"/>
+                <w:color w:val="000000"/>
+                <w:lang w:val="en-US"/>
+              </w:rPr>
+            </w:pPr>
+            <w:r>
+              <w:rPr>
+                <w:rFonts w:ascii="Calibri" w:eastAsia="Times New Roman" w:hAnsi="Calibri" w:cs="Times New Roman"/>
+                <w:color w:val="000000"/>
+                <w:lang w:val="en-US"/>
+              </w:rPr>
+              <w:t>Oncoming</w:t>
+            </w:r>
+          </w:p>
+        </w:tc>
+        <w:tc>
+          <w:tcPr>
+            <w:tcW w:w="1300" w:type="dxa"/>
+            <w:tcBorders>
+              <w:top w:val="nil"/>
+              <w:left w:val="nil"/>
+              <w:bottom w:val="nil"/>
+              <w:right w:val="nil"/>
+            </w:tcBorders>
+            <w:shd w:val="clear" w:color="auto" w:fill="auto"/>
+            <w:noWrap/>
+            <w:vAlign w:val="bottom"/>
+            <w:hideMark/>
+          </w:tcPr>
+          <w:p>
+            <w:pPr>
+              <w:rPr>
+                <w:rFonts w:ascii="Calibri" w:eastAsia="Times New Roman" w:hAnsi="Calibri" w:cs="Times New Roman"/>
+                <w:color w:val="000000"/>
+                <w:lang w:val="en-US"/>
+              </w:rPr>
+            </w:pPr>
+            <w:r>
+              <w:rPr>
+                <w:rFonts w:ascii="Calibri" w:eastAsia="Times New Roman" w:hAnsi="Calibri" w:cs="Times New Roman"/>
+                <w:color w:val="000000"/>
+                <w:lang w:val="en-US"/>
+              </w:rPr>
+              <w:t>Left</w:t>
+            </w:r>
+          </w:p>
+        </w:tc>
+        <w:tc>
+          <w:tcPr>
+            <w:tcW w:w="1300" w:type="dxa"/>
+            <w:tcBorders>
+              <w:top w:val="nil"/>
+              <w:left w:val="nil"/>
+              <w:bottom w:val="nil"/>
+              <w:right w:val="nil"/>
+            </w:tcBorders>
+            <w:shd w:val="clear" w:color="auto" w:fill="auto"/>
+            <w:noWrap/>
+            <w:vAlign w:val="bottom"/>
+            <w:hideMark/>
+          </w:tcPr>
+          <w:p>
+            <w:pPr>
+              <w:rPr>
+                <w:rFonts w:ascii="Calibri" w:eastAsia="Times New Roman" w:hAnsi="Calibri" w:cs="Times New Roman"/>
+                <w:color w:val="000000"/>
+                <w:lang w:val="en-US"/>
+              </w:rPr>
+            </w:pPr>
+            <w:r>
+              <w:rPr>
+                <w:rFonts w:ascii="Calibri" w:eastAsia="Times New Roman" w:hAnsi="Calibri" w:cs="Times New Roman"/>
+                <w:color w:val="000000"/>
+                <w:lang w:val="en-US"/>
+              </w:rPr>
+              <w:t>Right</w:t>
+            </w:r>
+          </w:p>
+        </w:tc>
+        <w:tc>
+          <w:tcPr>
+            <w:tcW w:w="600" w:type="dxa"/>
+            <w:tcBorders>
+              <w:top w:val="nil"/>
+              <w:left w:val="nil"/>
+              <w:bottom w:val="nil"/>
+              <w:right w:val="nil"/>
+            </w:tcBorders>
+            <w:shd w:val="clear" w:color="auto" w:fill="auto"/>
+            <w:noWrap/>
+            <w:vAlign w:val="bottom"/>
+            <w:hideMark/>
+          </w:tcPr>
+          <w:p>
+            <w:pPr>
+              <w:rPr>
+                <w:rFonts w:ascii="Calibri" w:eastAsia="Times New Roman" w:hAnsi="Calibri" w:cs="Times New Roman"/>
+                <w:color w:val="000000"/>
+                <w:lang w:val="en-US"/>
+              </w:rPr>
+            </w:pPr>
+          </w:p>
+        </w:tc>
+        <w:tc>
+          <w:tcPr>
+            <w:tcW w:w="1504" w:type="dxa"/>
+            <w:tcBorders>
+              <w:top w:val="nil"/>
+              <w:left w:val="nil"/>
+              <w:bottom w:val="nil"/>
+              <w:right w:val="nil"/>
+            </w:tcBorders>
+            <w:shd w:val="clear" w:color="auto" w:fill="auto"/>
+            <w:noWrap/>
+            <w:vAlign w:val="bottom"/>
+            <w:hideMark/>
+          </w:tcPr>
+          <w:p>
+            <w:pPr>
+              <w:rPr>
+                <w:rFonts w:ascii="Calibri" w:eastAsia="Times New Roman" w:hAnsi="Calibri" w:cs="Times New Roman"/>
+                <w:color w:val="000000"/>
+                <w:lang w:val="en-US"/>
+              </w:rPr>
+            </w:pPr>
+            <w:proofErr w:type="spellStart"/>
+            <w:r>
+              <w:rPr>
+                <w:rFonts w:ascii="Calibri" w:eastAsia="Times New Roman" w:hAnsi="Calibri" w:cs="Times New Roman"/>
+                <w:color w:val="000000"/>
+                <w:lang w:val="en-US"/>
+              </w:rPr>
+              <w:t>Planner_action</w:t>
+            </w:r>
+            <w:proofErr w:type="spellEnd"/>
+          </w:p>
+        </w:tc>
+      </w:tr>
+      <w:tr>
+        <w:trPr>
+          <w:trHeight w:val="320"/>
+        </w:trPr>
+        <w:tc>
+          <w:tcPr>
+            <w:tcW w:w="1300" w:type="dxa"/>
+            <w:tcBorders>
+              <w:top w:val="nil"/>
+              <w:left w:val="nil"/>
+              <w:bottom w:val="nil"/>
+              <w:right w:val="nil"/>
+            </w:tcBorders>
+            <w:shd w:val="clear" w:color="auto" w:fill="auto"/>
+            <w:noWrap/>
+            <w:vAlign w:val="bottom"/>
+            <w:hideMark/>
+          </w:tcPr>
+          <w:p>
+            <w:pPr>
+              <w:rPr>
+                <w:rFonts w:ascii="Calibri" w:eastAsia="Times New Roman" w:hAnsi="Calibri" w:cs="Times New Roman"/>
+                <w:color w:val="000000"/>
+                <w:lang w:val="en-US"/>
+              </w:rPr>
+            </w:pPr>
+          </w:p>
+        </w:tc>
+        <w:tc>
+          <w:tcPr>
+            <w:tcW w:w="1300" w:type="dxa"/>
+            <w:tcBorders>
+              <w:top w:val="nil"/>
+              <w:left w:val="nil"/>
+              <w:bottom w:val="nil"/>
+              <w:right w:val="nil"/>
+            </w:tcBorders>
+            <w:shd w:val="clear" w:color="auto" w:fill="auto"/>
+            <w:noWrap/>
+            <w:vAlign w:val="bottom"/>
+            <w:hideMark/>
+          </w:tcPr>
+          <w:p>
+            <w:pPr>
+              <w:rPr>
+                <w:rFonts w:ascii="Times New Roman" w:eastAsia="Times New Roman" w:hAnsi="Times New Roman" w:cs="Times New Roman"/>
+                <w:sz w:val="20"/>
+                <w:szCs w:val="20"/>
+                <w:lang w:val="en-US"/>
+              </w:rPr>
+            </w:pPr>
+          </w:p>
+        </w:tc>
+        <w:tc>
+          <w:tcPr>
+            <w:tcW w:w="1300" w:type="dxa"/>
+            <w:tcBorders>
+              <w:top w:val="nil"/>
+              <w:left w:val="nil"/>
+              <w:bottom w:val="nil"/>
+              <w:right w:val="nil"/>
+            </w:tcBorders>
+            <w:shd w:val="clear" w:color="auto" w:fill="auto"/>
+            <w:noWrap/>
+            <w:vAlign w:val="bottom"/>
+            <w:hideMark/>
+          </w:tcPr>
+          <w:p>
+            <w:pPr>
+              <w:rPr>
+                <w:rFonts w:ascii="Times New Roman" w:eastAsia="Times New Roman" w:hAnsi="Times New Roman" w:cs="Times New Roman"/>
+                <w:sz w:val="20"/>
+                <w:szCs w:val="20"/>
+                <w:lang w:val="en-US"/>
+              </w:rPr>
+            </w:pPr>
+          </w:p>
+        </w:tc>
+        <w:tc>
+          <w:tcPr>
+            <w:tcW w:w="1300" w:type="dxa"/>
+            <w:tcBorders>
+              <w:top w:val="nil"/>
+              <w:left w:val="nil"/>
+              <w:bottom w:val="nil"/>
+              <w:right w:val="nil"/>
+            </w:tcBorders>
+            <w:shd w:val="clear" w:color="auto" w:fill="auto"/>
+            <w:noWrap/>
+            <w:vAlign w:val="bottom"/>
+            <w:hideMark/>
+          </w:tcPr>
+          <w:p>
+            <w:pPr>
+              <w:rPr>
+                <w:rFonts w:ascii="Times New Roman" w:eastAsia="Times New Roman" w:hAnsi="Times New Roman" w:cs="Times New Roman"/>
+                <w:sz w:val="20"/>
+                <w:szCs w:val="20"/>
+                <w:lang w:val="en-US"/>
+              </w:rPr>
+            </w:pPr>
+          </w:p>
+        </w:tc>
+        <w:tc>
+          <w:tcPr>
+            <w:tcW w:w="1300" w:type="dxa"/>
+            <w:tcBorders>
+              <w:top w:val="nil"/>
+              <w:left w:val="nil"/>
+              <w:bottom w:val="nil"/>
+              <w:right w:val="nil"/>
+            </w:tcBorders>
+            <w:shd w:val="clear" w:color="auto" w:fill="auto"/>
+            <w:noWrap/>
+            <w:vAlign w:val="bottom"/>
+            <w:hideMark/>
+          </w:tcPr>
+          <w:p>
+            <w:pPr>
+              <w:rPr>
+                <w:rFonts w:ascii="Times New Roman" w:eastAsia="Times New Roman" w:hAnsi="Times New Roman" w:cs="Times New Roman"/>
+                <w:sz w:val="20"/>
+                <w:szCs w:val="20"/>
+                <w:lang w:val="en-US"/>
+              </w:rPr>
+            </w:pPr>
+          </w:p>
+        </w:tc>
+        <w:tc>
+          <w:tcPr>
+            <w:tcW w:w="600" w:type="dxa"/>
+            <w:tcBorders>
+              <w:top w:val="nil"/>
+              <w:left w:val="nil"/>
+              <w:bottom w:val="nil"/>
+              <w:right w:val="nil"/>
+            </w:tcBorders>
+            <w:shd w:val="clear" w:color="auto" w:fill="auto"/>
+            <w:noWrap/>
+            <w:vAlign w:val="bottom"/>
+            <w:hideMark/>
+          </w:tcPr>
+          <w:p>
+            <w:pPr>
+              <w:rPr>
+                <w:rFonts w:ascii="Times New Roman" w:eastAsia="Times New Roman" w:hAnsi="Times New Roman" w:cs="Times New Roman"/>
+                <w:sz w:val="20"/>
+                <w:szCs w:val="20"/>
+                <w:lang w:val="en-US"/>
+              </w:rPr>
+            </w:pPr>
+          </w:p>
+        </w:tc>
+        <w:tc>
+          <w:tcPr>
+            <w:tcW w:w="1504" w:type="dxa"/>
+            <w:tcBorders>
+              <w:top w:val="nil"/>
+              <w:left w:val="nil"/>
+              <w:bottom w:val="nil"/>
+              <w:right w:val="nil"/>
+            </w:tcBorders>
+            <w:shd w:val="clear" w:color="auto" w:fill="auto"/>
+            <w:noWrap/>
+            <w:vAlign w:val="bottom"/>
+            <w:hideMark/>
+          </w:tcPr>
+          <w:p>
+            <w:pPr>
+              <w:rPr>
+                <w:rFonts w:ascii="Times New Roman" w:eastAsia="Times New Roman" w:hAnsi="Times New Roman" w:cs="Times New Roman"/>
+                <w:sz w:val="20"/>
+                <w:szCs w:val="20"/>
+                <w:lang w:val="en-US"/>
+              </w:rPr>
+            </w:pPr>
+          </w:p>
+        </w:tc>
+      </w:tr>
+      <w:tr>
+        <w:trPr>
+          <w:trHeight w:val="324"/>
+        </w:trPr>
+        <w:tc>
+          <w:tcPr>
+            <w:tcW w:w="1300" w:type="dxa"/>
+            <w:tcBorders>
+              <w:top w:val="nil"/>
+              <w:left w:val="nil"/>
+              <w:bottom w:val="nil"/>
+              <w:right w:val="nil"/>
+            </w:tcBorders>
+            <w:shd w:val="clear" w:color="auto" w:fill="auto"/>
+            <w:noWrap/>
+            <w:vAlign w:val="bottom"/>
+            <w:hideMark/>
+          </w:tcPr>
+          <w:p>
+            <w:pPr>
+              <w:jc w:val="right"/>
+              <w:rPr>
+                <w:rFonts w:ascii="Calibri" w:eastAsia="Times New Roman" w:hAnsi="Calibri" w:cs="Times New Roman"/>
+                <w:color w:val="000000"/>
+                <w:lang w:val="en-US"/>
+              </w:rPr>
+            </w:pPr>
+            <w:r>
+              <w:rPr>
+                <w:rFonts w:ascii="Calibri" w:eastAsia="Times New Roman" w:hAnsi="Calibri" w:cs="Times New Roman"/>
+                <w:color w:val="000000"/>
+                <w:lang w:val="en-US"/>
+              </w:rPr>
+              <w:t>0</w:t>
+            </w:r>
+          </w:p>
+        </w:tc>
+        <w:tc>
+          <w:tcPr>
+            <w:tcW w:w="1300" w:type="dxa"/>
+            <w:tcBorders>
+              <w:top w:val="nil"/>
+              <w:left w:val="nil"/>
+              <w:bottom w:val="nil"/>
+              <w:right w:val="nil"/>
+            </w:tcBorders>
+            <w:shd w:val="clear" w:color="auto" w:fill="auto"/>
+            <w:noWrap/>
+            <w:vAlign w:val="bottom"/>
+            <w:hideMark/>
+          </w:tcPr>
+          <w:p>
+            <w:pPr>
+              <w:rPr>
+                <w:rFonts w:ascii="Calibri" w:eastAsia="Times New Roman" w:hAnsi="Calibri" w:cs="Times New Roman"/>
+                <w:color w:val="000000"/>
+                <w:lang w:val="en-US"/>
+              </w:rPr>
+            </w:pPr>
+            <w:r>
+              <w:rPr>
+                <w:rFonts w:ascii="Calibri" w:eastAsia="Times New Roman" w:hAnsi="Calibri" w:cs="Times New Roman"/>
+                <w:color w:val="000000"/>
+                <w:lang w:val="en-US"/>
+              </w:rPr>
+              <w:t>Green</w:t>
+            </w:r>
+          </w:p>
+        </w:tc>
+        <w:tc>
+          <w:tcPr>
+            <w:tcW w:w="1300" w:type="dxa"/>
+            <w:tcBorders>
+              <w:top w:val="nil"/>
+              <w:left w:val="nil"/>
+              <w:bottom w:val="nil"/>
+              <w:right w:val="nil"/>
+            </w:tcBorders>
+            <w:shd w:val="clear" w:color="auto" w:fill="auto"/>
+            <w:noWrap/>
+            <w:vAlign w:val="bottom"/>
+            <w:hideMark/>
+          </w:tcPr>
+          <w:p>
+            <w:pPr>
+              <w:rPr>
+                <w:rFonts w:ascii="Calibri" w:eastAsia="Times New Roman" w:hAnsi="Calibri" w:cs="Times New Roman"/>
+                <w:color w:val="000000"/>
+                <w:lang w:val="en-US"/>
+              </w:rPr>
+            </w:pPr>
+            <w:r>
+              <w:rPr>
+                <w:rFonts w:ascii="Calibri" w:eastAsia="Times New Roman" w:hAnsi="Calibri" w:cs="Times New Roman"/>
+                <w:color w:val="000000"/>
+                <w:lang w:val="en-US"/>
+              </w:rPr>
+              <w:t>None</w:t>
+            </w:r>
+          </w:p>
+        </w:tc>
+        <w:tc>
+          <w:tcPr>
+            <w:tcW w:w="1300" w:type="dxa"/>
+            <w:tcBorders>
+              <w:top w:val="nil"/>
+              <w:left w:val="nil"/>
+              <w:bottom w:val="nil"/>
+              <w:right w:val="nil"/>
+            </w:tcBorders>
+            <w:shd w:val="clear" w:color="auto" w:fill="auto"/>
+            <w:noWrap/>
+            <w:vAlign w:val="bottom"/>
+            <w:hideMark/>
+          </w:tcPr>
+          <w:p>
+            <w:pPr>
+              <w:rPr>
+                <w:rFonts w:ascii="Calibri" w:eastAsia="Times New Roman" w:hAnsi="Calibri" w:cs="Times New Roman"/>
+                <w:color w:val="000000"/>
+                <w:lang w:val="en-US"/>
+              </w:rPr>
+            </w:pPr>
+            <w:r>
+              <w:rPr>
+                <w:rFonts w:ascii="Calibri" w:eastAsia="Times New Roman" w:hAnsi="Calibri" w:cs="Times New Roman"/>
+                <w:color w:val="000000"/>
+                <w:lang w:val="en-US"/>
+              </w:rPr>
+              <w:t>None</w:t>
+            </w:r>
+          </w:p>
+        </w:tc>
+        <w:tc>
+          <w:tcPr>
+            <w:tcW w:w="1300" w:type="dxa"/>
+            <w:tcBorders>
+              <w:top w:val="nil"/>
+              <w:left w:val="nil"/>
+              <w:bottom w:val="nil"/>
+              <w:right w:val="nil"/>
+            </w:tcBorders>
+            <w:shd w:val="clear" w:color="auto" w:fill="auto"/>
+            <w:noWrap/>
+            <w:vAlign w:val="bottom"/>
+            <w:hideMark/>
+          </w:tcPr>
+          <w:p>
+            <w:pPr>
+              <w:rPr>
+                <w:rFonts w:ascii="Calibri" w:eastAsia="Times New Roman" w:hAnsi="Calibri" w:cs="Times New Roman"/>
+                <w:color w:val="000000"/>
+                <w:lang w:val="en-US"/>
+              </w:rPr>
+            </w:pPr>
+            <w:r>
+              <w:rPr>
+                <w:rFonts w:ascii="Calibri" w:eastAsia="Times New Roman" w:hAnsi="Calibri" w:cs="Times New Roman"/>
+                <w:color w:val="000000"/>
+                <w:lang w:val="en-US"/>
+              </w:rPr>
+              <w:t>None</w:t>
+            </w:r>
+          </w:p>
+        </w:tc>
+        <w:tc>
+          <w:tcPr>
+            <w:tcW w:w="600" w:type="dxa"/>
+            <w:tcBorders>
+              <w:top w:val="nil"/>
+              <w:left w:val="nil"/>
+              <w:bottom w:val="nil"/>
+              <w:right w:val="nil"/>
+            </w:tcBorders>
+            <w:shd w:val="clear" w:color="auto" w:fill="auto"/>
+            <w:noWrap/>
+            <w:vAlign w:val="bottom"/>
+            <w:hideMark/>
+          </w:tcPr>
+          <w:p>
+            <w:pPr>
+              <w:rPr>
+                <w:rFonts w:ascii="Calibri" w:eastAsia="Times New Roman" w:hAnsi="Calibri" w:cs="Times New Roman"/>
+                <w:color w:val="000000"/>
+                <w:lang w:val="en-US"/>
+              </w:rPr>
+            </w:pPr>
+          </w:p>
+        </w:tc>
+        <w:tc>
+          <w:tcPr>
+            <w:tcW w:w="1504" w:type="dxa"/>
+            <w:tcBorders>
+              <w:top w:val="nil"/>
+              <w:left w:val="nil"/>
+              <w:bottom w:val="nil"/>
+              <w:right w:val="nil"/>
+            </w:tcBorders>
+            <w:shd w:val="clear" w:color="auto" w:fill="auto"/>
+            <w:noWrap/>
+            <w:vAlign w:val="bottom"/>
+            <w:hideMark/>
+          </w:tcPr>
+          <w:p>
+            <w:pPr>
+              <w:rPr>
+                <w:rFonts w:ascii="Calibri" w:eastAsia="Times New Roman" w:hAnsi="Calibri" w:cs="Times New Roman"/>
+                <w:color w:val="000000"/>
+                <w:lang w:val="en-US"/>
+              </w:rPr>
+            </w:pPr>
+            <w:r>
+              <w:rPr>
+                <w:rFonts w:ascii="Calibri" w:eastAsia="Times New Roman" w:hAnsi="Calibri" w:cs="Times New Roman"/>
+                <w:color w:val="000000"/>
+                <w:lang w:val="en-US"/>
+              </w:rPr>
+              <w:t>Any</w:t>
+            </w:r>
+          </w:p>
+        </w:tc>
+      </w:tr>
+      <w:tr>
+        <w:trPr>
+          <w:trHeight w:val="320"/>
+        </w:trPr>
+        <w:tc>
+          <w:tcPr>
+            <w:tcW w:w="1300" w:type="dxa"/>
+            <w:tcBorders>
+              <w:top w:val="nil"/>
+              <w:left w:val="nil"/>
+              <w:bottom w:val="nil"/>
+              <w:right w:val="nil"/>
+            </w:tcBorders>
+            <w:shd w:val="clear" w:color="auto" w:fill="auto"/>
+            <w:noWrap/>
+            <w:vAlign w:val="bottom"/>
+            <w:hideMark/>
+          </w:tcPr>
+          <w:p>
+            <w:pPr>
+              <w:jc w:val="right"/>
+              <w:rPr>
+                <w:rFonts w:ascii="Calibri" w:eastAsia="Times New Roman" w:hAnsi="Calibri" w:cs="Times New Roman"/>
+                <w:color w:val="000000"/>
+                <w:lang w:val="en-US"/>
+              </w:rPr>
+            </w:pPr>
+            <w:r>
+              <w:rPr>
+                <w:rFonts w:ascii="Calibri" w:eastAsia="Times New Roman" w:hAnsi="Calibri" w:cs="Times New Roman"/>
+                <w:color w:val="000000"/>
+                <w:lang w:val="en-US"/>
+              </w:rPr>
+              <w:t>1</w:t>
+            </w:r>
+          </w:p>
+        </w:tc>
+        <w:tc>
+          <w:tcPr>
+            <w:tcW w:w="1300" w:type="dxa"/>
+            <w:tcBorders>
+              <w:top w:val="nil"/>
+              <w:left w:val="nil"/>
+              <w:bottom w:val="nil"/>
+              <w:right w:val="nil"/>
+            </w:tcBorders>
+            <w:shd w:val="clear" w:color="auto" w:fill="auto"/>
+            <w:noWrap/>
+            <w:vAlign w:val="bottom"/>
+            <w:hideMark/>
+          </w:tcPr>
+          <w:p>
+            <w:pPr>
+              <w:rPr>
+                <w:rFonts w:ascii="Calibri" w:eastAsia="Times New Roman" w:hAnsi="Calibri" w:cs="Times New Roman"/>
+                <w:color w:val="000000"/>
+                <w:lang w:val="en-US"/>
+              </w:rPr>
+            </w:pPr>
+            <w:r>
+              <w:rPr>
+                <w:rFonts w:ascii="Calibri" w:eastAsia="Times New Roman" w:hAnsi="Calibri" w:cs="Times New Roman"/>
+                <w:color w:val="000000"/>
+                <w:lang w:val="en-US"/>
+              </w:rPr>
+              <w:t>Green</w:t>
+            </w:r>
+          </w:p>
+        </w:tc>
+        <w:tc>
+          <w:tcPr>
+            <w:tcW w:w="1300" w:type="dxa"/>
+            <w:tcBorders>
+              <w:top w:val="nil"/>
+              <w:left w:val="nil"/>
+              <w:bottom w:val="nil"/>
+              <w:right w:val="nil"/>
+            </w:tcBorders>
+            <w:shd w:val="clear" w:color="auto" w:fill="auto"/>
+            <w:noWrap/>
+            <w:vAlign w:val="bottom"/>
+            <w:hideMark/>
+          </w:tcPr>
+          <w:p>
+            <w:pPr>
+              <w:rPr>
+                <w:rFonts w:ascii="Calibri" w:eastAsia="Times New Roman" w:hAnsi="Calibri" w:cs="Times New Roman"/>
+                <w:color w:val="000000"/>
+                <w:lang w:val="en-US"/>
+              </w:rPr>
+            </w:pPr>
+            <w:r>
+              <w:rPr>
+                <w:rFonts w:ascii="Calibri" w:eastAsia="Times New Roman" w:hAnsi="Calibri" w:cs="Times New Roman"/>
+                <w:color w:val="000000"/>
+                <w:lang w:val="en-US"/>
+              </w:rPr>
+              <w:t>Forward</w:t>
+            </w:r>
+          </w:p>
+        </w:tc>
+        <w:tc>
+          <w:tcPr>
+            <w:tcW w:w="1300" w:type="dxa"/>
+            <w:tcBorders>
+              <w:top w:val="nil"/>
+              <w:left w:val="nil"/>
+              <w:bottom w:val="nil"/>
+              <w:right w:val="nil"/>
+            </w:tcBorders>
+            <w:shd w:val="clear" w:color="auto" w:fill="auto"/>
+            <w:noWrap/>
+            <w:vAlign w:val="bottom"/>
+            <w:hideMark/>
+          </w:tcPr>
+          <w:p>
+            <w:pPr>
+              <w:rPr>
+                <w:rFonts w:ascii="Calibri" w:eastAsia="Times New Roman" w:hAnsi="Calibri" w:cs="Times New Roman"/>
+                <w:color w:val="000000"/>
+                <w:lang w:val="en-US"/>
+              </w:rPr>
+            </w:pPr>
+            <w:r>
+              <w:rPr>
+                <w:rFonts w:ascii="Calibri" w:eastAsia="Times New Roman" w:hAnsi="Calibri" w:cs="Times New Roman"/>
+                <w:color w:val="000000"/>
+                <w:lang w:val="en-US"/>
+              </w:rPr>
+              <w:t>None</w:t>
+            </w:r>
+          </w:p>
+        </w:tc>
+        <w:tc>
+          <w:tcPr>
+            <w:tcW w:w="1300" w:type="dxa"/>
+            <w:tcBorders>
+              <w:top w:val="nil"/>
+              <w:left w:val="nil"/>
+              <w:bottom w:val="nil"/>
+              <w:right w:val="nil"/>
+            </w:tcBorders>
+            <w:shd w:val="clear" w:color="auto" w:fill="auto"/>
+            <w:noWrap/>
+            <w:vAlign w:val="bottom"/>
+            <w:hideMark/>
+          </w:tcPr>
+          <w:p>
+            <w:pPr>
+              <w:rPr>
+                <w:rFonts w:ascii="Calibri" w:eastAsia="Times New Roman" w:hAnsi="Calibri" w:cs="Times New Roman"/>
+                <w:color w:val="000000"/>
+                <w:lang w:val="en-US"/>
+              </w:rPr>
+            </w:pPr>
+            <w:r>
+              <w:rPr>
+                <w:rFonts w:ascii="Calibri" w:eastAsia="Times New Roman" w:hAnsi="Calibri" w:cs="Times New Roman"/>
+                <w:color w:val="000000"/>
+                <w:lang w:val="en-US"/>
+              </w:rPr>
+              <w:t>None</w:t>
+            </w:r>
+          </w:p>
+        </w:tc>
+        <w:tc>
+          <w:tcPr>
+            <w:tcW w:w="600" w:type="dxa"/>
+            <w:tcBorders>
+              <w:top w:val="nil"/>
+              <w:left w:val="nil"/>
+              <w:bottom w:val="nil"/>
+              <w:right w:val="nil"/>
+            </w:tcBorders>
+            <w:shd w:val="clear" w:color="auto" w:fill="auto"/>
+            <w:noWrap/>
+            <w:vAlign w:val="bottom"/>
+            <w:hideMark/>
+          </w:tcPr>
+          <w:p>
+            <w:pPr>
+              <w:rPr>
+                <w:rFonts w:ascii="Calibri" w:eastAsia="Times New Roman" w:hAnsi="Calibri" w:cs="Times New Roman"/>
+                <w:color w:val="000000"/>
+                <w:lang w:val="en-US"/>
+              </w:rPr>
+            </w:pPr>
+          </w:p>
+        </w:tc>
+        <w:tc>
+          <w:tcPr>
+            <w:tcW w:w="1504" w:type="dxa"/>
+            <w:tcBorders>
+              <w:top w:val="nil"/>
+              <w:left w:val="nil"/>
+              <w:bottom w:val="nil"/>
+              <w:right w:val="nil"/>
+            </w:tcBorders>
+            <w:shd w:val="clear" w:color="auto" w:fill="auto"/>
+            <w:noWrap/>
+            <w:vAlign w:val="bottom"/>
+            <w:hideMark/>
+          </w:tcPr>
+          <w:p>
+            <w:pPr>
+              <w:rPr>
+                <w:rFonts w:ascii="Calibri" w:eastAsia="Times New Roman" w:hAnsi="Calibri" w:cs="Times New Roman"/>
+                <w:color w:val="000000"/>
+                <w:lang w:val="en-US"/>
+              </w:rPr>
+            </w:pPr>
+            <w:r>
+              <w:rPr>
+                <w:rFonts w:ascii="Calibri" w:eastAsia="Times New Roman" w:hAnsi="Calibri" w:cs="Times New Roman"/>
+                <w:color w:val="000000"/>
+                <w:lang w:val="en-US"/>
+              </w:rPr>
+              <w:t>Left</w:t>
+            </w:r>
+          </w:p>
+        </w:tc>
+      </w:tr>
+      <w:tr>
+        <w:trPr>
+          <w:trHeight w:val="320"/>
+        </w:trPr>
+        <w:tc>
+          <w:tcPr>
+            <w:tcW w:w="1300" w:type="dxa"/>
+            <w:tcBorders>
+              <w:top w:val="nil"/>
+              <w:left w:val="nil"/>
+              <w:bottom w:val="nil"/>
+              <w:right w:val="nil"/>
+            </w:tcBorders>
+            <w:shd w:val="clear" w:color="auto" w:fill="auto"/>
+            <w:noWrap/>
+            <w:vAlign w:val="bottom"/>
+            <w:hideMark/>
+          </w:tcPr>
+          <w:p>
+            <w:pPr>
+              <w:jc w:val="right"/>
+              <w:rPr>
+                <w:rFonts w:ascii="Calibri" w:eastAsia="Times New Roman" w:hAnsi="Calibri" w:cs="Times New Roman"/>
+                <w:color w:val="000000"/>
+                <w:lang w:val="en-US"/>
+              </w:rPr>
+            </w:pPr>
+            <w:r>
+              <w:rPr>
+                <w:rFonts w:ascii="Calibri" w:eastAsia="Times New Roman" w:hAnsi="Calibri" w:cs="Times New Roman"/>
+                <w:color w:val="000000"/>
+                <w:lang w:val="en-US"/>
+              </w:rPr>
+              <w:t>2</w:t>
+            </w:r>
+          </w:p>
+        </w:tc>
+        <w:tc>
+          <w:tcPr>
+            <w:tcW w:w="1300" w:type="dxa"/>
+            <w:tcBorders>
+              <w:top w:val="nil"/>
+              <w:left w:val="nil"/>
+              <w:bottom w:val="nil"/>
+              <w:right w:val="nil"/>
+            </w:tcBorders>
+            <w:shd w:val="clear" w:color="auto" w:fill="auto"/>
+            <w:noWrap/>
+            <w:vAlign w:val="bottom"/>
+            <w:hideMark/>
+          </w:tcPr>
+          <w:p>
+            <w:pPr>
+              <w:rPr>
+                <w:rFonts w:ascii="Calibri" w:eastAsia="Times New Roman" w:hAnsi="Calibri" w:cs="Times New Roman"/>
+                <w:color w:val="000000"/>
+                <w:lang w:val="en-US"/>
+              </w:rPr>
+            </w:pPr>
+            <w:r>
+              <w:rPr>
+                <w:rFonts w:ascii="Calibri" w:eastAsia="Times New Roman" w:hAnsi="Calibri" w:cs="Times New Roman"/>
+                <w:color w:val="000000"/>
+                <w:lang w:val="en-US"/>
+              </w:rPr>
+              <w:t>Red</w:t>
+            </w:r>
+          </w:p>
+        </w:tc>
+        <w:tc>
+          <w:tcPr>
+            <w:tcW w:w="1300" w:type="dxa"/>
+            <w:tcBorders>
+              <w:top w:val="nil"/>
+              <w:left w:val="nil"/>
+              <w:bottom w:val="nil"/>
+              <w:right w:val="nil"/>
+            </w:tcBorders>
+            <w:shd w:val="clear" w:color="auto" w:fill="auto"/>
+            <w:noWrap/>
+            <w:vAlign w:val="bottom"/>
+            <w:hideMark/>
+          </w:tcPr>
+          <w:p>
+            <w:pPr>
+              <w:rPr>
+                <w:rFonts w:ascii="Calibri" w:eastAsia="Times New Roman" w:hAnsi="Calibri" w:cs="Times New Roman"/>
+                <w:color w:val="000000"/>
+                <w:lang w:val="en-US"/>
+              </w:rPr>
+            </w:pPr>
+            <w:r>
+              <w:rPr>
+                <w:rFonts w:ascii="Calibri" w:eastAsia="Times New Roman" w:hAnsi="Calibri" w:cs="Times New Roman"/>
+                <w:color w:val="000000"/>
+                <w:lang w:val="en-US"/>
+              </w:rPr>
+              <w:t>None</w:t>
+            </w:r>
+          </w:p>
+        </w:tc>
+        <w:tc>
+          <w:tcPr>
+            <w:tcW w:w="1300" w:type="dxa"/>
+            <w:tcBorders>
+              <w:top w:val="nil"/>
+              <w:left w:val="nil"/>
+              <w:bottom w:val="nil"/>
+              <w:right w:val="nil"/>
+            </w:tcBorders>
+            <w:shd w:val="clear" w:color="auto" w:fill="auto"/>
+            <w:noWrap/>
+            <w:vAlign w:val="bottom"/>
+            <w:hideMark/>
+          </w:tcPr>
+          <w:p>
+            <w:pPr>
+              <w:rPr>
+                <w:rFonts w:ascii="Calibri" w:eastAsia="Times New Roman" w:hAnsi="Calibri" w:cs="Times New Roman"/>
+                <w:color w:val="000000"/>
+                <w:lang w:val="en-US"/>
+              </w:rPr>
+            </w:pPr>
+            <w:r>
+              <w:rPr>
+                <w:rFonts w:ascii="Calibri" w:eastAsia="Times New Roman" w:hAnsi="Calibri" w:cs="Times New Roman"/>
+                <w:color w:val="000000"/>
+                <w:lang w:val="en-US"/>
+              </w:rPr>
+              <w:t>None</w:t>
+            </w:r>
+          </w:p>
+        </w:tc>
+        <w:tc>
+          <w:tcPr>
+            <w:tcW w:w="1300" w:type="dxa"/>
+            <w:tcBorders>
+              <w:top w:val="nil"/>
+              <w:left w:val="nil"/>
+              <w:bottom w:val="nil"/>
+              <w:right w:val="nil"/>
+            </w:tcBorders>
+            <w:shd w:val="clear" w:color="auto" w:fill="auto"/>
+            <w:noWrap/>
+            <w:vAlign w:val="bottom"/>
+            <w:hideMark/>
+          </w:tcPr>
+          <w:p>
+            <w:pPr>
+              <w:rPr>
+                <w:rFonts w:ascii="Calibri" w:eastAsia="Times New Roman" w:hAnsi="Calibri" w:cs="Times New Roman"/>
+                <w:color w:val="000000"/>
+                <w:lang w:val="en-US"/>
+              </w:rPr>
+            </w:pPr>
+            <w:r>
+              <w:rPr>
+                <w:rFonts w:ascii="Calibri" w:eastAsia="Times New Roman" w:hAnsi="Calibri" w:cs="Times New Roman"/>
+                <w:color w:val="000000"/>
+                <w:lang w:val="en-US"/>
+              </w:rPr>
+              <w:t>None</w:t>
+            </w:r>
+          </w:p>
+        </w:tc>
+        <w:tc>
+          <w:tcPr>
+            <w:tcW w:w="600" w:type="dxa"/>
+            <w:tcBorders>
+              <w:top w:val="nil"/>
+              <w:left w:val="nil"/>
+              <w:bottom w:val="nil"/>
+              <w:right w:val="nil"/>
+            </w:tcBorders>
+            <w:shd w:val="clear" w:color="auto" w:fill="auto"/>
+            <w:noWrap/>
+            <w:vAlign w:val="bottom"/>
+            <w:hideMark/>
+          </w:tcPr>
+          <w:p>
+            <w:pPr>
+              <w:rPr>
+                <w:rFonts w:ascii="Calibri" w:eastAsia="Times New Roman" w:hAnsi="Calibri" w:cs="Times New Roman"/>
+                <w:color w:val="000000"/>
+                <w:lang w:val="en-US"/>
+              </w:rPr>
+            </w:pPr>
+          </w:p>
+        </w:tc>
+        <w:tc>
+          <w:tcPr>
+            <w:tcW w:w="1504" w:type="dxa"/>
+            <w:tcBorders>
+              <w:top w:val="nil"/>
+              <w:left w:val="nil"/>
+              <w:bottom w:val="nil"/>
+              <w:right w:val="nil"/>
+            </w:tcBorders>
+            <w:shd w:val="clear" w:color="auto" w:fill="auto"/>
+            <w:noWrap/>
+            <w:vAlign w:val="bottom"/>
+            <w:hideMark/>
+          </w:tcPr>
+          <w:p>
+            <w:pPr>
+              <w:rPr>
+                <w:rFonts w:ascii="Calibri" w:eastAsia="Times New Roman" w:hAnsi="Calibri" w:cs="Times New Roman"/>
+                <w:color w:val="000000"/>
+                <w:lang w:val="en-US"/>
+              </w:rPr>
+            </w:pPr>
+            <w:r>
+              <w:rPr>
+                <w:rFonts w:ascii="Calibri" w:eastAsia="Times New Roman" w:hAnsi="Calibri" w:cs="Times New Roman"/>
+                <w:color w:val="000000"/>
+                <w:lang w:val="en-US"/>
+              </w:rPr>
+              <w:t>None</w:t>
+            </w:r>
+          </w:p>
+        </w:tc>
+      </w:tr>
+      <w:tr>
+        <w:trPr>
+          <w:trHeight w:val="320"/>
+        </w:trPr>
+        <w:tc>
+          <w:tcPr>
+            <w:tcW w:w="1300" w:type="dxa"/>
+            <w:tcBorders>
+              <w:top w:val="nil"/>
+              <w:left w:val="nil"/>
+              <w:bottom w:val="nil"/>
+              <w:right w:val="nil"/>
+            </w:tcBorders>
+            <w:shd w:val="clear" w:color="auto" w:fill="auto"/>
+            <w:noWrap/>
+            <w:vAlign w:val="bottom"/>
+            <w:hideMark/>
+          </w:tcPr>
+          <w:p>
+            <w:pPr>
+              <w:jc w:val="right"/>
+              <w:rPr>
+                <w:rFonts w:ascii="Calibri" w:eastAsia="Times New Roman" w:hAnsi="Calibri" w:cs="Times New Roman"/>
+                <w:color w:val="000000"/>
+                <w:lang w:val="en-US"/>
+              </w:rPr>
+            </w:pPr>
+            <w:r>
+              <w:rPr>
+                <w:rFonts w:ascii="Calibri" w:eastAsia="Times New Roman" w:hAnsi="Calibri" w:cs="Times New Roman"/>
+                <w:color w:val="000000"/>
+                <w:lang w:val="en-US"/>
+              </w:rPr>
+              <w:t>3</w:t>
+            </w:r>
+          </w:p>
+        </w:tc>
+        <w:tc>
+          <w:tcPr>
+            <w:tcW w:w="1300" w:type="dxa"/>
+            <w:tcBorders>
+              <w:top w:val="nil"/>
+              <w:left w:val="nil"/>
+              <w:bottom w:val="nil"/>
+              <w:right w:val="nil"/>
+            </w:tcBorders>
+            <w:shd w:val="clear" w:color="auto" w:fill="auto"/>
+            <w:noWrap/>
+            <w:vAlign w:val="bottom"/>
+            <w:hideMark/>
+          </w:tcPr>
+          <w:p>
+            <w:pPr>
+              <w:rPr>
+                <w:rFonts w:ascii="Calibri" w:eastAsia="Times New Roman" w:hAnsi="Calibri" w:cs="Times New Roman"/>
+                <w:color w:val="000000"/>
+                <w:lang w:val="en-US"/>
+              </w:rPr>
+            </w:pPr>
+            <w:r>
+              <w:rPr>
+                <w:rFonts w:ascii="Calibri" w:eastAsia="Times New Roman" w:hAnsi="Calibri" w:cs="Times New Roman"/>
+                <w:color w:val="000000"/>
+                <w:lang w:val="en-US"/>
+              </w:rPr>
+              <w:t>Red</w:t>
+            </w:r>
+          </w:p>
+        </w:tc>
+        <w:tc>
+          <w:tcPr>
+            <w:tcW w:w="1300" w:type="dxa"/>
+            <w:tcBorders>
+              <w:top w:val="nil"/>
+              <w:left w:val="nil"/>
+              <w:bottom w:val="nil"/>
+              <w:right w:val="nil"/>
+            </w:tcBorders>
+            <w:shd w:val="clear" w:color="auto" w:fill="auto"/>
+            <w:noWrap/>
+            <w:vAlign w:val="bottom"/>
+            <w:hideMark/>
+          </w:tcPr>
+          <w:p>
+            <w:pPr>
+              <w:rPr>
+                <w:rFonts w:ascii="Calibri" w:eastAsia="Times New Roman" w:hAnsi="Calibri" w:cs="Times New Roman"/>
+                <w:color w:val="000000"/>
+                <w:lang w:val="en-US"/>
+              </w:rPr>
+            </w:pPr>
+            <w:r>
+              <w:rPr>
+                <w:rFonts w:ascii="Calibri" w:eastAsia="Times New Roman" w:hAnsi="Calibri" w:cs="Times New Roman"/>
+                <w:color w:val="000000"/>
+                <w:lang w:val="en-US"/>
+              </w:rPr>
+              <w:t>None</w:t>
+            </w:r>
+          </w:p>
+        </w:tc>
+        <w:tc>
+          <w:tcPr>
+            <w:tcW w:w="1300" w:type="dxa"/>
+            <w:tcBorders>
+              <w:top w:val="nil"/>
+              <w:left w:val="nil"/>
+              <w:bottom w:val="nil"/>
+              <w:right w:val="nil"/>
+            </w:tcBorders>
+            <w:shd w:val="clear" w:color="auto" w:fill="auto"/>
+            <w:noWrap/>
+            <w:vAlign w:val="bottom"/>
+            <w:hideMark/>
+          </w:tcPr>
+          <w:p>
+            <w:pPr>
+              <w:rPr>
+                <w:rFonts w:ascii="Calibri" w:eastAsia="Times New Roman" w:hAnsi="Calibri" w:cs="Times New Roman"/>
+                <w:color w:val="000000"/>
+                <w:lang w:val="en-US"/>
+              </w:rPr>
+            </w:pPr>
+            <w:r>
+              <w:rPr>
+                <w:rFonts w:ascii="Calibri" w:eastAsia="Times New Roman" w:hAnsi="Calibri" w:cs="Times New Roman"/>
+                <w:color w:val="000000"/>
+                <w:lang w:val="en-US"/>
+              </w:rPr>
+              <w:t>None</w:t>
+            </w:r>
+          </w:p>
+        </w:tc>
+        <w:tc>
+          <w:tcPr>
+            <w:tcW w:w="1300" w:type="dxa"/>
+            <w:tcBorders>
+              <w:top w:val="nil"/>
+              <w:left w:val="nil"/>
+              <w:bottom w:val="nil"/>
+              <w:right w:val="nil"/>
+            </w:tcBorders>
+            <w:shd w:val="clear" w:color="auto" w:fill="auto"/>
+            <w:noWrap/>
+            <w:vAlign w:val="bottom"/>
+            <w:hideMark/>
+          </w:tcPr>
+          <w:p>
+            <w:pPr>
+              <w:rPr>
+                <w:rFonts w:ascii="Calibri" w:eastAsia="Times New Roman" w:hAnsi="Calibri" w:cs="Times New Roman"/>
+                <w:color w:val="000000"/>
+                <w:lang w:val="en-US"/>
+              </w:rPr>
+            </w:pPr>
+            <w:r>
+              <w:rPr>
+                <w:rFonts w:ascii="Calibri" w:eastAsia="Times New Roman" w:hAnsi="Calibri" w:cs="Times New Roman"/>
+                <w:color w:val="000000"/>
+                <w:lang w:val="en-US"/>
+              </w:rPr>
+              <w:t>None</w:t>
+            </w:r>
+          </w:p>
+        </w:tc>
+        <w:tc>
+          <w:tcPr>
+            <w:tcW w:w="600" w:type="dxa"/>
+            <w:tcBorders>
+              <w:top w:val="nil"/>
+              <w:left w:val="nil"/>
+              <w:bottom w:val="nil"/>
+              <w:right w:val="nil"/>
+            </w:tcBorders>
+            <w:shd w:val="clear" w:color="auto" w:fill="auto"/>
+            <w:noWrap/>
+            <w:vAlign w:val="bottom"/>
+            <w:hideMark/>
+          </w:tcPr>
+          <w:p>
+            <w:pPr>
+              <w:rPr>
+                <w:rFonts w:ascii="Calibri" w:eastAsia="Times New Roman" w:hAnsi="Calibri" w:cs="Times New Roman"/>
+                <w:color w:val="000000"/>
+                <w:lang w:val="en-US"/>
+              </w:rPr>
+            </w:pPr>
+          </w:p>
+        </w:tc>
+        <w:tc>
+          <w:tcPr>
+            <w:tcW w:w="1504" w:type="dxa"/>
+            <w:tcBorders>
+              <w:top w:val="nil"/>
+              <w:left w:val="nil"/>
+              <w:bottom w:val="nil"/>
+              <w:right w:val="nil"/>
+            </w:tcBorders>
+            <w:shd w:val="clear" w:color="auto" w:fill="auto"/>
+            <w:noWrap/>
+            <w:vAlign w:val="bottom"/>
+            <w:hideMark/>
+          </w:tcPr>
+          <w:p>
+            <w:pPr>
+              <w:rPr>
+                <w:rFonts w:ascii="Calibri" w:eastAsia="Times New Roman" w:hAnsi="Calibri" w:cs="Times New Roman"/>
+                <w:color w:val="000000"/>
+                <w:lang w:val="en-US"/>
+              </w:rPr>
+            </w:pPr>
+            <w:r>
+              <w:rPr>
+                <w:rFonts w:ascii="Calibri" w:eastAsia="Times New Roman" w:hAnsi="Calibri" w:cs="Times New Roman"/>
+                <w:color w:val="000000"/>
+                <w:lang w:val="en-US"/>
+              </w:rPr>
+              <w:t>Right</w:t>
+            </w:r>
+          </w:p>
+        </w:tc>
+      </w:tr>
+      <w:tr>
+        <w:trPr>
+          <w:trHeight w:val="320"/>
+        </w:trPr>
+        <w:tc>
+          <w:tcPr>
+            <w:tcW w:w="1300" w:type="dxa"/>
+            <w:tcBorders>
+              <w:top w:val="nil"/>
+              <w:left w:val="nil"/>
+              <w:bottom w:val="nil"/>
+              <w:right w:val="nil"/>
+            </w:tcBorders>
+            <w:shd w:val="clear" w:color="auto" w:fill="auto"/>
+            <w:noWrap/>
+            <w:vAlign w:val="bottom"/>
+            <w:hideMark/>
+          </w:tcPr>
+          <w:p>
+            <w:pPr>
+              <w:jc w:val="right"/>
+              <w:rPr>
+                <w:rFonts w:ascii="Calibri" w:eastAsia="Times New Roman" w:hAnsi="Calibri" w:cs="Times New Roman"/>
+                <w:color w:val="000000"/>
+                <w:lang w:val="en-US"/>
+              </w:rPr>
+            </w:pPr>
+            <w:r>
+              <w:rPr>
+                <w:rFonts w:ascii="Calibri" w:eastAsia="Times New Roman" w:hAnsi="Calibri" w:cs="Times New Roman"/>
+                <w:color w:val="000000"/>
+                <w:lang w:val="en-US"/>
+              </w:rPr>
+              <w:t>4</w:t>
+            </w:r>
+          </w:p>
+        </w:tc>
+        <w:tc>
+          <w:tcPr>
+            <w:tcW w:w="1300" w:type="dxa"/>
+            <w:tcBorders>
+              <w:top w:val="nil"/>
+              <w:left w:val="nil"/>
+              <w:bottom w:val="nil"/>
+              <w:right w:val="nil"/>
+            </w:tcBorders>
+            <w:shd w:val="clear" w:color="auto" w:fill="auto"/>
+            <w:noWrap/>
+            <w:vAlign w:val="bottom"/>
+            <w:hideMark/>
+          </w:tcPr>
+          <w:p>
+            <w:pPr>
+              <w:rPr>
+                <w:rFonts w:ascii="Calibri" w:eastAsia="Times New Roman" w:hAnsi="Calibri" w:cs="Times New Roman"/>
+                <w:color w:val="000000"/>
+                <w:lang w:val="en-US"/>
+              </w:rPr>
+            </w:pPr>
+            <w:r>
+              <w:rPr>
+                <w:rFonts w:ascii="Calibri" w:eastAsia="Times New Roman" w:hAnsi="Calibri" w:cs="Times New Roman"/>
+                <w:color w:val="000000"/>
+                <w:lang w:val="en-US"/>
+              </w:rPr>
+              <w:t>Red</w:t>
+            </w:r>
+          </w:p>
+        </w:tc>
+        <w:tc>
+          <w:tcPr>
+            <w:tcW w:w="1300" w:type="dxa"/>
+            <w:tcBorders>
+              <w:top w:val="nil"/>
+              <w:left w:val="nil"/>
+              <w:bottom w:val="nil"/>
+              <w:right w:val="nil"/>
+            </w:tcBorders>
+            <w:shd w:val="clear" w:color="auto" w:fill="auto"/>
+            <w:noWrap/>
+            <w:vAlign w:val="bottom"/>
+            <w:hideMark/>
+          </w:tcPr>
+          <w:p>
+            <w:pPr>
+              <w:rPr>
+                <w:rFonts w:ascii="Calibri" w:eastAsia="Times New Roman" w:hAnsi="Calibri" w:cs="Times New Roman"/>
+                <w:color w:val="000000"/>
+                <w:lang w:val="en-US"/>
+              </w:rPr>
+            </w:pPr>
+            <w:r>
+              <w:rPr>
+                <w:rFonts w:ascii="Calibri" w:eastAsia="Times New Roman" w:hAnsi="Calibri" w:cs="Times New Roman"/>
+                <w:color w:val="000000"/>
+                <w:lang w:val="en-US"/>
+              </w:rPr>
+              <w:t>Forward</w:t>
+            </w:r>
+          </w:p>
+        </w:tc>
+        <w:tc>
+          <w:tcPr>
+            <w:tcW w:w="1300" w:type="dxa"/>
+            <w:tcBorders>
+              <w:top w:val="nil"/>
+              <w:left w:val="nil"/>
+              <w:bottom w:val="nil"/>
+              <w:right w:val="nil"/>
+            </w:tcBorders>
+            <w:shd w:val="clear" w:color="auto" w:fill="auto"/>
+            <w:noWrap/>
+            <w:vAlign w:val="bottom"/>
+            <w:hideMark/>
+          </w:tcPr>
+          <w:p>
+            <w:pPr>
+              <w:rPr>
+                <w:rFonts w:ascii="Calibri" w:eastAsia="Times New Roman" w:hAnsi="Calibri" w:cs="Times New Roman"/>
+                <w:color w:val="000000"/>
+                <w:lang w:val="en-US"/>
+              </w:rPr>
+            </w:pPr>
+            <w:r>
+              <w:rPr>
+                <w:rFonts w:ascii="Calibri" w:eastAsia="Times New Roman" w:hAnsi="Calibri" w:cs="Times New Roman"/>
+                <w:color w:val="000000"/>
+                <w:lang w:val="en-US"/>
+              </w:rPr>
+              <w:t>None</w:t>
+            </w:r>
+          </w:p>
+        </w:tc>
+        <w:tc>
+          <w:tcPr>
+            <w:tcW w:w="1300" w:type="dxa"/>
+            <w:tcBorders>
+              <w:top w:val="nil"/>
+              <w:left w:val="nil"/>
+              <w:bottom w:val="nil"/>
+              <w:right w:val="nil"/>
+            </w:tcBorders>
+            <w:shd w:val="clear" w:color="auto" w:fill="auto"/>
+            <w:noWrap/>
+            <w:vAlign w:val="bottom"/>
+            <w:hideMark/>
+          </w:tcPr>
+          <w:p>
+            <w:pPr>
+              <w:rPr>
+                <w:rFonts w:ascii="Calibri" w:eastAsia="Times New Roman" w:hAnsi="Calibri" w:cs="Times New Roman"/>
+                <w:color w:val="000000"/>
+                <w:lang w:val="en-US"/>
+              </w:rPr>
+            </w:pPr>
+            <w:r>
+              <w:rPr>
+                <w:rFonts w:ascii="Calibri" w:eastAsia="Times New Roman" w:hAnsi="Calibri" w:cs="Times New Roman"/>
+                <w:color w:val="000000"/>
+                <w:lang w:val="en-US"/>
+              </w:rPr>
+              <w:t>None</w:t>
+            </w:r>
+          </w:p>
+        </w:tc>
+        <w:tc>
+          <w:tcPr>
+            <w:tcW w:w="600" w:type="dxa"/>
+            <w:tcBorders>
+              <w:top w:val="nil"/>
+              <w:left w:val="nil"/>
+              <w:bottom w:val="nil"/>
+              <w:right w:val="nil"/>
+            </w:tcBorders>
+            <w:shd w:val="clear" w:color="auto" w:fill="auto"/>
+            <w:noWrap/>
+            <w:vAlign w:val="bottom"/>
+            <w:hideMark/>
+          </w:tcPr>
+          <w:p>
+            <w:pPr>
+              <w:rPr>
+                <w:rFonts w:ascii="Calibri" w:eastAsia="Times New Roman" w:hAnsi="Calibri" w:cs="Times New Roman"/>
+                <w:color w:val="000000"/>
+                <w:lang w:val="en-US"/>
+              </w:rPr>
+            </w:pPr>
+          </w:p>
+        </w:tc>
+        <w:tc>
+          <w:tcPr>
+            <w:tcW w:w="1504" w:type="dxa"/>
+            <w:tcBorders>
+              <w:top w:val="nil"/>
+              <w:left w:val="nil"/>
+              <w:bottom w:val="nil"/>
+              <w:right w:val="nil"/>
+            </w:tcBorders>
+            <w:shd w:val="clear" w:color="auto" w:fill="auto"/>
+            <w:noWrap/>
+            <w:vAlign w:val="bottom"/>
+            <w:hideMark/>
+          </w:tcPr>
+          <w:p>
+            <w:pPr>
+              <w:rPr>
+                <w:rFonts w:ascii="Calibri" w:eastAsia="Times New Roman" w:hAnsi="Calibri" w:cs="Times New Roman"/>
+                <w:color w:val="000000"/>
+                <w:lang w:val="en-US"/>
+              </w:rPr>
+            </w:pPr>
+            <w:r>
+              <w:rPr>
+                <w:rFonts w:ascii="Calibri" w:eastAsia="Times New Roman" w:hAnsi="Calibri" w:cs="Times New Roman"/>
+                <w:color w:val="000000"/>
+                <w:lang w:val="en-US"/>
+              </w:rPr>
+              <w:t>Left</w:t>
+            </w:r>
+          </w:p>
+        </w:tc>
+      </w:tr>
+      <w:tr>
+        <w:trPr>
+          <w:trHeight w:val="320"/>
+        </w:trPr>
+        <w:tc>
+          <w:tcPr>
+            <w:tcW w:w="1300" w:type="dxa"/>
+            <w:tcBorders>
+              <w:top w:val="nil"/>
+              <w:left w:val="nil"/>
+              <w:bottom w:val="nil"/>
+              <w:right w:val="nil"/>
+            </w:tcBorders>
+            <w:shd w:val="clear" w:color="auto" w:fill="auto"/>
+            <w:noWrap/>
+            <w:vAlign w:val="bottom"/>
+            <w:hideMark/>
+          </w:tcPr>
+          <w:p>
+            <w:pPr>
+              <w:jc w:val="right"/>
+              <w:rPr>
+                <w:rFonts w:ascii="Calibri" w:eastAsia="Times New Roman" w:hAnsi="Calibri" w:cs="Times New Roman"/>
+                <w:color w:val="000000"/>
+                <w:lang w:val="en-US"/>
+              </w:rPr>
+            </w:pPr>
+            <w:r>
+              <w:rPr>
+                <w:rFonts w:ascii="Calibri" w:eastAsia="Times New Roman" w:hAnsi="Calibri" w:cs="Times New Roman"/>
+                <w:color w:val="000000"/>
+                <w:lang w:val="en-US"/>
+              </w:rPr>
+              <w:t>5</w:t>
+            </w:r>
+          </w:p>
+        </w:tc>
+        <w:tc>
+          <w:tcPr>
+            <w:tcW w:w="1300" w:type="dxa"/>
+            <w:tcBorders>
+              <w:top w:val="nil"/>
+              <w:left w:val="nil"/>
+              <w:bottom w:val="nil"/>
+              <w:right w:val="nil"/>
+            </w:tcBorders>
+            <w:shd w:val="clear" w:color="auto" w:fill="auto"/>
+            <w:noWrap/>
+            <w:vAlign w:val="bottom"/>
+            <w:hideMark/>
+          </w:tcPr>
+          <w:p>
+            <w:pPr>
+              <w:rPr>
+                <w:rFonts w:ascii="Calibri" w:eastAsia="Times New Roman" w:hAnsi="Calibri" w:cs="Times New Roman"/>
+                <w:color w:val="000000"/>
+                <w:lang w:val="en-US"/>
+              </w:rPr>
+            </w:pPr>
+            <w:r>
+              <w:rPr>
+                <w:rFonts w:ascii="Calibri" w:eastAsia="Times New Roman" w:hAnsi="Calibri" w:cs="Times New Roman"/>
+                <w:color w:val="000000"/>
+                <w:lang w:val="en-US"/>
+              </w:rPr>
+              <w:t>Red</w:t>
+            </w:r>
+          </w:p>
+        </w:tc>
+        <w:tc>
+          <w:tcPr>
+            <w:tcW w:w="1300" w:type="dxa"/>
+            <w:tcBorders>
+              <w:top w:val="nil"/>
+              <w:left w:val="nil"/>
+              <w:bottom w:val="nil"/>
+              <w:right w:val="nil"/>
+            </w:tcBorders>
+            <w:shd w:val="clear" w:color="auto" w:fill="auto"/>
+            <w:noWrap/>
+            <w:vAlign w:val="bottom"/>
+            <w:hideMark/>
+          </w:tcPr>
+          <w:p>
+            <w:pPr>
+              <w:rPr>
+                <w:rFonts w:ascii="Calibri" w:eastAsia="Times New Roman" w:hAnsi="Calibri" w:cs="Times New Roman"/>
+                <w:color w:val="000000"/>
+                <w:lang w:val="en-US"/>
+              </w:rPr>
+            </w:pPr>
+            <w:r>
+              <w:rPr>
+                <w:rFonts w:ascii="Calibri" w:eastAsia="Times New Roman" w:hAnsi="Calibri" w:cs="Times New Roman"/>
+                <w:color w:val="000000"/>
+                <w:lang w:val="en-US"/>
+              </w:rPr>
+              <w:t>Left</w:t>
+            </w:r>
+          </w:p>
+        </w:tc>
+        <w:tc>
+          <w:tcPr>
+            <w:tcW w:w="1300" w:type="dxa"/>
+            <w:tcBorders>
+              <w:top w:val="nil"/>
+              <w:left w:val="nil"/>
+              <w:bottom w:val="nil"/>
+              <w:right w:val="nil"/>
+            </w:tcBorders>
+            <w:shd w:val="clear" w:color="auto" w:fill="auto"/>
+            <w:noWrap/>
+            <w:vAlign w:val="bottom"/>
+            <w:hideMark/>
+          </w:tcPr>
+          <w:p>
+            <w:pPr>
+              <w:rPr>
+                <w:rFonts w:ascii="Calibri" w:eastAsia="Times New Roman" w:hAnsi="Calibri" w:cs="Times New Roman"/>
+                <w:color w:val="000000"/>
+                <w:lang w:val="en-US"/>
+              </w:rPr>
+            </w:pPr>
+            <w:r>
+              <w:rPr>
+                <w:rFonts w:ascii="Calibri" w:eastAsia="Times New Roman" w:hAnsi="Calibri" w:cs="Times New Roman"/>
+                <w:color w:val="000000"/>
+                <w:lang w:val="en-US"/>
+              </w:rPr>
+              <w:t>None</w:t>
+            </w:r>
+          </w:p>
+        </w:tc>
+        <w:tc>
+          <w:tcPr>
+            <w:tcW w:w="1300" w:type="dxa"/>
+            <w:tcBorders>
+              <w:top w:val="nil"/>
+              <w:left w:val="nil"/>
+              <w:bottom w:val="nil"/>
+              <w:right w:val="nil"/>
+            </w:tcBorders>
+            <w:shd w:val="clear" w:color="auto" w:fill="auto"/>
+            <w:noWrap/>
+            <w:vAlign w:val="bottom"/>
+            <w:hideMark/>
+          </w:tcPr>
+          <w:p>
+            <w:pPr>
+              <w:rPr>
+                <w:rFonts w:ascii="Calibri" w:eastAsia="Times New Roman" w:hAnsi="Calibri" w:cs="Times New Roman"/>
+                <w:color w:val="000000"/>
+                <w:lang w:val="en-US"/>
+              </w:rPr>
+            </w:pPr>
+            <w:r>
+              <w:rPr>
+                <w:rFonts w:ascii="Calibri" w:eastAsia="Times New Roman" w:hAnsi="Calibri" w:cs="Times New Roman"/>
+                <w:color w:val="000000"/>
+                <w:lang w:val="en-US"/>
+              </w:rPr>
+              <w:t>None</w:t>
+            </w:r>
+          </w:p>
+        </w:tc>
+        <w:tc>
+          <w:tcPr>
+            <w:tcW w:w="600" w:type="dxa"/>
+            <w:tcBorders>
+              <w:top w:val="nil"/>
+              <w:left w:val="nil"/>
+              <w:bottom w:val="nil"/>
+              <w:right w:val="nil"/>
+            </w:tcBorders>
+            <w:shd w:val="clear" w:color="auto" w:fill="auto"/>
+            <w:noWrap/>
+            <w:vAlign w:val="bottom"/>
+            <w:hideMark/>
+          </w:tcPr>
+          <w:p>
+            <w:pPr>
+              <w:rPr>
+                <w:rFonts w:ascii="Calibri" w:eastAsia="Times New Roman" w:hAnsi="Calibri" w:cs="Times New Roman"/>
+                <w:color w:val="000000"/>
+                <w:lang w:val="en-US"/>
+              </w:rPr>
+            </w:pPr>
+          </w:p>
+        </w:tc>
+        <w:tc>
+          <w:tcPr>
+            <w:tcW w:w="1504" w:type="dxa"/>
+            <w:tcBorders>
+              <w:top w:val="nil"/>
+              <w:left w:val="nil"/>
+              <w:bottom w:val="nil"/>
+              <w:right w:val="nil"/>
+            </w:tcBorders>
+            <w:shd w:val="clear" w:color="auto" w:fill="auto"/>
+            <w:noWrap/>
+            <w:vAlign w:val="bottom"/>
+            <w:hideMark/>
+          </w:tcPr>
+          <w:p>
+            <w:pPr>
+              <w:rPr>
+                <w:rFonts w:ascii="Calibri" w:eastAsia="Times New Roman" w:hAnsi="Calibri" w:cs="Times New Roman"/>
+                <w:color w:val="000000"/>
+                <w:lang w:val="en-US"/>
+              </w:rPr>
+            </w:pPr>
+            <w:r>
+              <w:rPr>
+                <w:rFonts w:ascii="Calibri" w:eastAsia="Times New Roman" w:hAnsi="Calibri" w:cs="Times New Roman"/>
+                <w:color w:val="000000"/>
+                <w:lang w:val="en-US"/>
+              </w:rPr>
+              <w:t>Right</w:t>
+            </w:r>
+          </w:p>
+        </w:tc>
+      </w:tr>
+      <w:tr>
+        <w:trPr>
+          <w:trHeight w:val="320"/>
+        </w:trPr>
+        <w:tc>
+          <w:tcPr>
+            <w:tcW w:w="1300" w:type="dxa"/>
+            <w:tcBorders>
+              <w:top w:val="nil"/>
+              <w:left w:val="nil"/>
+              <w:bottom w:val="nil"/>
+              <w:right w:val="nil"/>
+            </w:tcBorders>
+            <w:shd w:val="clear" w:color="auto" w:fill="auto"/>
+            <w:noWrap/>
+            <w:vAlign w:val="bottom"/>
+            <w:hideMark/>
+          </w:tcPr>
+          <w:p>
+            <w:pPr>
+              <w:jc w:val="right"/>
+              <w:rPr>
+                <w:rFonts w:ascii="Calibri" w:eastAsia="Times New Roman" w:hAnsi="Calibri" w:cs="Times New Roman"/>
+                <w:color w:val="000000"/>
+                <w:lang w:val="en-US"/>
+              </w:rPr>
+            </w:pPr>
+            <w:r>
+              <w:rPr>
+                <w:rFonts w:ascii="Calibri" w:eastAsia="Times New Roman" w:hAnsi="Calibri" w:cs="Times New Roman"/>
+                <w:color w:val="000000"/>
+                <w:lang w:val="en-US"/>
+              </w:rPr>
+              <w:t>6</w:t>
+            </w:r>
+          </w:p>
+        </w:tc>
+        <w:tc>
+          <w:tcPr>
+            <w:tcW w:w="1300" w:type="dxa"/>
+            <w:tcBorders>
+              <w:top w:val="nil"/>
+              <w:left w:val="nil"/>
+              <w:bottom w:val="nil"/>
+              <w:right w:val="nil"/>
+            </w:tcBorders>
+            <w:shd w:val="clear" w:color="auto" w:fill="auto"/>
+            <w:noWrap/>
+            <w:vAlign w:val="bottom"/>
+            <w:hideMark/>
+          </w:tcPr>
+          <w:p>
+            <w:pPr>
+              <w:rPr>
+                <w:rFonts w:ascii="Calibri" w:eastAsia="Times New Roman" w:hAnsi="Calibri" w:cs="Times New Roman"/>
+                <w:color w:val="000000"/>
+                <w:lang w:val="en-US"/>
+              </w:rPr>
+            </w:pPr>
+            <w:r>
+              <w:rPr>
+                <w:rFonts w:ascii="Calibri" w:eastAsia="Times New Roman" w:hAnsi="Calibri" w:cs="Times New Roman"/>
+                <w:color w:val="000000"/>
+                <w:lang w:val="en-US"/>
+              </w:rPr>
+              <w:t>Red</w:t>
+            </w:r>
+          </w:p>
+        </w:tc>
+        <w:tc>
+          <w:tcPr>
+            <w:tcW w:w="1300" w:type="dxa"/>
+            <w:tcBorders>
+              <w:top w:val="nil"/>
+              <w:left w:val="nil"/>
+              <w:bottom w:val="nil"/>
+              <w:right w:val="nil"/>
+            </w:tcBorders>
+            <w:shd w:val="clear" w:color="auto" w:fill="auto"/>
+            <w:noWrap/>
+            <w:vAlign w:val="bottom"/>
+            <w:hideMark/>
+          </w:tcPr>
+          <w:p>
+            <w:pPr>
+              <w:rPr>
+                <w:rFonts w:ascii="Calibri" w:eastAsia="Times New Roman" w:hAnsi="Calibri" w:cs="Times New Roman"/>
+                <w:color w:val="000000"/>
+                <w:lang w:val="en-US"/>
+              </w:rPr>
+            </w:pPr>
+            <w:r>
+              <w:rPr>
+                <w:rFonts w:ascii="Calibri" w:eastAsia="Times New Roman" w:hAnsi="Calibri" w:cs="Times New Roman"/>
+                <w:color w:val="000000"/>
+                <w:lang w:val="en-US"/>
+              </w:rPr>
+              <w:t>None</w:t>
+            </w:r>
+          </w:p>
+        </w:tc>
+        <w:tc>
+          <w:tcPr>
+            <w:tcW w:w="1300" w:type="dxa"/>
+            <w:tcBorders>
+              <w:top w:val="nil"/>
+              <w:left w:val="nil"/>
+              <w:bottom w:val="nil"/>
+              <w:right w:val="nil"/>
+            </w:tcBorders>
+            <w:shd w:val="clear" w:color="auto" w:fill="auto"/>
+            <w:noWrap/>
+            <w:vAlign w:val="bottom"/>
+            <w:hideMark/>
+          </w:tcPr>
+          <w:p>
+            <w:pPr>
+              <w:rPr>
+                <w:rFonts w:ascii="Calibri" w:eastAsia="Times New Roman" w:hAnsi="Calibri" w:cs="Times New Roman"/>
+                <w:color w:val="000000"/>
+                <w:lang w:val="en-US"/>
+              </w:rPr>
+            </w:pPr>
+            <w:r>
+              <w:rPr>
+                <w:rFonts w:ascii="Calibri" w:eastAsia="Times New Roman" w:hAnsi="Calibri" w:cs="Times New Roman"/>
+                <w:color w:val="000000"/>
+                <w:lang w:val="en-US"/>
+              </w:rPr>
+              <w:t>Forward</w:t>
+            </w:r>
+          </w:p>
+        </w:tc>
+        <w:tc>
+          <w:tcPr>
+            <w:tcW w:w="1300" w:type="dxa"/>
+            <w:tcBorders>
+              <w:top w:val="nil"/>
+              <w:left w:val="nil"/>
+              <w:bottom w:val="nil"/>
+              <w:right w:val="nil"/>
+            </w:tcBorders>
+            <w:shd w:val="clear" w:color="auto" w:fill="auto"/>
+            <w:noWrap/>
+            <w:vAlign w:val="bottom"/>
+            <w:hideMark/>
+          </w:tcPr>
+          <w:p>
+            <w:pPr>
+              <w:rPr>
+                <w:rFonts w:ascii="Calibri" w:eastAsia="Times New Roman" w:hAnsi="Calibri" w:cs="Times New Roman"/>
+                <w:color w:val="000000"/>
+                <w:lang w:val="en-US"/>
+              </w:rPr>
+            </w:pPr>
+            <w:r>
+              <w:rPr>
+                <w:rFonts w:ascii="Calibri" w:eastAsia="Times New Roman" w:hAnsi="Calibri" w:cs="Times New Roman"/>
+                <w:color w:val="000000"/>
+                <w:lang w:val="en-US"/>
+              </w:rPr>
+              <w:t>None</w:t>
+            </w:r>
+          </w:p>
+        </w:tc>
+        <w:tc>
+          <w:tcPr>
+            <w:tcW w:w="600" w:type="dxa"/>
+            <w:tcBorders>
+              <w:top w:val="nil"/>
+              <w:left w:val="nil"/>
+              <w:bottom w:val="nil"/>
+              <w:right w:val="nil"/>
+            </w:tcBorders>
+            <w:shd w:val="clear" w:color="auto" w:fill="auto"/>
+            <w:noWrap/>
+            <w:vAlign w:val="bottom"/>
+            <w:hideMark/>
+          </w:tcPr>
+          <w:p>
+            <w:pPr>
+              <w:rPr>
+                <w:rFonts w:ascii="Calibri" w:eastAsia="Times New Roman" w:hAnsi="Calibri" w:cs="Times New Roman"/>
+                <w:color w:val="000000"/>
+                <w:lang w:val="en-US"/>
+              </w:rPr>
+            </w:pPr>
+          </w:p>
+        </w:tc>
+        <w:tc>
+          <w:tcPr>
+            <w:tcW w:w="1504" w:type="dxa"/>
+            <w:tcBorders>
+              <w:top w:val="nil"/>
+              <w:left w:val="nil"/>
+              <w:bottom w:val="nil"/>
+              <w:right w:val="nil"/>
+            </w:tcBorders>
+            <w:shd w:val="clear" w:color="auto" w:fill="auto"/>
+            <w:noWrap/>
+            <w:vAlign w:val="bottom"/>
+            <w:hideMark/>
+          </w:tcPr>
+          <w:p>
+            <w:pPr>
+              <w:rPr>
+                <w:rFonts w:ascii="Calibri" w:eastAsia="Times New Roman" w:hAnsi="Calibri" w:cs="Times New Roman"/>
+                <w:color w:val="000000"/>
+                <w:lang w:val="en-US"/>
+              </w:rPr>
+            </w:pPr>
+            <w:r>
+              <w:rPr>
+                <w:rFonts w:ascii="Calibri" w:eastAsia="Times New Roman" w:hAnsi="Calibri" w:cs="Times New Roman"/>
+                <w:color w:val="000000"/>
+                <w:lang w:val="en-US"/>
+              </w:rPr>
+              <w:t>Any</w:t>
+            </w:r>
+          </w:p>
+        </w:tc>
+      </w:tr>
+      <w:tr>
+        <w:trPr>
+          <w:trHeight w:val="320"/>
+        </w:trPr>
+        <w:tc>
+          <w:tcPr>
+            <w:tcW w:w="1300" w:type="dxa"/>
+            <w:tcBorders>
+              <w:top w:val="nil"/>
+              <w:left w:val="nil"/>
+              <w:bottom w:val="nil"/>
+              <w:right w:val="nil"/>
+            </w:tcBorders>
+            <w:shd w:val="clear" w:color="auto" w:fill="auto"/>
+            <w:noWrap/>
+            <w:vAlign w:val="bottom"/>
+            <w:hideMark/>
+          </w:tcPr>
+          <w:p>
+            <w:pPr>
+              <w:jc w:val="right"/>
+              <w:rPr>
+                <w:rFonts w:ascii="Calibri" w:eastAsia="Times New Roman" w:hAnsi="Calibri" w:cs="Times New Roman"/>
+                <w:color w:val="000000"/>
+                <w:lang w:val="en-US"/>
+              </w:rPr>
+            </w:pPr>
+            <w:r>
+              <w:rPr>
+                <w:rFonts w:ascii="Calibri" w:eastAsia="Times New Roman" w:hAnsi="Calibri" w:cs="Times New Roman"/>
+                <w:color w:val="000000"/>
+                <w:lang w:val="en-US"/>
+              </w:rPr>
+              <w:t>7</w:t>
+            </w:r>
+          </w:p>
+        </w:tc>
+        <w:tc>
+          <w:tcPr>
+            <w:tcW w:w="1300" w:type="dxa"/>
+            <w:tcBorders>
+              <w:top w:val="nil"/>
+              <w:left w:val="nil"/>
+              <w:bottom w:val="nil"/>
+              <w:right w:val="nil"/>
+            </w:tcBorders>
+            <w:shd w:val="clear" w:color="auto" w:fill="auto"/>
+            <w:noWrap/>
+            <w:vAlign w:val="bottom"/>
+            <w:hideMark/>
+          </w:tcPr>
+          <w:p>
+            <w:pPr>
+              <w:rPr>
+                <w:rFonts w:ascii="Calibri" w:eastAsia="Times New Roman" w:hAnsi="Calibri" w:cs="Times New Roman"/>
+                <w:color w:val="000000"/>
+                <w:lang w:val="en-US"/>
+              </w:rPr>
+            </w:pPr>
+            <w:r>
+              <w:rPr>
+                <w:rFonts w:ascii="Calibri" w:eastAsia="Times New Roman" w:hAnsi="Calibri" w:cs="Times New Roman"/>
+                <w:color w:val="000000"/>
+                <w:lang w:val="en-US"/>
+              </w:rPr>
+              <w:t>Red</w:t>
+            </w:r>
+          </w:p>
+        </w:tc>
+        <w:tc>
+          <w:tcPr>
+            <w:tcW w:w="1300" w:type="dxa"/>
+            <w:tcBorders>
+              <w:top w:val="nil"/>
+              <w:left w:val="nil"/>
+              <w:bottom w:val="nil"/>
+              <w:right w:val="nil"/>
+            </w:tcBorders>
+            <w:shd w:val="clear" w:color="auto" w:fill="auto"/>
+            <w:noWrap/>
+            <w:vAlign w:val="bottom"/>
+            <w:hideMark/>
+          </w:tcPr>
+          <w:p>
+            <w:pPr>
+              <w:rPr>
+                <w:rFonts w:ascii="Calibri" w:eastAsia="Times New Roman" w:hAnsi="Calibri" w:cs="Times New Roman"/>
+                <w:color w:val="000000"/>
+                <w:lang w:val="en-US"/>
+              </w:rPr>
+            </w:pPr>
+            <w:r>
+              <w:rPr>
+                <w:rFonts w:ascii="Calibri" w:eastAsia="Times New Roman" w:hAnsi="Calibri" w:cs="Times New Roman"/>
+                <w:color w:val="000000"/>
+                <w:lang w:val="en-US"/>
+              </w:rPr>
+              <w:t>None</w:t>
+            </w:r>
+          </w:p>
+        </w:tc>
+        <w:tc>
+          <w:tcPr>
+            <w:tcW w:w="1300" w:type="dxa"/>
+            <w:tcBorders>
+              <w:top w:val="nil"/>
+              <w:left w:val="nil"/>
+              <w:bottom w:val="nil"/>
+              <w:right w:val="nil"/>
+            </w:tcBorders>
+            <w:shd w:val="clear" w:color="auto" w:fill="auto"/>
+            <w:noWrap/>
+            <w:vAlign w:val="bottom"/>
+            <w:hideMark/>
+          </w:tcPr>
+          <w:p>
+            <w:pPr>
+              <w:rPr>
+                <w:rFonts w:ascii="Calibri" w:eastAsia="Times New Roman" w:hAnsi="Calibri" w:cs="Times New Roman"/>
+                <w:color w:val="000000"/>
+                <w:lang w:val="en-US"/>
+              </w:rPr>
+            </w:pPr>
+            <w:r>
+              <w:rPr>
+                <w:rFonts w:ascii="Calibri" w:eastAsia="Times New Roman" w:hAnsi="Calibri" w:cs="Times New Roman"/>
+                <w:color w:val="000000"/>
+                <w:lang w:val="en-US"/>
+              </w:rPr>
+              <w:t>None</w:t>
+            </w:r>
+          </w:p>
+        </w:tc>
+        <w:tc>
+          <w:tcPr>
+            <w:tcW w:w="1300" w:type="dxa"/>
+            <w:tcBorders>
+              <w:top w:val="nil"/>
+              <w:left w:val="nil"/>
+              <w:bottom w:val="nil"/>
+              <w:right w:val="nil"/>
+            </w:tcBorders>
+            <w:shd w:val="clear" w:color="auto" w:fill="auto"/>
+            <w:noWrap/>
+            <w:vAlign w:val="bottom"/>
+            <w:hideMark/>
+          </w:tcPr>
+          <w:p>
+            <w:pPr>
+              <w:rPr>
+                <w:rFonts w:ascii="Calibri" w:eastAsia="Times New Roman" w:hAnsi="Calibri" w:cs="Times New Roman"/>
+                <w:color w:val="000000"/>
+                <w:lang w:val="en-US"/>
+              </w:rPr>
+            </w:pPr>
+            <w:r>
+              <w:rPr>
+                <w:rFonts w:ascii="Calibri" w:eastAsia="Times New Roman" w:hAnsi="Calibri" w:cs="Times New Roman"/>
+                <w:color w:val="000000"/>
+                <w:lang w:val="en-US"/>
+              </w:rPr>
+              <w:t>Forward</w:t>
+            </w:r>
+          </w:p>
+        </w:tc>
+        <w:tc>
+          <w:tcPr>
+            <w:tcW w:w="600" w:type="dxa"/>
+            <w:tcBorders>
+              <w:top w:val="nil"/>
+              <w:left w:val="nil"/>
+              <w:bottom w:val="nil"/>
+              <w:right w:val="nil"/>
+            </w:tcBorders>
+            <w:shd w:val="clear" w:color="auto" w:fill="auto"/>
+            <w:noWrap/>
+            <w:vAlign w:val="bottom"/>
+            <w:hideMark/>
+          </w:tcPr>
+          <w:p>
+            <w:pPr>
+              <w:rPr>
+                <w:rFonts w:ascii="Calibri" w:eastAsia="Times New Roman" w:hAnsi="Calibri" w:cs="Times New Roman"/>
+                <w:color w:val="000000"/>
+                <w:lang w:val="en-US"/>
+              </w:rPr>
+            </w:pPr>
+          </w:p>
+        </w:tc>
+        <w:tc>
+          <w:tcPr>
+            <w:tcW w:w="1504" w:type="dxa"/>
+            <w:tcBorders>
+              <w:top w:val="nil"/>
+              <w:left w:val="nil"/>
+              <w:bottom w:val="nil"/>
+              <w:right w:val="nil"/>
+            </w:tcBorders>
+            <w:shd w:val="clear" w:color="auto" w:fill="auto"/>
+            <w:noWrap/>
+            <w:vAlign w:val="bottom"/>
+            <w:hideMark/>
+          </w:tcPr>
+          <w:p>
+            <w:pPr>
+              <w:rPr>
+                <w:rFonts w:ascii="Calibri" w:eastAsia="Times New Roman" w:hAnsi="Calibri" w:cs="Times New Roman"/>
+                <w:color w:val="000000"/>
+                <w:lang w:val="en-US"/>
+              </w:rPr>
+            </w:pPr>
+            <w:r>
+              <w:rPr>
+                <w:rFonts w:ascii="Calibri" w:eastAsia="Times New Roman" w:hAnsi="Calibri" w:cs="Times New Roman"/>
+                <w:color w:val="000000"/>
+                <w:lang w:val="en-US"/>
+              </w:rPr>
+              <w:t>Any</w:t>
+            </w:r>
+          </w:p>
+        </w:tc>
+      </w:tr>
+    </w:tbl>
+    <w:p/>
+    <w:p>
+      <w:r>
+        <w:lastRenderedPageBreak/>
+        <w:t>The following functions have been defined in agent.py:</w:t>
+      </w:r>
+    </w:p>
+    <w:p/>
+    <w:p>
+      <w:pPr>
+        <w:pStyle w:val="ListParagraph"/>
+        <w:numPr>
+          <w:ilvl w:val="0"/>
+          <w:numId w:val="2"/>
+        </w:numPr>
+      </w:pPr>
       <w:proofErr w:type="spellStart"/>
       <w:r>
         <w:t>setup_</w:t>
@@ -167,10 +2594,69 @@
       </w:r>
       <w:proofErr w:type="gramEnd"/>
       <w:r>
-        <w:t>) has been defined in agents.py to create the initial states.</w:t>
-      </w:r>
-      <w:r>
-        <w:t xml:space="preserve">  As a Pandas </w:t>
+        <w:t>) creates a default state table for each of the above state ids</w:t>
+      </w:r>
+    </w:p>
+    <w:p>
+      <w:pPr>
+        <w:pStyle w:val="ListParagraph"/>
+        <w:numPr>
+          <w:ilvl w:val="0"/>
+          <w:numId w:val="2"/>
+        </w:numPr>
+      </w:pPr>
+      <w:proofErr w:type="spellStart"/>
+      <w:r>
+        <w:t>determine_state_</w:t>
+      </w:r>
+      <w:proofErr w:type="gramStart"/>
+      <w:r>
+        <w:t>id</w:t>
+      </w:r>
+      <w:proofErr w:type="spellEnd"/>
+      <w:r>
+        <w:t>(</w:t>
+      </w:r>
+      <w:proofErr w:type="gramEnd"/>
+      <w:r>
+        <w:t xml:space="preserve">input, </w:t>
+      </w:r>
+      <w:proofErr w:type="spellStart"/>
+      <w:r>
+        <w:t>planner_action</w:t>
+      </w:r>
+      <w:proofErr w:type="spellEnd"/>
+      <w:r>
+        <w:t>)</w:t>
+      </w:r>
+      <w:r>
+        <w:t xml:space="preserve"> determines an ID from the table </w:t>
+      </w:r>
+      <w:r>
+        <w:t>above</w:t>
+      </w:r>
+    </w:p>
+    <w:p>
+      <w:pPr>
+        <w:pStyle w:val="ListParagraph"/>
+        <w:numPr>
+          <w:ilvl w:val="0"/>
+          <w:numId w:val="2"/>
+        </w:numPr>
+      </w:pPr>
+    </w:p>
+    <w:p/>
+    <w:p>
+      <w:bookmarkStart w:id="0" w:name="_GoBack"/>
+      <w:bookmarkEnd w:id="0"/>
+    </w:p>
+    <w:p/>
+    <w:p/>
+    <w:p/>
+    <w:p/>
+    <w:p>
+      <w:r>
+        <w:t xml:space="preserve">As a Pandas </w:t>
       </w:r>
       <w:proofErr w:type="spellStart"/>
       <w:r>
@@ -393,8 +2879,6 @@
         </w:rPr>
         <w:t xml:space="preserve"> (and the reward is the same as following the planner)</w:t>
       </w:r>
-      <w:bookmarkStart w:id="0" w:name="_GoBack"/>
-      <w:bookmarkEnd w:id="0"/>
     </w:p>
     <w:p>
       <w:pPr>
@@ -468,7 +2952,6 @@
           <w:szCs w:val="24"/>
           <w:lang w:val="en-GB"/>
         </w:rPr>
-        <w:lastRenderedPageBreak/>
         <w:t>So define what these states are…</w:t>
       </w:r>
     </w:p>
@@ -774,8 +3257,100 @@
       </w:pPr>
     </w:lvl>
   </w:abstractNum>
+  <w:abstractNum w:abstractNumId="1">
+    <w:nsid w:val="64A301B5"/>
+    <w:multiLevelType w:val="hybridMultilevel"/>
+    <w:tmpl w:val="E3C0F7C0"/>
+    <w:lvl w:ilvl="0" w:tplc="04090011">
+      <w:start w:val="1"/>
+      <w:numFmt w:val="decimal"/>
+      <w:lvlText w:val="%1)"/>
+      <w:lvlJc w:val="left"/>
+      <w:pPr>
+        <w:ind w:left="720" w:hanging="360"/>
+      </w:pPr>
+      <w:rPr>
+        <w:rFonts w:hint="default"/>
+      </w:rPr>
+    </w:lvl>
+    <w:lvl w:ilvl="1" w:tplc="04090019" w:tentative="1">
+      <w:start w:val="1"/>
+      <w:numFmt w:val="lowerLetter"/>
+      <w:lvlText w:val="%2."/>
+      <w:lvlJc w:val="left"/>
+      <w:pPr>
+        <w:ind w:left="1440" w:hanging="360"/>
+      </w:pPr>
+    </w:lvl>
+    <w:lvl w:ilvl="2" w:tplc="0409001B" w:tentative="1">
+      <w:start w:val="1"/>
+      <w:numFmt w:val="lowerRoman"/>
+      <w:lvlText w:val="%3."/>
+      <w:lvlJc w:val="right"/>
+      <w:pPr>
+        <w:ind w:left="2160" w:hanging="180"/>
+      </w:pPr>
+    </w:lvl>
+    <w:lvl w:ilvl="3" w:tplc="0409000F" w:tentative="1">
+      <w:start w:val="1"/>
+      <w:numFmt w:val="decimal"/>
+      <w:lvlText w:val="%4."/>
+      <w:lvlJc w:val="left"/>
+      <w:pPr>
+        <w:ind w:left="2880" w:hanging="360"/>
+      </w:pPr>
+    </w:lvl>
+    <w:lvl w:ilvl="4" w:tplc="04090019" w:tentative="1">
+      <w:start w:val="1"/>
+      <w:numFmt w:val="lowerLetter"/>
+      <w:lvlText w:val="%5."/>
+      <w:lvlJc w:val="left"/>
+      <w:pPr>
+        <w:ind w:left="3600" w:hanging="360"/>
+      </w:pPr>
+    </w:lvl>
+    <w:lvl w:ilvl="5" w:tplc="0409001B" w:tentative="1">
+      <w:start w:val="1"/>
+      <w:numFmt w:val="lowerRoman"/>
+      <w:lvlText w:val="%6."/>
+      <w:lvlJc w:val="right"/>
+      <w:pPr>
+        <w:ind w:left="4320" w:hanging="180"/>
+      </w:pPr>
+    </w:lvl>
+    <w:lvl w:ilvl="6" w:tplc="0409000F" w:tentative="1">
+      <w:start w:val="1"/>
+      <w:numFmt w:val="decimal"/>
+      <w:lvlText w:val="%7."/>
+      <w:lvlJc w:val="left"/>
+      <w:pPr>
+        <w:ind w:left="5040" w:hanging="360"/>
+      </w:pPr>
+    </w:lvl>
+    <w:lvl w:ilvl="7" w:tplc="04090019" w:tentative="1">
+      <w:start w:val="1"/>
+      <w:numFmt w:val="lowerLetter"/>
+      <w:lvlText w:val="%8."/>
+      <w:lvlJc w:val="left"/>
+      <w:pPr>
+        <w:ind w:left="5760" w:hanging="360"/>
+      </w:pPr>
+    </w:lvl>
+    <w:lvl w:ilvl="8" w:tplc="0409001B" w:tentative="1">
+      <w:start w:val="1"/>
+      <w:numFmt w:val="lowerRoman"/>
+      <w:lvlText w:val="%9."/>
+      <w:lvlJc w:val="right"/>
+      <w:pPr>
+        <w:ind w:left="6480" w:hanging="180"/>
+      </w:pPr>
+    </w:lvl>
+  </w:abstractNum>
   <w:num w:numId="1">
     <w:abstractNumId w:val="0"/>
+  </w:num>
+  <w:num w:numId="2">
+    <w:abstractNumId w:val="1"/>
   </w:num>
 </w:numbering>
 </file>

</xml_diff>

<commit_message>
Commit before rework of state model
State model needs to work for new and predicted state (see
https://discussions.udacity.com/t/next-state-action-pair/44902/8), my
model works on current state only!!
</commit_message>
<xml_diff>
--- a/P4-SmartCab-Project-Write-Up.docx
+++ b/P4-SmartCab-Project-Write-Up.docx
@@ -820,7 +820,7 @@
                 <w:color w:val="000000"/>
                 <w:lang w:val="en-US"/>
               </w:rPr>
-              <w:t>0</w:t>
+              <w:t>1</w:t>
             </w:r>
           </w:p>
         </w:tc>
@@ -1042,7 +1042,7 @@
                 <w:color w:val="000000"/>
                 <w:lang w:val="en-US"/>
               </w:rPr>
-              <w:t>1</w:t>
+              <w:t>2</w:t>
             </w:r>
           </w:p>
         </w:tc>
@@ -1264,7 +1264,7 @@
                 <w:color w:val="000000"/>
                 <w:lang w:val="en-US"/>
               </w:rPr>
-              <w:t>2</w:t>
+              <w:t>3</w:t>
             </w:r>
           </w:p>
         </w:tc>
@@ -1486,7 +1486,7 @@
                 <w:color w:val="000000"/>
                 <w:lang w:val="en-US"/>
               </w:rPr>
-              <w:t>3</w:t>
+              <w:t>4</w:t>
             </w:r>
           </w:p>
         </w:tc>
@@ -1708,7 +1708,7 @@
                 <w:color w:val="000000"/>
                 <w:lang w:val="en-US"/>
               </w:rPr>
-              <w:t>4</w:t>
+              <w:t>5</w:t>
             </w:r>
           </w:p>
         </w:tc>
@@ -1930,7 +1930,7 @@
                 <w:color w:val="000000"/>
                 <w:lang w:val="en-US"/>
               </w:rPr>
-              <w:t>5</w:t>
+              <w:t>6</w:t>
             </w:r>
           </w:p>
         </w:tc>
@@ -2152,7 +2152,7 @@
                 <w:color w:val="000000"/>
                 <w:lang w:val="en-US"/>
               </w:rPr>
-              <w:t>6</w:t>
+              <w:t>7</w:t>
             </w:r>
           </w:p>
         </w:tc>
@@ -2374,7 +2374,7 @@
                 <w:color w:val="000000"/>
                 <w:lang w:val="en-US"/>
               </w:rPr>
-              <w:t>7</w:t>
+              <w:t>8</w:t>
             </w:r>
           </w:p>
         </w:tc>
@@ -2636,504 +2636,40 @@
         <w:t>above</w:t>
       </w:r>
     </w:p>
+    <w:p/>
+    <w:p/>
     <w:p>
       <w:pPr>
-        <w:pStyle w:val="ListParagraph"/>
-        <w:numPr>
-          <w:ilvl w:val="0"/>
-          <w:numId w:val="2"/>
-        </w:numPr>
+        <w:pStyle w:val="Heading2"/>
+        <w:rPr>
+          <w:lang w:val="en-US"/>
+        </w:rPr>
       </w:pPr>
+      <w:r>
+        <w:rPr>
+          <w:lang w:val="en-US"/>
+        </w:rPr>
+        <w:t>Implement Q-Learning</w:t>
+      </w:r>
     </w:p>
-    <w:p/>
+    <w:p>
+      <w:r>
+        <w:t xml:space="preserve">The learnt reward for each state are held in a Python dictionary called ‘q’.  This has a key based on the </w:t>
+      </w:r>
+      <w:proofErr w:type="spellStart"/>
+      <w:r>
+        <w:t>state_id</w:t>
+      </w:r>
+      <w:proofErr w:type="spellEnd"/>
+      <w:r>
+        <w:t xml:space="preserve"> from the above table.</w:t>
+      </w:r>
+    </w:p>
     <w:p>
       <w:bookmarkStart w:id="0" w:name="_GoBack"/>
       <w:bookmarkEnd w:id="0"/>
     </w:p>
     <w:p/>
-    <w:p/>
-    <w:p/>
-    <w:p/>
-    <w:p>
-      <w:r>
-        <w:t xml:space="preserve">As a Pandas </w:t>
-      </w:r>
-      <w:proofErr w:type="spellStart"/>
-      <w:r>
-        <w:t>DataFrame</w:t>
-      </w:r>
-      <w:proofErr w:type="spellEnd"/>
-      <w:r>
-        <w:t xml:space="preserve"> is used to hold the states, I have also included </w:t>
-      </w:r>
-      <w:proofErr w:type="spellStart"/>
-      <w:r>
-        <w:t>agent_action</w:t>
-      </w:r>
-      <w:proofErr w:type="spellEnd"/>
-      <w:r>
-        <w:t xml:space="preserve"> and reward as columns in the </w:t>
-      </w:r>
-      <w:proofErr w:type="spellStart"/>
-      <w:r>
-        <w:t>DataFrame</w:t>
-      </w:r>
-      <w:proofErr w:type="spellEnd"/>
-      <w:r>
-        <w:t>. This is so that the agent can determine the possible actions and the possible rewards for any state.</w:t>
-      </w:r>
-    </w:p>
-    <w:p/>
-    <w:p>
-      <w:r>
-        <w:t xml:space="preserve">The state is updated by the following line in the </w:t>
-      </w:r>
-      <w:proofErr w:type="gramStart"/>
-      <w:r>
-        <w:t>update(</w:t>
-      </w:r>
-      <w:proofErr w:type="gramEnd"/>
-      <w:r>
-        <w:t>) function in agents.py:</w:t>
-      </w:r>
-    </w:p>
-    <w:p/>
-    <w:p>
-      <w:pPr>
-        <w:pStyle w:val="HTMLPreformatted"/>
-        <w:shd w:val="clear" w:color="auto" w:fill="FFFFFF"/>
-        <w:rPr>
-          <w:rFonts w:ascii="Menlo" w:hAnsi="Menlo" w:cs="Menlo"/>
-          <w:color w:val="000000"/>
-          <w:sz w:val="18"/>
-          <w:szCs w:val="18"/>
-        </w:rPr>
-      </w:pPr>
-      <w:proofErr w:type="spellStart"/>
-      <w:proofErr w:type="gramStart"/>
-      <w:r>
-        <w:rPr>
-          <w:rFonts w:ascii="Menlo" w:hAnsi="Menlo" w:cs="Menlo"/>
-          <w:color w:val="000000"/>
-          <w:sz w:val="18"/>
-          <w:szCs w:val="18"/>
-          <w:shd w:val="clear" w:color="auto" w:fill="E4E4FF"/>
-        </w:rPr>
-        <w:t>self</w:t>
-      </w:r>
-      <w:r>
-        <w:rPr>
-          <w:rFonts w:ascii="Menlo" w:hAnsi="Menlo" w:cs="Menlo"/>
-          <w:color w:val="000000"/>
-          <w:sz w:val="18"/>
-          <w:szCs w:val="18"/>
-        </w:rPr>
-        <w:t>.state</w:t>
-      </w:r>
-      <w:proofErr w:type="spellEnd"/>
-      <w:proofErr w:type="gramEnd"/>
-      <w:r>
-        <w:rPr>
-          <w:rFonts w:ascii="Menlo" w:hAnsi="Menlo" w:cs="Menlo"/>
-          <w:color w:val="000000"/>
-          <w:sz w:val="18"/>
-          <w:szCs w:val="18"/>
-        </w:rPr>
-        <w:t xml:space="preserve"> = (</w:t>
-      </w:r>
-      <w:proofErr w:type="spellStart"/>
-      <w:r>
-        <w:rPr>
-          <w:rFonts w:ascii="Menlo" w:hAnsi="Menlo" w:cs="Menlo"/>
-          <w:color w:val="000000"/>
-          <w:sz w:val="18"/>
-          <w:szCs w:val="18"/>
-          <w:shd w:val="clear" w:color="auto" w:fill="E4E4FF"/>
-        </w:rPr>
-        <w:t>self</w:t>
-      </w:r>
-      <w:r>
-        <w:rPr>
-          <w:rFonts w:ascii="Menlo" w:hAnsi="Menlo" w:cs="Menlo"/>
-          <w:color w:val="000000"/>
-          <w:sz w:val="18"/>
-          <w:szCs w:val="18"/>
-        </w:rPr>
-        <w:t>.next_waypoint</w:t>
-      </w:r>
-      <w:proofErr w:type="spellEnd"/>
-      <w:r>
-        <w:rPr>
-          <w:rFonts w:ascii="Menlo" w:hAnsi="Menlo" w:cs="Menlo"/>
-          <w:color w:val="000000"/>
-          <w:sz w:val="18"/>
-          <w:szCs w:val="18"/>
-        </w:rPr>
-        <w:t>, inputs)</w:t>
-      </w:r>
-    </w:p>
-    <w:p>
-      <w:pPr>
-        <w:pStyle w:val="HTMLPreformatted"/>
-        <w:shd w:val="clear" w:color="auto" w:fill="FFFFFF"/>
-        <w:rPr>
-          <w:rFonts w:ascii="Menlo" w:hAnsi="Menlo" w:cs="Menlo"/>
-          <w:color w:val="000000"/>
-          <w:sz w:val="18"/>
-          <w:szCs w:val="18"/>
-        </w:rPr>
-      </w:pPr>
-    </w:p>
-    <w:p>
-      <w:pPr>
-        <w:pStyle w:val="HTMLPreformatted"/>
-        <w:shd w:val="clear" w:color="auto" w:fill="FFFFFF"/>
-        <w:rPr>
-          <w:rFonts w:ascii="Menlo" w:hAnsi="Menlo" w:cs="Menlo"/>
-          <w:color w:val="000000"/>
-          <w:sz w:val="18"/>
-          <w:szCs w:val="18"/>
-        </w:rPr>
-      </w:pPr>
-    </w:p>
-    <w:p>
-      <w:pPr>
-        <w:pStyle w:val="HTMLPreformatted"/>
-        <w:shd w:val="clear" w:color="auto" w:fill="FFFFFF"/>
-        <w:rPr>
-          <w:rFonts w:ascii="Menlo" w:hAnsi="Menlo" w:cs="Menlo"/>
-          <w:color w:val="000000"/>
-          <w:sz w:val="18"/>
-          <w:szCs w:val="18"/>
-        </w:rPr>
-      </w:pPr>
-    </w:p>
-    <w:p>
-      <w:pPr>
-        <w:pStyle w:val="HTMLPreformatted"/>
-        <w:shd w:val="clear" w:color="auto" w:fill="FFFFFF"/>
-        <w:rPr>
-          <w:rFonts w:ascii="Menlo" w:hAnsi="Menlo" w:cs="Menlo"/>
-          <w:color w:val="000000"/>
-          <w:sz w:val="18"/>
-          <w:szCs w:val="18"/>
-        </w:rPr>
-      </w:pPr>
-      <w:r>
-        <w:rPr>
-          <w:rFonts w:ascii="Menlo" w:hAnsi="Menlo" w:cs="Menlo"/>
-          <w:color w:val="000000"/>
-          <w:sz w:val="18"/>
-          <w:szCs w:val="18"/>
-        </w:rPr>
-        <w:t>OR…</w:t>
-      </w:r>
-    </w:p>
-    <w:p>
-      <w:pPr>
-        <w:pStyle w:val="HTMLPreformatted"/>
-        <w:shd w:val="clear" w:color="auto" w:fill="FFFFFF"/>
-        <w:rPr>
-          <w:rFonts w:ascii="Menlo" w:hAnsi="Menlo" w:cs="Menlo"/>
-          <w:color w:val="000000"/>
-          <w:sz w:val="18"/>
-          <w:szCs w:val="18"/>
-        </w:rPr>
-      </w:pPr>
-    </w:p>
-    <w:p>
-      <w:pPr>
-        <w:pStyle w:val="HTMLPreformatted"/>
-        <w:shd w:val="clear" w:color="auto" w:fill="FFFFFF"/>
-        <w:rPr>
-          <w:rFonts w:asciiTheme="minorHAnsi" w:hAnsiTheme="minorHAnsi" w:cstheme="minorBidi"/>
-          <w:sz w:val="24"/>
-          <w:szCs w:val="24"/>
-          <w:lang w:val="en-GB"/>
-        </w:rPr>
-      </w:pPr>
-      <w:r>
-        <w:rPr>
-          <w:rFonts w:asciiTheme="minorHAnsi" w:hAnsiTheme="minorHAnsi" w:cstheme="minorBidi"/>
-          <w:sz w:val="24"/>
-          <w:szCs w:val="24"/>
-          <w:lang w:val="en-GB"/>
-        </w:rPr>
-        <w:t xml:space="preserve">If the light is green and everything is None than that’s </w:t>
-      </w:r>
-      <w:r>
-        <w:rPr>
-          <w:rFonts w:asciiTheme="minorHAnsi" w:hAnsiTheme="minorHAnsi" w:cstheme="minorBidi"/>
-          <w:sz w:val="24"/>
-          <w:szCs w:val="24"/>
-          <w:lang w:val="en-GB"/>
-        </w:rPr>
-        <w:t>state 0</w:t>
-      </w:r>
-      <w:r>
-        <w:rPr>
-          <w:rFonts w:asciiTheme="minorHAnsi" w:hAnsiTheme="minorHAnsi" w:cstheme="minorBidi"/>
-          <w:sz w:val="24"/>
-          <w:szCs w:val="24"/>
-          <w:lang w:val="en-GB"/>
-        </w:rPr>
-        <w:t xml:space="preserve"> (and the reward is the same as following the planner)</w:t>
-      </w:r>
-    </w:p>
-    <w:p>
-      <w:pPr>
-        <w:pStyle w:val="HTMLPreformatted"/>
-        <w:shd w:val="clear" w:color="auto" w:fill="FFFFFF"/>
-        <w:rPr>
-          <w:rFonts w:asciiTheme="minorHAnsi" w:hAnsiTheme="minorHAnsi" w:cstheme="minorBidi"/>
-          <w:sz w:val="24"/>
-          <w:szCs w:val="24"/>
-          <w:lang w:val="en-GB"/>
-        </w:rPr>
-      </w:pPr>
-      <w:r>
-        <w:rPr>
-          <w:rFonts w:asciiTheme="minorHAnsi" w:hAnsiTheme="minorHAnsi" w:cstheme="minorBidi"/>
-          <w:sz w:val="24"/>
-          <w:szCs w:val="24"/>
-          <w:lang w:val="en-GB"/>
-        </w:rPr>
-        <w:t>It only really matters then if there’s another car coming, then there are different states and the rewards are based on what the planner wants to do and what the other cars are doing (and then I guess some don’t matter??)</w:t>
-      </w:r>
-    </w:p>
-    <w:p>
-      <w:pPr>
-        <w:pStyle w:val="HTMLPreformatted"/>
-        <w:shd w:val="clear" w:color="auto" w:fill="FFFFFF"/>
-        <w:rPr>
-          <w:rFonts w:asciiTheme="minorHAnsi" w:hAnsiTheme="minorHAnsi" w:cstheme="minorBidi"/>
-          <w:sz w:val="24"/>
-          <w:szCs w:val="24"/>
-          <w:lang w:val="en-GB"/>
-        </w:rPr>
-      </w:pPr>
-      <w:r>
-        <w:rPr>
-          <w:rFonts w:asciiTheme="minorHAnsi" w:hAnsiTheme="minorHAnsi" w:cstheme="minorBidi"/>
-          <w:sz w:val="24"/>
-          <w:szCs w:val="24"/>
-          <w:lang w:val="en-GB"/>
-        </w:rPr>
-        <w:t>Or if the light is red and again it’s dependent on what the other cars are doing…</w:t>
-      </w:r>
-    </w:p>
-    <w:p>
-      <w:pPr>
-        <w:pStyle w:val="HTMLPreformatted"/>
-        <w:shd w:val="clear" w:color="auto" w:fill="FFFFFF"/>
-        <w:rPr>
-          <w:rFonts w:asciiTheme="minorHAnsi" w:hAnsiTheme="minorHAnsi" w:cstheme="minorBidi"/>
-          <w:sz w:val="24"/>
-          <w:szCs w:val="24"/>
-          <w:lang w:val="en-GB"/>
-        </w:rPr>
-      </w:pPr>
-    </w:p>
-    <w:p>
-      <w:pPr>
-        <w:pStyle w:val="HTMLPreformatted"/>
-        <w:shd w:val="clear" w:color="auto" w:fill="FFFFFF"/>
-        <w:rPr>
-          <w:rFonts w:asciiTheme="minorHAnsi" w:hAnsiTheme="minorHAnsi" w:cstheme="minorBidi"/>
-          <w:sz w:val="24"/>
-          <w:szCs w:val="24"/>
-          <w:lang w:val="en-GB"/>
-        </w:rPr>
-      </w:pPr>
-      <w:r>
-        <w:rPr>
-          <w:rFonts w:asciiTheme="minorHAnsi" w:hAnsiTheme="minorHAnsi" w:cstheme="minorBidi"/>
-          <w:sz w:val="24"/>
-          <w:szCs w:val="24"/>
-          <w:lang w:val="en-GB"/>
-        </w:rPr>
-        <w:t>So define what these states are…</w:t>
-      </w:r>
-    </w:p>
-    <w:p>
-      <w:pPr>
-        <w:pStyle w:val="HTMLPreformatted"/>
-        <w:shd w:val="clear" w:color="auto" w:fill="FFFFFF"/>
-        <w:rPr>
-          <w:rFonts w:asciiTheme="minorHAnsi" w:hAnsiTheme="minorHAnsi" w:cstheme="minorBidi"/>
-          <w:sz w:val="24"/>
-          <w:szCs w:val="24"/>
-          <w:lang w:val="en-GB"/>
-        </w:rPr>
-      </w:pPr>
-    </w:p>
-    <w:p>
-      <w:pPr>
-        <w:pStyle w:val="HTMLPreformatted"/>
-        <w:shd w:val="clear" w:color="auto" w:fill="FFFFFF"/>
-        <w:rPr>
-          <w:rFonts w:asciiTheme="minorHAnsi" w:hAnsiTheme="minorHAnsi" w:cstheme="minorBidi"/>
-          <w:sz w:val="24"/>
-          <w:szCs w:val="24"/>
-          <w:lang w:val="en-GB"/>
-        </w:rPr>
-      </w:pPr>
-    </w:p>
-    <w:p>
-      <w:pPr>
-        <w:pStyle w:val="HTMLPreformatted"/>
-        <w:shd w:val="clear" w:color="auto" w:fill="FFFFFF"/>
-        <w:rPr>
-          <w:rFonts w:asciiTheme="minorHAnsi" w:hAnsiTheme="minorHAnsi" w:cstheme="minorBidi"/>
-          <w:sz w:val="24"/>
-          <w:szCs w:val="24"/>
-          <w:lang w:val="en-GB"/>
-        </w:rPr>
-      </w:pPr>
-    </w:p>
-    <w:p>
-      <w:pPr>
-        <w:pStyle w:val="HTMLPreformatted"/>
-        <w:shd w:val="clear" w:color="auto" w:fill="FFFFFF"/>
-        <w:rPr>
-          <w:rFonts w:asciiTheme="minorHAnsi" w:hAnsiTheme="minorHAnsi" w:cstheme="minorBidi"/>
-          <w:sz w:val="24"/>
-          <w:szCs w:val="24"/>
-          <w:lang w:val="en-GB"/>
-        </w:rPr>
-      </w:pPr>
-    </w:p>
-    <w:p>
-      <w:pPr>
-        <w:pStyle w:val="HTMLPreformatted"/>
-        <w:shd w:val="clear" w:color="auto" w:fill="FFFFFF"/>
-        <w:rPr>
-          <w:rFonts w:asciiTheme="minorHAnsi" w:hAnsiTheme="minorHAnsi" w:cstheme="minorBidi"/>
-          <w:sz w:val="24"/>
-          <w:szCs w:val="24"/>
-          <w:lang w:val="en-GB"/>
-        </w:rPr>
-      </w:pPr>
-      <w:r>
-        <w:rPr>
-          <w:rFonts w:asciiTheme="minorHAnsi" w:hAnsiTheme="minorHAnsi" w:cstheme="minorBidi"/>
-          <w:sz w:val="24"/>
-          <w:szCs w:val="24"/>
-          <w:lang w:val="en-GB"/>
-        </w:rPr>
-        <w:t>Get the cab to define and learn them as it goes along…</w:t>
-      </w:r>
-    </w:p>
-    <w:p>
-      <w:pPr>
-        <w:pStyle w:val="HTMLPreformatted"/>
-        <w:shd w:val="clear" w:color="auto" w:fill="FFFFFF"/>
-        <w:rPr>
-          <w:rFonts w:asciiTheme="minorHAnsi" w:hAnsiTheme="minorHAnsi" w:cstheme="minorBidi"/>
-          <w:sz w:val="24"/>
-          <w:szCs w:val="24"/>
-          <w:lang w:val="en-GB"/>
-        </w:rPr>
-      </w:pPr>
-    </w:p>
-    <w:p>
-      <w:pPr>
-        <w:pStyle w:val="HTMLPreformatted"/>
-        <w:shd w:val="clear" w:color="auto" w:fill="FFFFFF"/>
-        <w:rPr>
-          <w:rFonts w:asciiTheme="minorHAnsi" w:hAnsiTheme="minorHAnsi" w:cstheme="minorBidi"/>
-          <w:sz w:val="24"/>
-          <w:szCs w:val="24"/>
-          <w:lang w:val="en-GB"/>
-        </w:rPr>
-      </w:pPr>
-    </w:p>
-    <w:p>
-      <w:pPr>
-        <w:pStyle w:val="HTMLPreformatted"/>
-        <w:shd w:val="clear" w:color="auto" w:fill="FFFFFF"/>
-        <w:rPr>
-          <w:rFonts w:asciiTheme="minorHAnsi" w:hAnsiTheme="minorHAnsi" w:cstheme="minorBidi"/>
-          <w:sz w:val="24"/>
-          <w:szCs w:val="24"/>
-          <w:lang w:val="en-GB"/>
-        </w:rPr>
-      </w:pPr>
-      <w:r>
-        <w:rPr>
-          <w:rFonts w:asciiTheme="minorHAnsi" w:hAnsiTheme="minorHAnsi" w:cstheme="minorBidi"/>
-          <w:sz w:val="24"/>
-          <w:szCs w:val="24"/>
-          <w:lang w:val="en-GB"/>
-        </w:rPr>
-        <w:t xml:space="preserve">If light = </w:t>
-      </w:r>
-      <w:proofErr w:type="gramStart"/>
-      <w:r>
-        <w:rPr>
-          <w:rFonts w:asciiTheme="minorHAnsi" w:hAnsiTheme="minorHAnsi" w:cstheme="minorBidi"/>
-          <w:sz w:val="24"/>
-          <w:szCs w:val="24"/>
-          <w:lang w:val="en-GB"/>
-        </w:rPr>
-        <w:t>green</w:t>
-      </w:r>
-      <w:proofErr w:type="gramEnd"/>
-      <w:r>
-        <w:rPr>
-          <w:rFonts w:asciiTheme="minorHAnsi" w:hAnsiTheme="minorHAnsi" w:cstheme="minorBidi"/>
-          <w:sz w:val="24"/>
-          <w:szCs w:val="24"/>
-          <w:lang w:val="en-GB"/>
-        </w:rPr>
-        <w:t xml:space="preserve"> then state =0 and reward = what the environment (?) gives back… (it doesn’t matter what the other cars are doing??) actually it does if you want to turn left and oncoming = forward</w:t>
-      </w:r>
-    </w:p>
-    <w:p>
-      <w:pPr>
-        <w:pStyle w:val="HTMLPreformatted"/>
-        <w:shd w:val="clear" w:color="auto" w:fill="FFFFFF"/>
-        <w:rPr>
-          <w:rFonts w:asciiTheme="minorHAnsi" w:hAnsiTheme="minorHAnsi" w:cstheme="minorBidi"/>
-          <w:sz w:val="24"/>
-          <w:szCs w:val="24"/>
-          <w:lang w:val="en-GB"/>
-        </w:rPr>
-      </w:pPr>
-    </w:p>
-    <w:p>
-      <w:pPr>
-        <w:pStyle w:val="HTMLPreformatted"/>
-        <w:shd w:val="clear" w:color="auto" w:fill="FFFFFF"/>
-        <w:rPr>
-          <w:rFonts w:asciiTheme="minorHAnsi" w:hAnsiTheme="minorHAnsi" w:cstheme="minorBidi"/>
-          <w:sz w:val="24"/>
-          <w:szCs w:val="24"/>
-          <w:lang w:val="en-GB"/>
-        </w:rPr>
-      </w:pPr>
-      <w:r>
-        <w:rPr>
-          <w:rFonts w:asciiTheme="minorHAnsi" w:hAnsiTheme="minorHAnsi" w:cstheme="minorBidi"/>
-          <w:sz w:val="24"/>
-          <w:szCs w:val="24"/>
-          <w:lang w:val="en-GB"/>
-        </w:rPr>
-        <w:t>if light = red then different states… see description… but go with the rewards from the environment to define what they are perhaps???</w:t>
-      </w:r>
-    </w:p>
-    <w:p>
-      <w:pPr>
-        <w:pStyle w:val="HTMLPreformatted"/>
-        <w:shd w:val="clear" w:color="auto" w:fill="FFFFFF"/>
-        <w:rPr>
-          <w:rFonts w:asciiTheme="minorHAnsi" w:hAnsiTheme="minorHAnsi" w:cstheme="minorBidi"/>
-          <w:sz w:val="24"/>
-          <w:szCs w:val="24"/>
-          <w:lang w:val="en-GB"/>
-        </w:rPr>
-      </w:pPr>
-    </w:p>
     <w:p>
       <w:pPr>
         <w:pStyle w:val="HTMLPreformatted"/>

</xml_diff>

<commit_message>
Reworking report after feedback
</commit_message>
<xml_diff>
--- a/P4-SmartCab-Project-Write-Up.docx
+++ b/P4-SmartCab-Project-Write-Up.docx
@@ -7,7 +7,15 @@
         <w:pStyle w:val="Heading1"/>
       </w:pPr>
       <w:r>
-        <w:t>P4 – SmartCab Project Write-up</w:t>
+        <w:t xml:space="preserve">P4 – </w:t>
+      </w:r>
+      <w:proofErr w:type="spellStart"/>
+      <w:r>
+        <w:t>SmartCab</w:t>
+      </w:r>
+      <w:proofErr w:type="spellEnd"/>
+      <w:r>
+        <w:t xml:space="preserve"> Project Write-up</w:t>
       </w:r>
     </w:p>
     <w:p/>
@@ -30,21 +38,91 @@
       <w:pPr>
         <w:pStyle w:val="Heading2"/>
         <w:rPr>
+          <w:ins w:id="0" w:author="Mark Strefford" w:date="2016-06-07T09:26:00Z"/>
           <w:rFonts w:asciiTheme="minorHAnsi" w:eastAsiaTheme="minorHAnsi" w:hAnsiTheme="minorHAnsi" w:cstheme="minorBidi"/>
           <w:color w:val="auto"/>
           <w:sz w:val="24"/>
           <w:szCs w:val="24"/>
         </w:rPr>
       </w:pPr>
-      <w:r>
-        <w:rPr>
-          <w:rFonts w:asciiTheme="minorHAnsi" w:eastAsiaTheme="minorHAnsi" w:hAnsiTheme="minorHAnsi" w:cstheme="minorBidi"/>
-          <w:color w:val="auto"/>
-          <w:sz w:val="24"/>
-          <w:szCs w:val="24"/>
-        </w:rPr>
-        <w:t>See code base.</w:t>
-      </w:r>
+      <w:del w:id="1" w:author="Mark Strefford" w:date="2016-06-07T09:16:00Z">
+        <w:r>
+          <w:rPr>
+            <w:rFonts w:asciiTheme="minorHAnsi" w:eastAsiaTheme="minorHAnsi" w:hAnsiTheme="minorHAnsi" w:cstheme="minorBidi"/>
+            <w:color w:val="auto"/>
+            <w:sz w:val="24"/>
+            <w:szCs w:val="24"/>
+          </w:rPr>
+          <w:delText>See code base.</w:delText>
+        </w:r>
+      </w:del>
+      <w:ins w:id="2" w:author="Mark Strefford" w:date="2016-06-07T09:16:00Z">
+        <w:r>
+          <w:rPr>
+            <w:rFonts w:asciiTheme="minorHAnsi" w:eastAsiaTheme="minorHAnsi" w:hAnsiTheme="minorHAnsi" w:cstheme="minorBidi"/>
+            <w:color w:val="auto"/>
+            <w:sz w:val="24"/>
+            <w:szCs w:val="24"/>
+          </w:rPr>
+          <w:t xml:space="preserve">The initial code base makes decisions randomly </w:t>
+        </w:r>
+      </w:ins>
+      <w:ins w:id="3" w:author="Mark Strefford" w:date="2016-06-07T09:25:00Z">
+        <w:r>
+          <w:rPr>
+            <w:rFonts w:asciiTheme="minorHAnsi" w:eastAsiaTheme="minorHAnsi" w:hAnsiTheme="minorHAnsi" w:cstheme="minorBidi"/>
+            <w:color w:val="auto"/>
+            <w:sz w:val="24"/>
+            <w:szCs w:val="24"/>
+          </w:rPr>
+          <w:t xml:space="preserve">as to which way the </w:t>
+        </w:r>
+        <w:proofErr w:type="spellStart"/>
+        <w:r>
+          <w:rPr>
+            <w:rFonts w:asciiTheme="minorHAnsi" w:eastAsiaTheme="minorHAnsi" w:hAnsiTheme="minorHAnsi" w:cstheme="minorBidi"/>
+            <w:color w:val="auto"/>
+            <w:sz w:val="24"/>
+            <w:szCs w:val="24"/>
+          </w:rPr>
+          <w:t>Smartcab</w:t>
+        </w:r>
+        <w:proofErr w:type="spellEnd"/>
+        <w:r>
+          <w:rPr>
+            <w:rFonts w:asciiTheme="minorHAnsi" w:eastAsiaTheme="minorHAnsi" w:hAnsiTheme="minorHAnsi" w:cstheme="minorBidi"/>
+            <w:color w:val="auto"/>
+            <w:sz w:val="24"/>
+            <w:szCs w:val="24"/>
+          </w:rPr>
+          <w:t xml:space="preserve"> should drive.  This of course means that it rarely reaches its intended destination within the allotted time. </w:t>
+        </w:r>
+      </w:ins>
+      <w:ins w:id="4" w:author="Mark Strefford" w:date="2016-06-07T09:26:00Z">
+        <w:r>
+          <w:rPr>
+            <w:rFonts w:asciiTheme="minorHAnsi" w:eastAsiaTheme="minorHAnsi" w:hAnsiTheme="minorHAnsi" w:cstheme="minorBidi"/>
+            <w:color w:val="auto"/>
+            <w:sz w:val="24"/>
+            <w:szCs w:val="24"/>
+          </w:rPr>
+          <w:t xml:space="preserve"> The available actions for the cab are none (no action), forward, turn left and turn right. Picking these directions at random also means that the cab doesn’t pay attention to other cars or whether lights are red or green. It therefore also drives erratically and if this was a real car, it would cause many accidents! </w:t>
+        </w:r>
+      </w:ins>
+    </w:p>
+    <w:p>
+      <w:pPr>
+        <w:pPrChange w:id="5" w:author="Mark Strefford" w:date="2016-06-07T09:27:00Z">
+          <w:pPr>
+            <w:pStyle w:val="Heading2"/>
+          </w:pPr>
+        </w:pPrChange>
+      </w:pPr>
+      <w:ins w:id="6" w:author="Mark Strefford" w:date="2016-06-07T09:27:00Z">
+        <w:r>
+          <w:t xml:space="preserve">In this simulation, there are times when the smart cab reaches its destination within the allotted time, but this is a very low percentage of times. </w:t>
+        </w:r>
+      </w:ins>
     </w:p>
     <w:p/>
     <w:p>
@@ -153,7 +231,125 @@
         <w:t>(('lights', 'red'), ('oncoming', None), ('right', None), ('left', None), ('waypoint', 'forward'))</w:t>
       </w:r>
     </w:p>
-    <w:p/>
+    <w:p>
+      <w:pPr>
+        <w:rPr>
+          <w:ins w:id="7" w:author="Mark Strefford" w:date="2016-06-07T09:29:00Z"/>
+        </w:rPr>
+      </w:pPr>
+    </w:p>
+    <w:p>
+      <w:pPr>
+        <w:rPr>
+          <w:ins w:id="8" w:author="Mark Strefford" w:date="2016-06-07T09:29:00Z"/>
+        </w:rPr>
+      </w:pPr>
+      <w:ins w:id="9" w:author="Mark Strefford" w:date="2016-06-07T09:29:00Z">
+        <w:r>
+          <w:t>The rationale for including these in the state are:</w:t>
+        </w:r>
+      </w:ins>
+    </w:p>
+    <w:p>
+      <w:pPr>
+        <w:rPr>
+          <w:ins w:id="10" w:author="Mark Strefford" w:date="2016-06-07T09:29:00Z"/>
+        </w:rPr>
+      </w:pPr>
+    </w:p>
+    <w:p>
+      <w:pPr>
+        <w:pStyle w:val="ListParagraph"/>
+        <w:numPr>
+          <w:ilvl w:val="0"/>
+          <w:numId w:val="4"/>
+        </w:numPr>
+        <w:rPr>
+          <w:ins w:id="11" w:author="Mark Strefford" w:date="2016-06-07T09:30:00Z"/>
+        </w:rPr>
+        <w:pPrChange w:id="12" w:author="Mark Strefford" w:date="2016-06-07T09:29:00Z">
+          <w:pPr/>
+        </w:pPrChange>
+      </w:pPr>
+      <w:ins w:id="13" w:author="Mark Strefford" w:date="2016-06-07T09:29:00Z">
+        <w:r>
+          <w:t xml:space="preserve">The state of the lights </w:t>
+        </w:r>
+      </w:ins>
+      <w:ins w:id="14" w:author="Mark Strefford" w:date="2016-06-07T09:30:00Z">
+        <w:r>
+          <w:t xml:space="preserve">indicates whether it is safe to move from the current location, and which cars are important to pay attention to.  For example, in a green light it is safe to drive forwards irrespective of other cars, but we should check for cars coming from ahead if we want to turn left).  </w:t>
+        </w:r>
+      </w:ins>
+    </w:p>
+    <w:p>
+      <w:pPr>
+        <w:pStyle w:val="ListParagraph"/>
+        <w:numPr>
+          <w:ilvl w:val="0"/>
+          <w:numId w:val="4"/>
+        </w:numPr>
+        <w:rPr>
+          <w:ins w:id="15" w:author="Mark Strefford" w:date="2016-06-07T09:31:00Z"/>
+        </w:rPr>
+        <w:pPrChange w:id="16" w:author="Mark Strefford" w:date="2016-06-07T09:29:00Z">
+          <w:pPr/>
+        </w:pPrChange>
+      </w:pPr>
+      <w:ins w:id="17" w:author="Mark Strefford" w:date="2016-06-07T09:31:00Z">
+        <w:r>
+          <w:t>‘oncoming, ‘left’ and ‘right’ indicate whether there are other cars approaching this location, and if so which direction they are travelling or likely to travel. This, in combination with the status of the lights, gives us an indication as to whether it is safe to move from this location.</w:t>
+        </w:r>
+      </w:ins>
+    </w:p>
+    <w:p>
+      <w:pPr>
+        <w:pStyle w:val="ListParagraph"/>
+        <w:numPr>
+          <w:ilvl w:val="0"/>
+          <w:numId w:val="4"/>
+        </w:numPr>
+        <w:rPr>
+          <w:ins w:id="18" w:author="Mark Strefford" w:date="2016-06-07T09:35:00Z"/>
+        </w:rPr>
+        <w:pPrChange w:id="19" w:author="Mark Strefford" w:date="2016-06-07T09:29:00Z">
+          <w:pPr/>
+        </w:pPrChange>
+      </w:pPr>
+      <w:ins w:id="20" w:author="Mark Strefford" w:date="2016-06-07T09:32:00Z">
+        <w:r>
+          <w:t xml:space="preserve">The waypoint is the next direction that the planner is trying to send the smart cab.  As the aim of this simulation is to get the cab to its destination, it is </w:t>
+        </w:r>
+        <w:r>
+          <w:lastRenderedPageBreak/>
+          <w:t>obviously important to bear in mind the direction that the cab needs to go.  Without this, the cab would look to take the safest driving action, but it would still be directionless. In effect without this as part of the state, the cab would pick a random direction out of all of the driving actions with the best score (e</w:t>
+        </w:r>
+      </w:ins>
+      <w:ins w:id="21" w:author="Mark Strefford" w:date="2016-06-07T09:35:00Z">
+        <w:r>
+          <w:t>.</w:t>
+        </w:r>
+      </w:ins>
+      <w:ins w:id="22" w:author="Mark Strefford" w:date="2016-06-07T09:32:00Z">
+        <w:r>
+          <w:t xml:space="preserve">g. The </w:t>
+        </w:r>
+      </w:ins>
+      <w:ins w:id="23" w:author="Mark Strefford" w:date="2016-06-07T09:35:00Z">
+        <w:r>
+          <w:t>safest actions)</w:t>
+        </w:r>
+      </w:ins>
+    </w:p>
+    <w:p>
+      <w:pPr>
+        <w:pStyle w:val="ListParagraph"/>
+        <w:ind w:left="1080"/>
+        <w:pPrChange w:id="24" w:author="Mark Strefford" w:date="2016-06-07T09:35:00Z">
+          <w:pPr/>
+        </w:pPrChange>
+      </w:pPr>
+    </w:p>
     <w:p>
       <w:r>
         <w:t>There are other possible environmental variables the could be included in the state, but these have been discounted for the following reasons:</w:t>
@@ -188,6 +384,13 @@
       <w:r>
         <w:t>it significantly increases the number of possible states making it difficult for the agent to learn the rules of the game in the typical duration of a game</w:t>
       </w:r>
+      <w:ins w:id="25" w:author="Mark Strefford" w:date="2016-06-07T09:36:00Z">
+        <w:r>
+          <w:t>. In effect, the state-space would be too sparse and we would find it difficult to get q-values to converge within the timescales of the simulation</w:t>
+        </w:r>
+      </w:ins>
+      <w:bookmarkStart w:id="26" w:name="_GoBack"/>
+      <w:bookmarkEnd w:id="26"/>
     </w:p>
     <w:p>
       <w:pPr>
@@ -216,13 +419,29 @@
         <w:t>, but this will likely increase the chance of an accident</w:t>
       </w:r>
       <w:r>
-        <w:t xml:space="preserve"> (see point i).</w:t>
-      </w:r>
-    </w:p>
-    <w:p/>
-    <w:p>
-      <w:r>
-        <w:t xml:space="preserve">For the smartcab, I have allowed the state model to emerge over time. I have not set up an initial state space complete with default values as many of these may never happen (for example, we are unlikely in this simulation to see 3 cars at a particular junction). </w:t>
+        <w:t xml:space="preserve"> (see point </w:t>
+      </w:r>
+      <w:proofErr w:type="spellStart"/>
+      <w:r>
+        <w:t>i</w:t>
+      </w:r>
+      <w:proofErr w:type="spellEnd"/>
+      <w:r>
+        <w:t>).</w:t>
+      </w:r>
+    </w:p>
+    <w:p/>
+    <w:p>
+      <w:r>
+        <w:t xml:space="preserve">For the </w:t>
+      </w:r>
+      <w:proofErr w:type="spellStart"/>
+      <w:r>
+        <w:t>smartcab</w:t>
+      </w:r>
+      <w:proofErr w:type="spellEnd"/>
+      <w:r>
+        <w:t xml:space="preserve">, I have allowed the state model to emerge over time. I have not set up an initial state space complete with default values as many of these may never happen (for example, we are unlikely in this simulation to see 3 cars at a particular junction). </w:t>
       </w:r>
     </w:p>
     <w:p/>
@@ -237,7 +456,6 @@
         <w:rPr>
           <w:lang w:val="en-US"/>
         </w:rPr>
-        <w:lastRenderedPageBreak/>
         <w:t>Implement Q-Learning</w:t>
       </w:r>
     </w:p>
@@ -245,8 +463,13 @@
       <w:r>
         <w:t xml:space="preserve">The learnt reward for each state are held in a Python dictionary called ‘q’.  This has a key based on the </w:t>
       </w:r>
-      <w:r>
-        <w:t>state_id from the above table.</w:t>
+      <w:proofErr w:type="spellStart"/>
+      <w:r>
+        <w:t>state_id</w:t>
+      </w:r>
+      <w:proofErr w:type="spellEnd"/>
+      <w:r>
+        <w:t xml:space="preserve"> from the above table.</w:t>
       </w:r>
     </w:p>
     <w:p/>
@@ -267,7 +490,23 @@
     <w:p/>
     <w:p>
       <w:r>
-        <w:t xml:space="preserve">The function choose_action() determines if the state that the cab is in is one that has been seen before. If it isn’t, then a random action is picked from the possible actions (None, forward, left, right), and if it is, then a choice is made from the actions with the highest q value.  For example, if left and forward both have a q value of 2, then the agent will pick one of those at random.  </w:t>
+        <w:t xml:space="preserve">The function </w:t>
+      </w:r>
+      <w:proofErr w:type="spellStart"/>
+      <w:r>
+        <w:t>choose_</w:t>
+      </w:r>
+      <w:proofErr w:type="gramStart"/>
+      <w:r>
+        <w:t>action</w:t>
+      </w:r>
+      <w:proofErr w:type="spellEnd"/>
+      <w:r>
+        <w:t>(</w:t>
+      </w:r>
+      <w:proofErr w:type="gramEnd"/>
+      <w:r>
+        <w:t xml:space="preserve">) determines if the state that the cab is in is one that has been seen before. If it isn’t, then a random action is picked from the possible actions (None, forward, left, right), and if it is, then a choice is made from the actions with the highest q value.  For example, if left and forward both have a q value of 2, then the agent will pick one of those at random.  </w:t>
       </w:r>
     </w:p>
     <w:p/>
@@ -302,8 +541,6 @@
       </w:r>
     </w:p>
     <w:p>
-      <w:bookmarkStart w:id="0" w:name="_GoBack"/>
-      <w:bookmarkEnd w:id="0"/>
       <w:r>
         <w:t>Using the approach defined above, after maybe 2-3 runs, the smart cab agent is regularly able to arrive at the destination within the deadline and with a positive net reward.</w:t>
       </w:r>
@@ -627,6 +864,95 @@
       </w:pPr>
     </w:lvl>
   </w:abstractNum>
+  <w:abstractNum w:abstractNumId="3">
+    <w:nsid w:val="73A30A82"/>
+    <w:multiLevelType w:val="hybridMultilevel"/>
+    <w:tmpl w:val="06A6601C"/>
+    <w:lvl w:ilvl="0" w:tplc="FE6C1138">
+      <w:start w:val="1"/>
+      <w:numFmt w:val="lowerRoman"/>
+      <w:lvlText w:val="%1)"/>
+      <w:lvlJc w:val="left"/>
+      <w:pPr>
+        <w:ind w:left="1080" w:hanging="720"/>
+      </w:pPr>
+      <w:rPr>
+        <w:rFonts w:hint="default"/>
+      </w:rPr>
+    </w:lvl>
+    <w:lvl w:ilvl="1" w:tplc="04090019" w:tentative="1">
+      <w:start w:val="1"/>
+      <w:numFmt w:val="lowerLetter"/>
+      <w:lvlText w:val="%2."/>
+      <w:lvlJc w:val="left"/>
+      <w:pPr>
+        <w:ind w:left="1440" w:hanging="360"/>
+      </w:pPr>
+    </w:lvl>
+    <w:lvl w:ilvl="2" w:tplc="0409001B" w:tentative="1">
+      <w:start w:val="1"/>
+      <w:numFmt w:val="lowerRoman"/>
+      <w:lvlText w:val="%3."/>
+      <w:lvlJc w:val="right"/>
+      <w:pPr>
+        <w:ind w:left="2160" w:hanging="180"/>
+      </w:pPr>
+    </w:lvl>
+    <w:lvl w:ilvl="3" w:tplc="0409000F" w:tentative="1">
+      <w:start w:val="1"/>
+      <w:numFmt w:val="decimal"/>
+      <w:lvlText w:val="%4."/>
+      <w:lvlJc w:val="left"/>
+      <w:pPr>
+        <w:ind w:left="2880" w:hanging="360"/>
+      </w:pPr>
+    </w:lvl>
+    <w:lvl w:ilvl="4" w:tplc="04090019" w:tentative="1">
+      <w:start w:val="1"/>
+      <w:numFmt w:val="lowerLetter"/>
+      <w:lvlText w:val="%5."/>
+      <w:lvlJc w:val="left"/>
+      <w:pPr>
+        <w:ind w:left="3600" w:hanging="360"/>
+      </w:pPr>
+    </w:lvl>
+    <w:lvl w:ilvl="5" w:tplc="0409001B" w:tentative="1">
+      <w:start w:val="1"/>
+      <w:numFmt w:val="lowerRoman"/>
+      <w:lvlText w:val="%6."/>
+      <w:lvlJc w:val="right"/>
+      <w:pPr>
+        <w:ind w:left="4320" w:hanging="180"/>
+      </w:pPr>
+    </w:lvl>
+    <w:lvl w:ilvl="6" w:tplc="0409000F" w:tentative="1">
+      <w:start w:val="1"/>
+      <w:numFmt w:val="decimal"/>
+      <w:lvlText w:val="%7."/>
+      <w:lvlJc w:val="left"/>
+      <w:pPr>
+        <w:ind w:left="5040" w:hanging="360"/>
+      </w:pPr>
+    </w:lvl>
+    <w:lvl w:ilvl="7" w:tplc="04090019" w:tentative="1">
+      <w:start w:val="1"/>
+      <w:numFmt w:val="lowerLetter"/>
+      <w:lvlText w:val="%8."/>
+      <w:lvlJc w:val="left"/>
+      <w:pPr>
+        <w:ind w:left="5760" w:hanging="360"/>
+      </w:pPr>
+    </w:lvl>
+    <w:lvl w:ilvl="8" w:tplc="0409001B" w:tentative="1">
+      <w:start w:val="1"/>
+      <w:numFmt w:val="lowerRoman"/>
+      <w:lvlText w:val="%9."/>
+      <w:lvlJc w:val="right"/>
+      <w:pPr>
+        <w:ind w:left="6480" w:hanging="180"/>
+      </w:pPr>
+    </w:lvl>
+  </w:abstractNum>
   <w:num w:numId="1">
     <w:abstractNumId w:val="0"/>
   </w:num>
@@ -636,7 +962,18 @@
   <w:num w:numId="3">
     <w:abstractNumId w:val="1"/>
   </w:num>
+  <w:num w:numId="4">
+    <w:abstractNumId w:val="3"/>
+  </w:num>
 </w:numbering>
+</file>
+
+<file path=word/people.xml><?xml version="1.0" encoding="utf-8"?>
+<w15:people xmlns:wpc="http://schemas.microsoft.com/office/word/2010/wordprocessingCanvas" xmlns:mo="http://schemas.microsoft.com/office/mac/office/2008/main" xmlns:mc="http://schemas.openxmlformats.org/markup-compatibility/2006" xmlns:mv="urn:schemas-microsoft-com:mac:vml" xmlns:o="urn:schemas-microsoft-com:office:office" xmlns:r="http://schemas.openxmlformats.org/officeDocument/2006/relationships" xmlns:m="http://schemas.openxmlformats.org/officeDocument/2006/math" xmlns:v="urn:schemas-microsoft-com:vml" xmlns:wp14="http://schemas.microsoft.com/office/word/2010/wordprocessingDrawing" xmlns:wp="http://schemas.openxmlformats.org/drawingml/2006/wordprocessingDrawing" xmlns:w10="urn:schemas-microsoft-com:office:word" xmlns:w="http://schemas.openxmlformats.org/wordprocessingml/2006/main" xmlns:w14="http://schemas.microsoft.com/office/word/2010/wordml" xmlns:w15="http://schemas.microsoft.com/office/word/2012/wordml" xmlns:wpg="http://schemas.microsoft.com/office/word/2010/wordprocessingGroup" xmlns:wpi="http://schemas.microsoft.com/office/word/2010/wordprocessingInk" xmlns:wne="http://schemas.microsoft.com/office/word/2006/wordml" xmlns:wps="http://schemas.microsoft.com/office/word/2010/wordprocessingShape" mc:Ignorable="w14 w15 wp14">
+  <w15:person w15:author="Mark Strefford">
+    <w15:presenceInfo w15:providerId="None" w15:userId="Mark Strefford"/>
+  </w15:person>
+</w15:people>
 </file>
 
 <file path=word/styles.xml><?xml version="1.0" encoding="utf-8"?>
@@ -1198,6 +1535,34 @@
       <w:szCs w:val="20"/>
     </w:rPr>
   </w:style>
+  <w:style w:type="paragraph" w:styleId="BalloonText">
+    <w:name w:val="Balloon Text"/>
+    <w:basedOn w:val="Normal"/>
+    <w:link w:val="BalloonTextChar"/>
+    <w:uiPriority w:val="99"/>
+    <w:semiHidden/>
+    <w:unhideWhenUsed/>
+    <w:rsid w:val="004959CC"/>
+    <w:rPr>
+      <w:rFonts w:ascii="Times New Roman" w:hAnsi="Times New Roman" w:cs="Times New Roman"/>
+      <w:sz w:val="18"/>
+      <w:szCs w:val="18"/>
+    </w:rPr>
+  </w:style>
+  <w:style w:type="character" w:customStyle="1" w:styleId="BalloonTextChar">
+    <w:name w:val="Balloon Text Char"/>
+    <w:basedOn w:val="DefaultParagraphFont"/>
+    <w:link w:val="BalloonText"/>
+    <w:uiPriority w:val="99"/>
+    <w:semiHidden/>
+    <w:rsid w:val="004959CC"/>
+    <w:rPr>
+      <w:rFonts w:ascii="Times New Roman" w:hAnsi="Times New Roman" w:cs="Times New Roman"/>
+      <w:sz w:val="18"/>
+      <w:szCs w:val="18"/>
+      <w:lang w:val="en-GB"/>
+    </w:rPr>
+  </w:style>
 </w:styles>
 </file>
 

</xml_diff>

<commit_message>
Improved statistics including cumulative success rate Also started to update report
</commit_message>
<xml_diff>
--- a/P4-SmartCab-Project-Write-Up.docx
+++ b/P4-SmartCab-Project-Write-Up.docx
@@ -389,8 +389,6 @@
           <w:t>. In effect, the state-space would be too sparse and we would find it difficult to get q-values to converge within the timescales of the simulation</w:t>
         </w:r>
       </w:ins>
-      <w:bookmarkStart w:id="26" w:name="_GoBack"/>
-      <w:bookmarkEnd w:id="26"/>
     </w:p>
     <w:p>
       <w:pPr>
@@ -511,9 +509,30 @@
     </w:p>
     <w:p/>
     <w:p>
+      <w:pPr>
+        <w:rPr>
+          <w:ins w:id="26" w:author="Mark Strefford" w:date="2016-06-07T18:50:00Z"/>
+        </w:rPr>
+      </w:pPr>
       <w:r>
         <w:t>What is obvious from implementing this functionality is that the cab reaches the destination much quicker and more purposefully than before.  Its direction is generally towards the destination, whereas previous to this functionality, it would wander aimlessly around the environment.</w:t>
       </w:r>
+    </w:p>
+    <w:p>
+      <w:pPr>
+        <w:rPr>
+          <w:ins w:id="27" w:author="Mark Strefford" w:date="2016-06-07T18:50:00Z"/>
+        </w:rPr>
+      </w:pPr>
+    </w:p>
+    <w:p>
+      <w:pPr>
+        <w:rPr>
+          <w:del w:id="28" w:author="Mark Strefford" w:date="2016-06-07T18:52:00Z"/>
+        </w:rPr>
+      </w:pPr>
+      <w:bookmarkStart w:id="29" w:name="_GoBack"/>
+      <w:bookmarkEnd w:id="29"/>
     </w:p>
     <w:p/>
     <w:p>

</xml_diff>

<commit_message>
Test runs and report writing
</commit_message>
<xml_diff>
--- a/P4-SmartCab-Project-Write-Up.docx
+++ b/P4-SmartCab-Project-Write-Up.docx
@@ -7,15 +7,7 @@
         <w:pStyle w:val="Heading1"/>
       </w:pPr>
       <w:r>
-        <w:t xml:space="preserve">P4 – </w:t>
-      </w:r>
-      <w:proofErr w:type="spellStart"/>
-      <w:r>
-        <w:t>SmartCab</w:t>
-      </w:r>
-      <w:proofErr w:type="spellEnd"/>
-      <w:r>
-        <w:t xml:space="preserve"> Project Write-up</w:t>
+        <w:t>P4 – SmartCab Project Write-up</w:t>
       </w:r>
     </w:p>
     <w:p/>
@@ -75,27 +67,7 @@
             <w:sz w:val="24"/>
             <w:szCs w:val="24"/>
           </w:rPr>
-          <w:t xml:space="preserve">as to which way the </w:t>
-        </w:r>
-        <w:proofErr w:type="spellStart"/>
-        <w:r>
-          <w:rPr>
-            <w:rFonts w:asciiTheme="minorHAnsi" w:eastAsiaTheme="minorHAnsi" w:hAnsiTheme="minorHAnsi" w:cstheme="minorBidi"/>
-            <w:color w:val="auto"/>
-            <w:sz w:val="24"/>
-            <w:szCs w:val="24"/>
-          </w:rPr>
-          <w:t>Smartcab</w:t>
-        </w:r>
-        <w:proofErr w:type="spellEnd"/>
-        <w:r>
-          <w:rPr>
-            <w:rFonts w:asciiTheme="minorHAnsi" w:eastAsiaTheme="minorHAnsi" w:hAnsiTheme="minorHAnsi" w:cstheme="minorBidi"/>
-            <w:color w:val="auto"/>
-            <w:sz w:val="24"/>
-            <w:szCs w:val="24"/>
-          </w:rPr>
-          <w:t xml:space="preserve"> should drive.  This of course means that it rarely reaches its intended destination within the allotted time. </w:t>
+          <w:t xml:space="preserve">as to which way the Smartcab should drive.  This of course means that it rarely reaches its intended destination within the allotted time. </w:t>
         </w:r>
       </w:ins>
       <w:ins w:id="4" w:author="Mark Strefford" w:date="2016-06-07T09:26:00Z">
@@ -417,29 +389,13 @@
         <w:t>, but this will likely increase the chance of an accident</w:t>
       </w:r>
       <w:r>
-        <w:t xml:space="preserve"> (see point </w:t>
-      </w:r>
-      <w:proofErr w:type="spellStart"/>
-      <w:r>
-        <w:t>i</w:t>
-      </w:r>
-      <w:proofErr w:type="spellEnd"/>
-      <w:r>
-        <w:t>).</w:t>
-      </w:r>
-    </w:p>
-    <w:p/>
-    <w:p>
-      <w:r>
-        <w:t xml:space="preserve">For the </w:t>
-      </w:r>
-      <w:proofErr w:type="spellStart"/>
-      <w:r>
-        <w:t>smartcab</w:t>
-      </w:r>
-      <w:proofErr w:type="spellEnd"/>
-      <w:r>
-        <w:t xml:space="preserve">, I have allowed the state model to emerge over time. I have not set up an initial state space complete with default values as many of these may never happen (for example, we are unlikely in this simulation to see 3 cars at a particular junction). </w:t>
+        <w:t xml:space="preserve"> (see point i).</w:t>
+      </w:r>
+    </w:p>
+    <w:p/>
+    <w:p>
+      <w:r>
+        <w:t xml:space="preserve">For the smartcab, I have allowed the state model to emerge over time. I have not set up an initial state space complete with default values as many of these may never happen (for example, we are unlikely in this simulation to see 3 cars at a particular junction). </w:t>
       </w:r>
     </w:p>
     <w:p/>
@@ -461,13 +417,8 @@
       <w:r>
         <w:t xml:space="preserve">The learnt reward for each state are held in a Python dictionary called ‘q’.  This has a key based on the </w:t>
       </w:r>
-      <w:proofErr w:type="spellStart"/>
-      <w:r>
-        <w:t>state_id</w:t>
-      </w:r>
-      <w:proofErr w:type="spellEnd"/>
-      <w:r>
-        <w:t xml:space="preserve"> from the above table.</w:t>
+      <w:r>
+        <w:t>state_id from the above table.</w:t>
       </w:r>
     </w:p>
     <w:p/>
@@ -488,23 +439,7 @@
     <w:p/>
     <w:p>
       <w:r>
-        <w:t xml:space="preserve">The function </w:t>
-      </w:r>
-      <w:proofErr w:type="spellStart"/>
-      <w:r>
-        <w:t>choose_</w:t>
-      </w:r>
-      <w:proofErr w:type="gramStart"/>
-      <w:r>
-        <w:t>action</w:t>
-      </w:r>
-      <w:proofErr w:type="spellEnd"/>
-      <w:r>
-        <w:t>(</w:t>
-      </w:r>
-      <w:proofErr w:type="gramEnd"/>
-      <w:r>
-        <w:t xml:space="preserve">) determines if the state that the cab is in is one that has been seen before. If it isn’t, then a random action is picked from the possible actions (None, forward, left, right), and if it is, then a choice is made from the actions with the highest q value.  For example, if left and forward both have a q value of 2, then the agent will pick one of those at random.  </w:t>
+        <w:t xml:space="preserve">The function choose_action() determines if the state that the cab is in is one that has been seen before. If it isn’t, then a random action is picked from the possible actions (None, forward, left, right), and if it is, then a choice is made from the actions with the highest q value.  For example, if left and forward both have a q value of 2, then the agent will pick one of those at random.  </w:t>
       </w:r>
     </w:p>
     <w:p/>
@@ -531,8 +466,6 @@
           <w:del w:id="28" w:author="Mark Strefford" w:date="2016-06-07T18:52:00Z"/>
         </w:rPr>
       </w:pPr>
-      <w:bookmarkStart w:id="29" w:name="_GoBack"/>
-      <w:bookmarkEnd w:id="29"/>
     </w:p>
     <w:p/>
     <w:p>
@@ -560,27 +493,249 @@
       </w:r>
     </w:p>
     <w:p>
-      <w:r>
-        <w:t>Using the approach defined above, after maybe 2-3 runs, the smart cab agent is regularly able to arrive at the destination within the deadline and with a positive net reward.</w:t>
-      </w:r>
-    </w:p>
-    <w:p/>
-    <w:p>
-      <w:r>
-        <w:t>This is based on the long term reward being predominantly based on taking immediate actions that obey the rules of the road (e.g. these are short term actions). Therefore, it is difficult to tune the algorithm to improve it. If the rewards are discounted, then they are still relative to the default value of 0 and therefore the agent would learn just as quick (for example -0.01 and +0.05 would affect the likely actions in the same way as -0.1 and +0.5 or -1 and +0.5.</w:t>
-      </w:r>
-    </w:p>
-    <w:p/>
-    <w:p>
-      <w:r>
-        <w:t xml:space="preserve">However, the code has been updated </w:t>
-      </w:r>
-      <w:r>
-        <w:t>to enable an explore/exploit model with a threshold of 0.2 (so 80% of actions are based on the best q-value, 20% are based on a random choice).  This had the effect of slowing down learning, but it does ensure that the agent understands more of the environment over time.</w:t>
-      </w:r>
-    </w:p>
-    <w:p/>
-    <w:p/>
+      <w:pPr>
+        <w:rPr>
+          <w:ins w:id="29" w:author="Mark Strefford" w:date="2016-06-08T08:57:00Z"/>
+        </w:rPr>
+      </w:pPr>
+      <w:ins w:id="30" w:author="Mark Strefford" w:date="2016-06-08T08:56:00Z">
+        <w:r>
+          <w:t>Initial runs of the code only took the immediate reward as the q-value. Although this enabled the agent to learn the rules of the game very quickly, it was only ever motivated by the short term reward of it</w:t>
+        </w:r>
+      </w:ins>
+      <w:ins w:id="31" w:author="Mark Strefford" w:date="2016-06-08T08:57:00Z">
+        <w:r>
+          <w:t xml:space="preserve">s actions (e.g. did it follow the right directions from the planner and avoid any traffic violations). Although this can be seen as providing a suitable outcome, it does not enable the agent to take action based on future potential rewards. Obviously there is a balance between an immediate reward (or penalty) and a longer term reward (or penalty). </w:t>
+        </w:r>
+      </w:ins>
+    </w:p>
+    <w:p>
+      <w:pPr>
+        <w:rPr>
+          <w:del w:id="32" w:author="Mark Strefford" w:date="2016-06-08T08:49:00Z"/>
+        </w:rPr>
+      </w:pPr>
+      <w:del w:id="33" w:author="Mark Strefford" w:date="2016-06-08T08:49:00Z">
+        <w:r>
+          <w:delText>Using the approach defined above, after maybe 2-3 runs, the smart cab agent is regularly able to arrive at the destination within the deadline and with a positive net reward.</w:delText>
+        </w:r>
+      </w:del>
+    </w:p>
+    <w:p>
+      <w:pPr>
+        <w:rPr>
+          <w:del w:id="34" w:author="Mark Strefford" w:date="2016-06-08T08:49:00Z"/>
+        </w:rPr>
+      </w:pPr>
+    </w:p>
+    <w:p>
+      <w:pPr>
+        <w:rPr>
+          <w:del w:id="35" w:author="Mark Strefford" w:date="2016-06-08T08:49:00Z"/>
+        </w:rPr>
+      </w:pPr>
+      <w:del w:id="36" w:author="Mark Strefford" w:date="2016-06-08T08:49:00Z">
+        <w:r>
+          <w:delText>This is based on the long term reward being predominantly based on taking immediate actions that obey the rules of the road (e.g. these are short term actions). Therefore, it is difficult to tune the algorithm to improve it. If the rewards are discounted, then they are still relative to the default value of 0 and therefore the agent would learn just as quick (for example -0.01 and +0.05 would affect the likely actions in the same way as -0.1 and +0.5 or -1 and +0.5.</w:delText>
+        </w:r>
+      </w:del>
+    </w:p>
+    <w:p>
+      <w:pPr>
+        <w:rPr>
+          <w:del w:id="37" w:author="Mark Strefford" w:date="2016-06-08T08:49:00Z"/>
+        </w:rPr>
+      </w:pPr>
+    </w:p>
+    <w:p>
+      <w:pPr>
+        <w:rPr>
+          <w:del w:id="38" w:author="Mark Strefford" w:date="2016-06-08T08:49:00Z"/>
+        </w:rPr>
+      </w:pPr>
+      <w:del w:id="39" w:author="Mark Strefford" w:date="2016-06-08T08:49:00Z">
+        <w:r>
+          <w:delText xml:space="preserve">However, the code has been updated </w:delText>
+        </w:r>
+        <w:r>
+          <w:delText>to enable an explore/exploit model with a threshold of 0.2 (so 80% of actions are based on the best q-value, 20% are based on a random choice).  This had the effect of slowing down learning, but it does ensure that the agent understands more of the environment over time.</w:delText>
+        </w:r>
+      </w:del>
+    </w:p>
+    <w:p/>
+    <w:p>
+      <w:pPr>
+        <w:rPr>
+          <w:ins w:id="40" w:author="Mark Strefford" w:date="2016-06-08T08:59:00Z"/>
+        </w:rPr>
+      </w:pPr>
+      <w:ins w:id="41" w:author="Mark Strefford" w:date="2016-06-08T08:59:00Z">
+        <w:r>
+          <w:t>The code was then modified to provide the following variables that can be tuned to affect the way the agent learns:</w:t>
+        </w:r>
+      </w:ins>
+    </w:p>
+    <w:p>
+      <w:pPr>
+        <w:rPr>
+          <w:ins w:id="42" w:author="Mark Strefford" w:date="2016-06-08T08:59:00Z"/>
+        </w:rPr>
+      </w:pPr>
+    </w:p>
+    <w:p>
+      <w:pPr>
+        <w:pStyle w:val="ListParagraph"/>
+        <w:numPr>
+          <w:ilvl w:val="0"/>
+          <w:numId w:val="5"/>
+        </w:numPr>
+        <w:rPr>
+          <w:ins w:id="43" w:author="Mark Strefford" w:date="2016-06-08T09:00:00Z"/>
+        </w:rPr>
+        <w:pPrChange w:id="44" w:author="Mark Strefford" w:date="2016-06-08T08:59:00Z">
+          <w:pPr/>
+        </w:pPrChange>
+      </w:pPr>
+      <w:ins w:id="45" w:author="Mark Strefford" w:date="2016-06-08T08:59:00Z">
+        <w:r>
+          <w:t>Alpha – This is the learning rate of the cab and determines how much of the reward for a particular action</w:t>
+        </w:r>
+      </w:ins>
+      <w:ins w:id="46" w:author="Mark Strefford" w:date="2016-06-08T09:00:00Z">
+        <w:r>
+          <w:t xml:space="preserve"> and any potential future rewards</w:t>
+        </w:r>
+      </w:ins>
+      <w:ins w:id="47" w:author="Mark Strefford" w:date="2016-06-08T08:59:00Z">
+        <w:r>
+          <w:t xml:space="preserve"> is taken into </w:t>
+        </w:r>
+      </w:ins>
+      <w:ins w:id="48" w:author="Mark Strefford" w:date="2016-06-08T09:00:00Z">
+        <w:r>
+          <w:t>account</w:t>
+        </w:r>
+      </w:ins>
+      <w:ins w:id="49" w:author="Mark Strefford" w:date="2016-06-08T08:59:00Z">
+        <w:r>
+          <w:t>.</w:t>
+        </w:r>
+      </w:ins>
+      <w:ins w:id="50" w:author="Mark Strefford" w:date="2016-06-08T09:00:00Z">
+        <w:r>
+          <w:t xml:space="preserve"> </w:t>
+        </w:r>
+        <w:r>
+          <w:t xml:space="preserve"> A value of 1 means that the entirety of this reward and future rewards are used, and a value of 0 means that the agent won’t learn (as in won’t update its q-values).</w:t>
+        </w:r>
+      </w:ins>
+    </w:p>
+    <w:p>
+      <w:pPr>
+        <w:pStyle w:val="ListParagraph"/>
+        <w:numPr>
+          <w:ilvl w:val="0"/>
+          <w:numId w:val="5"/>
+        </w:numPr>
+        <w:rPr>
+          <w:ins w:id="51" w:author="Mark Strefford" w:date="2016-06-08T09:01:00Z"/>
+        </w:rPr>
+        <w:pPrChange w:id="52" w:author="Mark Strefford" w:date="2016-06-08T08:59:00Z">
+          <w:pPr/>
+        </w:pPrChange>
+      </w:pPr>
+      <w:ins w:id="53" w:author="Mark Strefford" w:date="2016-06-08T09:01:00Z">
+        <w:r>
+          <w:t>Gamma – This enables tuning of how much of a potential future reward is used in modifying the q-values.  A value of 0 means only the current reward is used, whereas a value of 1 means a greater importance is put on future rewa</w:t>
+        </w:r>
+      </w:ins>
+      <w:ins w:id="54" w:author="Mark Strefford" w:date="2016-06-08T09:02:00Z">
+        <w:r>
+          <w:t>r</w:t>
+        </w:r>
+      </w:ins>
+      <w:ins w:id="55" w:author="Mark Strefford" w:date="2016-06-08T09:01:00Z">
+        <w:r>
+          <w:t>ds.</w:t>
+        </w:r>
+      </w:ins>
+    </w:p>
+    <w:p>
+      <w:pPr>
+        <w:pStyle w:val="ListParagraph"/>
+        <w:numPr>
+          <w:ilvl w:val="0"/>
+          <w:numId w:val="5"/>
+        </w:numPr>
+        <w:rPr>
+          <w:ins w:id="56" w:author="Mark Strefford" w:date="2016-06-08T09:04:00Z"/>
+        </w:rPr>
+        <w:pPrChange w:id="57" w:author="Mark Strefford" w:date="2016-06-08T09:04:00Z">
+          <w:pPr/>
+        </w:pPrChange>
+      </w:pPr>
+      <w:ins w:id="58" w:author="Mark Strefford" w:date="2016-06-08T09:02:00Z">
+        <w:r>
+          <w:t xml:space="preserve">Epsilon – This determines whether the agent goes for a random action all of the time, goes with learned actions (decisions based on q-values) only, or a mix of the 2.  During early runs of the project it is typically useful to explore the world more thoroughly, and therefore a higher percentage of actions are chosen randomly.  However, as the </w:t>
+        </w:r>
+      </w:ins>
+      <w:ins w:id="59" w:author="Mark Strefford" w:date="2016-06-08T09:04:00Z">
+        <w:r>
+          <w:t xml:space="preserve">agent understands more of the rules of its environment and </w:t>
+        </w:r>
+      </w:ins>
+      <w:ins w:id="60" w:author="Mark Strefford" w:date="2016-06-08T09:02:00Z">
+        <w:r>
+          <w:t>q-values converge</w:t>
+        </w:r>
+      </w:ins>
+      <w:ins w:id="61" w:author="Mark Strefford" w:date="2016-06-08T09:04:00Z">
+        <w:r>
+          <w:t xml:space="preserve">, it is possible to reduce the percentage of actions that are chosen randomly. </w:t>
+        </w:r>
+      </w:ins>
+    </w:p>
+    <w:p>
+      <w:pPr>
+        <w:pStyle w:val="ListParagraph"/>
+        <w:numPr>
+          <w:ilvl w:val="0"/>
+          <w:numId w:val="5"/>
+        </w:numPr>
+        <w:rPr>
+          <w:ins w:id="62" w:author="Mark Strefford" w:date="2016-06-08T09:05:00Z"/>
+        </w:rPr>
+        <w:pPrChange w:id="63" w:author="Mark Strefford" w:date="2016-06-08T09:04:00Z">
+          <w:pPr/>
+        </w:pPrChange>
+      </w:pPr>
+      <w:ins w:id="64" w:author="Mark Strefford" w:date="2016-06-08T09:05:00Z">
+        <w:r>
+          <w:t xml:space="preserve">Policy - </w:t>
+        </w:r>
+      </w:ins>
+      <w:ins w:id="65" w:author="Mark Strefford" w:date="2016-06-08T09:04:00Z">
+        <w:r>
+          <w:t xml:space="preserve">I </w:t>
+        </w:r>
+      </w:ins>
+      <w:ins w:id="66" w:author="Mark Strefford" w:date="2016-06-08T09:05:00Z">
+        <w:r>
+          <w:t>have used this variable as an easy way to compare tuned parameters with a completely random approach.  This variable can be set to ‘q’ to use q-values (default) or any other value to force completely random actions</w:t>
+        </w:r>
+      </w:ins>
+    </w:p>
+    <w:p>
+      <w:pPr>
+        <w:rPr>
+          <w:ins w:id="67" w:author="Mark Strefford" w:date="2016-06-08T09:05:00Z"/>
+        </w:rPr>
+      </w:pPr>
+    </w:p>
+    <w:p>
+      <w:bookmarkStart w:id="68" w:name="_GoBack"/>
+      <w:bookmarkEnd w:id="68"/>
+    </w:p>
     <w:p/>
     <w:p>
       <w:pPr>
@@ -795,6 +950,95 @@
     </w:lvl>
   </w:abstractNum>
   <w:abstractNum w:abstractNumId="2">
+    <w:nsid w:val="5CAC7701"/>
+    <w:multiLevelType w:val="hybridMultilevel"/>
+    <w:tmpl w:val="A9A46294"/>
+    <w:lvl w:ilvl="0" w:tplc="04090011">
+      <w:start w:val="1"/>
+      <w:numFmt w:val="decimal"/>
+      <w:lvlText w:val="%1)"/>
+      <w:lvlJc w:val="left"/>
+      <w:pPr>
+        <w:ind w:left="720" w:hanging="360"/>
+      </w:pPr>
+      <w:rPr>
+        <w:rFonts w:hint="default"/>
+      </w:rPr>
+    </w:lvl>
+    <w:lvl w:ilvl="1" w:tplc="04090019" w:tentative="1">
+      <w:start w:val="1"/>
+      <w:numFmt w:val="lowerLetter"/>
+      <w:lvlText w:val="%2."/>
+      <w:lvlJc w:val="left"/>
+      <w:pPr>
+        <w:ind w:left="1440" w:hanging="360"/>
+      </w:pPr>
+    </w:lvl>
+    <w:lvl w:ilvl="2" w:tplc="0409001B" w:tentative="1">
+      <w:start w:val="1"/>
+      <w:numFmt w:val="lowerRoman"/>
+      <w:lvlText w:val="%3."/>
+      <w:lvlJc w:val="right"/>
+      <w:pPr>
+        <w:ind w:left="2160" w:hanging="180"/>
+      </w:pPr>
+    </w:lvl>
+    <w:lvl w:ilvl="3" w:tplc="0409000F" w:tentative="1">
+      <w:start w:val="1"/>
+      <w:numFmt w:val="decimal"/>
+      <w:lvlText w:val="%4."/>
+      <w:lvlJc w:val="left"/>
+      <w:pPr>
+        <w:ind w:left="2880" w:hanging="360"/>
+      </w:pPr>
+    </w:lvl>
+    <w:lvl w:ilvl="4" w:tplc="04090019" w:tentative="1">
+      <w:start w:val="1"/>
+      <w:numFmt w:val="lowerLetter"/>
+      <w:lvlText w:val="%5."/>
+      <w:lvlJc w:val="left"/>
+      <w:pPr>
+        <w:ind w:left="3600" w:hanging="360"/>
+      </w:pPr>
+    </w:lvl>
+    <w:lvl w:ilvl="5" w:tplc="0409001B" w:tentative="1">
+      <w:start w:val="1"/>
+      <w:numFmt w:val="lowerRoman"/>
+      <w:lvlText w:val="%6."/>
+      <w:lvlJc w:val="right"/>
+      <w:pPr>
+        <w:ind w:left="4320" w:hanging="180"/>
+      </w:pPr>
+    </w:lvl>
+    <w:lvl w:ilvl="6" w:tplc="0409000F" w:tentative="1">
+      <w:start w:val="1"/>
+      <w:numFmt w:val="decimal"/>
+      <w:lvlText w:val="%7."/>
+      <w:lvlJc w:val="left"/>
+      <w:pPr>
+        <w:ind w:left="5040" w:hanging="360"/>
+      </w:pPr>
+    </w:lvl>
+    <w:lvl w:ilvl="7" w:tplc="04090019" w:tentative="1">
+      <w:start w:val="1"/>
+      <w:numFmt w:val="lowerLetter"/>
+      <w:lvlText w:val="%8."/>
+      <w:lvlJc w:val="left"/>
+      <w:pPr>
+        <w:ind w:left="5760" w:hanging="360"/>
+      </w:pPr>
+    </w:lvl>
+    <w:lvl w:ilvl="8" w:tplc="0409001B" w:tentative="1">
+      <w:start w:val="1"/>
+      <w:numFmt w:val="lowerRoman"/>
+      <w:lvlText w:val="%9."/>
+      <w:lvlJc w:val="right"/>
+      <w:pPr>
+        <w:ind w:left="6480" w:hanging="180"/>
+      </w:pPr>
+    </w:lvl>
+  </w:abstractNum>
+  <w:abstractNum w:abstractNumId="3">
     <w:nsid w:val="64A301B5"/>
     <w:multiLevelType w:val="hybridMultilevel"/>
     <w:tmpl w:val="E3C0F7C0"/>
@@ -883,7 +1127,7 @@
       </w:pPr>
     </w:lvl>
   </w:abstractNum>
-  <w:abstractNum w:abstractNumId="3">
+  <w:abstractNum w:abstractNumId="4">
     <w:nsid w:val="73A30A82"/>
     <w:multiLevelType w:val="hybridMultilevel"/>
     <w:tmpl w:val="06A6601C"/>
@@ -976,13 +1220,16 @@
     <w:abstractNumId w:val="0"/>
   </w:num>
   <w:num w:numId="2">
-    <w:abstractNumId w:val="2"/>
+    <w:abstractNumId w:val="3"/>
   </w:num>
   <w:num w:numId="3">
     <w:abstractNumId w:val="1"/>
   </w:num>
   <w:num w:numId="4">
-    <w:abstractNumId w:val="3"/>
+    <w:abstractNumId w:val="4"/>
+  </w:num>
+  <w:num w:numId="5">
+    <w:abstractNumId w:val="2"/>
   </w:num>
 </w:numbering>
 </file>

</xml_diff>

<commit_message>
Added initial q-value run results
</commit_message>
<xml_diff>
--- a/P4-SmartCab-Project-Write-Up.docx
+++ b/P4-SmartCab-Project-Write-Up.docx
@@ -782,15 +782,29 @@
     </w:p>
     <w:p>
       <w:pPr>
+        <w:rPr>
+          <w:ins w:id="74" w:author="Mark Strefford" w:date="2016-06-08T09:56:00Z"/>
+          <w:rFonts w:asciiTheme="majorHAnsi" w:eastAsiaTheme="majorEastAsia" w:hAnsiTheme="majorHAnsi" w:cstheme="majorBidi"/>
+          <w:color w:val="1F4D78" w:themeColor="accent1" w:themeShade="7F"/>
+        </w:rPr>
+      </w:pPr>
+      <w:ins w:id="75" w:author="Mark Strefford" w:date="2016-06-08T09:56:00Z">
+        <w:r>
+          <w:br w:type="page"/>
+        </w:r>
+      </w:ins>
+    </w:p>
+    <w:p>
+      <w:pPr>
         <w:pStyle w:val="Heading3"/>
         <w:rPr>
-          <w:ins w:id="74" w:author="Mark Strefford" w:date="2016-06-08T09:37:00Z"/>
-        </w:rPr>
-        <w:pPrChange w:id="75" w:author="Mark Strefford" w:date="2016-06-08T09:37:00Z">
+          <w:ins w:id="76" w:author="Mark Strefford" w:date="2016-06-08T09:56:00Z"/>
+        </w:rPr>
+        <w:pPrChange w:id="77" w:author="Mark Strefford" w:date="2016-06-08T09:37:00Z">
           <w:pPr/>
         </w:pPrChange>
       </w:pPr>
-      <w:ins w:id="76" w:author="Mark Strefford" w:date="2016-06-08T09:37:00Z">
+      <w:ins w:id="78" w:author="Mark Strefford" w:date="2016-06-08T09:37:00Z">
         <w:r>
           <w:t>A Random Policy</w:t>
         </w:r>
@@ -799,66 +813,15 @@
     <w:p>
       <w:pPr>
         <w:rPr>
-          <w:ins w:id="77" w:author="Mark Strefford" w:date="2016-06-08T09:42:00Z"/>
-        </w:rPr>
-      </w:pPr>
-      <w:ins w:id="78" w:author="Mark Strefford" w:date="2016-06-08T09:38:00Z">
-        <w:r>
-          <w:t>An initial test was taken using a purely random approach to picking actions.  As can be seen from the graphs below, the cumulative success rate over the 100 trials is around 25%</w:t>
-        </w:r>
-      </w:ins>
-      <w:ins w:id="79" w:author="Mark Strefford" w:date="2016-06-08T09:39:00Z">
-        <w:r>
-          <w:t xml:space="preserve">. </w:t>
-        </w:r>
-      </w:ins>
-      <w:ins w:id="80" w:author="Mark Strefford" w:date="2016-06-08T09:40:00Z">
-        <w:r>
-          <w:t xml:space="preserve">What is more striking is that net reward over this run, with a significant number of trials receiving a negative net reward.  This could be caused by not following the planner’s directions or by traffic violations.  </w:t>
-        </w:r>
-      </w:ins>
-      <w:ins w:id="81" w:author="Mark Strefford" w:date="2016-06-08T09:42:00Z">
-        <w:r>
-          <w:t>The final graph shows the duration of each trial (so how long it takes the agent to reach the destination, if at all). There is no pattern to this, and it is obvious that the agent does not improve it’s performance over time.</w:t>
-        </w:r>
-        <w:bookmarkStart w:id="82" w:name="_GoBack"/>
-        <w:bookmarkEnd w:id="82"/>
-      </w:ins>
-    </w:p>
-    <w:p>
-      <w:pPr>
-        <w:rPr>
-          <w:ins w:id="83" w:author="Mark Strefford" w:date="2016-06-08T09:37:00Z"/>
-        </w:rPr>
-      </w:pPr>
-      <w:ins w:id="84" w:author="Mark Strefford" w:date="2016-06-08T09:42:00Z">
-        <w:r>
-          <w:t>For these reasons</w:t>
-        </w:r>
-      </w:ins>
-      <w:ins w:id="85" w:author="Mark Strefford" w:date="2016-06-08T09:40:00Z">
-        <w:r>
-          <w:t xml:space="preserve">, it is obvious </w:t>
-        </w:r>
-      </w:ins>
-      <w:ins w:id="86" w:author="Mark Strefford" w:date="2016-06-08T09:41:00Z">
-        <w:r>
-          <w:t>that</w:t>
-        </w:r>
-      </w:ins>
-      <w:ins w:id="87" w:author="Mark Strefford" w:date="2016-06-08T09:40:00Z">
-        <w:r>
-          <w:t xml:space="preserve"> </w:t>
-        </w:r>
-      </w:ins>
-      <w:ins w:id="88" w:author="Mark Strefford" w:date="2016-06-08T09:41:00Z">
-        <w:r>
-          <w:t>a random approach is not a feasible policy.</w:t>
-        </w:r>
-      </w:ins>
-    </w:p>
-    <w:p>
-      <w:ins w:id="89" w:author="Mark Strefford" w:date="2016-06-08T09:37:00Z">
+          <w:ins w:id="79" w:author="Mark Strefford" w:date="2016-06-08T09:37:00Z"/>
+        </w:rPr>
+        <w:pPrChange w:id="80" w:author="Mark Strefford" w:date="2016-06-08T09:56:00Z">
+          <w:pPr/>
+        </w:pPrChange>
+      </w:pPr>
+    </w:p>
+    <w:p>
+      <w:ins w:id="81" w:author="Mark Strefford" w:date="2016-06-08T09:37:00Z">
         <w:r>
           <w:drawing>
             <wp:inline distT="0" distB="0" distL="0" distR="0" wp14:anchorId="050B6A0A" wp14:editId="155FA052">
@@ -901,12 +864,12 @@
     <w:p>
       <w:pPr>
         <w:rPr>
-          <w:ins w:id="90" w:author="Mark Strefford" w:date="2016-06-08T09:37:00Z"/>
-        </w:rPr>
-      </w:pPr>
-    </w:p>
-    <w:p>
-      <w:ins w:id="91" w:author="Mark Strefford" w:date="2016-06-08T09:37:00Z">
+          <w:ins w:id="82" w:author="Mark Strefford" w:date="2016-06-08T09:37:00Z"/>
+        </w:rPr>
+      </w:pPr>
+    </w:p>
+    <w:p>
+      <w:ins w:id="83" w:author="Mark Strefford" w:date="2016-06-08T09:37:00Z">
         <w:r>
           <w:drawing>
             <wp:inline distT="0" distB="0" distL="0" distR="0" wp14:anchorId="08522583" wp14:editId="7FF9F21D">
@@ -949,7 +912,7 @@
     <w:p/>
     <w:p/>
     <w:p>
-      <w:ins w:id="92" w:author="Mark Strefford" w:date="2016-06-08T09:42:00Z">
+      <w:ins w:id="84" w:author="Mark Strefford" w:date="2016-06-08T09:42:00Z">
         <w:r>
           <w:drawing>
             <wp:inline distT="0" distB="0" distL="0" distR="0" wp14:anchorId="1DFC1674" wp14:editId="66CC1E89">
@@ -991,7 +954,401 @@
     </w:p>
     <w:p/>
     <w:p/>
-    <w:p/>
+    <w:p>
+      <w:pPr>
+        <w:rPr>
+          <w:del w:id="85" w:author="Mark Strefford" w:date="2016-06-08T09:59:00Z"/>
+        </w:rPr>
+      </w:pPr>
+    </w:p>
+    <w:p>
+      <w:pPr>
+        <w:rPr>
+          <w:ins w:id="86" w:author="Mark Strefford" w:date="2016-06-08T09:59:00Z"/>
+        </w:rPr>
+      </w:pPr>
+    </w:p>
+    <w:p>
+      <w:pPr>
+        <w:rPr>
+          <w:ins w:id="87" w:author="Mark Strefford" w:date="2016-06-08T09:59:00Z"/>
+        </w:rPr>
+      </w:pPr>
+      <w:ins w:id="88" w:author="Mark Strefford" w:date="2016-06-08T09:59:00Z">
+        <w:r>
+          <w:t>An initial test was taken using a purely random approach to picking actions.  As can be seen from the graphs below, the cumulative success rate over the 100 trials is around 25%. What is more striking is that net reward over this run, with a significant number of trials receiving a negative net reward.  This could be caused by not following the planner’s directions or by traffic violations.  The final graph shows the duration of each trial (so how long it takes the agent to reach the destination, if at all). There is no pattern to this, and it is obvious that the agent does not improve it’s performance over time.</w:t>
+        </w:r>
+      </w:ins>
+    </w:p>
+    <w:p>
+      <w:pPr>
+        <w:rPr>
+          <w:ins w:id="89" w:author="Mark Strefford" w:date="2016-06-08T09:59:00Z"/>
+        </w:rPr>
+      </w:pPr>
+      <w:ins w:id="90" w:author="Mark Strefford" w:date="2016-06-08T09:59:00Z">
+        <w:r>
+          <w:t>For these reasons, it is obvious that a random approach is not a feasible policy.</w:t>
+        </w:r>
+      </w:ins>
+    </w:p>
+    <w:p>
+      <w:pPr>
+        <w:rPr>
+          <w:ins w:id="91" w:author="Mark Strefford" w:date="2016-06-08T09:56:00Z"/>
+        </w:rPr>
+      </w:pPr>
+    </w:p>
+    <w:p>
+      <w:pPr>
+        <w:pStyle w:val="Heading3"/>
+        <w:rPr>
+          <w:ins w:id="92" w:author="Mark Strefford" w:date="2016-06-08T09:57:00Z"/>
+        </w:rPr>
+        <w:pPrChange w:id="93" w:author="Mark Strefford" w:date="2016-06-08T09:57:00Z">
+          <w:pPr/>
+        </w:pPrChange>
+      </w:pPr>
+      <w:ins w:id="94" w:author="Mark Strefford" w:date="2016-06-08T09:56:00Z">
+        <w:r>
+          <w:t>Using Q-Values</w:t>
+        </w:r>
+      </w:ins>
+    </w:p>
+    <w:p>
+      <w:pPr>
+        <w:rPr>
+          <w:ins w:id="95" w:author="Mark Strefford" w:date="2016-06-08T09:57:00Z"/>
+        </w:rPr>
+        <w:pPrChange w:id="96" w:author="Mark Strefford" w:date="2016-06-08T09:57:00Z">
+          <w:pPr/>
+        </w:pPrChange>
+      </w:pPr>
+    </w:p>
+    <w:p>
+      <w:pPr>
+        <w:rPr>
+          <w:ins w:id="97" w:author="Mark Strefford" w:date="2016-06-08T09:57:00Z"/>
+        </w:rPr>
+        <w:pPrChange w:id="98" w:author="Mark Strefford" w:date="2016-06-08T09:57:00Z">
+          <w:pPr/>
+        </w:pPrChange>
+      </w:pPr>
+      <w:ins w:id="99" w:author="Mark Strefford" w:date="2016-06-08T09:57:00Z">
+        <w:r>
+          <w:t>This run used the following approach to determine the action to take:</w:t>
+        </w:r>
+      </w:ins>
+    </w:p>
+    <w:p>
+      <w:pPr>
+        <w:rPr>
+          <w:ins w:id="100" w:author="Mark Strefford" w:date="2016-06-08T09:57:00Z"/>
+        </w:rPr>
+        <w:pPrChange w:id="101" w:author="Mark Strefford" w:date="2016-06-08T09:57:00Z">
+          <w:pPr/>
+        </w:pPrChange>
+      </w:pPr>
+    </w:p>
+    <w:p>
+      <w:pPr>
+        <w:pStyle w:val="ListParagraph"/>
+        <w:numPr>
+          <w:ilvl w:val="0"/>
+          <w:numId w:val="6"/>
+        </w:numPr>
+        <w:rPr>
+          <w:ins w:id="102" w:author="Mark Strefford" w:date="2016-06-08T09:57:00Z"/>
+        </w:rPr>
+        <w:pPrChange w:id="103" w:author="Mark Strefford" w:date="2016-06-08T09:57:00Z">
+          <w:pPr/>
+        </w:pPrChange>
+      </w:pPr>
+      <w:ins w:id="104" w:author="Mark Strefford" w:date="2016-06-08T09:57:00Z">
+        <w:r>
+          <w:t xml:space="preserve">If we are in an unknown state, </w:t>
+        </w:r>
+      </w:ins>
+      <w:ins w:id="105" w:author="Mark Strefford" w:date="2016-06-08T09:58:00Z">
+        <w:r>
+          <w:t xml:space="preserve">or 20% of the time (based on the value of epsilon), </w:t>
+        </w:r>
+      </w:ins>
+      <w:ins w:id="106" w:author="Mark Strefford" w:date="2016-06-08T09:57:00Z">
+        <w:r>
+          <w:t>pick a random action</w:t>
+        </w:r>
+      </w:ins>
+    </w:p>
+    <w:p>
+      <w:pPr>
+        <w:pStyle w:val="ListParagraph"/>
+        <w:numPr>
+          <w:ilvl w:val="0"/>
+          <w:numId w:val="6"/>
+        </w:numPr>
+        <w:rPr>
+          <w:ins w:id="107" w:author="Mark Strefford" w:date="2016-06-08T09:59:00Z"/>
+        </w:rPr>
+        <w:pPrChange w:id="108" w:author="Mark Strefford" w:date="2016-06-08T09:57:00Z">
+          <w:pPr/>
+        </w:pPrChange>
+      </w:pPr>
+      <w:ins w:id="109" w:author="Mark Strefford" w:date="2016-06-08T09:57:00Z">
+        <w:r>
+          <w:t xml:space="preserve">If we know the state </w:t>
+        </w:r>
+      </w:ins>
+      <w:ins w:id="110" w:author="Mark Strefford" w:date="2016-06-08T09:58:00Z">
+        <w:r>
+          <w:t xml:space="preserve">and we want to exploit our knowledge (80% of the time in this run), then pick an action from the best possible actions. If there is more than one action with the same </w:t>
+        </w:r>
+      </w:ins>
+      <w:ins w:id="111" w:author="Mark Strefford" w:date="2016-06-08T09:59:00Z">
+        <w:r>
+          <w:t xml:space="preserve">max </w:t>
+        </w:r>
+      </w:ins>
+      <w:ins w:id="112" w:author="Mark Strefford" w:date="2016-06-08T09:58:00Z">
+        <w:r>
+          <w:t>q-value</w:t>
+        </w:r>
+      </w:ins>
+      <w:ins w:id="113" w:author="Mark Strefford" w:date="2016-06-08T09:59:00Z">
+        <w:r>
+          <w:t xml:space="preserve"> then the action is picked at random.</w:t>
+        </w:r>
+      </w:ins>
+    </w:p>
+    <w:p>
+      <w:pPr>
+        <w:pStyle w:val="ListParagraph"/>
+        <w:numPr>
+          <w:ilvl w:val="0"/>
+          <w:numId w:val="6"/>
+        </w:numPr>
+        <w:rPr>
+          <w:ins w:id="114" w:author="Mark Strefford" w:date="2016-06-08T09:59:00Z"/>
+        </w:rPr>
+        <w:pPrChange w:id="115" w:author="Mark Strefford" w:date="2016-06-08T09:57:00Z">
+          <w:pPr/>
+        </w:pPrChange>
+      </w:pPr>
+      <w:ins w:id="116" w:author="Mark Strefford" w:date="2016-06-08T09:59:00Z">
+        <w:r>
+          <w:t>Alpha (0.75), gamma (0.5) and epsilon (0.8) remain unchanged during the run.</w:t>
+        </w:r>
+      </w:ins>
+    </w:p>
+    <w:p>
+      <w:pPr>
+        <w:rPr>
+          <w:ins w:id="117" w:author="Mark Strefford" w:date="2016-06-08T09:59:00Z"/>
+        </w:rPr>
+      </w:pPr>
+    </w:p>
+    <w:p>
+      <w:pPr>
+        <w:rPr>
+          <w:ins w:id="118" w:author="Mark Strefford" w:date="2016-06-08T10:00:00Z"/>
+        </w:rPr>
+      </w:pPr>
+      <w:ins w:id="119" w:author="Mark Strefford" w:date="2016-06-08T10:00:00Z">
+        <w:r>
+          <w:drawing>
+            <wp:inline distT="0" distB="0" distL="0" distR="0" wp14:anchorId="164CC6E4" wp14:editId="1E0F87E4">
+              <wp:extent cx="5727700" cy="1790065"/>
+              <wp:effectExtent l="0" t="0" r="12700" b="0"/>
+              <wp:docPr id="4" name="Picture 4"/>
+              <wp:cNvGraphicFramePr>
+                <a:graphicFrameLocks xmlns:a="http://schemas.openxmlformats.org/drawingml/2006/main" noChangeAspect="1"/>
+              </wp:cNvGraphicFramePr>
+              <a:graphic xmlns:a="http://schemas.openxmlformats.org/drawingml/2006/main">
+                <a:graphicData uri="http://schemas.openxmlformats.org/drawingml/2006/picture">
+                  <pic:pic xmlns:pic="http://schemas.openxmlformats.org/drawingml/2006/picture">
+                    <pic:nvPicPr>
+                      <pic:cNvPr id="1" name=""/>
+                      <pic:cNvPicPr/>
+                    </pic:nvPicPr>
+                    <pic:blipFill>
+                      <a:blip r:embed="rId8"/>
+                      <a:stretch>
+                        <a:fillRect/>
+                      </a:stretch>
+                    </pic:blipFill>
+                    <pic:spPr>
+                      <a:xfrm>
+                        <a:off x="0" y="0"/>
+                        <a:ext cx="5727700" cy="1790065"/>
+                      </a:xfrm>
+                      <a:prstGeom prst="rect">
+                        <a:avLst/>
+                      </a:prstGeom>
+                    </pic:spPr>
+                  </pic:pic>
+                </a:graphicData>
+              </a:graphic>
+            </wp:inline>
+          </w:drawing>
+        </w:r>
+        <w:r>
+          <w:drawing>
+            <wp:inline distT="0" distB="0" distL="0" distR="0" wp14:anchorId="63D3ADC7" wp14:editId="094C9E01">
+              <wp:extent cx="5727700" cy="1790065"/>
+              <wp:effectExtent l="0" t="0" r="12700" b="0"/>
+              <wp:docPr id="5" name="Picture 5"/>
+              <wp:cNvGraphicFramePr>
+                <a:graphicFrameLocks xmlns:a="http://schemas.openxmlformats.org/drawingml/2006/main" noChangeAspect="1"/>
+              </wp:cNvGraphicFramePr>
+              <a:graphic xmlns:a="http://schemas.openxmlformats.org/drawingml/2006/main">
+                <a:graphicData uri="http://schemas.openxmlformats.org/drawingml/2006/picture">
+                  <pic:pic xmlns:pic="http://schemas.openxmlformats.org/drawingml/2006/picture">
+                    <pic:nvPicPr>
+                      <pic:cNvPr id="1" name=""/>
+                      <pic:cNvPicPr/>
+                    </pic:nvPicPr>
+                    <pic:blipFill>
+                      <a:blip r:embed="rId9"/>
+                      <a:stretch>
+                        <a:fillRect/>
+                      </a:stretch>
+                    </pic:blipFill>
+                    <pic:spPr>
+                      <a:xfrm>
+                        <a:off x="0" y="0"/>
+                        <a:ext cx="5727700" cy="1790065"/>
+                      </a:xfrm>
+                      <a:prstGeom prst="rect">
+                        <a:avLst/>
+                      </a:prstGeom>
+                    </pic:spPr>
+                  </pic:pic>
+                </a:graphicData>
+              </a:graphic>
+            </wp:inline>
+          </w:drawing>
+        </w:r>
+        <w:r>
+          <w:drawing>
+            <wp:inline distT="0" distB="0" distL="0" distR="0" wp14:anchorId="143B7A33" wp14:editId="2A179B0E">
+              <wp:extent cx="5727700" cy="1790065"/>
+              <wp:effectExtent l="0" t="0" r="12700" b="0"/>
+              <wp:docPr id="6" name="Picture 6"/>
+              <wp:cNvGraphicFramePr>
+                <a:graphicFrameLocks xmlns:a="http://schemas.openxmlformats.org/drawingml/2006/main" noChangeAspect="1"/>
+              </wp:cNvGraphicFramePr>
+              <a:graphic xmlns:a="http://schemas.openxmlformats.org/drawingml/2006/main">
+                <a:graphicData uri="http://schemas.openxmlformats.org/drawingml/2006/picture">
+                  <pic:pic xmlns:pic="http://schemas.openxmlformats.org/drawingml/2006/picture">
+                    <pic:nvPicPr>
+                      <pic:cNvPr id="1" name=""/>
+                      <pic:cNvPicPr/>
+                    </pic:nvPicPr>
+                    <pic:blipFill>
+                      <a:blip r:embed="rId10"/>
+                      <a:stretch>
+                        <a:fillRect/>
+                      </a:stretch>
+                    </pic:blipFill>
+                    <pic:spPr>
+                      <a:xfrm>
+                        <a:off x="0" y="0"/>
+                        <a:ext cx="5727700" cy="1790065"/>
+                      </a:xfrm>
+                      <a:prstGeom prst="rect">
+                        <a:avLst/>
+                      </a:prstGeom>
+                    </pic:spPr>
+                  </pic:pic>
+                </a:graphicData>
+              </a:graphic>
+            </wp:inline>
+          </w:drawing>
+        </w:r>
+      </w:ins>
+    </w:p>
+    <w:p>
+      <w:pPr>
+        <w:rPr>
+          <w:ins w:id="120" w:author="Mark Strefford" w:date="2016-06-08T10:00:00Z"/>
+        </w:rPr>
+      </w:pPr>
+    </w:p>
+    <w:p>
+      <w:pPr>
+        <w:rPr>
+          <w:ins w:id="121" w:author="Mark Strefford" w:date="2016-06-08T10:01:00Z"/>
+        </w:rPr>
+      </w:pPr>
+      <w:ins w:id="122" w:author="Mark Strefford" w:date="2016-06-08T10:00:00Z">
+        <w:r>
+          <w:t>From these graphs it can be seen that the success rate across the 100 trials tends towards 100%</w:t>
+        </w:r>
+      </w:ins>
+      <w:ins w:id="123" w:author="Mark Strefford" w:date="2016-06-08T10:01:00Z">
+        <w:r>
+          <w:t>. The net reward is also positive for the duration of the 100 trials, which is unusual as often the early trials (say the first 2-10) can produce a negative net reward as the agent learns the rules of the game.</w:t>
+        </w:r>
+      </w:ins>
+    </w:p>
+    <w:p>
+      <w:pPr>
+        <w:rPr>
+          <w:ins w:id="124" w:author="Mark Strefford" w:date="2016-06-08T10:04:00Z"/>
+        </w:rPr>
+      </w:pPr>
+      <w:ins w:id="125" w:author="Mark Strefford" w:date="2016-06-08T10:02:00Z">
+        <w:r>
+          <w:t xml:space="preserve">What is also evident though is that the time taken to reach the destination is much more consistent, and is typically around 20.  There </w:t>
+        </w:r>
+      </w:ins>
+      <w:ins w:id="126" w:author="Mark Strefford" w:date="2016-06-08T10:03:00Z">
+        <w:r>
+          <w:t>are a couple of</w:t>
+        </w:r>
+      </w:ins>
+      <w:ins w:id="127" w:author="Mark Strefford" w:date="2016-06-08T10:02:00Z">
+        <w:r>
+          <w:t xml:space="preserve"> </w:t>
+        </w:r>
+      </w:ins>
+      <w:ins w:id="128" w:author="Mark Strefford" w:date="2016-06-08T10:03:00Z">
+        <w:r>
+          <w:t>outliers</w:t>
+        </w:r>
+      </w:ins>
+      <w:ins w:id="129" w:author="Mark Strefford" w:date="2016-06-08T10:02:00Z">
+        <w:r>
+          <w:t xml:space="preserve"> </w:t>
+        </w:r>
+      </w:ins>
+      <w:ins w:id="130" w:author="Mark Strefford" w:date="2016-06-08T10:03:00Z">
+        <w:r>
+          <w:t>in this data (at steps 64 and 75)</w:t>
+        </w:r>
+      </w:ins>
+      <w:ins w:id="131" w:author="Mark Strefford" w:date="2016-06-08T10:04:00Z">
+        <w:r>
+          <w:t xml:space="preserve"> which can be caused by either a particularly difficult destination (e.g. it’s is far from the agent’s start position) or that in these runs there was significant traffic or red lights that caused the agent to take more steps than is typical.</w:t>
+        </w:r>
+      </w:ins>
+    </w:p>
+    <w:p>
+      <w:pPr>
+        <w:rPr>
+          <w:ins w:id="132" w:author="Mark Strefford" w:date="2016-06-08T10:04:00Z"/>
+        </w:rPr>
+      </w:pPr>
+    </w:p>
+    <w:p>
+      <w:pPr>
+        <w:rPr>
+          <w:ins w:id="133" w:author="Mark Strefford" w:date="2016-06-08T10:02:00Z"/>
+        </w:rPr>
+      </w:pPr>
+      <w:bookmarkStart w:id="134" w:name="_GoBack"/>
+      <w:bookmarkEnd w:id="134"/>
+    </w:p>
     <w:p/>
     <w:sectPr>
       <w:pgSz w:w="11900" w:h="16840"/>
@@ -1184,6 +1541,95 @@
     </w:lvl>
   </w:abstractNum>
   <w:abstractNum w:abstractNumId="2">
+    <w:nsid w:val="5325011F"/>
+    <w:multiLevelType w:val="hybridMultilevel"/>
+    <w:tmpl w:val="DF4AADD0"/>
+    <w:lvl w:ilvl="0" w:tplc="E5C41CC4">
+      <w:start w:val="1"/>
+      <w:numFmt w:val="lowerRoman"/>
+      <w:lvlText w:val="%1)"/>
+      <w:lvlJc w:val="left"/>
+      <w:pPr>
+        <w:ind w:left="1080" w:hanging="720"/>
+      </w:pPr>
+      <w:rPr>
+        <w:rFonts w:hint="default"/>
+      </w:rPr>
+    </w:lvl>
+    <w:lvl w:ilvl="1" w:tplc="04090019" w:tentative="1">
+      <w:start w:val="1"/>
+      <w:numFmt w:val="lowerLetter"/>
+      <w:lvlText w:val="%2."/>
+      <w:lvlJc w:val="left"/>
+      <w:pPr>
+        <w:ind w:left="1440" w:hanging="360"/>
+      </w:pPr>
+    </w:lvl>
+    <w:lvl w:ilvl="2" w:tplc="0409001B" w:tentative="1">
+      <w:start w:val="1"/>
+      <w:numFmt w:val="lowerRoman"/>
+      <w:lvlText w:val="%3."/>
+      <w:lvlJc w:val="right"/>
+      <w:pPr>
+        <w:ind w:left="2160" w:hanging="180"/>
+      </w:pPr>
+    </w:lvl>
+    <w:lvl w:ilvl="3" w:tplc="0409000F" w:tentative="1">
+      <w:start w:val="1"/>
+      <w:numFmt w:val="decimal"/>
+      <w:lvlText w:val="%4."/>
+      <w:lvlJc w:val="left"/>
+      <w:pPr>
+        <w:ind w:left="2880" w:hanging="360"/>
+      </w:pPr>
+    </w:lvl>
+    <w:lvl w:ilvl="4" w:tplc="04090019" w:tentative="1">
+      <w:start w:val="1"/>
+      <w:numFmt w:val="lowerLetter"/>
+      <w:lvlText w:val="%5."/>
+      <w:lvlJc w:val="left"/>
+      <w:pPr>
+        <w:ind w:left="3600" w:hanging="360"/>
+      </w:pPr>
+    </w:lvl>
+    <w:lvl w:ilvl="5" w:tplc="0409001B" w:tentative="1">
+      <w:start w:val="1"/>
+      <w:numFmt w:val="lowerRoman"/>
+      <w:lvlText w:val="%6."/>
+      <w:lvlJc w:val="right"/>
+      <w:pPr>
+        <w:ind w:left="4320" w:hanging="180"/>
+      </w:pPr>
+    </w:lvl>
+    <w:lvl w:ilvl="6" w:tplc="0409000F" w:tentative="1">
+      <w:start w:val="1"/>
+      <w:numFmt w:val="decimal"/>
+      <w:lvlText w:val="%7."/>
+      <w:lvlJc w:val="left"/>
+      <w:pPr>
+        <w:ind w:left="5040" w:hanging="360"/>
+      </w:pPr>
+    </w:lvl>
+    <w:lvl w:ilvl="7" w:tplc="04090019" w:tentative="1">
+      <w:start w:val="1"/>
+      <w:numFmt w:val="lowerLetter"/>
+      <w:lvlText w:val="%8."/>
+      <w:lvlJc w:val="left"/>
+      <w:pPr>
+        <w:ind w:left="5760" w:hanging="360"/>
+      </w:pPr>
+    </w:lvl>
+    <w:lvl w:ilvl="8" w:tplc="0409001B" w:tentative="1">
+      <w:start w:val="1"/>
+      <w:numFmt w:val="lowerRoman"/>
+      <w:lvlText w:val="%9."/>
+      <w:lvlJc w:val="right"/>
+      <w:pPr>
+        <w:ind w:left="6480" w:hanging="180"/>
+      </w:pPr>
+    </w:lvl>
+  </w:abstractNum>
+  <w:abstractNum w:abstractNumId="3">
     <w:nsid w:val="5CAC7701"/>
     <w:multiLevelType w:val="hybridMultilevel"/>
     <w:tmpl w:val="A9A46294"/>
@@ -1272,7 +1718,7 @@
       </w:pPr>
     </w:lvl>
   </w:abstractNum>
-  <w:abstractNum w:abstractNumId="3">
+  <w:abstractNum w:abstractNumId="4">
     <w:nsid w:val="64A301B5"/>
     <w:multiLevelType w:val="hybridMultilevel"/>
     <w:tmpl w:val="E3C0F7C0"/>
@@ -1361,7 +1807,7 @@
       </w:pPr>
     </w:lvl>
   </w:abstractNum>
-  <w:abstractNum w:abstractNumId="4">
+  <w:abstractNum w:abstractNumId="5">
     <w:nsid w:val="73A30A82"/>
     <w:multiLevelType w:val="hybridMultilevel"/>
     <w:tmpl w:val="06A6601C"/>
@@ -1454,15 +1900,18 @@
     <w:abstractNumId w:val="0"/>
   </w:num>
   <w:num w:numId="2">
-    <w:abstractNumId w:val="3"/>
+    <w:abstractNumId w:val="4"/>
   </w:num>
   <w:num w:numId="3">
     <w:abstractNumId w:val="1"/>
   </w:num>
   <w:num w:numId="4">
-    <w:abstractNumId w:val="4"/>
+    <w:abstractNumId w:val="5"/>
   </w:num>
   <w:num w:numId="5">
+    <w:abstractNumId w:val="3"/>
+  </w:num>
+  <w:num w:numId="6">
     <w:abstractNumId w:val="2"/>
   </w:num>
 </w:numbering>

</xml_diff>

<commit_message>
Impact of various approaches to decaying alpha
Runs 1 and 2 were using the formula alpha_start/trial
Run 3 used the formula alpha_start/((trial/25)+1) - this decays it by 25% each quarter of the run
</commit_message>
<xml_diff>
--- a/P4-SmartCab-Project-Write-Up.docx
+++ b/P4-SmartCab-Project-Write-Up.docx
@@ -7,7 +7,15 @@
         <w:pStyle w:val="Heading1"/>
       </w:pPr>
       <w:r>
-        <w:t>P4 – SmartCab Project Write-up</w:t>
+        <w:t xml:space="preserve">P4 – </w:t>
+      </w:r>
+      <w:proofErr w:type="spellStart"/>
+      <w:r>
+        <w:t>SmartCab</w:t>
+      </w:r>
+      <w:proofErr w:type="spellEnd"/>
+      <w:r>
+        <w:t xml:space="preserve"> Project Write-up</w:t>
       </w:r>
     </w:p>
     <w:p/>
@@ -67,7 +75,27 @@
             <w:sz w:val="24"/>
             <w:szCs w:val="24"/>
           </w:rPr>
-          <w:t xml:space="preserve">as to which way the Smartcab should drive.  This of course means that it rarely reaches its intended destination within the allotted time. </w:t>
+          <w:t xml:space="preserve">as to which way the </w:t>
+        </w:r>
+        <w:proofErr w:type="spellStart"/>
+        <w:r>
+          <w:rPr>
+            <w:rFonts w:asciiTheme="minorHAnsi" w:eastAsiaTheme="minorHAnsi" w:hAnsiTheme="minorHAnsi" w:cstheme="minorBidi"/>
+            <w:color w:val="auto"/>
+            <w:sz w:val="24"/>
+            <w:szCs w:val="24"/>
+          </w:rPr>
+          <w:t>Smartcab</w:t>
+        </w:r>
+        <w:proofErr w:type="spellEnd"/>
+        <w:r>
+          <w:rPr>
+            <w:rFonts w:asciiTheme="minorHAnsi" w:eastAsiaTheme="minorHAnsi" w:hAnsiTheme="minorHAnsi" w:cstheme="minorBidi"/>
+            <w:color w:val="auto"/>
+            <w:sz w:val="24"/>
+            <w:szCs w:val="24"/>
+          </w:rPr>
+          <w:t xml:space="preserve"> should drive.  This of course means that it rarely reaches its intended destination within the allotted time. </w:t>
         </w:r>
       </w:ins>
       <w:ins w:id="4" w:author="Mark Strefford" w:date="2016-06-07T09:26:00Z">
@@ -389,13 +417,29 @@
         <w:t>, but this will likely increase the chance of an accident</w:t>
       </w:r>
       <w:r>
-        <w:t xml:space="preserve"> (see point i).</w:t>
+        <w:t xml:space="preserve"> (see point </w:t>
+      </w:r>
+      <w:proofErr w:type="spellStart"/>
+      <w:r>
+        <w:t>i</w:t>
+      </w:r>
+      <w:proofErr w:type="spellEnd"/>
+      <w:r>
+        <w:t>).</w:t>
       </w:r>
     </w:p>
     <w:p/>
     <w:p>
       <w:r>
-        <w:t xml:space="preserve">For the smartcab, I have allowed the state model to emerge over time. I have not set up an initial state space complete with default values as many of these may never happen (for example, we are unlikely in this simulation to see 3 cars at a particular junction). </w:t>
+        <w:t xml:space="preserve">For the </w:t>
+      </w:r>
+      <w:proofErr w:type="spellStart"/>
+      <w:r>
+        <w:t>smartcab</w:t>
+      </w:r>
+      <w:proofErr w:type="spellEnd"/>
+      <w:r>
+        <w:t xml:space="preserve">, I have allowed the state model to emerge over time. I have not set up an initial state space complete with default values as many of these may never happen (for example, we are unlikely in this simulation to see 3 cars at a particular junction). </w:t>
       </w:r>
     </w:p>
     <w:p/>
@@ -417,8 +461,13 @@
       <w:r>
         <w:t xml:space="preserve">The learnt reward for each state are held in a Python dictionary called ‘q’.  This has a key based on the </w:t>
       </w:r>
-      <w:r>
-        <w:t>state_id from the above table.</w:t>
+      <w:proofErr w:type="spellStart"/>
+      <w:r>
+        <w:t>state_id</w:t>
+      </w:r>
+      <w:proofErr w:type="spellEnd"/>
+      <w:r>
+        <w:t xml:space="preserve"> from the above table.</w:t>
       </w:r>
     </w:p>
     <w:p/>
@@ -439,7 +488,23 @@
     <w:p/>
     <w:p>
       <w:r>
-        <w:t xml:space="preserve">The function choose_action() determines if the state that the cab is in is one that has been seen before. If it isn’t, then a random action is picked from the possible actions (None, forward, left, right), and if it is, then a choice is made from the actions with the highest q value.  For example, if left and forward both have a q value of 2, then the agent will pick one of those at random.  </w:t>
+        <w:t xml:space="preserve">The function </w:t>
+      </w:r>
+      <w:proofErr w:type="spellStart"/>
+      <w:r>
+        <w:t>choose_</w:t>
+      </w:r>
+      <w:proofErr w:type="gramStart"/>
+      <w:r>
+        <w:t>action</w:t>
+      </w:r>
+      <w:proofErr w:type="spellEnd"/>
+      <w:r>
+        <w:t>(</w:t>
+      </w:r>
+      <w:proofErr w:type="gramEnd"/>
+      <w:r>
+        <w:t xml:space="preserve">) determines if the state that the cab is in is one that has been seen before. If it isn’t, then a random action is picked from the possible actions (None, forward, left, right), and if it is, then a choice is made from the actions with the highest q value.  For example, if left and forward both have a q value of 2, then the agent will pick one of those at random.  </w:t>
       </w:r>
     </w:p>
     <w:p/>
@@ -813,7 +878,7 @@
     <w:p>
       <w:pPr>
         <w:rPr>
-          <w:ins w:id="79" w:author="Mark Strefford" w:date="2016-06-08T09:37:00Z"/>
+          <w:ins w:id="79" w:author="Mark Strefford" w:date="2016-06-08T10:20:00Z"/>
         </w:rPr>
         <w:pPrChange w:id="80" w:author="Mark Strefford" w:date="2016-06-08T09:56:00Z">
           <w:pPr/>
@@ -821,7 +886,40 @@
       </w:pPr>
     </w:p>
     <w:p>
-      <w:ins w:id="81" w:author="Mark Strefford" w:date="2016-06-08T09:37:00Z">
+      <w:pPr>
+        <w:rPr>
+          <w:ins w:id="81" w:author="Mark Strefford" w:date="2016-06-08T10:21:00Z"/>
+        </w:rPr>
+        <w:pPrChange w:id="82" w:author="Mark Strefford" w:date="2016-06-08T09:56:00Z">
+          <w:pPr/>
+        </w:pPrChange>
+      </w:pPr>
+      <w:ins w:id="83" w:author="Mark Strefford" w:date="2016-06-08T10:20:00Z">
+        <w:r>
+          <w:t>An initial test was taken using a purely ran</w:t>
+        </w:r>
+        <w:r>
+          <w:t>dom approach to picking actions without any understanding of the environment (e.g. lights, other cars or the planner</w:t>
+        </w:r>
+      </w:ins>
+      <w:ins w:id="84" w:author="Mark Strefford" w:date="2016-06-08T10:21:00Z">
+        <w:r>
+          <w:t>’s directions were not taken into account when picking a direction to go).</w:t>
+        </w:r>
+      </w:ins>
+    </w:p>
+    <w:p>
+      <w:pPr>
+        <w:rPr>
+          <w:ins w:id="85" w:author="Mark Strefford" w:date="2016-06-08T09:37:00Z"/>
+        </w:rPr>
+        <w:pPrChange w:id="86" w:author="Mark Strefford" w:date="2016-06-08T09:56:00Z">
+          <w:pPr/>
+        </w:pPrChange>
+      </w:pPr>
+    </w:p>
+    <w:p>
+      <w:ins w:id="87" w:author="Mark Strefford" w:date="2016-06-08T09:37:00Z">
         <w:r>
           <w:drawing>
             <wp:inline distT="0" distB="0" distL="0" distR="0" wp14:anchorId="050B6A0A" wp14:editId="155FA052">
@@ -864,12 +962,12 @@
     <w:p>
       <w:pPr>
         <w:rPr>
-          <w:ins w:id="82" w:author="Mark Strefford" w:date="2016-06-08T09:37:00Z"/>
-        </w:rPr>
-      </w:pPr>
-    </w:p>
-    <w:p>
-      <w:ins w:id="83" w:author="Mark Strefford" w:date="2016-06-08T09:37:00Z">
+          <w:ins w:id="88" w:author="Mark Strefford" w:date="2016-06-08T09:37:00Z"/>
+        </w:rPr>
+      </w:pPr>
+    </w:p>
+    <w:p>
+      <w:ins w:id="89" w:author="Mark Strefford" w:date="2016-06-08T09:37:00Z">
         <w:r>
           <w:drawing>
             <wp:inline distT="0" distB="0" distL="0" distR="0" wp14:anchorId="08522583" wp14:editId="7FF9F21D">
@@ -909,16 +1007,35 @@
         </w:r>
       </w:ins>
     </w:p>
-    <w:p/>
-    <w:p/>
-    <w:p>
-      <w:ins w:id="84" w:author="Mark Strefford" w:date="2016-06-08T09:42:00Z">
+    <w:p>
+      <w:pPr>
+        <w:rPr>
+          <w:del w:id="90" w:author="Mark Strefford" w:date="2016-06-08T10:17:00Z"/>
+        </w:rPr>
+      </w:pPr>
+    </w:p>
+    <w:p>
+      <w:pPr>
+        <w:rPr>
+          <w:del w:id="91" w:author="Mark Strefford" w:date="2016-06-08T10:16:00Z"/>
+        </w:rPr>
+      </w:pPr>
+    </w:p>
+    <w:p>
+      <w:pPr>
+        <w:rPr>
+          <w:ins w:id="92" w:author="Mark Strefford" w:date="2016-06-08T10:16:00Z"/>
+        </w:rPr>
+      </w:pPr>
+    </w:p>
+    <w:p>
+      <w:ins w:id="93" w:author="Mark Strefford" w:date="2016-06-08T10:16:00Z">
         <w:r>
           <w:drawing>
-            <wp:inline distT="0" distB="0" distL="0" distR="0" wp14:anchorId="1DFC1674" wp14:editId="66CC1E89">
-              <wp:extent cx="5727700" cy="1769745"/>
-              <wp:effectExtent l="0" t="0" r="12700" b="8255"/>
-              <wp:docPr id="3" name="Picture 3"/>
+            <wp:inline distT="0" distB="0" distL="0" distR="0" wp14:anchorId="6B25D766" wp14:editId="5524C986">
+              <wp:extent cx="5727700" cy="1767840"/>
+              <wp:effectExtent l="0" t="0" r="12700" b="10160"/>
+              <wp:docPr id="7" name="Picture 7"/>
               <wp:cNvGraphicFramePr>
                 <a:graphicFrameLocks xmlns:a="http://schemas.openxmlformats.org/drawingml/2006/main" noChangeAspect="1"/>
               </wp:cNvGraphicFramePr>
@@ -938,7 +1055,7 @@
                     <pic:spPr>
                       <a:xfrm>
                         <a:off x="0" y="0"/>
-                        <a:ext cx="5727700" cy="1769745"/>
+                        <a:ext cx="5727700" cy="1767840"/>
                       </a:xfrm>
                       <a:prstGeom prst="rect">
                         <a:avLst/>
@@ -953,213 +1070,14 @@
       </w:ins>
     </w:p>
     <w:p/>
-    <w:p/>
-    <w:p>
-      <w:pPr>
-        <w:rPr>
-          <w:del w:id="85" w:author="Mark Strefford" w:date="2016-06-08T09:59:00Z"/>
-        </w:rPr>
-      </w:pPr>
-    </w:p>
-    <w:p>
-      <w:pPr>
-        <w:rPr>
-          <w:ins w:id="86" w:author="Mark Strefford" w:date="2016-06-08T09:59:00Z"/>
-        </w:rPr>
-      </w:pPr>
-    </w:p>
-    <w:p>
-      <w:pPr>
-        <w:rPr>
-          <w:ins w:id="87" w:author="Mark Strefford" w:date="2016-06-08T09:59:00Z"/>
-        </w:rPr>
-      </w:pPr>
-      <w:ins w:id="88" w:author="Mark Strefford" w:date="2016-06-08T09:59:00Z">
-        <w:r>
-          <w:t>An initial test was taken using a purely random approach to picking actions.  As can be seen from the graphs below, the cumulative success rate over the 100 trials is around 25%. What is more striking is that net reward over this run, with a significant number of trials receiving a negative net reward.  This could be caused by not following the planner’s directions or by traffic violations.  The final graph shows the duration of each trial (so how long it takes the agent to reach the destination, if at all). There is no pattern to this, and it is obvious that the agent does not improve it’s performance over time.</w:t>
-        </w:r>
-      </w:ins>
-    </w:p>
-    <w:p>
-      <w:pPr>
-        <w:rPr>
-          <w:ins w:id="89" w:author="Mark Strefford" w:date="2016-06-08T09:59:00Z"/>
-        </w:rPr>
-      </w:pPr>
-      <w:ins w:id="90" w:author="Mark Strefford" w:date="2016-06-08T09:59:00Z">
-        <w:r>
-          <w:t>For these reasons, it is obvious that a random approach is not a feasible policy.</w:t>
-        </w:r>
-      </w:ins>
-    </w:p>
-    <w:p>
-      <w:pPr>
-        <w:rPr>
-          <w:ins w:id="91" w:author="Mark Strefford" w:date="2016-06-08T09:56:00Z"/>
-        </w:rPr>
-      </w:pPr>
-    </w:p>
-    <w:p>
-      <w:pPr>
-        <w:pStyle w:val="Heading3"/>
-        <w:rPr>
-          <w:ins w:id="92" w:author="Mark Strefford" w:date="2016-06-08T09:57:00Z"/>
-        </w:rPr>
-        <w:pPrChange w:id="93" w:author="Mark Strefford" w:date="2016-06-08T09:57:00Z">
-          <w:pPr/>
-        </w:pPrChange>
-      </w:pPr>
-      <w:ins w:id="94" w:author="Mark Strefford" w:date="2016-06-08T09:56:00Z">
-        <w:r>
-          <w:t>Using Q-Values</w:t>
-        </w:r>
-      </w:ins>
-    </w:p>
-    <w:p>
-      <w:pPr>
-        <w:rPr>
-          <w:ins w:id="95" w:author="Mark Strefford" w:date="2016-06-08T09:57:00Z"/>
-        </w:rPr>
-        <w:pPrChange w:id="96" w:author="Mark Strefford" w:date="2016-06-08T09:57:00Z">
-          <w:pPr/>
-        </w:pPrChange>
-      </w:pPr>
-    </w:p>
-    <w:p>
-      <w:pPr>
-        <w:rPr>
-          <w:ins w:id="97" w:author="Mark Strefford" w:date="2016-06-08T09:57:00Z"/>
-        </w:rPr>
-        <w:pPrChange w:id="98" w:author="Mark Strefford" w:date="2016-06-08T09:57:00Z">
-          <w:pPr/>
-        </w:pPrChange>
-      </w:pPr>
-      <w:ins w:id="99" w:author="Mark Strefford" w:date="2016-06-08T09:57:00Z">
-        <w:r>
-          <w:t>This run used the following approach to determine the action to take:</w:t>
-        </w:r>
-      </w:ins>
-    </w:p>
-    <w:p>
-      <w:pPr>
-        <w:rPr>
-          <w:ins w:id="100" w:author="Mark Strefford" w:date="2016-06-08T09:57:00Z"/>
-        </w:rPr>
-        <w:pPrChange w:id="101" w:author="Mark Strefford" w:date="2016-06-08T09:57:00Z">
-          <w:pPr/>
-        </w:pPrChange>
-      </w:pPr>
-    </w:p>
-    <w:p>
-      <w:pPr>
-        <w:pStyle w:val="ListParagraph"/>
-        <w:numPr>
-          <w:ilvl w:val="0"/>
-          <w:numId w:val="6"/>
-        </w:numPr>
-        <w:rPr>
-          <w:ins w:id="102" w:author="Mark Strefford" w:date="2016-06-08T09:57:00Z"/>
-        </w:rPr>
-        <w:pPrChange w:id="103" w:author="Mark Strefford" w:date="2016-06-08T09:57:00Z">
-          <w:pPr/>
-        </w:pPrChange>
-      </w:pPr>
-      <w:ins w:id="104" w:author="Mark Strefford" w:date="2016-06-08T09:57:00Z">
-        <w:r>
-          <w:t xml:space="preserve">If we are in an unknown state, </w:t>
-        </w:r>
-      </w:ins>
-      <w:ins w:id="105" w:author="Mark Strefford" w:date="2016-06-08T09:58:00Z">
-        <w:r>
-          <w:t xml:space="preserve">or 20% of the time (based on the value of epsilon), </w:t>
-        </w:r>
-      </w:ins>
-      <w:ins w:id="106" w:author="Mark Strefford" w:date="2016-06-08T09:57:00Z">
-        <w:r>
-          <w:t>pick a random action</w:t>
-        </w:r>
-      </w:ins>
-    </w:p>
-    <w:p>
-      <w:pPr>
-        <w:pStyle w:val="ListParagraph"/>
-        <w:numPr>
-          <w:ilvl w:val="0"/>
-          <w:numId w:val="6"/>
-        </w:numPr>
-        <w:rPr>
-          <w:ins w:id="107" w:author="Mark Strefford" w:date="2016-06-08T09:59:00Z"/>
-        </w:rPr>
-        <w:pPrChange w:id="108" w:author="Mark Strefford" w:date="2016-06-08T09:57:00Z">
-          <w:pPr/>
-        </w:pPrChange>
-      </w:pPr>
-      <w:ins w:id="109" w:author="Mark Strefford" w:date="2016-06-08T09:57:00Z">
-        <w:r>
-          <w:t xml:space="preserve">If we know the state </w:t>
-        </w:r>
-      </w:ins>
-      <w:ins w:id="110" w:author="Mark Strefford" w:date="2016-06-08T09:58:00Z">
-        <w:r>
-          <w:t xml:space="preserve">and we want to exploit our knowledge (80% of the time in this run), then pick an action from the best possible actions. If there is more than one action with the same </w:t>
-        </w:r>
-      </w:ins>
-      <w:ins w:id="111" w:author="Mark Strefford" w:date="2016-06-08T09:59:00Z">
-        <w:r>
-          <w:t xml:space="preserve">max </w:t>
-        </w:r>
-      </w:ins>
-      <w:ins w:id="112" w:author="Mark Strefford" w:date="2016-06-08T09:58:00Z">
-        <w:r>
-          <w:t>q-value</w:t>
-        </w:r>
-      </w:ins>
-      <w:ins w:id="113" w:author="Mark Strefford" w:date="2016-06-08T09:59:00Z">
-        <w:r>
-          <w:t xml:space="preserve"> then the action is picked at random.</w:t>
-        </w:r>
-      </w:ins>
-    </w:p>
-    <w:p>
-      <w:pPr>
-        <w:pStyle w:val="ListParagraph"/>
-        <w:numPr>
-          <w:ilvl w:val="0"/>
-          <w:numId w:val="6"/>
-        </w:numPr>
-        <w:rPr>
-          <w:ins w:id="114" w:author="Mark Strefford" w:date="2016-06-08T09:59:00Z"/>
-        </w:rPr>
-        <w:pPrChange w:id="115" w:author="Mark Strefford" w:date="2016-06-08T09:57:00Z">
-          <w:pPr/>
-        </w:pPrChange>
-      </w:pPr>
-      <w:ins w:id="116" w:author="Mark Strefford" w:date="2016-06-08T09:59:00Z">
-        <w:r>
-          <w:t>Alpha (0.75), gamma (0.5) and epsilon (0.8) remain unchanged during the run.</w:t>
-        </w:r>
-      </w:ins>
-    </w:p>
-    <w:p>
-      <w:pPr>
-        <w:rPr>
-          <w:ins w:id="117" w:author="Mark Strefford" w:date="2016-06-08T09:59:00Z"/>
-        </w:rPr>
-      </w:pPr>
-    </w:p>
-    <w:p>
-      <w:pPr>
-        <w:rPr>
-          <w:ins w:id="118" w:author="Mark Strefford" w:date="2016-06-08T10:00:00Z"/>
-        </w:rPr>
-      </w:pPr>
-      <w:ins w:id="119" w:author="Mark Strefford" w:date="2016-06-08T10:00:00Z">
+    <w:p>
+      <w:ins w:id="94" w:author="Mark Strefford" w:date="2016-06-08T10:16:00Z">
         <w:r>
           <w:drawing>
-            <wp:inline distT="0" distB="0" distL="0" distR="0" wp14:anchorId="164CC6E4" wp14:editId="1E0F87E4">
-              <wp:extent cx="5727700" cy="1790065"/>
-              <wp:effectExtent l="0" t="0" r="12700" b="0"/>
-              <wp:docPr id="4" name="Picture 4"/>
+            <wp:inline distT="0" distB="0" distL="0" distR="0" wp14:anchorId="1771B4B3" wp14:editId="2989E826">
+              <wp:extent cx="5727700" cy="1769745"/>
+              <wp:effectExtent l="0" t="0" r="12700" b="8255"/>
+              <wp:docPr id="3" name="Picture 3"/>
               <wp:cNvGraphicFramePr>
                 <a:graphicFrameLocks xmlns:a="http://schemas.openxmlformats.org/drawingml/2006/main" noChangeAspect="1"/>
               </wp:cNvGraphicFramePr>
@@ -1179,7 +1097,7 @@
                     <pic:spPr>
                       <a:xfrm>
                         <a:off x="0" y="0"/>
-                        <a:ext cx="5727700" cy="1790065"/>
+                        <a:ext cx="5727700" cy="1769745"/>
                       </a:xfrm>
                       <a:prstGeom prst="rect">
                         <a:avLst/>
@@ -1191,12 +1109,279 @@
             </wp:inline>
           </w:drawing>
         </w:r>
+      </w:ins>
+    </w:p>
+    <w:p>
+      <w:pPr>
+        <w:rPr>
+          <w:del w:id="95" w:author="Mark Strefford" w:date="2016-06-08T09:59:00Z"/>
+        </w:rPr>
+      </w:pPr>
+    </w:p>
+    <w:p>
+      <w:pPr>
+        <w:rPr>
+          <w:ins w:id="96" w:author="Mark Strefford" w:date="2016-06-08T09:59:00Z"/>
+        </w:rPr>
+      </w:pPr>
+    </w:p>
+    <w:p>
+      <w:pPr>
+        <w:rPr>
+          <w:ins w:id="97" w:author="Mark Strefford" w:date="2016-06-08T10:19:00Z"/>
+        </w:rPr>
+      </w:pPr>
+    </w:p>
+    <w:p>
+      <w:pPr>
+        <w:rPr>
+          <w:ins w:id="98" w:author="Mark Strefford" w:date="2016-06-08T10:19:00Z"/>
+        </w:rPr>
+      </w:pPr>
+    </w:p>
+    <w:p>
+      <w:pPr>
+        <w:rPr>
+          <w:ins w:id="99" w:author="Mark Strefford" w:date="2016-06-08T10:21:00Z"/>
+        </w:rPr>
+      </w:pPr>
+      <w:ins w:id="100" w:author="Mark Strefford" w:date="2016-06-08T09:59:00Z">
+        <w:r>
+          <w:t xml:space="preserve">As can be seen from the graphs below, the cumulative success rate over the 100 trials is around 25%. What is more striking </w:t>
+        </w:r>
+        <w:proofErr w:type="gramStart"/>
+        <w:r>
+          <w:t>is</w:t>
+        </w:r>
+        <w:proofErr w:type="gramEnd"/>
+        <w:r>
+          <w:t xml:space="preserve"> that net reward over this run, with a significant number of trials receiving a negative net reward</w:t>
+        </w:r>
+      </w:ins>
+      <w:ins w:id="101" w:author="Mark Strefford" w:date="2016-06-08T10:16:00Z">
+        <w:r>
+          <w:t xml:space="preserve"> due to the high penalty count</w:t>
+        </w:r>
+      </w:ins>
+      <w:ins w:id="102" w:author="Mark Strefford" w:date="2016-06-08T09:59:00Z">
+        <w:r>
+          <w:t>.  This could be caused by not following the planner’s directions or by traffic violations.  The final graph shows the duration of each trial (so how long it takes the agent to reach the destination, if at all). There is no pattern to this, and it is obvious that the agent does not improve its performance over time.</w:t>
+        </w:r>
+      </w:ins>
+    </w:p>
+    <w:p>
+      <w:pPr>
+        <w:rPr>
+          <w:ins w:id="103" w:author="Mark Strefford" w:date="2016-06-08T09:59:00Z"/>
+        </w:rPr>
+      </w:pPr>
+    </w:p>
+    <w:p>
+      <w:pPr>
+        <w:rPr>
+          <w:ins w:id="104" w:author="Mark Strefford" w:date="2016-06-08T09:59:00Z"/>
+        </w:rPr>
+      </w:pPr>
+      <w:ins w:id="105" w:author="Mark Strefford" w:date="2016-06-08T09:59:00Z">
+        <w:r>
+          <w:t>For these reasons, it is obvious that a random approach is not a feasible policy.</w:t>
+        </w:r>
+      </w:ins>
+    </w:p>
+    <w:p>
+      <w:pPr>
+        <w:rPr>
+          <w:ins w:id="106" w:author="Mark Strefford" w:date="2016-06-08T10:17:00Z"/>
+        </w:rPr>
+      </w:pPr>
+    </w:p>
+    <w:p>
+      <w:pPr>
+        <w:rPr>
+          <w:ins w:id="107" w:author="Mark Strefford" w:date="2016-06-08T09:56:00Z"/>
+        </w:rPr>
+      </w:pPr>
+    </w:p>
+    <w:p>
+      <w:pPr>
+        <w:rPr>
+          <w:ins w:id="108" w:author="Mark Strefford" w:date="2016-06-08T10:20:00Z"/>
+          <w:rFonts w:asciiTheme="majorHAnsi" w:eastAsiaTheme="majorEastAsia" w:hAnsiTheme="majorHAnsi" w:cstheme="majorBidi"/>
+          <w:color w:val="1F4D78" w:themeColor="accent1" w:themeShade="7F"/>
+        </w:rPr>
+      </w:pPr>
+      <w:ins w:id="109" w:author="Mark Strefford" w:date="2016-06-08T10:20:00Z">
+        <w:r>
+          <w:br w:type="page"/>
+        </w:r>
+      </w:ins>
+    </w:p>
+    <w:p>
+      <w:pPr>
+        <w:pStyle w:val="Heading3"/>
+        <w:rPr>
+          <w:ins w:id="110" w:author="Mark Strefford" w:date="2016-06-08T09:57:00Z"/>
+        </w:rPr>
+        <w:pPrChange w:id="111" w:author="Mark Strefford" w:date="2016-06-08T09:57:00Z">
+          <w:pPr/>
+        </w:pPrChange>
+      </w:pPr>
+      <w:ins w:id="112" w:author="Mark Strefford" w:date="2016-06-08T09:56:00Z">
+        <w:r>
+          <w:t>Using Q-Values</w:t>
+        </w:r>
+      </w:ins>
+    </w:p>
+    <w:p>
+      <w:pPr>
+        <w:rPr>
+          <w:ins w:id="113" w:author="Mark Strefford" w:date="2016-06-08T09:57:00Z"/>
+        </w:rPr>
+        <w:pPrChange w:id="114" w:author="Mark Strefford" w:date="2016-06-08T09:57:00Z">
+          <w:pPr/>
+        </w:pPrChange>
+      </w:pPr>
+    </w:p>
+    <w:p>
+      <w:pPr>
+        <w:rPr>
+          <w:ins w:id="115" w:author="Mark Strefford" w:date="2016-06-08T09:57:00Z"/>
+        </w:rPr>
+        <w:pPrChange w:id="116" w:author="Mark Strefford" w:date="2016-06-08T09:57:00Z">
+          <w:pPr/>
+        </w:pPrChange>
+      </w:pPr>
+      <w:ins w:id="117" w:author="Mark Strefford" w:date="2016-06-08T09:57:00Z">
+        <w:r>
+          <w:t>This run used the following approach to determine the action to take:</w:t>
+        </w:r>
+      </w:ins>
+    </w:p>
+    <w:p>
+      <w:pPr>
+        <w:rPr>
+          <w:ins w:id="118" w:author="Mark Strefford" w:date="2016-06-08T09:57:00Z"/>
+        </w:rPr>
+        <w:pPrChange w:id="119" w:author="Mark Strefford" w:date="2016-06-08T09:57:00Z">
+          <w:pPr/>
+        </w:pPrChange>
+      </w:pPr>
+    </w:p>
+    <w:p>
+      <w:pPr>
+        <w:pStyle w:val="ListParagraph"/>
+        <w:numPr>
+          <w:ilvl w:val="0"/>
+          <w:numId w:val="6"/>
+        </w:numPr>
+        <w:rPr>
+          <w:ins w:id="120" w:author="Mark Strefford" w:date="2016-06-08T09:57:00Z"/>
+        </w:rPr>
+        <w:pPrChange w:id="121" w:author="Mark Strefford" w:date="2016-06-08T09:57:00Z">
+          <w:pPr/>
+        </w:pPrChange>
+      </w:pPr>
+      <w:ins w:id="122" w:author="Mark Strefford" w:date="2016-06-08T09:57:00Z">
+        <w:r>
+          <w:t xml:space="preserve">If we are in an unknown state, </w:t>
+        </w:r>
+      </w:ins>
+      <w:ins w:id="123" w:author="Mark Strefford" w:date="2016-06-08T09:58:00Z">
+        <w:r>
+          <w:t xml:space="preserve">or 20% of the time (based on the value of epsilon), </w:t>
+        </w:r>
+      </w:ins>
+      <w:ins w:id="124" w:author="Mark Strefford" w:date="2016-06-08T09:57:00Z">
+        <w:r>
+          <w:t>pick a random action</w:t>
+        </w:r>
+      </w:ins>
+    </w:p>
+    <w:p>
+      <w:pPr>
+        <w:pStyle w:val="ListParagraph"/>
+        <w:numPr>
+          <w:ilvl w:val="0"/>
+          <w:numId w:val="6"/>
+        </w:numPr>
+        <w:rPr>
+          <w:ins w:id="125" w:author="Mark Strefford" w:date="2016-06-08T09:59:00Z"/>
+        </w:rPr>
+        <w:pPrChange w:id="126" w:author="Mark Strefford" w:date="2016-06-08T09:57:00Z">
+          <w:pPr/>
+        </w:pPrChange>
+      </w:pPr>
+      <w:ins w:id="127" w:author="Mark Strefford" w:date="2016-06-08T09:57:00Z">
+        <w:r>
+          <w:t xml:space="preserve">If we know the state </w:t>
+        </w:r>
+      </w:ins>
+      <w:ins w:id="128" w:author="Mark Strefford" w:date="2016-06-08T09:58:00Z">
+        <w:r>
+          <w:t xml:space="preserve">and we want to exploit our knowledge (80% of the time in this run), then pick an action from the best possible actions. If there is more than one action with the same </w:t>
+        </w:r>
+      </w:ins>
+      <w:ins w:id="129" w:author="Mark Strefford" w:date="2016-06-08T09:59:00Z">
+        <w:r>
+          <w:t xml:space="preserve">max </w:t>
+        </w:r>
+      </w:ins>
+      <w:ins w:id="130" w:author="Mark Strefford" w:date="2016-06-08T09:58:00Z">
+        <w:r>
+          <w:t>q-</w:t>
+        </w:r>
+        <w:proofErr w:type="gramStart"/>
+        <w:r>
+          <w:t>value</w:t>
+        </w:r>
+      </w:ins>
+      <w:proofErr w:type="gramEnd"/>
+      <w:ins w:id="131" w:author="Mark Strefford" w:date="2016-06-08T09:59:00Z">
+        <w:r>
+          <w:t xml:space="preserve"> then the action is picked at random.</w:t>
+        </w:r>
+      </w:ins>
+    </w:p>
+    <w:p>
+      <w:pPr>
+        <w:pStyle w:val="ListParagraph"/>
+        <w:numPr>
+          <w:ilvl w:val="0"/>
+          <w:numId w:val="6"/>
+        </w:numPr>
+        <w:rPr>
+          <w:ins w:id="132" w:author="Mark Strefford" w:date="2016-06-08T09:59:00Z"/>
+        </w:rPr>
+        <w:pPrChange w:id="133" w:author="Mark Strefford" w:date="2016-06-08T09:57:00Z">
+          <w:pPr/>
+        </w:pPrChange>
+      </w:pPr>
+      <w:ins w:id="134" w:author="Mark Strefford" w:date="2016-06-08T09:59:00Z">
+        <w:r>
+          <w:t>Alpha (0.75), gamma (0.5) and epsilon (0.8) remain unchanged during the run.</w:t>
+        </w:r>
+      </w:ins>
+    </w:p>
+    <w:p>
+      <w:pPr>
+        <w:rPr>
+          <w:ins w:id="135" w:author="Mark Strefford" w:date="2016-06-08T09:59:00Z"/>
+        </w:rPr>
+      </w:pPr>
+    </w:p>
+    <w:p>
+      <w:pPr>
+        <w:rPr>
+          <w:ins w:id="136" w:author="Mark Strefford" w:date="2016-06-08T10:17:00Z"/>
+        </w:rPr>
+      </w:pPr>
+      <w:ins w:id="137" w:author="Mark Strefford" w:date="2016-06-08T10:00:00Z">
         <w:r>
           <w:drawing>
-            <wp:inline distT="0" distB="0" distL="0" distR="0" wp14:anchorId="63D3ADC7" wp14:editId="094C9E01">
+            <wp:inline distT="0" distB="0" distL="0" distR="0" wp14:anchorId="164CC6E4" wp14:editId="1E0F87E4">
               <wp:extent cx="5727700" cy="1790065"/>
               <wp:effectExtent l="0" t="0" r="12700" b="0"/>
-              <wp:docPr id="5" name="Picture 5"/>
+              <wp:docPr id="4" name="Picture 4"/>
               <wp:cNvGraphicFramePr>
                 <a:graphicFrameLocks xmlns:a="http://schemas.openxmlformats.org/drawingml/2006/main" noChangeAspect="1"/>
               </wp:cNvGraphicFramePr>
@@ -1230,10 +1415,10 @@
         </w:r>
         <w:r>
           <w:drawing>
-            <wp:inline distT="0" distB="0" distL="0" distR="0" wp14:anchorId="143B7A33" wp14:editId="2A179B0E">
+            <wp:inline distT="0" distB="0" distL="0" distR="0" wp14:anchorId="63D3ADC7" wp14:editId="094C9E01">
               <wp:extent cx="5727700" cy="1790065"/>
               <wp:effectExtent l="0" t="0" r="12700" b="0"/>
-              <wp:docPr id="6" name="Picture 6"/>
+              <wp:docPr id="5" name="Picture 5"/>
               <wp:cNvGraphicFramePr>
                 <a:graphicFrameLocks xmlns:a="http://schemas.openxmlformats.org/drawingml/2006/main" noChangeAspect="1"/>
               </wp:cNvGraphicFramePr>
@@ -1270,22 +1455,121 @@
     <w:p>
       <w:pPr>
         <w:rPr>
-          <w:ins w:id="120" w:author="Mark Strefford" w:date="2016-06-08T10:00:00Z"/>
-        </w:rPr>
-      </w:pPr>
-    </w:p>
-    <w:p>
-      <w:pPr>
-        <w:rPr>
-          <w:ins w:id="121" w:author="Mark Strefford" w:date="2016-06-08T10:01:00Z"/>
-        </w:rPr>
-      </w:pPr>
-      <w:ins w:id="122" w:author="Mark Strefford" w:date="2016-06-08T10:00:00Z">
+          <w:ins w:id="138" w:author="Mark Strefford" w:date="2016-06-08T10:18:00Z"/>
+        </w:rPr>
+      </w:pPr>
+    </w:p>
+    <w:p>
+      <w:pPr>
+        <w:rPr>
+          <w:ins w:id="139" w:author="Mark Strefford" w:date="2016-06-08T10:17:00Z"/>
+        </w:rPr>
+      </w:pPr>
+      <w:ins w:id="140" w:author="Mark Strefford" w:date="2016-06-08T10:18:00Z">
+        <w:r>
+          <w:drawing>
+            <wp:inline distT="0" distB="0" distL="0" distR="0" wp14:anchorId="29DEEAB6" wp14:editId="4F7DD8BE">
+              <wp:extent cx="5727700" cy="1778635"/>
+              <wp:effectExtent l="0" t="0" r="12700" b="0"/>
+              <wp:docPr id="8" name="Picture 8"/>
+              <wp:cNvGraphicFramePr>
+                <a:graphicFrameLocks xmlns:a="http://schemas.openxmlformats.org/drawingml/2006/main" noChangeAspect="1"/>
+              </wp:cNvGraphicFramePr>
+              <a:graphic xmlns:a="http://schemas.openxmlformats.org/drawingml/2006/main">
+                <a:graphicData uri="http://schemas.openxmlformats.org/drawingml/2006/picture">
+                  <pic:pic xmlns:pic="http://schemas.openxmlformats.org/drawingml/2006/picture">
+                    <pic:nvPicPr>
+                      <pic:cNvPr id="1" name=""/>
+                      <pic:cNvPicPr/>
+                    </pic:nvPicPr>
+                    <pic:blipFill>
+                      <a:blip r:embed="rId11"/>
+                      <a:stretch>
+                        <a:fillRect/>
+                      </a:stretch>
+                    </pic:blipFill>
+                    <pic:spPr>
+                      <a:xfrm>
+                        <a:off x="0" y="0"/>
+                        <a:ext cx="5727700" cy="1778635"/>
+                      </a:xfrm>
+                      <a:prstGeom prst="rect">
+                        <a:avLst/>
+                      </a:prstGeom>
+                    </pic:spPr>
+                  </pic:pic>
+                </a:graphicData>
+              </a:graphic>
+            </wp:inline>
+          </w:drawing>
+        </w:r>
+      </w:ins>
+    </w:p>
+    <w:p>
+      <w:pPr>
+        <w:rPr>
+          <w:ins w:id="141" w:author="Mark Strefford" w:date="2016-06-08T10:00:00Z"/>
+        </w:rPr>
+      </w:pPr>
+      <w:ins w:id="142" w:author="Mark Strefford" w:date="2016-06-08T10:00:00Z">
+        <w:r>
+          <w:drawing>
+            <wp:inline distT="0" distB="0" distL="0" distR="0" wp14:anchorId="143B7A33" wp14:editId="2A179B0E">
+              <wp:extent cx="5727700" cy="1790065"/>
+              <wp:effectExtent l="0" t="0" r="12700" b="0"/>
+              <wp:docPr id="6" name="Picture 6"/>
+              <wp:cNvGraphicFramePr>
+                <a:graphicFrameLocks xmlns:a="http://schemas.openxmlformats.org/drawingml/2006/main" noChangeAspect="1"/>
+              </wp:cNvGraphicFramePr>
+              <a:graphic xmlns:a="http://schemas.openxmlformats.org/drawingml/2006/main">
+                <a:graphicData uri="http://schemas.openxmlformats.org/drawingml/2006/picture">
+                  <pic:pic xmlns:pic="http://schemas.openxmlformats.org/drawingml/2006/picture">
+                    <pic:nvPicPr>
+                      <pic:cNvPr id="1" name=""/>
+                      <pic:cNvPicPr/>
+                    </pic:nvPicPr>
+                    <pic:blipFill>
+                      <a:blip r:embed="rId12"/>
+                      <a:stretch>
+                        <a:fillRect/>
+                      </a:stretch>
+                    </pic:blipFill>
+                    <pic:spPr>
+                      <a:xfrm>
+                        <a:off x="0" y="0"/>
+                        <a:ext cx="5727700" cy="1790065"/>
+                      </a:xfrm>
+                      <a:prstGeom prst="rect">
+                        <a:avLst/>
+                      </a:prstGeom>
+                    </pic:spPr>
+                  </pic:pic>
+                </a:graphicData>
+              </a:graphic>
+            </wp:inline>
+          </w:drawing>
+        </w:r>
+      </w:ins>
+    </w:p>
+    <w:p>
+      <w:pPr>
+        <w:rPr>
+          <w:ins w:id="143" w:author="Mark Strefford" w:date="2016-06-08T10:00:00Z"/>
+        </w:rPr>
+      </w:pPr>
+    </w:p>
+    <w:p>
+      <w:pPr>
+        <w:rPr>
+          <w:ins w:id="144" w:author="Mark Strefford" w:date="2016-06-08T10:19:00Z"/>
+        </w:rPr>
+      </w:pPr>
+      <w:ins w:id="145" w:author="Mark Strefford" w:date="2016-06-08T10:00:00Z">
         <w:r>
           <w:t>From these graphs it can be seen that the success rate across the 100 trials tends towards 100%</w:t>
         </w:r>
       </w:ins>
-      <w:ins w:id="123" w:author="Mark Strefford" w:date="2016-06-08T10:01:00Z">
+      <w:ins w:id="146" w:author="Mark Strefford" w:date="2016-06-08T10:01:00Z">
         <w:r>
           <w:t>. The net reward is also positive for the duration of the 100 trials, which is unusual as often the early trials (say the first 2-10) can produce a negative net reward as the agent learns the rules of the game.</w:t>
         </w:r>
@@ -1294,62 +1578,606 @@
     <w:p>
       <w:pPr>
         <w:rPr>
-          <w:ins w:id="124" w:author="Mark Strefford" w:date="2016-06-08T10:04:00Z"/>
-        </w:rPr>
-      </w:pPr>
-      <w:ins w:id="125" w:author="Mark Strefford" w:date="2016-06-08T10:02:00Z">
+          <w:ins w:id="147" w:author="Mark Strefford" w:date="2016-06-08T10:01:00Z"/>
+        </w:rPr>
+      </w:pPr>
+    </w:p>
+    <w:p>
+      <w:pPr>
+        <w:rPr>
+          <w:ins w:id="148" w:author="Mark Strefford" w:date="2016-06-08T10:21:00Z"/>
+        </w:rPr>
+      </w:pPr>
+      <w:ins w:id="149" w:author="Mark Strefford" w:date="2016-06-08T10:02:00Z">
         <w:r>
           <w:t xml:space="preserve">What is also evident though is that the time taken to reach the destination is much more consistent, and is typically around 20.  There </w:t>
         </w:r>
       </w:ins>
-      <w:ins w:id="126" w:author="Mark Strefford" w:date="2016-06-08T10:03:00Z">
+      <w:ins w:id="150" w:author="Mark Strefford" w:date="2016-06-08T10:03:00Z">
         <w:r>
           <w:t>are a couple of</w:t>
         </w:r>
       </w:ins>
-      <w:ins w:id="127" w:author="Mark Strefford" w:date="2016-06-08T10:02:00Z">
+      <w:ins w:id="151" w:author="Mark Strefford" w:date="2016-06-08T10:02:00Z">
         <w:r>
           <w:t xml:space="preserve"> </w:t>
         </w:r>
       </w:ins>
-      <w:ins w:id="128" w:author="Mark Strefford" w:date="2016-06-08T10:03:00Z">
+      <w:ins w:id="152" w:author="Mark Strefford" w:date="2016-06-08T10:03:00Z">
         <w:r>
           <w:t>outliers</w:t>
         </w:r>
       </w:ins>
-      <w:ins w:id="129" w:author="Mark Strefford" w:date="2016-06-08T10:02:00Z">
+      <w:ins w:id="153" w:author="Mark Strefford" w:date="2016-06-08T10:02:00Z">
         <w:r>
           <w:t xml:space="preserve"> </w:t>
         </w:r>
       </w:ins>
-      <w:ins w:id="130" w:author="Mark Strefford" w:date="2016-06-08T10:03:00Z">
+      <w:ins w:id="154" w:author="Mark Strefford" w:date="2016-06-08T10:03:00Z">
         <w:r>
           <w:t>in this data (at steps 64 and 75)</w:t>
         </w:r>
       </w:ins>
-      <w:ins w:id="131" w:author="Mark Strefford" w:date="2016-06-08T10:04:00Z">
-        <w:r>
-          <w:t xml:space="preserve"> which can be caused by either a particularly difficult destination (e.g. it’s is far from the agent’s start position) or that in these runs there was significant traffic or red lights that caused the agent to take more steps than is typical.</w:t>
-        </w:r>
-      </w:ins>
-    </w:p>
-    <w:p>
-      <w:pPr>
-        <w:rPr>
-          <w:ins w:id="132" w:author="Mark Strefford" w:date="2016-06-08T10:04:00Z"/>
-        </w:rPr>
-      </w:pPr>
-    </w:p>
-    <w:p>
-      <w:pPr>
-        <w:rPr>
-          <w:ins w:id="133" w:author="Mark Strefford" w:date="2016-06-08T10:02:00Z"/>
-        </w:rPr>
-      </w:pPr>
-      <w:bookmarkStart w:id="134" w:name="_GoBack"/>
-      <w:bookmarkEnd w:id="134"/>
-    </w:p>
-    <w:p/>
+      <w:ins w:id="155" w:author="Mark Strefford" w:date="2016-06-08T10:04:00Z">
+        <w:r>
+          <w:t xml:space="preserve"> which </w:t>
+        </w:r>
+      </w:ins>
+      <w:ins w:id="156" w:author="Mark Strefford" w:date="2016-06-08T10:18:00Z">
+        <w:r>
+          <w:t>based on the penalty count are likely due to the agent not following the planner’s directions due to other traffic (at this stage in the run, we can assume that the agent understands the rules of the game in respect to traffic violations)</w:t>
+        </w:r>
+        <w:r>
+          <w:t>.</w:t>
+        </w:r>
+      </w:ins>
+    </w:p>
+    <w:p>
+      <w:pPr>
+        <w:rPr>
+          <w:ins w:id="157" w:author="Mark Strefford" w:date="2016-06-08T10:21:00Z"/>
+        </w:rPr>
+      </w:pPr>
+      <w:ins w:id="158" w:author="Mark Strefford" w:date="2016-06-08T10:21:00Z">
+        <w:r>
+          <w:br w:type="page"/>
+        </w:r>
+      </w:ins>
+    </w:p>
+    <w:p>
+      <w:pPr>
+        <w:pStyle w:val="Heading3"/>
+        <w:rPr>
+          <w:ins w:id="159" w:author="Mark Strefford" w:date="2016-06-08T10:04:00Z"/>
+        </w:rPr>
+        <w:pPrChange w:id="160" w:author="Mark Strefford" w:date="2016-06-08T10:22:00Z">
+          <w:pPr/>
+        </w:pPrChange>
+      </w:pPr>
+      <w:ins w:id="161" w:author="Mark Strefford" w:date="2016-06-08T10:21:00Z">
+        <w:r>
+          <w:t xml:space="preserve">Decaying </w:t>
+        </w:r>
+      </w:ins>
+      <w:ins w:id="162" w:author="Mark Strefford" w:date="2016-06-08T10:37:00Z">
+        <w:r>
+          <w:t>the learning rate</w:t>
+        </w:r>
+      </w:ins>
+      <w:ins w:id="163" w:author="Mark Strefford" w:date="2016-06-08T10:21:00Z">
+        <w:r>
+          <w:t xml:space="preserve"> over time</w:t>
+        </w:r>
+      </w:ins>
+    </w:p>
+    <w:p>
+      <w:pPr>
+        <w:rPr>
+          <w:ins w:id="164" w:author="Mark Strefford" w:date="2016-06-08T10:22:00Z"/>
+        </w:rPr>
+      </w:pPr>
+    </w:p>
+    <w:p>
+      <w:pPr>
+        <w:rPr>
+          <w:ins w:id="165" w:author="Mark Strefford" w:date="2016-06-08T10:22:00Z"/>
+        </w:rPr>
+      </w:pPr>
+      <w:ins w:id="166" w:author="Mark Strefford" w:date="2016-06-08T10:22:00Z">
+        <w:r>
+          <w:t xml:space="preserve">In this run, the learning rate alpha is decayed over time using the formula </w:t>
+        </w:r>
+        <w:proofErr w:type="spellStart"/>
+        <w:r>
+          <w:t>alpha_start</w:t>
+        </w:r>
+        <w:proofErr w:type="spellEnd"/>
+        <w:r>
+          <w:t>/</w:t>
+        </w:r>
+        <w:proofErr w:type="spellStart"/>
+        <w:r>
+          <w:t>trial_number</w:t>
+        </w:r>
+        <w:proofErr w:type="spellEnd"/>
+        <w:r>
+          <w:t>.  This means that in the first trial, the full initial value of alpha is used (0.75) and by the final trial we are only learning at a rate of 0.75/100.  This is putting a much greater emphasis on what the agent already knows.</w:t>
+        </w:r>
+      </w:ins>
+    </w:p>
+    <w:p>
+      <w:pPr>
+        <w:rPr>
+          <w:ins w:id="167" w:author="Mark Strefford" w:date="2016-06-08T10:23:00Z"/>
+        </w:rPr>
+      </w:pPr>
+    </w:p>
+    <w:p>
+      <w:pPr>
+        <w:rPr>
+          <w:ins w:id="168" w:author="Mark Strefford" w:date="2016-06-08T10:24:00Z"/>
+        </w:rPr>
+      </w:pPr>
+      <w:ins w:id="169" w:author="Mark Strefford" w:date="2016-06-08T10:23:00Z">
+        <w:r>
+          <w:drawing>
+            <wp:inline distT="0" distB="0" distL="0" distR="0" wp14:anchorId="7F163A0B" wp14:editId="60B0AE8D">
+              <wp:extent cx="5727700" cy="1784350"/>
+              <wp:effectExtent l="0" t="0" r="12700" b="0"/>
+              <wp:docPr id="9" name="Picture 9"/>
+              <wp:cNvGraphicFramePr>
+                <a:graphicFrameLocks xmlns:a="http://schemas.openxmlformats.org/drawingml/2006/main" noChangeAspect="1"/>
+              </wp:cNvGraphicFramePr>
+              <a:graphic xmlns:a="http://schemas.openxmlformats.org/drawingml/2006/main">
+                <a:graphicData uri="http://schemas.openxmlformats.org/drawingml/2006/picture">
+                  <pic:pic xmlns:pic="http://schemas.openxmlformats.org/drawingml/2006/picture">
+                    <pic:nvPicPr>
+                      <pic:cNvPr id="1" name=""/>
+                      <pic:cNvPicPr/>
+                    </pic:nvPicPr>
+                    <pic:blipFill>
+                      <a:blip r:embed="rId13"/>
+                      <a:stretch>
+                        <a:fillRect/>
+                      </a:stretch>
+                    </pic:blipFill>
+                    <pic:spPr>
+                      <a:xfrm>
+                        <a:off x="0" y="0"/>
+                        <a:ext cx="5727700" cy="1784350"/>
+                      </a:xfrm>
+                      <a:prstGeom prst="rect">
+                        <a:avLst/>
+                      </a:prstGeom>
+                    </pic:spPr>
+                  </pic:pic>
+                </a:graphicData>
+              </a:graphic>
+            </wp:inline>
+          </w:drawing>
+        </w:r>
+      </w:ins>
+    </w:p>
+    <w:p>
+      <w:pPr>
+        <w:rPr>
+          <w:ins w:id="170" w:author="Mark Strefford" w:date="2016-06-08T10:23:00Z"/>
+        </w:rPr>
+      </w:pPr>
+    </w:p>
+    <w:p>
+      <w:pPr>
+        <w:rPr>
+          <w:ins w:id="171" w:author="Mark Strefford" w:date="2016-06-08T10:23:00Z"/>
+        </w:rPr>
+      </w:pPr>
+      <w:ins w:id="172" w:author="Mark Strefford" w:date="2016-06-08T10:23:00Z">
+        <w:r>
+          <w:drawing>
+            <wp:inline distT="0" distB="0" distL="0" distR="0" wp14:anchorId="60F48F9C" wp14:editId="0CE2FF59">
+              <wp:extent cx="5727700" cy="1771650"/>
+              <wp:effectExtent l="0" t="0" r="12700" b="6350"/>
+              <wp:docPr id="10" name="Picture 10"/>
+              <wp:cNvGraphicFramePr>
+                <a:graphicFrameLocks xmlns:a="http://schemas.openxmlformats.org/drawingml/2006/main" noChangeAspect="1"/>
+              </wp:cNvGraphicFramePr>
+              <a:graphic xmlns:a="http://schemas.openxmlformats.org/drawingml/2006/main">
+                <a:graphicData uri="http://schemas.openxmlformats.org/drawingml/2006/picture">
+                  <pic:pic xmlns:pic="http://schemas.openxmlformats.org/drawingml/2006/picture">
+                    <pic:nvPicPr>
+                      <pic:cNvPr id="1" name=""/>
+                      <pic:cNvPicPr/>
+                    </pic:nvPicPr>
+                    <pic:blipFill>
+                      <a:blip r:embed="rId14"/>
+                      <a:stretch>
+                        <a:fillRect/>
+                      </a:stretch>
+                    </pic:blipFill>
+                    <pic:spPr>
+                      <a:xfrm>
+                        <a:off x="0" y="0"/>
+                        <a:ext cx="5727700" cy="1771650"/>
+                      </a:xfrm>
+                      <a:prstGeom prst="rect">
+                        <a:avLst/>
+                      </a:prstGeom>
+                    </pic:spPr>
+                  </pic:pic>
+                </a:graphicData>
+              </a:graphic>
+            </wp:inline>
+          </w:drawing>
+        </w:r>
+      </w:ins>
+    </w:p>
+    <w:p>
+      <w:pPr>
+        <w:rPr>
+          <w:ins w:id="173" w:author="Mark Strefford" w:date="2016-06-08T10:23:00Z"/>
+        </w:rPr>
+      </w:pPr>
+    </w:p>
+    <w:p>
+      <w:pPr>
+        <w:rPr>
+          <w:ins w:id="174" w:author="Mark Strefford" w:date="2016-06-08T10:24:00Z"/>
+        </w:rPr>
+      </w:pPr>
+      <w:ins w:id="175" w:author="Mark Strefford" w:date="2016-06-08T10:23:00Z">
+        <w:r>
+          <w:drawing>
+            <wp:inline distT="0" distB="0" distL="0" distR="0" wp14:anchorId="0E888D1C" wp14:editId="4040FF39">
+              <wp:extent cx="5727700" cy="1771650"/>
+              <wp:effectExtent l="0" t="0" r="12700" b="6350"/>
+              <wp:docPr id="12" name="Picture 12"/>
+              <wp:cNvGraphicFramePr>
+                <a:graphicFrameLocks xmlns:a="http://schemas.openxmlformats.org/drawingml/2006/main" noChangeAspect="1"/>
+              </wp:cNvGraphicFramePr>
+              <a:graphic xmlns:a="http://schemas.openxmlformats.org/drawingml/2006/main">
+                <a:graphicData uri="http://schemas.openxmlformats.org/drawingml/2006/picture">
+                  <pic:pic xmlns:pic="http://schemas.openxmlformats.org/drawingml/2006/picture">
+                    <pic:nvPicPr>
+                      <pic:cNvPr id="1" name=""/>
+                      <pic:cNvPicPr/>
+                    </pic:nvPicPr>
+                    <pic:blipFill>
+                      <a:blip r:embed="rId15"/>
+                      <a:stretch>
+                        <a:fillRect/>
+                      </a:stretch>
+                    </pic:blipFill>
+                    <pic:spPr>
+                      <a:xfrm>
+                        <a:off x="0" y="0"/>
+                        <a:ext cx="5727700" cy="1771650"/>
+                      </a:xfrm>
+                      <a:prstGeom prst="rect">
+                        <a:avLst/>
+                      </a:prstGeom>
+                    </pic:spPr>
+                  </pic:pic>
+                </a:graphicData>
+              </a:graphic>
+            </wp:inline>
+          </w:drawing>
+        </w:r>
+      </w:ins>
+    </w:p>
+    <w:p>
+      <w:pPr>
+        <w:rPr>
+          <w:ins w:id="176" w:author="Mark Strefford" w:date="2016-06-08T10:23:00Z"/>
+        </w:rPr>
+      </w:pPr>
+    </w:p>
+    <w:p>
+      <w:pPr>
+        <w:rPr>
+          <w:ins w:id="177" w:author="Mark Strefford" w:date="2016-06-08T10:23:00Z"/>
+        </w:rPr>
+      </w:pPr>
+      <w:ins w:id="178" w:author="Mark Strefford" w:date="2016-06-08T10:23:00Z">
+        <w:r>
+          <w:drawing>
+            <wp:inline distT="0" distB="0" distL="0" distR="0" wp14:anchorId="611AF158" wp14:editId="3BF53C69">
+              <wp:extent cx="5727700" cy="1771650"/>
+              <wp:effectExtent l="0" t="0" r="12700" b="6350"/>
+              <wp:docPr id="11" name="Picture 11"/>
+              <wp:cNvGraphicFramePr>
+                <a:graphicFrameLocks xmlns:a="http://schemas.openxmlformats.org/drawingml/2006/main" noChangeAspect="1"/>
+              </wp:cNvGraphicFramePr>
+              <a:graphic xmlns:a="http://schemas.openxmlformats.org/drawingml/2006/main">
+                <a:graphicData uri="http://schemas.openxmlformats.org/drawingml/2006/picture">
+                  <pic:pic xmlns:pic="http://schemas.openxmlformats.org/drawingml/2006/picture">
+                    <pic:nvPicPr>
+                      <pic:cNvPr id="1" name=""/>
+                      <pic:cNvPicPr/>
+                    </pic:nvPicPr>
+                    <pic:blipFill>
+                      <a:blip r:embed="rId16"/>
+                      <a:stretch>
+                        <a:fillRect/>
+                      </a:stretch>
+                    </pic:blipFill>
+                    <pic:spPr>
+                      <a:xfrm>
+                        <a:off x="0" y="0"/>
+                        <a:ext cx="5727700" cy="1771650"/>
+                      </a:xfrm>
+                      <a:prstGeom prst="rect">
+                        <a:avLst/>
+                      </a:prstGeom>
+                    </pic:spPr>
+                  </pic:pic>
+                </a:graphicData>
+              </a:graphic>
+            </wp:inline>
+          </w:drawing>
+        </w:r>
+      </w:ins>
+    </w:p>
+    <w:p>
+      <w:pPr>
+        <w:rPr>
+          <w:ins w:id="179" w:author="Mark Strefford" w:date="2016-06-08T10:04:00Z"/>
+        </w:rPr>
+      </w:pPr>
+    </w:p>
+    <w:p>
+      <w:pPr>
+        <w:rPr>
+          <w:ins w:id="180" w:author="Mark Strefford" w:date="2016-06-08T10:02:00Z"/>
+        </w:rPr>
+      </w:pPr>
+    </w:p>
+    <w:p>
+      <w:pPr>
+        <w:rPr>
+          <w:ins w:id="181" w:author="Mark Strefford" w:date="2016-06-08T10:28:00Z"/>
+        </w:rPr>
+      </w:pPr>
+      <w:ins w:id="182" w:author="Mark Strefford" w:date="2016-06-08T10:24:00Z">
+        <w:r>
+          <w:t>From these graphs it is obvious that the cumulative success over the 100 trials is not as good as when alpha was not decayed.  This means that we are decaying</w:t>
+        </w:r>
+      </w:ins>
+      <w:ins w:id="183" w:author="Mark Strefford" w:date="2016-06-08T10:27:00Z">
+        <w:r>
+          <w:t xml:space="preserve"> alpha</w:t>
+        </w:r>
+      </w:ins>
+      <w:ins w:id="184" w:author="Mark Strefford" w:date="2016-06-08T10:24:00Z">
+        <w:r>
+          <w:t xml:space="preserve"> too fast</w:t>
+        </w:r>
+        <w:r>
+          <w:t xml:space="preserve"> </w:t>
+        </w:r>
+      </w:ins>
+      <w:ins w:id="185" w:author="Mark Strefford" w:date="2016-06-08T10:28:00Z">
+        <w:r>
+          <w:t xml:space="preserve">(and therefore q-values converge too slowly) and therefore </w:t>
+        </w:r>
+      </w:ins>
+      <w:ins w:id="186" w:author="Mark Strefford" w:date="2016-06-08T10:24:00Z">
+        <w:r>
+          <w:t>the agent doesn</w:t>
+        </w:r>
+      </w:ins>
+      <w:ins w:id="187" w:author="Mark Strefford" w:date="2016-06-08T10:28:00Z">
+        <w:r>
+          <w:t>’t get to understand the rules of the environment quickly enough.</w:t>
+        </w:r>
+      </w:ins>
+    </w:p>
+    <w:p>
+      <w:pPr>
+        <w:rPr>
+          <w:ins w:id="188" w:author="Mark Strefford" w:date="2016-06-08T10:28:00Z"/>
+        </w:rPr>
+      </w:pPr>
+    </w:p>
+    <w:p>
+      <w:pPr>
+        <w:rPr>
+          <w:ins w:id="189" w:author="Mark Strefford" w:date="2016-06-08T10:34:00Z"/>
+        </w:rPr>
+      </w:pPr>
+    </w:p>
+    <w:p>
+      <w:pPr>
+        <w:rPr>
+          <w:ins w:id="190" w:author="Mark Strefford" w:date="2016-06-08T10:34:00Z"/>
+        </w:rPr>
+      </w:pPr>
+      <w:ins w:id="191" w:author="Mark Strefford" w:date="2016-06-08T10:34:00Z">
+        <w:r>
+          <w:t xml:space="preserve">In this subsequent run, alpha is decayed by 25%, 50%, 75% for each quarter of the run.  </w:t>
+        </w:r>
+      </w:ins>
+    </w:p>
+    <w:p>
+      <w:pPr>
+        <w:rPr>
+          <w:ins w:id="192" w:author="Mark Strefford" w:date="2016-06-08T10:34:00Z"/>
+        </w:rPr>
+      </w:pPr>
+    </w:p>
+    <w:p>
+      <w:pPr>
+        <w:rPr>
+          <w:ins w:id="193" w:author="Mark Strefford" w:date="2016-06-08T10:34:00Z"/>
+        </w:rPr>
+      </w:pPr>
+      <w:ins w:id="194" w:author="Mark Strefford" w:date="2016-06-08T10:34:00Z">
+        <w:r>
+          <w:drawing>
+            <wp:inline distT="0" distB="0" distL="0" distR="0" wp14:anchorId="3657C913" wp14:editId="67421DDE">
+              <wp:extent cx="5727700" cy="1788160"/>
+              <wp:effectExtent l="0" t="0" r="12700" b="0"/>
+              <wp:docPr id="13" name="Picture 13"/>
+              <wp:cNvGraphicFramePr>
+                <a:graphicFrameLocks xmlns:a="http://schemas.openxmlformats.org/drawingml/2006/main" noChangeAspect="1"/>
+              </wp:cNvGraphicFramePr>
+              <a:graphic xmlns:a="http://schemas.openxmlformats.org/drawingml/2006/main">
+                <a:graphicData uri="http://schemas.openxmlformats.org/drawingml/2006/picture">
+                  <pic:pic xmlns:pic="http://schemas.openxmlformats.org/drawingml/2006/picture">
+                    <pic:nvPicPr>
+                      <pic:cNvPr id="1" name=""/>
+                      <pic:cNvPicPr/>
+                    </pic:nvPicPr>
+                    <pic:blipFill>
+                      <a:blip r:embed="rId17"/>
+                      <a:stretch>
+                        <a:fillRect/>
+                      </a:stretch>
+                    </pic:blipFill>
+                    <pic:spPr>
+                      <a:xfrm>
+                        <a:off x="0" y="0"/>
+                        <a:ext cx="5727700" cy="1788160"/>
+                      </a:xfrm>
+                      <a:prstGeom prst="rect">
+                        <a:avLst/>
+                      </a:prstGeom>
+                    </pic:spPr>
+                  </pic:pic>
+                </a:graphicData>
+              </a:graphic>
+            </wp:inline>
+          </w:drawing>
+        </w:r>
+      </w:ins>
+    </w:p>
+    <w:p>
+      <w:pPr>
+        <w:rPr>
+          <w:ins w:id="195" w:author="Mark Strefford" w:date="2016-06-08T10:34:00Z"/>
+        </w:rPr>
+      </w:pPr>
+    </w:p>
+    <w:p>
+      <w:pPr>
+        <w:rPr>
+          <w:ins w:id="196" w:author="Mark Strefford" w:date="2016-06-08T10:35:00Z"/>
+        </w:rPr>
+      </w:pPr>
+      <w:ins w:id="197" w:author="Mark Strefford" w:date="2016-06-08T10:34:00Z">
+        <w:r>
+          <w:t xml:space="preserve">The expectations </w:t>
+        </w:r>
+        <w:proofErr w:type="gramStart"/>
+        <w:r>
+          <w:t>was</w:t>
+        </w:r>
+        <w:proofErr w:type="gramEnd"/>
+        <w:r>
+          <w:t xml:space="preserve"> that this would enable the agent to learn more in the </w:t>
+        </w:r>
+      </w:ins>
+      <w:ins w:id="198" w:author="Mark Strefford" w:date="2016-06-08T10:35:00Z">
+        <w:r>
+          <w:t>first 25 trials</w:t>
+        </w:r>
+      </w:ins>
+      <w:ins w:id="199" w:author="Mark Strefford" w:date="2016-06-08T10:34:00Z">
+        <w:r>
+          <w:t xml:space="preserve"> but rely on its knowledge more over each subsequent quarter of the run.  However, from this graph it can be seen that this </w:t>
+        </w:r>
+      </w:ins>
+      <w:ins w:id="200" w:author="Mark Strefford" w:date="2016-06-08T10:35:00Z">
+        <w:r>
+          <w:t>hinders the learning of the agent.</w:t>
+        </w:r>
+      </w:ins>
+    </w:p>
+    <w:p>
+      <w:pPr>
+        <w:rPr>
+          <w:ins w:id="201" w:author="Mark Strefford" w:date="2016-06-08T10:36:00Z"/>
+        </w:rPr>
+      </w:pPr>
+    </w:p>
+    <w:p>
+      <w:pPr>
+        <w:rPr>
+          <w:ins w:id="202" w:author="Mark Strefford" w:date="2016-06-08T10:36:00Z"/>
+        </w:rPr>
+      </w:pPr>
+      <w:ins w:id="203" w:author="Mark Strefford" w:date="2016-06-08T10:36:00Z">
+        <w:r>
+          <w:t xml:space="preserve">Comparing this with the graph where alpha is not decayed, it is obvious that the agent continues to learn the environment up to </w:t>
+        </w:r>
+        <w:r>
+          <w:t>trial 50.</w:t>
+        </w:r>
+      </w:ins>
+    </w:p>
+    <w:p>
+      <w:pPr>
+        <w:rPr>
+          <w:ins w:id="204" w:author="Mark Strefford" w:date="2016-06-08T10:36:00Z"/>
+        </w:rPr>
+      </w:pPr>
+    </w:p>
+    <w:p>
+      <w:pPr>
+        <w:rPr>
+          <w:ins w:id="205" w:author="Mark Strefford" w:date="2016-06-08T10:36:00Z"/>
+        </w:rPr>
+      </w:pPr>
+    </w:p>
+    <w:p>
+      <w:pPr>
+        <w:rPr>
+          <w:ins w:id="206" w:author="Mark Strefford" w:date="2016-06-08T10:37:00Z"/>
+        </w:rPr>
+      </w:pPr>
+      <w:ins w:id="207" w:author="Mark Strefford" w:date="2016-06-08T10:37:00Z">
+        <w:r>
+          <w:br w:type="page"/>
+        </w:r>
+      </w:ins>
+    </w:p>
+    <w:p>
+      <w:pPr>
+        <w:rPr>
+          <w:ins w:id="208" w:author="Mark Strefford" w:date="2016-06-08T10:37:00Z"/>
+        </w:rPr>
+      </w:pPr>
+      <w:ins w:id="209" w:author="Mark Strefford" w:date="2016-06-08T10:36:00Z">
+        <w:r>
+          <w:t xml:space="preserve">Changing </w:t>
+        </w:r>
+      </w:ins>
+      <w:ins w:id="210" w:author="Mark Strefford" w:date="2016-06-08T10:37:00Z">
+        <w:r>
+          <w:t>the</w:t>
+        </w:r>
+      </w:ins>
+      <w:ins w:id="211" w:author="Mark Strefford" w:date="2016-06-08T10:36:00Z">
+        <w:r>
+          <w:t xml:space="preserve"> </w:t>
+        </w:r>
+      </w:ins>
+      <w:ins w:id="212" w:author="Mark Strefford" w:date="2016-06-08T10:37:00Z">
+        <w:r>
+          <w:t>importance of future rewards</w:t>
+        </w:r>
+      </w:ins>
+    </w:p>
+    <w:p>
+      <w:pPr>
+        <w:rPr>
+          <w:ins w:id="213" w:author="Mark Strefford" w:date="2016-06-08T10:37:00Z"/>
+        </w:rPr>
+      </w:pPr>
+    </w:p>
+    <w:p>
+      <w:bookmarkStart w:id="214" w:name="_GoBack"/>
+      <w:bookmarkEnd w:id="214"/>
+    </w:p>
     <w:sectPr>
       <w:pgSz w:w="11900" w:h="16840"/>
       <w:pgMar w:top="1440" w:right="1440" w:bottom="1440" w:left="1440" w:header="720" w:footer="720" w:gutter="0"/>

</xml_diff>

<commit_message>
Impact of gamma on the results
Run 1 - gamma = 0.75
Run 2 - gamma = 0.25
Run 3 - gamma = 0
</commit_message>
<xml_diff>
--- a/P4-SmartCab-Project-Write-Up.docx
+++ b/P4-SmartCab-Project-Write-Up.docx
@@ -7,15 +7,7 @@
         <w:pStyle w:val="Heading1"/>
       </w:pPr>
       <w:r>
-        <w:t xml:space="preserve">P4 – </w:t>
-      </w:r>
-      <w:proofErr w:type="spellStart"/>
-      <w:r>
-        <w:t>SmartCab</w:t>
-      </w:r>
-      <w:proofErr w:type="spellEnd"/>
-      <w:r>
-        <w:t xml:space="preserve"> Project Write-up</w:t>
+        <w:t>P4 – SmartCab Project Write-up</w:t>
       </w:r>
     </w:p>
     <w:p/>
@@ -75,27 +67,7 @@
             <w:sz w:val="24"/>
             <w:szCs w:val="24"/>
           </w:rPr>
-          <w:t xml:space="preserve">as to which way the </w:t>
-        </w:r>
-        <w:proofErr w:type="spellStart"/>
-        <w:r>
-          <w:rPr>
-            <w:rFonts w:asciiTheme="minorHAnsi" w:eastAsiaTheme="minorHAnsi" w:hAnsiTheme="minorHAnsi" w:cstheme="minorBidi"/>
-            <w:color w:val="auto"/>
-            <w:sz w:val="24"/>
-            <w:szCs w:val="24"/>
-          </w:rPr>
-          <w:t>Smartcab</w:t>
-        </w:r>
-        <w:proofErr w:type="spellEnd"/>
-        <w:r>
-          <w:rPr>
-            <w:rFonts w:asciiTheme="minorHAnsi" w:eastAsiaTheme="minorHAnsi" w:hAnsiTheme="minorHAnsi" w:cstheme="minorBidi"/>
-            <w:color w:val="auto"/>
-            <w:sz w:val="24"/>
-            <w:szCs w:val="24"/>
-          </w:rPr>
-          <w:t xml:space="preserve"> should drive.  This of course means that it rarely reaches its intended destination within the allotted time. </w:t>
+          <w:t xml:space="preserve">as to which way the Smartcab should drive.  This of course means that it rarely reaches its intended destination within the allotted time. </w:t>
         </w:r>
       </w:ins>
       <w:ins w:id="4" w:author="Mark Strefford" w:date="2016-06-07T09:26:00Z">
@@ -417,29 +389,13 @@
         <w:t>, but this will likely increase the chance of an accident</w:t>
       </w:r>
       <w:r>
-        <w:t xml:space="preserve"> (see point </w:t>
-      </w:r>
-      <w:proofErr w:type="spellStart"/>
-      <w:r>
-        <w:t>i</w:t>
-      </w:r>
-      <w:proofErr w:type="spellEnd"/>
-      <w:r>
-        <w:t>).</w:t>
+        <w:t xml:space="preserve"> (see point i).</w:t>
       </w:r>
     </w:p>
     <w:p/>
     <w:p>
       <w:r>
-        <w:t xml:space="preserve">For the </w:t>
-      </w:r>
-      <w:proofErr w:type="spellStart"/>
-      <w:r>
-        <w:t>smartcab</w:t>
-      </w:r>
-      <w:proofErr w:type="spellEnd"/>
-      <w:r>
-        <w:t xml:space="preserve">, I have allowed the state model to emerge over time. I have not set up an initial state space complete with default values as many of these may never happen (for example, we are unlikely in this simulation to see 3 cars at a particular junction). </w:t>
+        <w:t xml:space="preserve">For the smartcab, I have allowed the state model to emerge over time. I have not set up an initial state space complete with default values as many of these may never happen (for example, we are unlikely in this simulation to see 3 cars at a particular junction). </w:t>
       </w:r>
     </w:p>
     <w:p/>
@@ -461,13 +417,8 @@
       <w:r>
         <w:t xml:space="preserve">The learnt reward for each state are held in a Python dictionary called ‘q’.  This has a key based on the </w:t>
       </w:r>
-      <w:proofErr w:type="spellStart"/>
-      <w:r>
-        <w:t>state_id</w:t>
-      </w:r>
-      <w:proofErr w:type="spellEnd"/>
-      <w:r>
-        <w:t xml:space="preserve"> from the above table.</w:t>
+      <w:r>
+        <w:t>state_id from the above table.</w:t>
       </w:r>
     </w:p>
     <w:p/>
@@ -488,23 +439,7 @@
     <w:p/>
     <w:p>
       <w:r>
-        <w:t xml:space="preserve">The function </w:t>
-      </w:r>
-      <w:proofErr w:type="spellStart"/>
-      <w:r>
-        <w:t>choose_</w:t>
-      </w:r>
-      <w:proofErr w:type="gramStart"/>
-      <w:r>
-        <w:t>action</w:t>
-      </w:r>
-      <w:proofErr w:type="spellEnd"/>
-      <w:r>
-        <w:t>(</w:t>
-      </w:r>
-      <w:proofErr w:type="gramEnd"/>
-      <w:r>
-        <w:t xml:space="preserve">) determines if the state that the cab is in is one that has been seen before. If it isn’t, then a random action is picked from the possible actions (None, forward, left, right), and if it is, then a choice is made from the actions with the highest q value.  For example, if left and forward both have a q value of 2, then the agent will pick one of those at random.  </w:t>
+        <w:t xml:space="preserve">The function choose_action() determines if the state that the cab is in is one that has been seen before. If it isn’t, then a random action is picked from the possible actions (None, forward, left, right), and if it is, then a choice is made from the actions with the highest q value.  For example, if left and forward both have a q value of 2, then the agent will pick one of those at random.  </w:t>
       </w:r>
     </w:p>
     <w:p/>
@@ -1147,15 +1082,7 @@
       </w:pPr>
       <w:ins w:id="100" w:author="Mark Strefford" w:date="2016-06-08T09:59:00Z">
         <w:r>
-          <w:t xml:space="preserve">As can be seen from the graphs below, the cumulative success rate over the 100 trials is around 25%. What is more striking </w:t>
-        </w:r>
-        <w:proofErr w:type="gramStart"/>
-        <w:r>
-          <w:t>is</w:t>
-        </w:r>
-        <w:proofErr w:type="gramEnd"/>
-        <w:r>
-          <w:t xml:space="preserve"> that net reward over this run, with a significant number of trials receiving a negative net reward</w:t>
+          <w:t>As can be seen from the graphs below, the cumulative success rate over the 100 trials is around 25%. What is more striking is that net reward over this run, with a significant number of trials receiving a negative net reward</w:t>
         </w:r>
       </w:ins>
       <w:ins w:id="101" w:author="Mark Strefford" w:date="2016-06-08T10:16:00Z">
@@ -1328,14 +1255,9 @@
       </w:ins>
       <w:ins w:id="130" w:author="Mark Strefford" w:date="2016-06-08T09:58:00Z">
         <w:r>
-          <w:t>q-</w:t>
-        </w:r>
-        <w:proofErr w:type="gramStart"/>
-        <w:r>
-          <w:t>value</w:t>
-        </w:r>
-      </w:ins>
-      <w:proofErr w:type="gramEnd"/>
+          <w:t>q-value</w:t>
+        </w:r>
+      </w:ins>
       <w:ins w:id="131" w:author="Mark Strefford" w:date="2016-06-08T09:59:00Z">
         <w:r>
           <w:t xml:space="preserve"> then the action is picked at random.</w:t>
@@ -1685,23 +1607,7 @@
       </w:pPr>
       <w:ins w:id="166" w:author="Mark Strefford" w:date="2016-06-08T10:22:00Z">
         <w:r>
-          <w:t xml:space="preserve">In this run, the learning rate alpha is decayed over time using the formula </w:t>
-        </w:r>
-        <w:proofErr w:type="spellStart"/>
-        <w:r>
-          <w:t>alpha_start</w:t>
-        </w:r>
-        <w:proofErr w:type="spellEnd"/>
-        <w:r>
-          <w:t>/</w:t>
-        </w:r>
-        <w:proofErr w:type="spellStart"/>
-        <w:r>
-          <w:t>trial_number</w:t>
-        </w:r>
-        <w:proofErr w:type="spellEnd"/>
-        <w:r>
-          <w:t>.  This means that in the first trial, the full initial value of alpha is used (0.75) and by the final trial we are only learning at a rate of 0.75/100.  This is putting a much greater emphasis on what the agent already knows.</w:t>
+          <w:t>In this run, the learning rate alpha is decayed over time using the formula alpha_start/trial_number.  This means that in the first trial, the full initial value of alpha is used (0.75) and by the final trial we are only learning at a rate of 0.75/100.  This is putting a much greater emphasis on what the agent already knows.</w:t>
         </w:r>
       </w:ins>
     </w:p>
@@ -2065,15 +1971,7 @@
       </w:pPr>
       <w:ins w:id="197" w:author="Mark Strefford" w:date="2016-06-08T10:34:00Z">
         <w:r>
-          <w:t xml:space="preserve">The expectations </w:t>
-        </w:r>
-        <w:proofErr w:type="gramStart"/>
-        <w:r>
-          <w:t>was</w:t>
-        </w:r>
-        <w:proofErr w:type="gramEnd"/>
-        <w:r>
-          <w:t xml:space="preserve"> that this would enable the agent to learn more in the </w:t>
+          <w:t xml:space="preserve">The expectations was that this would enable the agent to learn more in the </w:t>
         </w:r>
       </w:ins>
       <w:ins w:id="198" w:author="Mark Strefford" w:date="2016-06-08T10:35:00Z">
@@ -2102,7 +2000,7 @@
     <w:p>
       <w:pPr>
         <w:rPr>
-          <w:ins w:id="202" w:author="Mark Strefford" w:date="2016-06-08T10:36:00Z"/>
+          <w:ins w:id="202" w:author="Mark Strefford" w:date="2016-06-08T10:42:00Z"/>
         </w:rPr>
       </w:pPr>
       <w:ins w:id="203" w:author="Mark Strefford" w:date="2016-06-08T10:36:00Z">
@@ -2117,7 +2015,7 @@
     <w:p>
       <w:pPr>
         <w:rPr>
-          <w:ins w:id="204" w:author="Mark Strefford" w:date="2016-06-08T10:36:00Z"/>
+          <w:ins w:id="204" w:author="Mark Strefford" w:date="2016-06-08T10:42:00Z"/>
         </w:rPr>
       </w:pPr>
     </w:p>
@@ -2127,14 +2025,48 @@
           <w:ins w:id="205" w:author="Mark Strefford" w:date="2016-06-08T10:36:00Z"/>
         </w:rPr>
       </w:pPr>
-    </w:p>
-    <w:p>
-      <w:pPr>
-        <w:rPr>
-          <w:ins w:id="206" w:author="Mark Strefford" w:date="2016-06-08T10:37:00Z"/>
-        </w:rPr>
-      </w:pPr>
-      <w:ins w:id="207" w:author="Mark Strefford" w:date="2016-06-08T10:37:00Z">
+      <w:ins w:id="206" w:author="Mark Strefford" w:date="2016-06-08T10:42:00Z">
+        <w:r>
+          <w:t xml:space="preserve">Other values of alpha were explored, but any value less than 0.75 over the </w:t>
+        </w:r>
+      </w:ins>
+      <w:ins w:id="207" w:author="Mark Strefford" w:date="2016-06-08T10:43:00Z">
+        <w:r>
+          <w:t>duration</w:t>
+        </w:r>
+      </w:ins>
+      <w:ins w:id="208" w:author="Mark Strefford" w:date="2016-06-08T10:42:00Z">
+        <w:r>
+          <w:t xml:space="preserve"> </w:t>
+        </w:r>
+      </w:ins>
+      <w:ins w:id="209" w:author="Mark Strefford" w:date="2016-06-08T10:43:00Z">
+        <w:r>
+          <w:t>appears to have a negative effect on the cumulative success rate by the end of the run.  Higher values of alpha (for example 0.9) did not appear to have any effect on the learning rate.</w:t>
+        </w:r>
+      </w:ins>
+    </w:p>
+    <w:p>
+      <w:pPr>
+        <w:rPr>
+          <w:ins w:id="210" w:author="Mark Strefford" w:date="2016-06-08T10:36:00Z"/>
+        </w:rPr>
+      </w:pPr>
+    </w:p>
+    <w:p>
+      <w:pPr>
+        <w:rPr>
+          <w:ins w:id="211" w:author="Mark Strefford" w:date="2016-06-08T10:36:00Z"/>
+        </w:rPr>
+      </w:pPr>
+    </w:p>
+    <w:p>
+      <w:pPr>
+        <w:rPr>
+          <w:ins w:id="212" w:author="Mark Strefford" w:date="2016-06-08T10:37:00Z"/>
+        </w:rPr>
+      </w:pPr>
+      <w:ins w:id="213" w:author="Mark Strefford" w:date="2016-06-08T10:37:00Z">
         <w:r>
           <w:br w:type="page"/>
         </w:r>
@@ -2143,25 +2075,25 @@
     <w:p>
       <w:pPr>
         <w:rPr>
-          <w:ins w:id="208" w:author="Mark Strefford" w:date="2016-06-08T10:37:00Z"/>
-        </w:rPr>
-      </w:pPr>
-      <w:ins w:id="209" w:author="Mark Strefford" w:date="2016-06-08T10:36:00Z">
+          <w:ins w:id="214" w:author="Mark Strefford" w:date="2016-06-08T10:37:00Z"/>
+        </w:rPr>
+      </w:pPr>
+      <w:ins w:id="215" w:author="Mark Strefford" w:date="2016-06-08T10:36:00Z">
         <w:r>
           <w:t xml:space="preserve">Changing </w:t>
         </w:r>
       </w:ins>
-      <w:ins w:id="210" w:author="Mark Strefford" w:date="2016-06-08T10:37:00Z">
+      <w:ins w:id="216" w:author="Mark Strefford" w:date="2016-06-08T10:37:00Z">
         <w:r>
           <w:t>the</w:t>
         </w:r>
       </w:ins>
-      <w:ins w:id="211" w:author="Mark Strefford" w:date="2016-06-08T10:36:00Z">
+      <w:ins w:id="217" w:author="Mark Strefford" w:date="2016-06-08T10:36:00Z">
         <w:r>
           <w:t xml:space="preserve"> </w:t>
         </w:r>
       </w:ins>
-      <w:ins w:id="212" w:author="Mark Strefford" w:date="2016-06-08T10:37:00Z">
+      <w:ins w:id="218" w:author="Mark Strefford" w:date="2016-06-08T10:37:00Z">
         <w:r>
           <w:t>importance of future rewards</w:t>
         </w:r>
@@ -2170,13 +2102,529 @@
     <w:p>
       <w:pPr>
         <w:rPr>
-          <w:ins w:id="213" w:author="Mark Strefford" w:date="2016-06-08T10:37:00Z"/>
-        </w:rPr>
-      </w:pPr>
-    </w:p>
-    <w:p>
-      <w:bookmarkStart w:id="214" w:name="_GoBack"/>
-      <w:bookmarkEnd w:id="214"/>
+          <w:ins w:id="219" w:author="Mark Strefford" w:date="2016-06-08T10:37:00Z"/>
+        </w:rPr>
+      </w:pPr>
+    </w:p>
+    <w:p>
+      <w:pPr>
+        <w:rPr>
+          <w:ins w:id="220" w:author="Mark Strefford" w:date="2016-06-08T10:44:00Z"/>
+        </w:rPr>
+      </w:pPr>
+      <w:ins w:id="221" w:author="Mark Strefford" w:date="2016-06-08T10:44:00Z">
+        <w:r>
+          <w:t>The value of gamma impacts how much of the q-value is based on the potential for future rewards, so for example running a red light means that the agent gets a bigger reward for reaching the target quicker.</w:t>
+        </w:r>
+      </w:ins>
+    </w:p>
+    <w:p>
+      <w:pPr>
+        <w:rPr>
+          <w:ins w:id="222" w:author="Mark Strefford" w:date="2016-06-08T10:54:00Z"/>
+        </w:rPr>
+      </w:pPr>
+    </w:p>
+    <w:p>
+      <w:pPr>
+        <w:pStyle w:val="Heading4"/>
+        <w:rPr>
+          <w:ins w:id="223" w:author="Mark Strefford" w:date="2016-06-08T10:54:00Z"/>
+        </w:rPr>
+        <w:pPrChange w:id="224" w:author="Mark Strefford" w:date="2016-06-08T10:54:00Z">
+          <w:pPr/>
+        </w:pPrChange>
+      </w:pPr>
+      <w:ins w:id="225" w:author="Mark Strefford" w:date="2016-06-08T10:54:00Z">
+        <w:r>
+          <w:t>Gamma = 0.75</w:t>
+        </w:r>
+      </w:ins>
+    </w:p>
+    <w:p>
+      <w:pPr>
+        <w:rPr>
+          <w:ins w:id="226" w:author="Mark Strefford" w:date="2016-06-08T10:44:00Z"/>
+        </w:rPr>
+      </w:pPr>
+    </w:p>
+    <w:p>
+      <w:pPr>
+        <w:rPr>
+          <w:ins w:id="227" w:author="Mark Strefford" w:date="2016-06-08T10:45:00Z"/>
+        </w:rPr>
+      </w:pPr>
+      <w:ins w:id="228" w:author="Mark Strefford" w:date="2016-06-08T10:44:00Z">
+        <w:r>
+          <w:t xml:space="preserve">The initial value was set to 0.5, and in this run I have increased the value to 0.75 so that the impact of future reward </w:t>
+        </w:r>
+      </w:ins>
+      <w:ins w:id="229" w:author="Mark Strefford" w:date="2016-06-08T10:45:00Z">
+        <w:r>
+          <w:t xml:space="preserve">on the action taken for this particular state </w:t>
+        </w:r>
+      </w:ins>
+      <w:ins w:id="230" w:author="Mark Strefford" w:date="2016-06-08T10:44:00Z">
+        <w:r>
+          <w:t>is greater.</w:t>
+        </w:r>
+      </w:ins>
+    </w:p>
+    <w:p>
+      <w:pPr>
+        <w:rPr>
+          <w:ins w:id="231" w:author="Mark Strefford" w:date="2016-06-08T10:45:00Z"/>
+        </w:rPr>
+      </w:pPr>
+    </w:p>
+    <w:p>
+      <w:pPr>
+        <w:rPr>
+          <w:ins w:id="232" w:author="Mark Strefford" w:date="2016-06-08T10:51:00Z"/>
+        </w:rPr>
+      </w:pPr>
+      <w:ins w:id="233" w:author="Mark Strefford" w:date="2016-06-08T10:49:00Z">
+        <w:r>
+          <w:t xml:space="preserve">Let’s compare the cumulative success rate </w:t>
+        </w:r>
+        <w:r>
+          <w:t>of this run:</w:t>
+        </w:r>
+      </w:ins>
+    </w:p>
+    <w:p>
+      <w:pPr>
+        <w:rPr>
+          <w:ins w:id="234" w:author="Mark Strefford" w:date="2016-06-08T10:49:00Z"/>
+        </w:rPr>
+      </w:pPr>
+    </w:p>
+    <w:p>
+      <w:pPr>
+        <w:rPr>
+          <w:ins w:id="235" w:author="Mark Strefford" w:date="2016-06-08T10:51:00Z"/>
+        </w:rPr>
+      </w:pPr>
+      <w:ins w:id="236" w:author="Mark Strefford" w:date="2016-06-08T10:51:00Z">
+        <w:r>
+          <w:drawing>
+            <wp:inline distT="0" distB="0" distL="0" distR="0" wp14:anchorId="426E59AC" wp14:editId="0A6E1A22">
+              <wp:extent cx="5727700" cy="1793875"/>
+              <wp:effectExtent l="0" t="0" r="12700" b="9525"/>
+              <wp:docPr id="14" name="Picture 14"/>
+              <wp:cNvGraphicFramePr>
+                <a:graphicFrameLocks xmlns:a="http://schemas.openxmlformats.org/drawingml/2006/main" noChangeAspect="1"/>
+              </wp:cNvGraphicFramePr>
+              <a:graphic xmlns:a="http://schemas.openxmlformats.org/drawingml/2006/main">
+                <a:graphicData uri="http://schemas.openxmlformats.org/drawingml/2006/picture">
+                  <pic:pic xmlns:pic="http://schemas.openxmlformats.org/drawingml/2006/picture">
+                    <pic:nvPicPr>
+                      <pic:cNvPr id="1" name=""/>
+                      <pic:cNvPicPr/>
+                    </pic:nvPicPr>
+                    <pic:blipFill>
+                      <a:blip r:embed="rId18"/>
+                      <a:stretch>
+                        <a:fillRect/>
+                      </a:stretch>
+                    </pic:blipFill>
+                    <pic:spPr>
+                      <a:xfrm>
+                        <a:off x="0" y="0"/>
+                        <a:ext cx="5727700" cy="1793875"/>
+                      </a:xfrm>
+                      <a:prstGeom prst="rect">
+                        <a:avLst/>
+                      </a:prstGeom>
+                    </pic:spPr>
+                  </pic:pic>
+                </a:graphicData>
+              </a:graphic>
+            </wp:inline>
+          </w:drawing>
+        </w:r>
+      </w:ins>
+    </w:p>
+    <w:p>
+      <w:pPr>
+        <w:rPr>
+          <w:ins w:id="237" w:author="Mark Strefford" w:date="2016-06-08T10:53:00Z"/>
+        </w:rPr>
+      </w:pPr>
+    </w:p>
+    <w:p>
+      <w:pPr>
+        <w:rPr>
+          <w:ins w:id="238" w:author="Mark Strefford" w:date="2016-06-08T10:53:00Z"/>
+        </w:rPr>
+      </w:pPr>
+      <w:ins w:id="239" w:author="Mark Strefford" w:date="2016-06-08T10:53:00Z">
+        <w:r>
+          <w:drawing>
+            <wp:inline distT="0" distB="0" distL="0" distR="0" wp14:anchorId="6F395C48" wp14:editId="44E2F4CF">
+              <wp:extent cx="5727700" cy="1793875"/>
+              <wp:effectExtent l="0" t="0" r="12700" b="9525"/>
+              <wp:docPr id="15" name="Picture 15"/>
+              <wp:cNvGraphicFramePr>
+                <a:graphicFrameLocks xmlns:a="http://schemas.openxmlformats.org/drawingml/2006/main" noChangeAspect="1"/>
+              </wp:cNvGraphicFramePr>
+              <a:graphic xmlns:a="http://schemas.openxmlformats.org/drawingml/2006/main">
+                <a:graphicData uri="http://schemas.openxmlformats.org/drawingml/2006/picture">
+                  <pic:pic xmlns:pic="http://schemas.openxmlformats.org/drawingml/2006/picture">
+                    <pic:nvPicPr>
+                      <pic:cNvPr id="1" name=""/>
+                      <pic:cNvPicPr/>
+                    </pic:nvPicPr>
+                    <pic:blipFill>
+                      <a:blip r:embed="rId19"/>
+                      <a:stretch>
+                        <a:fillRect/>
+                      </a:stretch>
+                    </pic:blipFill>
+                    <pic:spPr>
+                      <a:xfrm>
+                        <a:off x="0" y="0"/>
+                        <a:ext cx="5727700" cy="1793875"/>
+                      </a:xfrm>
+                      <a:prstGeom prst="rect">
+                        <a:avLst/>
+                      </a:prstGeom>
+                    </pic:spPr>
+                  </pic:pic>
+                </a:graphicData>
+              </a:graphic>
+            </wp:inline>
+          </w:drawing>
+        </w:r>
+      </w:ins>
+    </w:p>
+    <w:p>
+      <w:pPr>
+        <w:rPr>
+          <w:ins w:id="240" w:author="Mark Strefford" w:date="2016-06-08T10:51:00Z"/>
+        </w:rPr>
+      </w:pPr>
+    </w:p>
+    <w:p>
+      <w:pPr>
+        <w:rPr>
+          <w:ins w:id="241" w:author="Mark Strefford" w:date="2016-06-08T10:53:00Z"/>
+        </w:rPr>
+      </w:pPr>
+      <w:ins w:id="242" w:author="Mark Strefford" w:date="2016-06-08T10:51:00Z">
+        <w:r>
+          <w:t xml:space="preserve">From this it can be seen that having a greater emphasis on the potential future reward decreases the </w:t>
+        </w:r>
+      </w:ins>
+      <w:ins w:id="243" w:author="Mark Strefford" w:date="2016-06-08T10:53:00Z">
+        <w:r>
+          <w:t>cumulative rewards during the run.  This also evidenced in the penalty count which is higher than the run where gamma = 0.5.</w:t>
+        </w:r>
+      </w:ins>
+    </w:p>
+    <w:p>
+      <w:pPr>
+        <w:rPr>
+          <w:ins w:id="244" w:author="Mark Strefford" w:date="2016-06-08T10:54:00Z"/>
+        </w:rPr>
+      </w:pPr>
+    </w:p>
+    <w:p>
+      <w:pPr>
+        <w:rPr>
+          <w:ins w:id="245" w:author="Mark Strefford" w:date="2016-06-08T10:45:00Z"/>
+        </w:rPr>
+      </w:pPr>
+    </w:p>
+    <w:p>
+      <w:pPr>
+        <w:pStyle w:val="Heading4"/>
+        <w:rPr>
+          <w:ins w:id="246" w:author="Mark Strefford" w:date="2016-06-08T11:06:00Z"/>
+        </w:rPr>
+        <w:pPrChange w:id="247" w:author="Mark Strefford" w:date="2016-06-08T10:54:00Z">
+          <w:pPr/>
+        </w:pPrChange>
+      </w:pPr>
+    </w:p>
+    <w:p>
+      <w:pPr>
+        <w:rPr>
+          <w:ins w:id="248" w:author="Mark Strefford" w:date="2016-06-08T11:06:00Z"/>
+        </w:rPr>
+        <w:pPrChange w:id="249" w:author="Mark Strefford" w:date="2016-06-08T11:06:00Z">
+          <w:pPr/>
+        </w:pPrChange>
+      </w:pPr>
+    </w:p>
+    <w:p>
+      <w:pPr>
+        <w:pStyle w:val="Heading4"/>
+        <w:rPr>
+          <w:ins w:id="250" w:author="Mark Strefford" w:date="2016-06-08T11:06:00Z"/>
+        </w:rPr>
+        <w:pPrChange w:id="251" w:author="Mark Strefford" w:date="2016-06-08T10:54:00Z">
+          <w:pPr/>
+        </w:pPrChange>
+      </w:pPr>
+    </w:p>
+    <w:p>
+      <w:pPr>
+        <w:pStyle w:val="Heading4"/>
+        <w:rPr>
+          <w:ins w:id="252" w:author="Mark Strefford" w:date="2016-06-08T11:06:00Z"/>
+        </w:rPr>
+        <w:pPrChange w:id="253" w:author="Mark Strefford" w:date="2016-06-08T10:54:00Z">
+          <w:pPr/>
+        </w:pPrChange>
+      </w:pPr>
+    </w:p>
+    <w:p>
+      <w:pPr>
+        <w:pStyle w:val="Heading4"/>
+        <w:rPr>
+          <w:ins w:id="254" w:author="Mark Strefford" w:date="2016-06-08T11:06:00Z"/>
+        </w:rPr>
+        <w:pPrChange w:id="255" w:author="Mark Strefford" w:date="2016-06-08T10:54:00Z">
+          <w:pPr/>
+        </w:pPrChange>
+      </w:pPr>
+    </w:p>
+    <w:p>
+      <w:pPr>
+        <w:pStyle w:val="Heading4"/>
+        <w:rPr>
+          <w:ins w:id="256" w:author="Mark Strefford" w:date="2016-06-08T11:06:00Z"/>
+        </w:rPr>
+        <w:pPrChange w:id="257" w:author="Mark Strefford" w:date="2016-06-08T10:54:00Z">
+          <w:pPr/>
+        </w:pPrChange>
+      </w:pPr>
+    </w:p>
+    <w:p>
+      <w:pPr>
+        <w:pStyle w:val="Heading4"/>
+        <w:rPr>
+          <w:ins w:id="258" w:author="Mark Strefford" w:date="2016-06-08T10:45:00Z"/>
+        </w:rPr>
+        <w:pPrChange w:id="259" w:author="Mark Strefford" w:date="2016-06-08T10:54:00Z">
+          <w:pPr/>
+        </w:pPrChange>
+      </w:pPr>
+      <w:ins w:id="260" w:author="Mark Strefford" w:date="2016-06-08T10:54:00Z">
+        <w:r>
+          <w:t>Gamma = 0.25</w:t>
+        </w:r>
+      </w:ins>
+    </w:p>
+    <w:p>
+      <w:pPr>
+        <w:rPr>
+          <w:ins w:id="261" w:author="Mark Strefford" w:date="2016-06-08T10:54:00Z"/>
+        </w:rPr>
+      </w:pPr>
+    </w:p>
+    <w:p>
+      <w:pPr>
+        <w:rPr>
+          <w:ins w:id="262" w:author="Mark Strefford" w:date="2016-06-08T10:54:00Z"/>
+        </w:rPr>
+      </w:pPr>
+      <w:ins w:id="263" w:author="Mark Strefford" w:date="2016-06-08T10:54:00Z">
+        <w:r>
+          <w:t>As a comparison, in this run gamma was set to 0.25, meaning less importance was put on potential future rewards.</w:t>
+        </w:r>
+      </w:ins>
+    </w:p>
+    <w:p>
+      <w:pPr>
+        <w:rPr>
+          <w:ins w:id="264" w:author="Mark Strefford" w:date="2016-06-08T10:54:00Z"/>
+        </w:rPr>
+      </w:pPr>
+    </w:p>
+    <w:p>
+      <w:pPr>
+        <w:rPr>
+          <w:ins w:id="265" w:author="Mark Strefford" w:date="2016-06-08T11:05:00Z"/>
+        </w:rPr>
+      </w:pPr>
+      <w:ins w:id="266" w:author="Mark Strefford" w:date="2016-06-08T11:05:00Z">
+        <w:r>
+          <w:drawing>
+            <wp:inline distT="0" distB="0" distL="0" distR="0" wp14:anchorId="40DEA9DD" wp14:editId="5798CAD4">
+              <wp:extent cx="5727700" cy="1776730"/>
+              <wp:effectExtent l="0" t="0" r="12700" b="1270"/>
+              <wp:docPr id="16" name="Picture 16"/>
+              <wp:cNvGraphicFramePr>
+                <a:graphicFrameLocks xmlns:a="http://schemas.openxmlformats.org/drawingml/2006/main" noChangeAspect="1"/>
+              </wp:cNvGraphicFramePr>
+              <a:graphic xmlns:a="http://schemas.openxmlformats.org/drawingml/2006/main">
+                <a:graphicData uri="http://schemas.openxmlformats.org/drawingml/2006/picture">
+                  <pic:pic xmlns:pic="http://schemas.openxmlformats.org/drawingml/2006/picture">
+                    <pic:nvPicPr>
+                      <pic:cNvPr id="1" name=""/>
+                      <pic:cNvPicPr/>
+                    </pic:nvPicPr>
+                    <pic:blipFill>
+                      <a:blip r:embed="rId20"/>
+                      <a:stretch>
+                        <a:fillRect/>
+                      </a:stretch>
+                    </pic:blipFill>
+                    <pic:spPr>
+                      <a:xfrm>
+                        <a:off x="0" y="0"/>
+                        <a:ext cx="5727700" cy="1776730"/>
+                      </a:xfrm>
+                      <a:prstGeom prst="rect">
+                        <a:avLst/>
+                      </a:prstGeom>
+                    </pic:spPr>
+                  </pic:pic>
+                </a:graphicData>
+              </a:graphic>
+            </wp:inline>
+          </w:drawing>
+        </w:r>
+      </w:ins>
+    </w:p>
+    <w:p>
+      <w:pPr>
+        <w:rPr>
+          <w:ins w:id="267" w:author="Mark Strefford" w:date="2016-06-08T11:05:00Z"/>
+        </w:rPr>
+      </w:pPr>
+    </w:p>
+    <w:p>
+      <w:pPr>
+        <w:rPr>
+          <w:ins w:id="268" w:author="Mark Strefford" w:date="2016-06-08T11:06:00Z"/>
+        </w:rPr>
+      </w:pPr>
+      <w:ins w:id="269" w:author="Mark Strefford" w:date="2016-06-08T11:05:00Z">
+        <w:r>
+          <w:drawing>
+            <wp:inline distT="0" distB="0" distL="0" distR="0" wp14:anchorId="537183FE" wp14:editId="62E504BE">
+              <wp:extent cx="5727700" cy="1765935"/>
+              <wp:effectExtent l="0" t="0" r="12700" b="12065"/>
+              <wp:docPr id="17" name="Picture 17"/>
+              <wp:cNvGraphicFramePr>
+                <a:graphicFrameLocks xmlns:a="http://schemas.openxmlformats.org/drawingml/2006/main" noChangeAspect="1"/>
+              </wp:cNvGraphicFramePr>
+              <a:graphic xmlns:a="http://schemas.openxmlformats.org/drawingml/2006/main">
+                <a:graphicData uri="http://schemas.openxmlformats.org/drawingml/2006/picture">
+                  <pic:pic xmlns:pic="http://schemas.openxmlformats.org/drawingml/2006/picture">
+                    <pic:nvPicPr>
+                      <pic:cNvPr id="1" name=""/>
+                      <pic:cNvPicPr/>
+                    </pic:nvPicPr>
+                    <pic:blipFill>
+                      <a:blip r:embed="rId21"/>
+                      <a:stretch>
+                        <a:fillRect/>
+                      </a:stretch>
+                    </pic:blipFill>
+                    <pic:spPr>
+                      <a:xfrm>
+                        <a:off x="0" y="0"/>
+                        <a:ext cx="5727700" cy="1765935"/>
+                      </a:xfrm>
+                      <a:prstGeom prst="rect">
+                        <a:avLst/>
+                      </a:prstGeom>
+                    </pic:spPr>
+                  </pic:pic>
+                </a:graphicData>
+              </a:graphic>
+            </wp:inline>
+          </w:drawing>
+        </w:r>
+      </w:ins>
+    </w:p>
+    <w:p>
+      <w:pPr>
+        <w:rPr>
+          <w:ins w:id="270" w:author="Mark Strefford" w:date="2016-06-08T11:06:00Z"/>
+        </w:rPr>
+      </w:pPr>
+    </w:p>
+    <w:p>
+      <w:pPr>
+        <w:rPr>
+          <w:ins w:id="271" w:author="Mark Strefford" w:date="2016-06-08T11:06:00Z"/>
+        </w:rPr>
+      </w:pPr>
+      <w:ins w:id="272" w:author="Mark Strefford" w:date="2016-06-08T11:06:00Z">
+        <w:r>
+          <w:t>From these results it can be seen that the number of penalties is much lower than previous runs and that the cumulative success rate of the 100 trials is around 90%.</w:t>
+        </w:r>
+      </w:ins>
+    </w:p>
+    <w:p>
+      <w:pPr>
+        <w:rPr>
+          <w:ins w:id="273" w:author="Mark Strefford" w:date="2016-06-08T11:06:00Z"/>
+        </w:rPr>
+      </w:pPr>
+    </w:p>
+    <w:p>
+      <w:pPr>
+        <w:rPr>
+          <w:ins w:id="274" w:author="Mark Strefford" w:date="2016-06-08T11:06:00Z"/>
+        </w:rPr>
+      </w:pPr>
+    </w:p>
+    <w:p>
+      <w:pPr>
+        <w:pStyle w:val="Heading4"/>
+        <w:rPr>
+          <w:ins w:id="275" w:author="Mark Strefford" w:date="2016-06-08T11:06:00Z"/>
+        </w:rPr>
+        <w:pPrChange w:id="276" w:author="Mark Strefford" w:date="2016-06-08T11:06:00Z">
+          <w:pPr/>
+        </w:pPrChange>
+      </w:pPr>
+      <w:ins w:id="277" w:author="Mark Strefford" w:date="2016-06-08T11:06:00Z">
+        <w:r>
+          <w:t>Gamma = 0</w:t>
+        </w:r>
+      </w:ins>
+    </w:p>
+    <w:p>
+      <w:pPr>
+        <w:rPr>
+          <w:ins w:id="278" w:author="Mark Strefford" w:date="2016-06-08T11:06:00Z"/>
+        </w:rPr>
+      </w:pPr>
+    </w:p>
+    <w:p>
+      <w:pPr>
+        <w:rPr>
+          <w:ins w:id="279" w:author="Mark Strefford" w:date="2016-06-08T11:08:00Z"/>
+        </w:rPr>
+      </w:pPr>
+      <w:ins w:id="280" w:author="Mark Strefford" w:date="2016-06-08T11:07:00Z">
+        <w:r>
+          <w:t xml:space="preserve">When gamma was set to 0, the results seemed to vary wildly from a cumulative success rate of 88% up to 95%.  What is obvious from this is using at least of the potential future reward when calculating the q-values reduces the </w:t>
+        </w:r>
+      </w:ins>
+      <w:ins w:id="281" w:author="Mark Strefford" w:date="2016-06-08T11:08:00Z">
+        <w:r>
+          <w:t>reactiveness of the agent, so in effect it provides for more stable outcomes.</w:t>
+        </w:r>
+      </w:ins>
+    </w:p>
+    <w:p>
+      <w:pPr>
+        <w:rPr>
+          <w:ins w:id="282" w:author="Mark Strefford" w:date="2016-06-08T11:08:00Z"/>
+        </w:rPr>
+      </w:pPr>
+    </w:p>
+    <w:p>
+      <w:bookmarkStart w:id="283" w:name="_GoBack"/>
+      <w:bookmarkEnd w:id="283"/>
     </w:p>
     <w:sectPr>
       <w:pgSz w:w="11900" w:h="16840"/>
@@ -3218,6 +3666,28 @@
       <w:color w:val="1F4D78" w:themeColor="accent1" w:themeShade="7F"/>
     </w:rPr>
   </w:style>
+  <w:style w:type="paragraph" w:styleId="Heading4">
+    <w:name w:val="heading 4"/>
+    <w:basedOn w:val="Normal"/>
+    <w:next w:val="Normal"/>
+    <w:link w:val="Heading4Char"/>
+    <w:uiPriority w:val="9"/>
+    <w:unhideWhenUsed/>
+    <w:qFormat/>
+    <w:rsid w:val="00DD6D7A"/>
+    <w:pPr>
+      <w:keepNext/>
+      <w:keepLines/>
+      <w:spacing w:before="40"/>
+      <w:outlineLvl w:val="3"/>
+    </w:pPr>
+    <w:rPr>
+      <w:rFonts w:asciiTheme="majorHAnsi" w:eastAsiaTheme="majorEastAsia" w:hAnsiTheme="majorHAnsi" w:cstheme="majorBidi"/>
+      <w:i/>
+      <w:iCs/>
+      <w:color w:val="2E74B5" w:themeColor="accent1" w:themeShade="BF"/>
+    </w:rPr>
+  </w:style>
   <w:style w:type="character" w:default="1" w:styleId="DefaultParagraphFont">
     <w:name w:val="Default Paragraph Font"/>
     <w:uiPriority w:val="1"/>
@@ -3369,6 +3839,20 @@
     <w:rPr>
       <w:rFonts w:asciiTheme="majorHAnsi" w:eastAsiaTheme="majorEastAsia" w:hAnsiTheme="majorHAnsi" w:cstheme="majorBidi"/>
       <w:color w:val="1F4D78" w:themeColor="accent1" w:themeShade="7F"/>
+      <w:lang w:val="en-GB"/>
+    </w:rPr>
+  </w:style>
+  <w:style w:type="character" w:customStyle="1" w:styleId="Heading4Char">
+    <w:name w:val="Heading 4 Char"/>
+    <w:basedOn w:val="DefaultParagraphFont"/>
+    <w:link w:val="Heading4"/>
+    <w:uiPriority w:val="9"/>
+    <w:rsid w:val="00DD6D7A"/>
+    <w:rPr>
+      <w:rFonts w:asciiTheme="majorHAnsi" w:eastAsiaTheme="majorEastAsia" w:hAnsiTheme="majorHAnsi" w:cstheme="majorBidi"/>
+      <w:i/>
+      <w:iCs/>
+      <w:color w:val="2E74B5" w:themeColor="accent1" w:themeShade="BF"/>
       <w:lang w:val="en-GB"/>
     </w:rPr>
   </w:style>

</xml_diff>

<commit_message>
Final report for submission to Udacity
</commit_message>
<xml_diff>
--- a/P4-SmartCab-Project-Write-Up.docx
+++ b/P4-SmartCab-Project-Write-Up.docx
@@ -7,7 +7,15 @@
         <w:pStyle w:val="Heading1"/>
       </w:pPr>
       <w:r>
-        <w:t>P4 – SmartCab Project Write-up</w:t>
+        <w:t xml:space="preserve">P4 – </w:t>
+      </w:r>
+      <w:proofErr w:type="spellStart"/>
+      <w:r>
+        <w:t>SmartCab</w:t>
+      </w:r>
+      <w:proofErr w:type="spellEnd"/>
+      <w:r>
+        <w:t xml:space="preserve"> Project Write-up</w:t>
       </w:r>
     </w:p>
     <w:p/>
@@ -67,7 +75,27 @@
             <w:sz w:val="24"/>
             <w:szCs w:val="24"/>
           </w:rPr>
-          <w:t xml:space="preserve">as to which way the Smartcab should drive.  This of course means that it rarely reaches its intended destination within the allotted time. </w:t>
+          <w:t xml:space="preserve">as to which way the </w:t>
+        </w:r>
+        <w:proofErr w:type="spellStart"/>
+        <w:r>
+          <w:rPr>
+            <w:rFonts w:asciiTheme="minorHAnsi" w:eastAsiaTheme="minorHAnsi" w:hAnsiTheme="minorHAnsi" w:cstheme="minorBidi"/>
+            <w:color w:val="auto"/>
+            <w:sz w:val="24"/>
+            <w:szCs w:val="24"/>
+          </w:rPr>
+          <w:t>Smartcab</w:t>
+        </w:r>
+        <w:proofErr w:type="spellEnd"/>
+        <w:r>
+          <w:rPr>
+            <w:rFonts w:asciiTheme="minorHAnsi" w:eastAsiaTheme="minorHAnsi" w:hAnsiTheme="minorHAnsi" w:cstheme="minorBidi"/>
+            <w:color w:val="auto"/>
+            <w:sz w:val="24"/>
+            <w:szCs w:val="24"/>
+          </w:rPr>
+          <w:t xml:space="preserve"> should drive.  This of course means that it rarely reaches its intended destination within the allotted time. </w:t>
         </w:r>
       </w:ins>
       <w:ins w:id="4" w:author="Mark Strefford" w:date="2016-06-07T09:26:00Z">
@@ -389,13 +417,29 @@
         <w:t>, but this will likely increase the chance of an accident</w:t>
       </w:r>
       <w:r>
-        <w:t xml:space="preserve"> (see point i).</w:t>
+        <w:t xml:space="preserve"> (see point </w:t>
+      </w:r>
+      <w:proofErr w:type="spellStart"/>
+      <w:r>
+        <w:t>i</w:t>
+      </w:r>
+      <w:proofErr w:type="spellEnd"/>
+      <w:r>
+        <w:t>).</w:t>
       </w:r>
     </w:p>
     <w:p/>
     <w:p>
       <w:r>
-        <w:t xml:space="preserve">For the smartcab, I have allowed the state model to emerge over time. I have not set up an initial state space complete with default values as many of these may never happen (for example, we are unlikely in this simulation to see 3 cars at a particular junction). </w:t>
+        <w:t xml:space="preserve">For the </w:t>
+      </w:r>
+      <w:proofErr w:type="spellStart"/>
+      <w:r>
+        <w:t>smartcab</w:t>
+      </w:r>
+      <w:proofErr w:type="spellEnd"/>
+      <w:r>
+        <w:t xml:space="preserve">, I have allowed the state model to emerge over time. I have not set up an initial state space complete with default values as many of these may never happen (for example, we are unlikely in this simulation to see 3 cars at a particular junction). </w:t>
       </w:r>
     </w:p>
     <w:p/>
@@ -417,8 +461,13 @@
       <w:r>
         <w:t xml:space="preserve">The learnt reward for each state are held in a Python dictionary called ‘q’.  This has a key based on the </w:t>
       </w:r>
-      <w:r>
-        <w:t>state_id from the above table.</w:t>
+      <w:proofErr w:type="spellStart"/>
+      <w:r>
+        <w:t>state_id</w:t>
+      </w:r>
+      <w:proofErr w:type="spellEnd"/>
+      <w:r>
+        <w:t xml:space="preserve"> from the above table.</w:t>
       </w:r>
     </w:p>
     <w:p/>
@@ -439,7 +488,23 @@
     <w:p/>
     <w:p>
       <w:r>
-        <w:t xml:space="preserve">The function choose_action() determines if the state that the cab is in is one that has been seen before. If it isn’t, then a random action is picked from the possible actions (None, forward, left, right), and if it is, then a choice is made from the actions with the highest q value.  For example, if left and forward both have a q value of 2, then the agent will pick one of those at random.  </w:t>
+        <w:t xml:space="preserve">The function </w:t>
+      </w:r>
+      <w:proofErr w:type="spellStart"/>
+      <w:r>
+        <w:t>choose_</w:t>
+      </w:r>
+      <w:proofErr w:type="gramStart"/>
+      <w:r>
+        <w:t>action</w:t>
+      </w:r>
+      <w:proofErr w:type="spellEnd"/>
+      <w:r>
+        <w:t>(</w:t>
+      </w:r>
+      <w:proofErr w:type="gramEnd"/>
+      <w:r>
+        <w:t xml:space="preserve">) determines if the state that the cab is in is one that has been seen before. If it isn’t, then a random action is picked from the possible actions (None, forward, left, right), and if it is, then a choice is made from the actions with the highest q value.  For example, if left and forward both have a q value of 2, then the agent will pick one of those at random.  </w:t>
       </w:r>
     </w:p>
     <w:p/>
@@ -505,71 +570,23 @@
       </w:ins>
       <w:ins w:id="31" w:author="Mark Strefford" w:date="2016-06-08T08:57:00Z">
         <w:r>
-          <w:t xml:space="preserve">s actions (e.g. did it follow the right directions from the planner and avoid any traffic violations). Although this can be seen as providing a suitable outcome, it does not enable the agent to take action based on future potential rewards. Obviously there is a balance between an immediate reward (or penalty) and a longer term reward (or penalty). </w:t>
-        </w:r>
-      </w:ins>
-    </w:p>
-    <w:p>
-      <w:pPr>
-        <w:rPr>
-          <w:del w:id="32" w:author="Mark Strefford" w:date="2016-06-08T08:49:00Z"/>
-        </w:rPr>
-      </w:pPr>
-      <w:del w:id="33" w:author="Mark Strefford" w:date="2016-06-08T08:49:00Z">
-        <w:r>
-          <w:delText>Using the approach defined above, after maybe 2-3 runs, the smart cab agent is regularly able to arrive at the destination within the deadline and with a positive net reward.</w:delText>
-        </w:r>
-      </w:del>
-    </w:p>
-    <w:p>
-      <w:pPr>
-        <w:rPr>
-          <w:del w:id="34" w:author="Mark Strefford" w:date="2016-06-08T08:49:00Z"/>
-        </w:rPr>
-      </w:pPr>
-    </w:p>
-    <w:p>
-      <w:pPr>
-        <w:rPr>
-          <w:del w:id="35" w:author="Mark Strefford" w:date="2016-06-08T08:49:00Z"/>
-        </w:rPr>
-      </w:pPr>
-      <w:del w:id="36" w:author="Mark Strefford" w:date="2016-06-08T08:49:00Z">
-        <w:r>
-          <w:delText>This is based on the long term reward being predominantly based on taking immediate actions that obey the rules of the road (e.g. these are short term actions). Therefore, it is difficult to tune the algorithm to improve it. If the rewards are discounted, then they are still relative to the default value of 0 and therefore the agent would learn just as quick (for example -0.01 and +0.05 would affect the likely actions in the same way as -0.1 and +0.5 or -1 and +0.5.</w:delText>
-        </w:r>
-      </w:del>
-    </w:p>
-    <w:p>
-      <w:pPr>
-        <w:rPr>
-          <w:del w:id="37" w:author="Mark Strefford" w:date="2016-06-08T08:49:00Z"/>
-        </w:rPr>
-      </w:pPr>
-    </w:p>
-    <w:p>
-      <w:pPr>
-        <w:rPr>
-          <w:del w:id="38" w:author="Mark Strefford" w:date="2016-06-08T08:49:00Z"/>
-        </w:rPr>
-      </w:pPr>
-      <w:del w:id="39" w:author="Mark Strefford" w:date="2016-06-08T08:49:00Z">
-        <w:r>
-          <w:delText xml:space="preserve">However, the code has been updated </w:delText>
-        </w:r>
-        <w:r>
-          <w:delText>to enable an explore/exploit model with a threshold of 0.2 (so 80% of actions are based on the best q-value, 20% are based on a random choice).  This had the effect of slowing down learning, but it does ensure that the agent understands more of the environment over time.</w:delText>
-        </w:r>
-      </w:del>
+          <w:t>s actions (e.g. did it follow the right directions from the planner and avoid any traffic violations). Although this can be se</w:t>
+        </w:r>
+        <w:bookmarkStart w:id="32" w:name="_GoBack"/>
+        <w:bookmarkEnd w:id="32"/>
+        <w:r>
+          <w:t xml:space="preserve">en as providing a suitable outcome, it does not enable the agent to take action based on future potential rewards. Obviously there is a balance between an immediate reward (or penalty) and a longer term reward (or penalty). </w:t>
+        </w:r>
+      </w:ins>
     </w:p>
     <w:p/>
     <w:p>
       <w:pPr>
         <w:rPr>
-          <w:ins w:id="40" w:author="Mark Strefford" w:date="2016-06-08T08:59:00Z"/>
-        </w:rPr>
-      </w:pPr>
-      <w:ins w:id="41" w:author="Mark Strefford" w:date="2016-06-08T08:59:00Z">
+          <w:ins w:id="33" w:author="Mark Strefford" w:date="2016-06-08T08:59:00Z"/>
+        </w:rPr>
+      </w:pPr>
+      <w:ins w:id="34" w:author="Mark Strefford" w:date="2016-06-08T08:59:00Z">
         <w:r>
           <w:t>The code was then modified to provide the following variables that can be tuned to affect the way the agent learns:</w:t>
         </w:r>
@@ -578,7 +595,7 @@
     <w:p>
       <w:pPr>
         <w:rPr>
-          <w:ins w:id="42" w:author="Mark Strefford" w:date="2016-06-08T08:59:00Z"/>
+          <w:ins w:id="35" w:author="Mark Strefford" w:date="2016-06-08T08:59:00Z"/>
         </w:rPr>
       </w:pPr>
     </w:p>
@@ -590,38 +607,38 @@
           <w:numId w:val="5"/>
         </w:numPr>
         <w:rPr>
-          <w:ins w:id="43" w:author="Mark Strefford" w:date="2016-06-08T09:00:00Z"/>
-        </w:rPr>
-        <w:pPrChange w:id="44" w:author="Mark Strefford" w:date="2016-06-08T08:59:00Z">
+          <w:ins w:id="36" w:author="Mark Strefford" w:date="2016-06-08T09:00:00Z"/>
+        </w:rPr>
+        <w:pPrChange w:id="37" w:author="Mark Strefford" w:date="2016-06-08T08:59:00Z">
           <w:pPr/>
         </w:pPrChange>
       </w:pPr>
-      <w:ins w:id="45" w:author="Mark Strefford" w:date="2016-06-08T08:59:00Z">
+      <w:ins w:id="38" w:author="Mark Strefford" w:date="2016-06-08T08:59:00Z">
         <w:r>
           <w:t>Alpha – This is the learning rate of the cab and determines how much of the reward for a particular action</w:t>
         </w:r>
       </w:ins>
-      <w:ins w:id="46" w:author="Mark Strefford" w:date="2016-06-08T09:00:00Z">
+      <w:ins w:id="39" w:author="Mark Strefford" w:date="2016-06-08T09:00:00Z">
         <w:r>
           <w:t xml:space="preserve"> and any potential future rewards</w:t>
         </w:r>
       </w:ins>
-      <w:ins w:id="47" w:author="Mark Strefford" w:date="2016-06-08T08:59:00Z">
+      <w:ins w:id="40" w:author="Mark Strefford" w:date="2016-06-08T08:59:00Z">
         <w:r>
           <w:t xml:space="preserve"> is taken into </w:t>
         </w:r>
       </w:ins>
-      <w:ins w:id="48" w:author="Mark Strefford" w:date="2016-06-08T09:00:00Z">
+      <w:ins w:id="41" w:author="Mark Strefford" w:date="2016-06-08T09:00:00Z">
         <w:r>
           <w:t>account</w:t>
         </w:r>
       </w:ins>
-      <w:ins w:id="49" w:author="Mark Strefford" w:date="2016-06-08T08:59:00Z">
+      <w:ins w:id="42" w:author="Mark Strefford" w:date="2016-06-08T08:59:00Z">
         <w:r>
           <w:t>.</w:t>
         </w:r>
       </w:ins>
-      <w:ins w:id="50" w:author="Mark Strefford" w:date="2016-06-08T09:00:00Z">
+      <w:ins w:id="43" w:author="Mark Strefford" w:date="2016-06-08T09:00:00Z">
         <w:r>
           <w:t xml:space="preserve"> </w:t>
         </w:r>
@@ -638,23 +655,23 @@
           <w:numId w:val="5"/>
         </w:numPr>
         <w:rPr>
-          <w:ins w:id="51" w:author="Mark Strefford" w:date="2016-06-08T09:01:00Z"/>
-        </w:rPr>
-        <w:pPrChange w:id="52" w:author="Mark Strefford" w:date="2016-06-08T08:59:00Z">
+          <w:ins w:id="44" w:author="Mark Strefford" w:date="2016-06-08T09:01:00Z"/>
+        </w:rPr>
+        <w:pPrChange w:id="45" w:author="Mark Strefford" w:date="2016-06-08T08:59:00Z">
           <w:pPr/>
         </w:pPrChange>
       </w:pPr>
-      <w:ins w:id="53" w:author="Mark Strefford" w:date="2016-06-08T09:01:00Z">
+      <w:ins w:id="46" w:author="Mark Strefford" w:date="2016-06-08T09:01:00Z">
         <w:r>
           <w:t>Gamma – This enables tuning of how much of a potential future reward is used in modifying the q-values.  A value of 0 means only the current reward is used, whereas a value of 1 means a greater importance is put on future rewa</w:t>
         </w:r>
       </w:ins>
-      <w:ins w:id="54" w:author="Mark Strefford" w:date="2016-06-08T09:02:00Z">
+      <w:ins w:id="47" w:author="Mark Strefford" w:date="2016-06-08T09:02:00Z">
         <w:r>
           <w:t>r</w:t>
         </w:r>
       </w:ins>
-      <w:ins w:id="55" w:author="Mark Strefford" w:date="2016-06-08T09:01:00Z">
+      <w:ins w:id="48" w:author="Mark Strefford" w:date="2016-06-08T09:01:00Z">
         <w:r>
           <w:t>ds.</w:t>
         </w:r>
@@ -668,28 +685,28 @@
           <w:numId w:val="5"/>
         </w:numPr>
         <w:rPr>
-          <w:ins w:id="56" w:author="Mark Strefford" w:date="2016-06-08T09:04:00Z"/>
-        </w:rPr>
-        <w:pPrChange w:id="57" w:author="Mark Strefford" w:date="2016-06-08T09:04:00Z">
+          <w:ins w:id="49" w:author="Mark Strefford" w:date="2016-06-08T09:04:00Z"/>
+        </w:rPr>
+        <w:pPrChange w:id="50" w:author="Mark Strefford" w:date="2016-06-08T09:04:00Z">
           <w:pPr/>
         </w:pPrChange>
       </w:pPr>
-      <w:ins w:id="58" w:author="Mark Strefford" w:date="2016-06-08T09:02:00Z">
+      <w:ins w:id="51" w:author="Mark Strefford" w:date="2016-06-08T09:02:00Z">
         <w:r>
           <w:t xml:space="preserve">Epsilon – This determines whether the agent goes for a random action all of the time, goes with learned actions (decisions based on q-values) only, or a mix of the 2.  During early runs of the project it is typically useful to explore the world more thoroughly, and therefore a higher percentage of actions are chosen randomly.  However, as the </w:t>
         </w:r>
       </w:ins>
-      <w:ins w:id="59" w:author="Mark Strefford" w:date="2016-06-08T09:04:00Z">
+      <w:ins w:id="52" w:author="Mark Strefford" w:date="2016-06-08T09:04:00Z">
         <w:r>
           <w:t xml:space="preserve">agent understands more of the rules of its environment and </w:t>
         </w:r>
       </w:ins>
-      <w:ins w:id="60" w:author="Mark Strefford" w:date="2016-06-08T09:02:00Z">
+      <w:ins w:id="53" w:author="Mark Strefford" w:date="2016-06-08T09:02:00Z">
         <w:r>
           <w:t>q-values converge</w:t>
         </w:r>
       </w:ins>
-      <w:ins w:id="61" w:author="Mark Strefford" w:date="2016-06-08T09:04:00Z">
+      <w:ins w:id="54" w:author="Mark Strefford" w:date="2016-06-08T09:04:00Z">
         <w:r>
           <w:t xml:space="preserve">, it is possible to reduce the percentage of actions that are chosen randomly. </w:t>
         </w:r>
@@ -703,23 +720,23 @@
           <w:numId w:val="5"/>
         </w:numPr>
         <w:rPr>
-          <w:ins w:id="62" w:author="Mark Strefford" w:date="2016-06-08T09:05:00Z"/>
-        </w:rPr>
-        <w:pPrChange w:id="63" w:author="Mark Strefford" w:date="2016-06-08T09:04:00Z">
+          <w:ins w:id="55" w:author="Mark Strefford" w:date="2016-06-08T09:05:00Z"/>
+        </w:rPr>
+        <w:pPrChange w:id="56" w:author="Mark Strefford" w:date="2016-06-08T09:04:00Z">
           <w:pPr/>
         </w:pPrChange>
       </w:pPr>
-      <w:ins w:id="64" w:author="Mark Strefford" w:date="2016-06-08T09:05:00Z">
+      <w:ins w:id="57" w:author="Mark Strefford" w:date="2016-06-08T09:05:00Z">
         <w:r>
           <w:t xml:space="preserve">Policy - </w:t>
         </w:r>
       </w:ins>
-      <w:ins w:id="65" w:author="Mark Strefford" w:date="2016-06-08T09:04:00Z">
+      <w:ins w:id="58" w:author="Mark Strefford" w:date="2016-06-08T09:04:00Z">
         <w:r>
           <w:t xml:space="preserve">I </w:t>
         </w:r>
       </w:ins>
-      <w:ins w:id="66" w:author="Mark Strefford" w:date="2016-06-08T09:05:00Z">
+      <w:ins w:id="59" w:author="Mark Strefford" w:date="2016-06-08T09:05:00Z">
         <w:r>
           <w:t>have used this variable as an easy way to compare tuned parameters with a completely random approach.  This variable can be set to ‘q’ to use q-values (default) or any other value to force completely random actions</w:t>
         </w:r>
@@ -728,14 +745,14 @@
     <w:p>
       <w:pPr>
         <w:rPr>
-          <w:del w:id="67" w:author="Mark Strefford" w:date="2016-06-08T09:38:00Z"/>
-        </w:rPr>
-      </w:pPr>
-    </w:p>
-    <w:p>
-      <w:pPr>
-        <w:rPr>
-          <w:del w:id="68" w:author="Mark Strefford" w:date="2016-06-08T09:38:00Z"/>
+          <w:del w:id="60" w:author="Mark Strefford" w:date="2016-06-08T09:38:00Z"/>
+        </w:rPr>
+      </w:pPr>
+    </w:p>
+    <w:p>
+      <w:pPr>
+        <w:rPr>
+          <w:del w:id="61" w:author="Mark Strefford" w:date="2016-06-08T09:38:00Z"/>
         </w:rPr>
       </w:pPr>
     </w:p>
@@ -752,22 +769,22 @@
       </w:pPr>
     </w:p>
     <w:p>
-      <w:ins w:id="69" w:author="Mark Strefford" w:date="2016-06-08T09:37:00Z">
+      <w:ins w:id="62" w:author="Mark Strefford" w:date="2016-06-08T09:37:00Z">
         <w:r>
           <w:t xml:space="preserve">The following section describes </w:t>
         </w:r>
       </w:ins>
-      <w:ins w:id="70" w:author="Mark Strefford" w:date="2016-06-08T09:38:00Z">
+      <w:ins w:id="63" w:author="Mark Strefford" w:date="2016-06-08T09:38:00Z">
         <w:r>
           <w:t>the</w:t>
         </w:r>
       </w:ins>
-      <w:ins w:id="71" w:author="Mark Strefford" w:date="2016-06-08T09:37:00Z">
+      <w:ins w:id="64" w:author="Mark Strefford" w:date="2016-06-08T09:37:00Z">
         <w:r>
           <w:t xml:space="preserve"> </w:t>
         </w:r>
       </w:ins>
-      <w:ins w:id="72" w:author="Mark Strefford" w:date="2016-06-08T09:38:00Z">
+      <w:ins w:id="65" w:author="Mark Strefford" w:date="2016-06-08T09:38:00Z">
         <w:r>
           <w:t>results of various testing runs</w:t>
         </w:r>
@@ -776,19 +793,19 @@
     <w:p>
       <w:pPr>
         <w:rPr>
-          <w:ins w:id="73" w:author="Mark Strefford" w:date="2016-06-08T09:37:00Z"/>
-        </w:rPr>
-      </w:pPr>
-    </w:p>
-    <w:p>
-      <w:pPr>
-        <w:rPr>
-          <w:ins w:id="74" w:author="Mark Strefford" w:date="2016-06-08T09:56:00Z"/>
+          <w:ins w:id="66" w:author="Mark Strefford" w:date="2016-06-08T09:37:00Z"/>
+        </w:rPr>
+      </w:pPr>
+    </w:p>
+    <w:p>
+      <w:pPr>
+        <w:rPr>
+          <w:ins w:id="67" w:author="Mark Strefford" w:date="2016-06-08T09:56:00Z"/>
           <w:rFonts w:asciiTheme="majorHAnsi" w:eastAsiaTheme="majorEastAsia" w:hAnsiTheme="majorHAnsi" w:cstheme="majorBidi"/>
           <w:color w:val="1F4D78" w:themeColor="accent1" w:themeShade="7F"/>
         </w:rPr>
       </w:pPr>
-      <w:ins w:id="75" w:author="Mark Strefford" w:date="2016-06-08T09:56:00Z">
+      <w:ins w:id="68" w:author="Mark Strefford" w:date="2016-06-08T09:56:00Z">
         <w:r>
           <w:br w:type="page"/>
         </w:r>
@@ -798,13 +815,13 @@
       <w:pPr>
         <w:pStyle w:val="Heading3"/>
         <w:rPr>
-          <w:ins w:id="76" w:author="Mark Strefford" w:date="2016-06-08T09:56:00Z"/>
-        </w:rPr>
-        <w:pPrChange w:id="77" w:author="Mark Strefford" w:date="2016-06-08T09:37:00Z">
+          <w:ins w:id="69" w:author="Mark Strefford" w:date="2016-06-08T09:56:00Z"/>
+        </w:rPr>
+        <w:pPrChange w:id="70" w:author="Mark Strefford" w:date="2016-06-08T09:37:00Z">
           <w:pPr/>
         </w:pPrChange>
       </w:pPr>
-      <w:ins w:id="78" w:author="Mark Strefford" w:date="2016-06-08T09:37:00Z">
+      <w:ins w:id="71" w:author="Mark Strefford" w:date="2016-06-08T09:37:00Z">
         <w:r>
           <w:t>A Random Policy</w:t>
         </w:r>
@@ -813,31 +830,22 @@
     <w:p>
       <w:pPr>
         <w:rPr>
-          <w:ins w:id="79" w:author="Mark Strefford" w:date="2016-06-08T10:20:00Z"/>
-        </w:rPr>
-        <w:pPrChange w:id="80" w:author="Mark Strefford" w:date="2016-06-08T09:56:00Z">
-          <w:pPr/>
-        </w:pPrChange>
-      </w:pPr>
-    </w:p>
-    <w:p>
-      <w:pPr>
-        <w:rPr>
-          <w:ins w:id="81" w:author="Mark Strefford" w:date="2016-06-08T10:21:00Z"/>
-        </w:rPr>
-        <w:pPrChange w:id="82" w:author="Mark Strefford" w:date="2016-06-08T09:56:00Z">
-          <w:pPr/>
-        </w:pPrChange>
-      </w:pPr>
-      <w:ins w:id="83" w:author="Mark Strefford" w:date="2016-06-08T10:20:00Z">
-        <w:r>
-          <w:t>An initial test was taken using a purely ran</w:t>
-        </w:r>
-        <w:r>
-          <w:t>dom approach to picking actions without any understanding of the environment (e.g. lights, other cars or the planner</w:t>
-        </w:r>
-      </w:ins>
-      <w:ins w:id="84" w:author="Mark Strefford" w:date="2016-06-08T10:21:00Z">
+          <w:ins w:id="72" w:author="Mark Strefford" w:date="2016-06-08T10:20:00Z"/>
+        </w:rPr>
+      </w:pPr>
+    </w:p>
+    <w:p>
+      <w:pPr>
+        <w:rPr>
+          <w:ins w:id="73" w:author="Mark Strefford" w:date="2016-06-08T10:21:00Z"/>
+        </w:rPr>
+      </w:pPr>
+      <w:ins w:id="74" w:author="Mark Strefford" w:date="2016-06-08T10:20:00Z">
+        <w:r>
+          <w:t>An initial test was taken using a purely random approach to picking actions without any understanding of the environment (e.g. lights, other cars or the planner</w:t>
+        </w:r>
+      </w:ins>
+      <w:ins w:id="75" w:author="Mark Strefford" w:date="2016-06-08T10:21:00Z">
         <w:r>
           <w:t>’s directions were not taken into account when picking a direction to go).</w:t>
         </w:r>
@@ -846,16 +854,17 @@
     <w:p>
       <w:pPr>
         <w:rPr>
-          <w:ins w:id="85" w:author="Mark Strefford" w:date="2016-06-08T09:37:00Z"/>
-        </w:rPr>
-        <w:pPrChange w:id="86" w:author="Mark Strefford" w:date="2016-06-08T09:56:00Z">
-          <w:pPr/>
-        </w:pPrChange>
-      </w:pPr>
-    </w:p>
-    <w:p>
-      <w:ins w:id="87" w:author="Mark Strefford" w:date="2016-06-08T09:37:00Z">
-        <w:r>
+          <w:ins w:id="76" w:author="Mark Strefford" w:date="2016-06-08T09:37:00Z"/>
+        </w:rPr>
+      </w:pPr>
+    </w:p>
+    <w:p>
+      <w:ins w:id="77" w:author="Mark Strefford" w:date="2016-06-08T09:37:00Z">
+        <w:r>
+          <w:rPr>
+            <w:noProof/>
+            <w:lang w:val="en-US"/>
+          </w:rPr>
           <w:drawing>
             <wp:inline distT="0" distB="0" distL="0" distR="0" wp14:anchorId="050B6A0A" wp14:editId="155FA052">
               <wp:extent cx="5727700" cy="1782445"/>
@@ -897,13 +906,17 @@
     <w:p>
       <w:pPr>
         <w:rPr>
-          <w:ins w:id="88" w:author="Mark Strefford" w:date="2016-06-08T09:37:00Z"/>
-        </w:rPr>
-      </w:pPr>
-    </w:p>
-    <w:p>
-      <w:ins w:id="89" w:author="Mark Strefford" w:date="2016-06-08T09:37:00Z">
-        <w:r>
+          <w:ins w:id="78" w:author="Mark Strefford" w:date="2016-06-08T09:37:00Z"/>
+        </w:rPr>
+      </w:pPr>
+    </w:p>
+    <w:p>
+      <w:ins w:id="79" w:author="Mark Strefford" w:date="2016-06-08T09:37:00Z">
+        <w:r>
+          <w:rPr>
+            <w:noProof/>
+            <w:lang w:val="en-US"/>
+          </w:rPr>
           <w:drawing>
             <wp:inline distT="0" distB="0" distL="0" distR="0" wp14:anchorId="08522583" wp14:editId="7FF9F21D">
               <wp:extent cx="5727700" cy="1782445"/>
@@ -945,27 +958,31 @@
     <w:p>
       <w:pPr>
         <w:rPr>
-          <w:del w:id="90" w:author="Mark Strefford" w:date="2016-06-08T10:17:00Z"/>
-        </w:rPr>
-      </w:pPr>
-    </w:p>
-    <w:p>
-      <w:pPr>
-        <w:rPr>
-          <w:del w:id="91" w:author="Mark Strefford" w:date="2016-06-08T10:16:00Z"/>
-        </w:rPr>
-      </w:pPr>
-    </w:p>
-    <w:p>
-      <w:pPr>
-        <w:rPr>
-          <w:ins w:id="92" w:author="Mark Strefford" w:date="2016-06-08T10:16:00Z"/>
-        </w:rPr>
-      </w:pPr>
-    </w:p>
-    <w:p>
-      <w:ins w:id="93" w:author="Mark Strefford" w:date="2016-06-08T10:16:00Z">
-        <w:r>
+          <w:del w:id="80" w:author="Mark Strefford" w:date="2016-06-08T10:17:00Z"/>
+        </w:rPr>
+      </w:pPr>
+    </w:p>
+    <w:p>
+      <w:pPr>
+        <w:rPr>
+          <w:del w:id="81" w:author="Mark Strefford" w:date="2016-06-08T10:16:00Z"/>
+        </w:rPr>
+      </w:pPr>
+    </w:p>
+    <w:p>
+      <w:pPr>
+        <w:rPr>
+          <w:ins w:id="82" w:author="Mark Strefford" w:date="2016-06-08T10:16:00Z"/>
+        </w:rPr>
+      </w:pPr>
+    </w:p>
+    <w:p>
+      <w:ins w:id="83" w:author="Mark Strefford" w:date="2016-06-08T10:16:00Z">
+        <w:r>
+          <w:rPr>
+            <w:noProof/>
+            <w:lang w:val="en-US"/>
+          </w:rPr>
           <w:drawing>
             <wp:inline distT="0" distB="0" distL="0" distR="0" wp14:anchorId="6B25D766" wp14:editId="5524C986">
               <wp:extent cx="5727700" cy="1767840"/>
@@ -1006,8 +1023,12 @@
     </w:p>
     <w:p/>
     <w:p>
-      <w:ins w:id="94" w:author="Mark Strefford" w:date="2016-06-08T10:16:00Z">
-        <w:r>
+      <w:ins w:id="84" w:author="Mark Strefford" w:date="2016-06-08T10:16:00Z">
+        <w:r>
+          <w:rPr>
+            <w:noProof/>
+            <w:lang w:val="en-US"/>
+          </w:rPr>
           <w:drawing>
             <wp:inline distT="0" distB="0" distL="0" distR="0" wp14:anchorId="1771B4B3" wp14:editId="2989E826">
               <wp:extent cx="5727700" cy="1769745"/>
@@ -1049,48 +1070,56 @@
     <w:p>
       <w:pPr>
         <w:rPr>
-          <w:del w:id="95" w:author="Mark Strefford" w:date="2016-06-08T09:59:00Z"/>
-        </w:rPr>
-      </w:pPr>
-    </w:p>
-    <w:p>
-      <w:pPr>
-        <w:rPr>
-          <w:ins w:id="96" w:author="Mark Strefford" w:date="2016-06-08T09:59:00Z"/>
-        </w:rPr>
-      </w:pPr>
-    </w:p>
-    <w:p>
-      <w:pPr>
-        <w:rPr>
-          <w:ins w:id="97" w:author="Mark Strefford" w:date="2016-06-08T10:19:00Z"/>
-        </w:rPr>
-      </w:pPr>
-    </w:p>
-    <w:p>
-      <w:pPr>
-        <w:rPr>
-          <w:ins w:id="98" w:author="Mark Strefford" w:date="2016-06-08T10:19:00Z"/>
-        </w:rPr>
-      </w:pPr>
-    </w:p>
-    <w:p>
-      <w:pPr>
-        <w:rPr>
-          <w:ins w:id="99" w:author="Mark Strefford" w:date="2016-06-08T10:21:00Z"/>
-        </w:rPr>
-      </w:pPr>
-      <w:ins w:id="100" w:author="Mark Strefford" w:date="2016-06-08T09:59:00Z">
-        <w:r>
-          <w:t>As can be seen from the graphs below, the cumulative success rate over the 100 trials is around 25%. What is more striking is that net reward over this run, with a significant number of trials receiving a negative net reward</w:t>
-        </w:r>
-      </w:ins>
-      <w:ins w:id="101" w:author="Mark Strefford" w:date="2016-06-08T10:16:00Z">
+          <w:del w:id="85" w:author="Mark Strefford" w:date="2016-06-08T09:59:00Z"/>
+        </w:rPr>
+      </w:pPr>
+    </w:p>
+    <w:p>
+      <w:pPr>
+        <w:rPr>
+          <w:ins w:id="86" w:author="Mark Strefford" w:date="2016-06-08T09:59:00Z"/>
+        </w:rPr>
+      </w:pPr>
+    </w:p>
+    <w:p>
+      <w:pPr>
+        <w:rPr>
+          <w:ins w:id="87" w:author="Mark Strefford" w:date="2016-06-08T10:19:00Z"/>
+        </w:rPr>
+      </w:pPr>
+    </w:p>
+    <w:p>
+      <w:pPr>
+        <w:rPr>
+          <w:ins w:id="88" w:author="Mark Strefford" w:date="2016-06-08T10:19:00Z"/>
+        </w:rPr>
+      </w:pPr>
+    </w:p>
+    <w:p>
+      <w:pPr>
+        <w:rPr>
+          <w:ins w:id="89" w:author="Mark Strefford" w:date="2016-06-08T10:21:00Z"/>
+        </w:rPr>
+      </w:pPr>
+      <w:ins w:id="90" w:author="Mark Strefford" w:date="2016-06-08T09:59:00Z">
+        <w:r>
+          <w:t xml:space="preserve">As can be seen from the graphs below, the cumulative success rate over the 100 trials is around 25%. What is more striking </w:t>
+        </w:r>
+        <w:proofErr w:type="gramStart"/>
+        <w:r>
+          <w:t>is</w:t>
+        </w:r>
+        <w:proofErr w:type="gramEnd"/>
+        <w:r>
+          <w:t xml:space="preserve"> that net reward over this run, with a significant number of trials receiving a negative net reward</w:t>
+        </w:r>
+      </w:ins>
+      <w:ins w:id="91" w:author="Mark Strefford" w:date="2016-06-08T10:16:00Z">
         <w:r>
           <w:t xml:space="preserve"> due to the high penalty count</w:t>
         </w:r>
       </w:ins>
-      <w:ins w:id="102" w:author="Mark Strefford" w:date="2016-06-08T09:59:00Z">
+      <w:ins w:id="92" w:author="Mark Strefford" w:date="2016-06-08T09:59:00Z">
         <w:r>
           <w:t>.  This could be caused by not following the planner’s directions or by traffic violations.  The final graph shows the duration of each trial (so how long it takes the agent to reach the destination, if at all). There is no pattern to this, and it is obvious that the agent does not improve its performance over time.</w:t>
         </w:r>
@@ -1099,17 +1128,17 @@
     <w:p>
       <w:pPr>
         <w:rPr>
-          <w:ins w:id="103" w:author="Mark Strefford" w:date="2016-06-08T09:59:00Z"/>
-        </w:rPr>
-      </w:pPr>
-    </w:p>
-    <w:p>
-      <w:pPr>
-        <w:rPr>
-          <w:ins w:id="104" w:author="Mark Strefford" w:date="2016-06-08T09:59:00Z"/>
-        </w:rPr>
-      </w:pPr>
-      <w:ins w:id="105" w:author="Mark Strefford" w:date="2016-06-08T09:59:00Z">
+          <w:ins w:id="93" w:author="Mark Strefford" w:date="2016-06-08T09:59:00Z"/>
+        </w:rPr>
+      </w:pPr>
+    </w:p>
+    <w:p>
+      <w:pPr>
+        <w:rPr>
+          <w:ins w:id="94" w:author="Mark Strefford" w:date="2016-06-08T09:59:00Z"/>
+        </w:rPr>
+      </w:pPr>
+      <w:ins w:id="95" w:author="Mark Strefford" w:date="2016-06-08T09:59:00Z">
         <w:r>
           <w:t>For these reasons, it is obvious that a random approach is not a feasible policy.</w:t>
         </w:r>
@@ -1118,26 +1147,26 @@
     <w:p>
       <w:pPr>
         <w:rPr>
-          <w:ins w:id="106" w:author="Mark Strefford" w:date="2016-06-08T10:17:00Z"/>
-        </w:rPr>
-      </w:pPr>
-    </w:p>
-    <w:p>
-      <w:pPr>
-        <w:rPr>
-          <w:ins w:id="107" w:author="Mark Strefford" w:date="2016-06-08T09:56:00Z"/>
-        </w:rPr>
-      </w:pPr>
-    </w:p>
-    <w:p>
-      <w:pPr>
-        <w:rPr>
-          <w:ins w:id="108" w:author="Mark Strefford" w:date="2016-06-08T10:20:00Z"/>
+          <w:ins w:id="96" w:author="Mark Strefford" w:date="2016-06-08T10:17:00Z"/>
+        </w:rPr>
+      </w:pPr>
+    </w:p>
+    <w:p>
+      <w:pPr>
+        <w:rPr>
+          <w:ins w:id="97" w:author="Mark Strefford" w:date="2016-06-08T09:56:00Z"/>
+        </w:rPr>
+      </w:pPr>
+    </w:p>
+    <w:p>
+      <w:pPr>
+        <w:rPr>
+          <w:ins w:id="98" w:author="Mark Strefford" w:date="2016-06-08T10:20:00Z"/>
           <w:rFonts w:asciiTheme="majorHAnsi" w:eastAsiaTheme="majorEastAsia" w:hAnsiTheme="majorHAnsi" w:cstheme="majorBidi"/>
           <w:color w:val="1F4D78" w:themeColor="accent1" w:themeShade="7F"/>
         </w:rPr>
       </w:pPr>
-      <w:ins w:id="109" w:author="Mark Strefford" w:date="2016-06-08T10:20:00Z">
+      <w:ins w:id="99" w:author="Mark Strefford" w:date="2016-06-08T10:20:00Z">
         <w:r>
           <w:br w:type="page"/>
         </w:r>
@@ -1147,13 +1176,13 @@
       <w:pPr>
         <w:pStyle w:val="Heading3"/>
         <w:rPr>
-          <w:ins w:id="110" w:author="Mark Strefford" w:date="2016-06-08T09:57:00Z"/>
-        </w:rPr>
-        <w:pPrChange w:id="111" w:author="Mark Strefford" w:date="2016-06-08T09:57:00Z">
+          <w:ins w:id="100" w:author="Mark Strefford" w:date="2016-06-08T09:57:00Z"/>
+        </w:rPr>
+        <w:pPrChange w:id="101" w:author="Mark Strefford" w:date="2016-06-08T09:57:00Z">
           <w:pPr/>
         </w:pPrChange>
       </w:pPr>
-      <w:ins w:id="112" w:author="Mark Strefford" w:date="2016-06-08T09:56:00Z">
+      <w:ins w:id="102" w:author="Mark Strefford" w:date="2016-06-08T09:56:00Z">
         <w:r>
           <w:t>Using Q-Values</w:t>
         </w:r>
@@ -1162,23 +1191,17 @@
     <w:p>
       <w:pPr>
         <w:rPr>
-          <w:ins w:id="113" w:author="Mark Strefford" w:date="2016-06-08T09:57:00Z"/>
-        </w:rPr>
-        <w:pPrChange w:id="114" w:author="Mark Strefford" w:date="2016-06-08T09:57:00Z">
-          <w:pPr/>
-        </w:pPrChange>
-      </w:pPr>
-    </w:p>
-    <w:p>
-      <w:pPr>
-        <w:rPr>
-          <w:ins w:id="115" w:author="Mark Strefford" w:date="2016-06-08T09:57:00Z"/>
-        </w:rPr>
-        <w:pPrChange w:id="116" w:author="Mark Strefford" w:date="2016-06-08T09:57:00Z">
-          <w:pPr/>
-        </w:pPrChange>
-      </w:pPr>
-      <w:ins w:id="117" w:author="Mark Strefford" w:date="2016-06-08T09:57:00Z">
+          <w:ins w:id="103" w:author="Mark Strefford" w:date="2016-06-08T09:57:00Z"/>
+        </w:rPr>
+      </w:pPr>
+    </w:p>
+    <w:p>
+      <w:pPr>
+        <w:rPr>
+          <w:ins w:id="104" w:author="Mark Strefford" w:date="2016-06-08T09:57:00Z"/>
+        </w:rPr>
+      </w:pPr>
+      <w:ins w:id="105" w:author="Mark Strefford" w:date="2016-06-08T09:57:00Z">
         <w:r>
           <w:t>This run used the following approach to determine the action to take:</w:t>
         </w:r>
@@ -1187,11 +1210,8 @@
     <w:p>
       <w:pPr>
         <w:rPr>
-          <w:ins w:id="118" w:author="Mark Strefford" w:date="2016-06-08T09:57:00Z"/>
-        </w:rPr>
-        <w:pPrChange w:id="119" w:author="Mark Strefford" w:date="2016-06-08T09:57:00Z">
-          <w:pPr/>
-        </w:pPrChange>
+          <w:ins w:id="106" w:author="Mark Strefford" w:date="2016-06-08T09:57:00Z"/>
+        </w:rPr>
       </w:pPr>
     </w:p>
     <w:p>
@@ -1202,23 +1222,23 @@
           <w:numId w:val="6"/>
         </w:numPr>
         <w:rPr>
-          <w:ins w:id="120" w:author="Mark Strefford" w:date="2016-06-08T09:57:00Z"/>
-        </w:rPr>
-        <w:pPrChange w:id="121" w:author="Mark Strefford" w:date="2016-06-08T09:57:00Z">
+          <w:ins w:id="107" w:author="Mark Strefford" w:date="2016-06-08T09:57:00Z"/>
+        </w:rPr>
+        <w:pPrChange w:id="108" w:author="Mark Strefford" w:date="2016-06-08T09:57:00Z">
           <w:pPr/>
         </w:pPrChange>
       </w:pPr>
-      <w:ins w:id="122" w:author="Mark Strefford" w:date="2016-06-08T09:57:00Z">
+      <w:ins w:id="109" w:author="Mark Strefford" w:date="2016-06-08T09:57:00Z">
         <w:r>
           <w:t xml:space="preserve">If we are in an unknown state, </w:t>
         </w:r>
       </w:ins>
-      <w:ins w:id="123" w:author="Mark Strefford" w:date="2016-06-08T09:58:00Z">
+      <w:ins w:id="110" w:author="Mark Strefford" w:date="2016-06-08T09:58:00Z">
         <w:r>
           <w:t xml:space="preserve">or 20% of the time (based on the value of epsilon), </w:t>
         </w:r>
       </w:ins>
-      <w:ins w:id="124" w:author="Mark Strefford" w:date="2016-06-08T09:57:00Z">
+      <w:ins w:id="111" w:author="Mark Strefford" w:date="2016-06-08T09:57:00Z">
         <w:r>
           <w:t>pick a random action</w:t>
         </w:r>
@@ -1232,33 +1252,38 @@
           <w:numId w:val="6"/>
         </w:numPr>
         <w:rPr>
-          <w:ins w:id="125" w:author="Mark Strefford" w:date="2016-06-08T09:59:00Z"/>
-        </w:rPr>
-        <w:pPrChange w:id="126" w:author="Mark Strefford" w:date="2016-06-08T09:57:00Z">
+          <w:ins w:id="112" w:author="Mark Strefford" w:date="2016-06-08T09:59:00Z"/>
+        </w:rPr>
+        <w:pPrChange w:id="113" w:author="Mark Strefford" w:date="2016-06-08T09:57:00Z">
           <w:pPr/>
         </w:pPrChange>
       </w:pPr>
-      <w:ins w:id="127" w:author="Mark Strefford" w:date="2016-06-08T09:57:00Z">
+      <w:ins w:id="114" w:author="Mark Strefford" w:date="2016-06-08T09:57:00Z">
         <w:r>
           <w:t xml:space="preserve">If we know the state </w:t>
         </w:r>
       </w:ins>
-      <w:ins w:id="128" w:author="Mark Strefford" w:date="2016-06-08T09:58:00Z">
+      <w:ins w:id="115" w:author="Mark Strefford" w:date="2016-06-08T09:58:00Z">
         <w:r>
           <w:t xml:space="preserve">and we want to exploit our knowledge (80% of the time in this run), then pick an action from the best possible actions. If there is more than one action with the same </w:t>
         </w:r>
       </w:ins>
-      <w:ins w:id="129" w:author="Mark Strefford" w:date="2016-06-08T09:59:00Z">
+      <w:ins w:id="116" w:author="Mark Strefford" w:date="2016-06-08T09:59:00Z">
         <w:r>
           <w:t xml:space="preserve">max </w:t>
         </w:r>
       </w:ins>
-      <w:ins w:id="130" w:author="Mark Strefford" w:date="2016-06-08T09:58:00Z">
-        <w:r>
-          <w:t>q-value</w:t>
-        </w:r>
-      </w:ins>
-      <w:ins w:id="131" w:author="Mark Strefford" w:date="2016-06-08T09:59:00Z">
+      <w:ins w:id="117" w:author="Mark Strefford" w:date="2016-06-08T09:58:00Z">
+        <w:r>
+          <w:t>q-</w:t>
+        </w:r>
+        <w:proofErr w:type="gramStart"/>
+        <w:r>
+          <w:t>value</w:t>
+        </w:r>
+      </w:ins>
+      <w:proofErr w:type="gramEnd"/>
+      <w:ins w:id="118" w:author="Mark Strefford" w:date="2016-06-08T09:59:00Z">
         <w:r>
           <w:t xml:space="preserve"> then the action is picked at random.</w:t>
         </w:r>
@@ -1272,13 +1297,13 @@
           <w:numId w:val="6"/>
         </w:numPr>
         <w:rPr>
-          <w:ins w:id="132" w:author="Mark Strefford" w:date="2016-06-08T09:59:00Z"/>
-        </w:rPr>
-        <w:pPrChange w:id="133" w:author="Mark Strefford" w:date="2016-06-08T09:57:00Z">
+          <w:ins w:id="119" w:author="Mark Strefford" w:date="2016-06-08T09:59:00Z"/>
+        </w:rPr>
+        <w:pPrChange w:id="120" w:author="Mark Strefford" w:date="2016-06-08T09:57:00Z">
           <w:pPr/>
         </w:pPrChange>
       </w:pPr>
-      <w:ins w:id="134" w:author="Mark Strefford" w:date="2016-06-08T09:59:00Z">
+      <w:ins w:id="121" w:author="Mark Strefford" w:date="2016-06-08T09:59:00Z">
         <w:r>
           <w:t>Alpha (0.75), gamma (0.5) and epsilon (0.8) remain unchanged during the run.</w:t>
         </w:r>
@@ -1287,18 +1312,22 @@
     <w:p>
       <w:pPr>
         <w:rPr>
-          <w:ins w:id="135" w:author="Mark Strefford" w:date="2016-06-08T09:59:00Z"/>
-        </w:rPr>
-      </w:pPr>
-    </w:p>
-    <w:p>
-      <w:pPr>
-        <w:rPr>
-          <w:ins w:id="136" w:author="Mark Strefford" w:date="2016-06-08T10:17:00Z"/>
-        </w:rPr>
-      </w:pPr>
-      <w:ins w:id="137" w:author="Mark Strefford" w:date="2016-06-08T10:00:00Z">
-        <w:r>
+          <w:ins w:id="122" w:author="Mark Strefford" w:date="2016-06-08T09:59:00Z"/>
+        </w:rPr>
+      </w:pPr>
+    </w:p>
+    <w:p>
+      <w:pPr>
+        <w:rPr>
+          <w:ins w:id="123" w:author="Mark Strefford" w:date="2016-06-08T10:17:00Z"/>
+        </w:rPr>
+      </w:pPr>
+      <w:ins w:id="124" w:author="Mark Strefford" w:date="2016-06-08T10:00:00Z">
+        <w:r>
+          <w:rPr>
+            <w:noProof/>
+            <w:lang w:val="en-US"/>
+          </w:rPr>
           <w:drawing>
             <wp:inline distT="0" distB="0" distL="0" distR="0" wp14:anchorId="164CC6E4" wp14:editId="1E0F87E4">
               <wp:extent cx="5727700" cy="1790065"/>
@@ -1336,6 +1365,10 @@
           </w:drawing>
         </w:r>
         <w:r>
+          <w:rPr>
+            <w:noProof/>
+            <w:lang w:val="en-US"/>
+          </w:rPr>
           <w:drawing>
             <wp:inline distT="0" distB="0" distL="0" distR="0" wp14:anchorId="63D3ADC7" wp14:editId="094C9E01">
               <wp:extent cx="5727700" cy="1790065"/>
@@ -1377,18 +1410,22 @@
     <w:p>
       <w:pPr>
         <w:rPr>
-          <w:ins w:id="138" w:author="Mark Strefford" w:date="2016-06-08T10:18:00Z"/>
-        </w:rPr>
-      </w:pPr>
-    </w:p>
-    <w:p>
-      <w:pPr>
-        <w:rPr>
-          <w:ins w:id="139" w:author="Mark Strefford" w:date="2016-06-08T10:17:00Z"/>
-        </w:rPr>
-      </w:pPr>
-      <w:ins w:id="140" w:author="Mark Strefford" w:date="2016-06-08T10:18:00Z">
-        <w:r>
+          <w:ins w:id="125" w:author="Mark Strefford" w:date="2016-06-08T10:18:00Z"/>
+        </w:rPr>
+      </w:pPr>
+    </w:p>
+    <w:p>
+      <w:pPr>
+        <w:rPr>
+          <w:ins w:id="126" w:author="Mark Strefford" w:date="2016-06-08T10:17:00Z"/>
+        </w:rPr>
+      </w:pPr>
+      <w:ins w:id="127" w:author="Mark Strefford" w:date="2016-06-08T10:18:00Z">
+        <w:r>
+          <w:rPr>
+            <w:noProof/>
+            <w:lang w:val="en-US"/>
+          </w:rPr>
           <w:drawing>
             <wp:inline distT="0" distB="0" distL="0" distR="0" wp14:anchorId="29DEEAB6" wp14:editId="4F7DD8BE">
               <wp:extent cx="5727700" cy="1778635"/>
@@ -1430,11 +1467,15 @@
     <w:p>
       <w:pPr>
         <w:rPr>
-          <w:ins w:id="141" w:author="Mark Strefford" w:date="2016-06-08T10:00:00Z"/>
-        </w:rPr>
-      </w:pPr>
-      <w:ins w:id="142" w:author="Mark Strefford" w:date="2016-06-08T10:00:00Z">
-        <w:r>
+          <w:ins w:id="128" w:author="Mark Strefford" w:date="2016-06-08T10:00:00Z"/>
+        </w:rPr>
+      </w:pPr>
+      <w:ins w:id="129" w:author="Mark Strefford" w:date="2016-06-08T10:00:00Z">
+        <w:r>
+          <w:rPr>
+            <w:noProof/>
+            <w:lang w:val="en-US"/>
+          </w:rPr>
           <w:drawing>
             <wp:inline distT="0" distB="0" distL="0" distR="0" wp14:anchorId="143B7A33" wp14:editId="2A179B0E">
               <wp:extent cx="5727700" cy="1790065"/>
@@ -1476,22 +1517,22 @@
     <w:p>
       <w:pPr>
         <w:rPr>
-          <w:ins w:id="143" w:author="Mark Strefford" w:date="2016-06-08T10:00:00Z"/>
-        </w:rPr>
-      </w:pPr>
-    </w:p>
-    <w:p>
-      <w:pPr>
-        <w:rPr>
-          <w:ins w:id="144" w:author="Mark Strefford" w:date="2016-06-08T10:19:00Z"/>
-        </w:rPr>
-      </w:pPr>
-      <w:ins w:id="145" w:author="Mark Strefford" w:date="2016-06-08T10:00:00Z">
+          <w:ins w:id="130" w:author="Mark Strefford" w:date="2016-06-08T10:00:00Z"/>
+        </w:rPr>
+      </w:pPr>
+    </w:p>
+    <w:p>
+      <w:pPr>
+        <w:rPr>
+          <w:ins w:id="131" w:author="Mark Strefford" w:date="2016-06-08T10:19:00Z"/>
+        </w:rPr>
+      </w:pPr>
+      <w:ins w:id="132" w:author="Mark Strefford" w:date="2016-06-08T10:00:00Z">
         <w:r>
           <w:t>From these graphs it can be seen that the success rate across the 100 trials tends towards 100%</w:t>
         </w:r>
       </w:ins>
-      <w:ins w:id="146" w:author="Mark Strefford" w:date="2016-06-08T10:01:00Z">
+      <w:ins w:id="133" w:author="Mark Strefford" w:date="2016-06-08T10:01:00Z">
         <w:r>
           <w:t>. The net reward is also positive for the duration of the 100 trials, which is unusual as often the early trials (say the first 2-10) can produce a negative net reward as the agent learns the rules of the game.</w:t>
         </w:r>
@@ -1500,52 +1541,52 @@
     <w:p>
       <w:pPr>
         <w:rPr>
-          <w:ins w:id="147" w:author="Mark Strefford" w:date="2016-06-08T10:01:00Z"/>
-        </w:rPr>
-      </w:pPr>
-    </w:p>
-    <w:p>
-      <w:pPr>
-        <w:rPr>
-          <w:ins w:id="148" w:author="Mark Strefford" w:date="2016-06-08T10:21:00Z"/>
-        </w:rPr>
-      </w:pPr>
-      <w:ins w:id="149" w:author="Mark Strefford" w:date="2016-06-08T10:02:00Z">
+          <w:ins w:id="134" w:author="Mark Strefford" w:date="2016-06-08T10:01:00Z"/>
+        </w:rPr>
+      </w:pPr>
+    </w:p>
+    <w:p>
+      <w:pPr>
+        <w:rPr>
+          <w:ins w:id="135" w:author="Mark Strefford" w:date="2016-06-08T10:21:00Z"/>
+        </w:rPr>
+      </w:pPr>
+      <w:ins w:id="136" w:author="Mark Strefford" w:date="2016-06-08T10:02:00Z">
         <w:r>
           <w:t xml:space="preserve">What is also evident though is that the time taken to reach the destination is much more consistent, and is typically around 20.  There </w:t>
         </w:r>
       </w:ins>
-      <w:ins w:id="150" w:author="Mark Strefford" w:date="2016-06-08T10:03:00Z">
+      <w:ins w:id="137" w:author="Mark Strefford" w:date="2016-06-08T10:03:00Z">
         <w:r>
           <w:t>are a couple of</w:t>
         </w:r>
       </w:ins>
-      <w:ins w:id="151" w:author="Mark Strefford" w:date="2016-06-08T10:02:00Z">
+      <w:ins w:id="138" w:author="Mark Strefford" w:date="2016-06-08T10:02:00Z">
         <w:r>
           <w:t xml:space="preserve"> </w:t>
         </w:r>
       </w:ins>
-      <w:ins w:id="152" w:author="Mark Strefford" w:date="2016-06-08T10:03:00Z">
+      <w:ins w:id="139" w:author="Mark Strefford" w:date="2016-06-08T10:03:00Z">
         <w:r>
           <w:t>outliers</w:t>
         </w:r>
       </w:ins>
-      <w:ins w:id="153" w:author="Mark Strefford" w:date="2016-06-08T10:02:00Z">
+      <w:ins w:id="140" w:author="Mark Strefford" w:date="2016-06-08T10:02:00Z">
         <w:r>
           <w:t xml:space="preserve"> </w:t>
         </w:r>
       </w:ins>
-      <w:ins w:id="154" w:author="Mark Strefford" w:date="2016-06-08T10:03:00Z">
+      <w:ins w:id="141" w:author="Mark Strefford" w:date="2016-06-08T10:03:00Z">
         <w:r>
           <w:t>in this data (at steps 64 and 75)</w:t>
         </w:r>
       </w:ins>
-      <w:ins w:id="155" w:author="Mark Strefford" w:date="2016-06-08T10:04:00Z">
+      <w:ins w:id="142" w:author="Mark Strefford" w:date="2016-06-08T10:04:00Z">
         <w:r>
           <w:t xml:space="preserve"> which </w:t>
         </w:r>
       </w:ins>
-      <w:ins w:id="156" w:author="Mark Strefford" w:date="2016-06-08T10:18:00Z">
+      <w:ins w:id="143" w:author="Mark Strefford" w:date="2016-06-08T10:18:00Z">
         <w:r>
           <w:t>based on the penalty count are likely due to the agent not following the planner’s directions due to other traffic (at this stage in the run, we can assume that the agent understands the rules of the game in respect to traffic violations)</w:t>
         </w:r>
@@ -1557,10 +1598,10 @@
     <w:p>
       <w:pPr>
         <w:rPr>
-          <w:ins w:id="157" w:author="Mark Strefford" w:date="2016-06-08T10:21:00Z"/>
-        </w:rPr>
-      </w:pPr>
-      <w:ins w:id="158" w:author="Mark Strefford" w:date="2016-06-08T10:21:00Z">
+          <w:ins w:id="144" w:author="Mark Strefford" w:date="2016-06-08T10:21:00Z"/>
+        </w:rPr>
+      </w:pPr>
+      <w:ins w:id="145" w:author="Mark Strefford" w:date="2016-06-08T10:21:00Z">
         <w:r>
           <w:br w:type="page"/>
         </w:r>
@@ -1570,23 +1611,23 @@
       <w:pPr>
         <w:pStyle w:val="Heading3"/>
         <w:rPr>
-          <w:ins w:id="159" w:author="Mark Strefford" w:date="2016-06-08T10:04:00Z"/>
-        </w:rPr>
-        <w:pPrChange w:id="160" w:author="Mark Strefford" w:date="2016-06-08T10:22:00Z">
+          <w:ins w:id="146" w:author="Mark Strefford" w:date="2016-06-08T10:04:00Z"/>
+        </w:rPr>
+        <w:pPrChange w:id="147" w:author="Mark Strefford" w:date="2016-06-08T10:22:00Z">
           <w:pPr/>
         </w:pPrChange>
       </w:pPr>
-      <w:ins w:id="161" w:author="Mark Strefford" w:date="2016-06-08T10:21:00Z">
+      <w:ins w:id="148" w:author="Mark Strefford" w:date="2016-06-08T10:21:00Z">
         <w:r>
           <w:t xml:space="preserve">Decaying </w:t>
         </w:r>
       </w:ins>
-      <w:ins w:id="162" w:author="Mark Strefford" w:date="2016-06-08T10:37:00Z">
+      <w:ins w:id="149" w:author="Mark Strefford" w:date="2016-06-08T10:37:00Z">
         <w:r>
           <w:t>the learning rate</w:t>
         </w:r>
       </w:ins>
-      <w:ins w:id="163" w:author="Mark Strefford" w:date="2016-06-08T10:21:00Z">
+      <w:ins w:id="150" w:author="Mark Strefford" w:date="2016-06-08T10:21:00Z">
         <w:r>
           <w:t xml:space="preserve"> over time</w:t>
         </w:r>
@@ -1595,37 +1636,57 @@
     <w:p>
       <w:pPr>
         <w:rPr>
-          <w:ins w:id="164" w:author="Mark Strefford" w:date="2016-06-08T10:22:00Z"/>
-        </w:rPr>
-      </w:pPr>
-    </w:p>
-    <w:p>
-      <w:pPr>
-        <w:rPr>
-          <w:ins w:id="165" w:author="Mark Strefford" w:date="2016-06-08T10:22:00Z"/>
-        </w:rPr>
-      </w:pPr>
-      <w:ins w:id="166" w:author="Mark Strefford" w:date="2016-06-08T10:22:00Z">
-        <w:r>
-          <w:t>In this run, the learning rate alpha is decayed over time using the formula alpha_start/trial_number.  This means that in the first trial, the full initial value of alpha is used (0.75) and by the final trial we are only learning at a rate of 0.75/100.  This is putting a much greater emphasis on what the agent already knows.</w:t>
-        </w:r>
-      </w:ins>
-    </w:p>
-    <w:p>
-      <w:pPr>
-        <w:rPr>
-          <w:ins w:id="167" w:author="Mark Strefford" w:date="2016-06-08T10:23:00Z"/>
-        </w:rPr>
-      </w:pPr>
-    </w:p>
-    <w:p>
-      <w:pPr>
-        <w:rPr>
-          <w:ins w:id="168" w:author="Mark Strefford" w:date="2016-06-08T10:24:00Z"/>
-        </w:rPr>
-      </w:pPr>
-      <w:ins w:id="169" w:author="Mark Strefford" w:date="2016-06-08T10:23:00Z">
-        <w:r>
+          <w:ins w:id="151" w:author="Mark Strefford" w:date="2016-06-08T10:22:00Z"/>
+        </w:rPr>
+      </w:pPr>
+    </w:p>
+    <w:p>
+      <w:pPr>
+        <w:rPr>
+          <w:ins w:id="152" w:author="Mark Strefford" w:date="2016-06-08T10:22:00Z"/>
+        </w:rPr>
+      </w:pPr>
+      <w:ins w:id="153" w:author="Mark Strefford" w:date="2016-06-08T10:22:00Z">
+        <w:r>
+          <w:t xml:space="preserve">In this run, the learning rate alpha is decayed over time using the formula </w:t>
+        </w:r>
+        <w:proofErr w:type="spellStart"/>
+        <w:r>
+          <w:t>alpha_start</w:t>
+        </w:r>
+        <w:proofErr w:type="spellEnd"/>
+        <w:r>
+          <w:t>/</w:t>
+        </w:r>
+        <w:proofErr w:type="spellStart"/>
+        <w:r>
+          <w:t>trial_number</w:t>
+        </w:r>
+        <w:proofErr w:type="spellEnd"/>
+        <w:r>
+          <w:t>.  This means that in the first trial, the full initial value of alpha is used (0.75) and by the final trial we are only learning at a rate of 0.75/100.  This is putting a much greater emphasis on what the agent already knows.</w:t>
+        </w:r>
+      </w:ins>
+    </w:p>
+    <w:p>
+      <w:pPr>
+        <w:rPr>
+          <w:ins w:id="154" w:author="Mark Strefford" w:date="2016-06-08T10:23:00Z"/>
+        </w:rPr>
+      </w:pPr>
+    </w:p>
+    <w:p>
+      <w:pPr>
+        <w:rPr>
+          <w:ins w:id="155" w:author="Mark Strefford" w:date="2016-06-08T10:24:00Z"/>
+        </w:rPr>
+      </w:pPr>
+      <w:ins w:id="156" w:author="Mark Strefford" w:date="2016-06-08T10:23:00Z">
+        <w:r>
+          <w:rPr>
+            <w:noProof/>
+            <w:lang w:val="en-US"/>
+          </w:rPr>
           <w:drawing>
             <wp:inline distT="0" distB="0" distL="0" distR="0" wp14:anchorId="7F163A0B" wp14:editId="60B0AE8D">
               <wp:extent cx="5727700" cy="1784350"/>
@@ -1667,18 +1728,22 @@
     <w:p>
       <w:pPr>
         <w:rPr>
-          <w:ins w:id="170" w:author="Mark Strefford" w:date="2016-06-08T10:23:00Z"/>
-        </w:rPr>
-      </w:pPr>
-    </w:p>
-    <w:p>
-      <w:pPr>
-        <w:rPr>
-          <w:ins w:id="171" w:author="Mark Strefford" w:date="2016-06-08T10:23:00Z"/>
-        </w:rPr>
-      </w:pPr>
-      <w:ins w:id="172" w:author="Mark Strefford" w:date="2016-06-08T10:23:00Z">
-        <w:r>
+          <w:ins w:id="157" w:author="Mark Strefford" w:date="2016-06-08T10:23:00Z"/>
+        </w:rPr>
+      </w:pPr>
+    </w:p>
+    <w:p>
+      <w:pPr>
+        <w:rPr>
+          <w:ins w:id="158" w:author="Mark Strefford" w:date="2016-06-08T10:23:00Z"/>
+        </w:rPr>
+      </w:pPr>
+      <w:ins w:id="159" w:author="Mark Strefford" w:date="2016-06-08T10:23:00Z">
+        <w:r>
+          <w:rPr>
+            <w:noProof/>
+            <w:lang w:val="en-US"/>
+          </w:rPr>
           <w:drawing>
             <wp:inline distT="0" distB="0" distL="0" distR="0" wp14:anchorId="60F48F9C" wp14:editId="0CE2FF59">
               <wp:extent cx="5727700" cy="1771650"/>
@@ -1720,18 +1785,22 @@
     <w:p>
       <w:pPr>
         <w:rPr>
-          <w:ins w:id="173" w:author="Mark Strefford" w:date="2016-06-08T10:23:00Z"/>
-        </w:rPr>
-      </w:pPr>
-    </w:p>
-    <w:p>
-      <w:pPr>
-        <w:rPr>
-          <w:ins w:id="174" w:author="Mark Strefford" w:date="2016-06-08T10:24:00Z"/>
-        </w:rPr>
-      </w:pPr>
-      <w:ins w:id="175" w:author="Mark Strefford" w:date="2016-06-08T10:23:00Z">
-        <w:r>
+          <w:ins w:id="160" w:author="Mark Strefford" w:date="2016-06-08T10:23:00Z"/>
+        </w:rPr>
+      </w:pPr>
+    </w:p>
+    <w:p>
+      <w:pPr>
+        <w:rPr>
+          <w:ins w:id="161" w:author="Mark Strefford" w:date="2016-06-08T10:24:00Z"/>
+        </w:rPr>
+      </w:pPr>
+      <w:ins w:id="162" w:author="Mark Strefford" w:date="2016-06-08T10:23:00Z">
+        <w:r>
+          <w:rPr>
+            <w:noProof/>
+            <w:lang w:val="en-US"/>
+          </w:rPr>
           <w:drawing>
             <wp:inline distT="0" distB="0" distL="0" distR="0" wp14:anchorId="0E888D1C" wp14:editId="4040FF39">
               <wp:extent cx="5727700" cy="1771650"/>
@@ -1773,18 +1842,22 @@
     <w:p>
       <w:pPr>
         <w:rPr>
-          <w:ins w:id="176" w:author="Mark Strefford" w:date="2016-06-08T10:23:00Z"/>
-        </w:rPr>
-      </w:pPr>
-    </w:p>
-    <w:p>
-      <w:pPr>
-        <w:rPr>
-          <w:ins w:id="177" w:author="Mark Strefford" w:date="2016-06-08T10:23:00Z"/>
-        </w:rPr>
-      </w:pPr>
-      <w:ins w:id="178" w:author="Mark Strefford" w:date="2016-06-08T10:23:00Z">
-        <w:r>
+          <w:ins w:id="163" w:author="Mark Strefford" w:date="2016-06-08T10:23:00Z"/>
+        </w:rPr>
+      </w:pPr>
+    </w:p>
+    <w:p>
+      <w:pPr>
+        <w:rPr>
+          <w:ins w:id="164" w:author="Mark Strefford" w:date="2016-06-08T10:23:00Z"/>
+        </w:rPr>
+      </w:pPr>
+      <w:ins w:id="165" w:author="Mark Strefford" w:date="2016-06-08T10:23:00Z">
+        <w:r>
+          <w:rPr>
+            <w:noProof/>
+            <w:lang w:val="en-US"/>
+          </w:rPr>
           <w:drawing>
             <wp:inline distT="0" distB="0" distL="0" distR="0" wp14:anchorId="611AF158" wp14:editId="3BF53C69">
               <wp:extent cx="5727700" cy="1771650"/>
@@ -1826,34 +1899,34 @@
     <w:p>
       <w:pPr>
         <w:rPr>
-          <w:ins w:id="179" w:author="Mark Strefford" w:date="2016-06-08T10:04:00Z"/>
-        </w:rPr>
-      </w:pPr>
-    </w:p>
-    <w:p>
-      <w:pPr>
-        <w:rPr>
-          <w:ins w:id="180" w:author="Mark Strefford" w:date="2016-06-08T10:02:00Z"/>
-        </w:rPr>
-      </w:pPr>
-    </w:p>
-    <w:p>
-      <w:pPr>
-        <w:rPr>
-          <w:ins w:id="181" w:author="Mark Strefford" w:date="2016-06-08T10:28:00Z"/>
-        </w:rPr>
-      </w:pPr>
-      <w:ins w:id="182" w:author="Mark Strefford" w:date="2016-06-08T10:24:00Z">
+          <w:ins w:id="166" w:author="Mark Strefford" w:date="2016-06-08T10:04:00Z"/>
+        </w:rPr>
+      </w:pPr>
+    </w:p>
+    <w:p>
+      <w:pPr>
+        <w:rPr>
+          <w:ins w:id="167" w:author="Mark Strefford" w:date="2016-06-08T10:02:00Z"/>
+        </w:rPr>
+      </w:pPr>
+    </w:p>
+    <w:p>
+      <w:pPr>
+        <w:rPr>
+          <w:ins w:id="168" w:author="Mark Strefford" w:date="2016-06-08T10:28:00Z"/>
+        </w:rPr>
+      </w:pPr>
+      <w:ins w:id="169" w:author="Mark Strefford" w:date="2016-06-08T10:24:00Z">
         <w:r>
           <w:t>From these graphs it is obvious that the cumulative success over the 100 trials is not as good as when alpha was not decayed.  This means that we are decaying</w:t>
         </w:r>
       </w:ins>
-      <w:ins w:id="183" w:author="Mark Strefford" w:date="2016-06-08T10:27:00Z">
+      <w:ins w:id="170" w:author="Mark Strefford" w:date="2016-06-08T10:27:00Z">
         <w:r>
           <w:t xml:space="preserve"> alpha</w:t>
         </w:r>
       </w:ins>
-      <w:ins w:id="184" w:author="Mark Strefford" w:date="2016-06-08T10:24:00Z">
+      <w:ins w:id="171" w:author="Mark Strefford" w:date="2016-06-08T10:24:00Z">
         <w:r>
           <w:t xml:space="preserve"> too fast</w:t>
         </w:r>
@@ -1861,17 +1934,17 @@
           <w:t xml:space="preserve"> </w:t>
         </w:r>
       </w:ins>
-      <w:ins w:id="185" w:author="Mark Strefford" w:date="2016-06-08T10:28:00Z">
+      <w:ins w:id="172" w:author="Mark Strefford" w:date="2016-06-08T10:28:00Z">
         <w:r>
           <w:t xml:space="preserve">(and therefore q-values converge too slowly) and therefore </w:t>
         </w:r>
       </w:ins>
-      <w:ins w:id="186" w:author="Mark Strefford" w:date="2016-06-08T10:24:00Z">
+      <w:ins w:id="173" w:author="Mark Strefford" w:date="2016-06-08T10:24:00Z">
         <w:r>
           <w:t>the agent doesn</w:t>
         </w:r>
       </w:ins>
-      <w:ins w:id="187" w:author="Mark Strefford" w:date="2016-06-08T10:28:00Z">
+      <w:ins w:id="174" w:author="Mark Strefford" w:date="2016-06-08T10:28:00Z">
         <w:r>
           <w:t>’t get to understand the rules of the environment quickly enough.</w:t>
         </w:r>
@@ -1880,7 +1953,7 @@
     <w:p>
       <w:pPr>
         <w:rPr>
-          <w:ins w:id="188" w:author="Mark Strefford" w:date="2016-06-08T10:28:00Z"/>
+          <w:ins w:id="175" w:author="Mark Strefford" w:date="2016-06-08T10:28:00Z"/>
         </w:rPr>
       </w:pPr>
     </w:p>
@@ -1888,13 +1961,13 @@
       <w:pPr>
         <w:pStyle w:val="Heading4"/>
         <w:rPr>
-          <w:ins w:id="189" w:author="Mark Strefford" w:date="2016-06-08T11:35:00Z"/>
-        </w:rPr>
-        <w:pPrChange w:id="190" w:author="Mark Strefford" w:date="2016-06-08T11:35:00Z">
+          <w:ins w:id="176" w:author="Mark Strefford" w:date="2016-06-08T11:35:00Z"/>
+        </w:rPr>
+        <w:pPrChange w:id="177" w:author="Mark Strefford" w:date="2016-06-08T11:35:00Z">
           <w:pPr/>
         </w:pPrChange>
       </w:pPr>
-      <w:ins w:id="191" w:author="Mark Strefford" w:date="2016-06-08T11:35:00Z">
+      <w:ins w:id="178" w:author="Mark Strefford" w:date="2016-06-08T11:35:00Z">
         <w:r>
           <w:t>Alpha decays each quarter</w:t>
         </w:r>
@@ -1903,17 +1976,17 @@
     <w:p>
       <w:pPr>
         <w:rPr>
-          <w:ins w:id="192" w:author="Mark Strefford" w:date="2016-06-08T10:34:00Z"/>
-        </w:rPr>
-      </w:pPr>
-    </w:p>
-    <w:p>
-      <w:pPr>
-        <w:rPr>
-          <w:ins w:id="193" w:author="Mark Strefford" w:date="2016-06-08T10:34:00Z"/>
-        </w:rPr>
-      </w:pPr>
-      <w:ins w:id="194" w:author="Mark Strefford" w:date="2016-06-08T10:34:00Z">
+          <w:ins w:id="179" w:author="Mark Strefford" w:date="2016-06-08T10:34:00Z"/>
+        </w:rPr>
+      </w:pPr>
+    </w:p>
+    <w:p>
+      <w:pPr>
+        <w:rPr>
+          <w:ins w:id="180" w:author="Mark Strefford" w:date="2016-06-08T10:34:00Z"/>
+        </w:rPr>
+      </w:pPr>
+      <w:ins w:id="181" w:author="Mark Strefford" w:date="2016-06-08T10:34:00Z">
         <w:r>
           <w:t xml:space="preserve">In this subsequent run, alpha is decayed by 25%, 50%, 75% for each quarter of the run.  </w:t>
         </w:r>
@@ -1922,18 +1995,22 @@
     <w:p>
       <w:pPr>
         <w:rPr>
-          <w:ins w:id="195" w:author="Mark Strefford" w:date="2016-06-08T10:34:00Z"/>
-        </w:rPr>
-      </w:pPr>
-    </w:p>
-    <w:p>
-      <w:pPr>
-        <w:rPr>
-          <w:ins w:id="196" w:author="Mark Strefford" w:date="2016-06-08T10:34:00Z"/>
-        </w:rPr>
-      </w:pPr>
-      <w:ins w:id="197" w:author="Mark Strefford" w:date="2016-06-08T10:34:00Z">
-        <w:r>
+          <w:ins w:id="182" w:author="Mark Strefford" w:date="2016-06-08T10:34:00Z"/>
+        </w:rPr>
+      </w:pPr>
+    </w:p>
+    <w:p>
+      <w:pPr>
+        <w:rPr>
+          <w:ins w:id="183" w:author="Mark Strefford" w:date="2016-06-08T10:34:00Z"/>
+        </w:rPr>
+      </w:pPr>
+      <w:ins w:id="184" w:author="Mark Strefford" w:date="2016-06-08T10:34:00Z">
+        <w:r>
+          <w:rPr>
+            <w:noProof/>
+            <w:lang w:val="en-US"/>
+          </w:rPr>
           <w:drawing>
             <wp:inline distT="0" distB="0" distL="0" distR="0" wp14:anchorId="3657C913" wp14:editId="67421DDE">
               <wp:extent cx="5727700" cy="1788160"/>
@@ -1975,32 +2052,40 @@
     <w:p>
       <w:pPr>
         <w:rPr>
-          <w:ins w:id="198" w:author="Mark Strefford" w:date="2016-06-08T10:34:00Z"/>
-        </w:rPr>
-      </w:pPr>
-    </w:p>
-    <w:p>
-      <w:pPr>
-        <w:rPr>
-          <w:ins w:id="199" w:author="Mark Strefford" w:date="2016-06-08T10:35:00Z"/>
-        </w:rPr>
-      </w:pPr>
-      <w:ins w:id="200" w:author="Mark Strefford" w:date="2016-06-08T10:34:00Z">
-        <w:r>
-          <w:t xml:space="preserve">The expectations was that this would enable the agent to learn more in the </w:t>
-        </w:r>
-      </w:ins>
-      <w:ins w:id="201" w:author="Mark Strefford" w:date="2016-06-08T10:35:00Z">
+          <w:ins w:id="185" w:author="Mark Strefford" w:date="2016-06-08T10:34:00Z"/>
+        </w:rPr>
+      </w:pPr>
+    </w:p>
+    <w:p>
+      <w:pPr>
+        <w:rPr>
+          <w:ins w:id="186" w:author="Mark Strefford" w:date="2016-06-08T10:35:00Z"/>
+        </w:rPr>
+      </w:pPr>
+      <w:ins w:id="187" w:author="Mark Strefford" w:date="2016-06-08T10:34:00Z">
+        <w:r>
+          <w:t xml:space="preserve">The expectations </w:t>
+        </w:r>
+        <w:proofErr w:type="gramStart"/>
+        <w:r>
+          <w:t>was</w:t>
+        </w:r>
+        <w:proofErr w:type="gramEnd"/>
+        <w:r>
+          <w:t xml:space="preserve"> that this would enable the agent to learn more in the </w:t>
+        </w:r>
+      </w:ins>
+      <w:ins w:id="188" w:author="Mark Strefford" w:date="2016-06-08T10:35:00Z">
         <w:r>
           <w:t>first 25 trials</w:t>
         </w:r>
       </w:ins>
-      <w:ins w:id="202" w:author="Mark Strefford" w:date="2016-06-08T10:34:00Z">
+      <w:ins w:id="189" w:author="Mark Strefford" w:date="2016-06-08T10:34:00Z">
         <w:r>
           <w:t xml:space="preserve"> but rely on its knowledge more over each subsequent quarter of the run.  However, from this graph it can be seen that this </w:t>
         </w:r>
       </w:ins>
-      <w:ins w:id="203" w:author="Mark Strefford" w:date="2016-06-08T10:35:00Z">
+      <w:ins w:id="190" w:author="Mark Strefford" w:date="2016-06-08T10:35:00Z">
         <w:r>
           <w:t>hinders the learning of the agent.</w:t>
         </w:r>
@@ -2009,17 +2094,17 @@
     <w:p>
       <w:pPr>
         <w:rPr>
-          <w:ins w:id="204" w:author="Mark Strefford" w:date="2016-06-08T10:36:00Z"/>
-        </w:rPr>
-      </w:pPr>
-    </w:p>
-    <w:p>
-      <w:pPr>
-        <w:rPr>
-          <w:ins w:id="205" w:author="Mark Strefford" w:date="2016-06-08T10:42:00Z"/>
-        </w:rPr>
-      </w:pPr>
-      <w:ins w:id="206" w:author="Mark Strefford" w:date="2016-06-08T10:36:00Z">
+          <w:ins w:id="191" w:author="Mark Strefford" w:date="2016-06-08T10:36:00Z"/>
+        </w:rPr>
+      </w:pPr>
+    </w:p>
+    <w:p>
+      <w:pPr>
+        <w:rPr>
+          <w:ins w:id="192" w:author="Mark Strefford" w:date="2016-06-08T10:42:00Z"/>
+        </w:rPr>
+      </w:pPr>
+      <w:ins w:id="193" w:author="Mark Strefford" w:date="2016-06-08T10:36:00Z">
         <w:r>
           <w:t xml:space="preserve">Comparing this with the graph where alpha is not decayed, it is obvious that the agent continues to learn the environment up to </w:t>
         </w:r>
@@ -2031,32 +2116,32 @@
     <w:p>
       <w:pPr>
         <w:rPr>
-          <w:ins w:id="207" w:author="Mark Strefford" w:date="2016-06-08T10:42:00Z"/>
-        </w:rPr>
-      </w:pPr>
-    </w:p>
-    <w:p>
-      <w:pPr>
-        <w:rPr>
-          <w:ins w:id="208" w:author="Mark Strefford" w:date="2016-06-08T10:36:00Z"/>
-        </w:rPr>
-      </w:pPr>
-      <w:ins w:id="209" w:author="Mark Strefford" w:date="2016-06-08T10:42:00Z">
+          <w:ins w:id="194" w:author="Mark Strefford" w:date="2016-06-08T10:42:00Z"/>
+        </w:rPr>
+      </w:pPr>
+    </w:p>
+    <w:p>
+      <w:pPr>
+        <w:rPr>
+          <w:ins w:id="195" w:author="Mark Strefford" w:date="2016-06-08T10:36:00Z"/>
+        </w:rPr>
+      </w:pPr>
+      <w:ins w:id="196" w:author="Mark Strefford" w:date="2016-06-08T10:42:00Z">
         <w:r>
           <w:t xml:space="preserve">Other values of alpha were explored, but any value less than 0.75 over the </w:t>
         </w:r>
       </w:ins>
-      <w:ins w:id="210" w:author="Mark Strefford" w:date="2016-06-08T10:43:00Z">
+      <w:ins w:id="197" w:author="Mark Strefford" w:date="2016-06-08T10:43:00Z">
         <w:r>
           <w:t>duration</w:t>
         </w:r>
       </w:ins>
-      <w:ins w:id="211" w:author="Mark Strefford" w:date="2016-06-08T10:42:00Z">
+      <w:ins w:id="198" w:author="Mark Strefford" w:date="2016-06-08T10:42:00Z">
         <w:r>
           <w:t xml:space="preserve"> </w:t>
         </w:r>
       </w:ins>
-      <w:ins w:id="212" w:author="Mark Strefford" w:date="2016-06-08T10:43:00Z">
+      <w:ins w:id="199" w:author="Mark Strefford" w:date="2016-06-08T10:43:00Z">
         <w:r>
           <w:t>appears to have a negative effect on the cumulative success rate by the end of the run.  Higher values of alpha (for example 0.9) did not appear to have any effect on the learning rate.</w:t>
         </w:r>
@@ -2065,24 +2150,24 @@
     <w:p>
       <w:pPr>
         <w:rPr>
-          <w:ins w:id="213" w:author="Mark Strefford" w:date="2016-06-08T10:36:00Z"/>
-        </w:rPr>
-      </w:pPr>
-    </w:p>
-    <w:p>
-      <w:pPr>
-        <w:rPr>
-          <w:ins w:id="214" w:author="Mark Strefford" w:date="2016-06-08T10:36:00Z"/>
-        </w:rPr>
-      </w:pPr>
-    </w:p>
-    <w:p>
-      <w:pPr>
-        <w:rPr>
-          <w:ins w:id="215" w:author="Mark Strefford" w:date="2016-06-08T10:37:00Z"/>
-        </w:rPr>
-      </w:pPr>
-      <w:ins w:id="216" w:author="Mark Strefford" w:date="2016-06-08T10:37:00Z">
+          <w:ins w:id="200" w:author="Mark Strefford" w:date="2016-06-08T10:36:00Z"/>
+        </w:rPr>
+      </w:pPr>
+    </w:p>
+    <w:p>
+      <w:pPr>
+        <w:rPr>
+          <w:ins w:id="201" w:author="Mark Strefford" w:date="2016-06-08T10:36:00Z"/>
+        </w:rPr>
+      </w:pPr>
+    </w:p>
+    <w:p>
+      <w:pPr>
+        <w:rPr>
+          <w:ins w:id="202" w:author="Mark Strefford" w:date="2016-06-08T10:37:00Z"/>
+        </w:rPr>
+      </w:pPr>
+      <w:ins w:id="203" w:author="Mark Strefford" w:date="2016-06-08T10:37:00Z">
         <w:r>
           <w:br w:type="page"/>
         </w:r>
@@ -2091,25 +2176,25 @@
     <w:p>
       <w:pPr>
         <w:rPr>
-          <w:ins w:id="217" w:author="Mark Strefford" w:date="2016-06-08T10:37:00Z"/>
-        </w:rPr>
-      </w:pPr>
-      <w:ins w:id="218" w:author="Mark Strefford" w:date="2016-06-08T10:36:00Z">
+          <w:ins w:id="204" w:author="Mark Strefford" w:date="2016-06-08T10:37:00Z"/>
+        </w:rPr>
+      </w:pPr>
+      <w:ins w:id="205" w:author="Mark Strefford" w:date="2016-06-08T10:36:00Z">
         <w:r>
           <w:t xml:space="preserve">Changing </w:t>
         </w:r>
       </w:ins>
-      <w:ins w:id="219" w:author="Mark Strefford" w:date="2016-06-08T10:37:00Z">
+      <w:ins w:id="206" w:author="Mark Strefford" w:date="2016-06-08T10:37:00Z">
         <w:r>
           <w:t>the</w:t>
         </w:r>
       </w:ins>
-      <w:ins w:id="220" w:author="Mark Strefford" w:date="2016-06-08T10:36:00Z">
+      <w:ins w:id="207" w:author="Mark Strefford" w:date="2016-06-08T10:36:00Z">
         <w:r>
           <w:t xml:space="preserve"> </w:t>
         </w:r>
       </w:ins>
-      <w:ins w:id="221" w:author="Mark Strefford" w:date="2016-06-08T10:37:00Z">
+      <w:ins w:id="208" w:author="Mark Strefford" w:date="2016-06-08T10:37:00Z">
         <w:r>
           <w:t>importance of future rewards</w:t>
         </w:r>
@@ -2118,17 +2203,17 @@
     <w:p>
       <w:pPr>
         <w:rPr>
-          <w:ins w:id="222" w:author="Mark Strefford" w:date="2016-06-08T10:37:00Z"/>
-        </w:rPr>
-      </w:pPr>
-    </w:p>
-    <w:p>
-      <w:pPr>
-        <w:rPr>
-          <w:ins w:id="223" w:author="Mark Strefford" w:date="2016-06-08T10:44:00Z"/>
-        </w:rPr>
-      </w:pPr>
-      <w:ins w:id="224" w:author="Mark Strefford" w:date="2016-06-08T10:44:00Z">
+          <w:ins w:id="209" w:author="Mark Strefford" w:date="2016-06-08T10:37:00Z"/>
+        </w:rPr>
+      </w:pPr>
+    </w:p>
+    <w:p>
+      <w:pPr>
+        <w:rPr>
+          <w:ins w:id="210" w:author="Mark Strefford" w:date="2016-06-08T10:44:00Z"/>
+        </w:rPr>
+      </w:pPr>
+      <w:ins w:id="211" w:author="Mark Strefford" w:date="2016-06-08T10:44:00Z">
         <w:r>
           <w:t>The value of gamma impacts how much of the q-value is based on the potential for future rewards, so for example running a red light means that the agent gets a bigger reward for reaching the target quicker.</w:t>
         </w:r>
@@ -2137,7 +2222,7 @@
     <w:p>
       <w:pPr>
         <w:rPr>
-          <w:ins w:id="225" w:author="Mark Strefford" w:date="2016-06-08T10:54:00Z"/>
+          <w:ins w:id="212" w:author="Mark Strefford" w:date="2016-06-08T10:54:00Z"/>
         </w:rPr>
       </w:pPr>
     </w:p>
@@ -2145,13 +2230,13 @@
       <w:pPr>
         <w:pStyle w:val="Heading4"/>
         <w:rPr>
-          <w:ins w:id="226" w:author="Mark Strefford" w:date="2016-06-08T10:54:00Z"/>
-        </w:rPr>
-        <w:pPrChange w:id="227" w:author="Mark Strefford" w:date="2016-06-08T10:54:00Z">
+          <w:ins w:id="213" w:author="Mark Strefford" w:date="2016-06-08T10:54:00Z"/>
+        </w:rPr>
+        <w:pPrChange w:id="214" w:author="Mark Strefford" w:date="2016-06-08T10:54:00Z">
           <w:pPr/>
         </w:pPrChange>
       </w:pPr>
-      <w:ins w:id="228" w:author="Mark Strefford" w:date="2016-06-08T10:54:00Z">
+      <w:ins w:id="215" w:author="Mark Strefford" w:date="2016-06-08T10:54:00Z">
         <w:r>
           <w:t>Gamma = 0.75</w:t>
         </w:r>
@@ -2160,27 +2245,27 @@
     <w:p>
       <w:pPr>
         <w:rPr>
-          <w:ins w:id="229" w:author="Mark Strefford" w:date="2016-06-08T10:44:00Z"/>
-        </w:rPr>
-      </w:pPr>
-    </w:p>
-    <w:p>
-      <w:pPr>
-        <w:rPr>
-          <w:ins w:id="230" w:author="Mark Strefford" w:date="2016-06-08T10:45:00Z"/>
-        </w:rPr>
-      </w:pPr>
-      <w:ins w:id="231" w:author="Mark Strefford" w:date="2016-06-08T10:44:00Z">
+          <w:ins w:id="216" w:author="Mark Strefford" w:date="2016-06-08T10:44:00Z"/>
+        </w:rPr>
+      </w:pPr>
+    </w:p>
+    <w:p>
+      <w:pPr>
+        <w:rPr>
+          <w:ins w:id="217" w:author="Mark Strefford" w:date="2016-06-08T10:45:00Z"/>
+        </w:rPr>
+      </w:pPr>
+      <w:ins w:id="218" w:author="Mark Strefford" w:date="2016-06-08T10:44:00Z">
         <w:r>
           <w:t xml:space="preserve">The initial value was set to 0.5, and in this run I have increased the value to 0.75 so that the impact of future reward </w:t>
         </w:r>
       </w:ins>
-      <w:ins w:id="232" w:author="Mark Strefford" w:date="2016-06-08T10:45:00Z">
+      <w:ins w:id="219" w:author="Mark Strefford" w:date="2016-06-08T10:45:00Z">
         <w:r>
           <w:t xml:space="preserve">on the action taken for this particular state </w:t>
         </w:r>
       </w:ins>
-      <w:ins w:id="233" w:author="Mark Strefford" w:date="2016-06-08T10:44:00Z">
+      <w:ins w:id="220" w:author="Mark Strefford" w:date="2016-06-08T10:44:00Z">
         <w:r>
           <w:t>is greater.</w:t>
         </w:r>
@@ -2189,17 +2274,17 @@
     <w:p>
       <w:pPr>
         <w:rPr>
-          <w:ins w:id="234" w:author="Mark Strefford" w:date="2016-06-08T10:45:00Z"/>
-        </w:rPr>
-      </w:pPr>
-    </w:p>
-    <w:p>
-      <w:pPr>
-        <w:rPr>
-          <w:ins w:id="235" w:author="Mark Strefford" w:date="2016-06-08T10:51:00Z"/>
-        </w:rPr>
-      </w:pPr>
-      <w:ins w:id="236" w:author="Mark Strefford" w:date="2016-06-08T10:49:00Z">
+          <w:ins w:id="221" w:author="Mark Strefford" w:date="2016-06-08T10:45:00Z"/>
+        </w:rPr>
+      </w:pPr>
+    </w:p>
+    <w:p>
+      <w:pPr>
+        <w:rPr>
+          <w:ins w:id="222" w:author="Mark Strefford" w:date="2016-06-08T10:51:00Z"/>
+        </w:rPr>
+      </w:pPr>
+      <w:ins w:id="223" w:author="Mark Strefford" w:date="2016-06-08T10:49:00Z">
         <w:r>
           <w:t xml:space="preserve">Let’s compare the cumulative success rate </w:t>
         </w:r>
@@ -2211,18 +2296,22 @@
     <w:p>
       <w:pPr>
         <w:rPr>
-          <w:ins w:id="237" w:author="Mark Strefford" w:date="2016-06-08T10:49:00Z"/>
-        </w:rPr>
-      </w:pPr>
-    </w:p>
-    <w:p>
-      <w:pPr>
-        <w:rPr>
-          <w:ins w:id="238" w:author="Mark Strefford" w:date="2016-06-08T10:51:00Z"/>
-        </w:rPr>
-      </w:pPr>
-      <w:ins w:id="239" w:author="Mark Strefford" w:date="2016-06-08T10:51:00Z">
-        <w:r>
+          <w:ins w:id="224" w:author="Mark Strefford" w:date="2016-06-08T10:49:00Z"/>
+        </w:rPr>
+      </w:pPr>
+    </w:p>
+    <w:p>
+      <w:pPr>
+        <w:rPr>
+          <w:ins w:id="225" w:author="Mark Strefford" w:date="2016-06-08T10:51:00Z"/>
+        </w:rPr>
+      </w:pPr>
+      <w:ins w:id="226" w:author="Mark Strefford" w:date="2016-06-08T10:51:00Z">
+        <w:r>
+          <w:rPr>
+            <w:noProof/>
+            <w:lang w:val="en-US"/>
+          </w:rPr>
           <w:drawing>
             <wp:inline distT="0" distB="0" distL="0" distR="0" wp14:anchorId="426E59AC" wp14:editId="0A6E1A22">
               <wp:extent cx="5727700" cy="1793875"/>
@@ -2264,18 +2353,22 @@
     <w:p>
       <w:pPr>
         <w:rPr>
-          <w:ins w:id="240" w:author="Mark Strefford" w:date="2016-06-08T10:53:00Z"/>
-        </w:rPr>
-      </w:pPr>
-    </w:p>
-    <w:p>
-      <w:pPr>
-        <w:rPr>
-          <w:ins w:id="241" w:author="Mark Strefford" w:date="2016-06-08T10:53:00Z"/>
-        </w:rPr>
-      </w:pPr>
-      <w:ins w:id="242" w:author="Mark Strefford" w:date="2016-06-08T10:53:00Z">
-        <w:r>
+          <w:ins w:id="227" w:author="Mark Strefford" w:date="2016-06-08T10:53:00Z"/>
+        </w:rPr>
+      </w:pPr>
+    </w:p>
+    <w:p>
+      <w:pPr>
+        <w:rPr>
+          <w:ins w:id="228" w:author="Mark Strefford" w:date="2016-06-08T10:53:00Z"/>
+        </w:rPr>
+      </w:pPr>
+      <w:ins w:id="229" w:author="Mark Strefford" w:date="2016-06-08T10:53:00Z">
+        <w:r>
+          <w:rPr>
+            <w:noProof/>
+            <w:lang w:val="en-US"/>
+          </w:rPr>
           <w:drawing>
             <wp:inline distT="0" distB="0" distL="0" distR="0" wp14:anchorId="6F395C48" wp14:editId="44E2F4CF">
               <wp:extent cx="5727700" cy="1793875"/>
@@ -2317,22 +2410,22 @@
     <w:p>
       <w:pPr>
         <w:rPr>
-          <w:ins w:id="243" w:author="Mark Strefford" w:date="2016-06-08T10:51:00Z"/>
-        </w:rPr>
-      </w:pPr>
-    </w:p>
-    <w:p>
-      <w:pPr>
-        <w:rPr>
-          <w:ins w:id="244" w:author="Mark Strefford" w:date="2016-06-08T10:53:00Z"/>
-        </w:rPr>
-      </w:pPr>
-      <w:ins w:id="245" w:author="Mark Strefford" w:date="2016-06-08T10:51:00Z">
+          <w:ins w:id="230" w:author="Mark Strefford" w:date="2016-06-08T10:51:00Z"/>
+        </w:rPr>
+      </w:pPr>
+    </w:p>
+    <w:p>
+      <w:pPr>
+        <w:rPr>
+          <w:ins w:id="231" w:author="Mark Strefford" w:date="2016-06-08T10:53:00Z"/>
+        </w:rPr>
+      </w:pPr>
+      <w:ins w:id="232" w:author="Mark Strefford" w:date="2016-06-08T10:51:00Z">
         <w:r>
           <w:t xml:space="preserve">From this it can be seen that having a greater emphasis on the potential future reward decreases the </w:t>
         </w:r>
       </w:ins>
-      <w:ins w:id="246" w:author="Mark Strefford" w:date="2016-06-08T10:53:00Z">
+      <w:ins w:id="233" w:author="Mark Strefford" w:date="2016-06-08T10:53:00Z">
         <w:r>
           <w:t>cumulative rewards during the run.  This also evidenced in the penalty count which is higher than the run where gamma = 0.5.</w:t>
         </w:r>
@@ -2341,14 +2434,14 @@
     <w:p>
       <w:pPr>
         <w:rPr>
-          <w:ins w:id="247" w:author="Mark Strefford" w:date="2016-06-08T10:54:00Z"/>
-        </w:rPr>
-      </w:pPr>
-    </w:p>
-    <w:p>
-      <w:pPr>
-        <w:rPr>
-          <w:ins w:id="248" w:author="Mark Strefford" w:date="2016-06-08T10:45:00Z"/>
+          <w:ins w:id="234" w:author="Mark Strefford" w:date="2016-06-08T10:54:00Z"/>
+        </w:rPr>
+      </w:pPr>
+    </w:p>
+    <w:p>
+      <w:pPr>
+        <w:rPr>
+          <w:ins w:id="235" w:author="Mark Strefford" w:date="2016-06-08T10:45:00Z"/>
         </w:rPr>
       </w:pPr>
     </w:p>
@@ -2356,9 +2449,9 @@
       <w:pPr>
         <w:pStyle w:val="Heading4"/>
         <w:rPr>
-          <w:ins w:id="249" w:author="Mark Strefford" w:date="2016-06-08T11:06:00Z"/>
-        </w:rPr>
-        <w:pPrChange w:id="250" w:author="Mark Strefford" w:date="2016-06-08T10:54:00Z">
+          <w:ins w:id="236" w:author="Mark Strefford" w:date="2016-06-08T11:06:00Z"/>
+        </w:rPr>
+        <w:pPrChange w:id="237" w:author="Mark Strefford" w:date="2016-06-08T10:54:00Z">
           <w:pPr/>
         </w:pPrChange>
       </w:pPr>
@@ -2366,9 +2459,17 @@
     <w:p>
       <w:pPr>
         <w:rPr>
-          <w:ins w:id="251" w:author="Mark Strefford" w:date="2016-06-08T11:06:00Z"/>
-        </w:rPr>
-        <w:pPrChange w:id="252" w:author="Mark Strefford" w:date="2016-06-08T11:06:00Z">
+          <w:ins w:id="238" w:author="Mark Strefford" w:date="2016-06-08T11:06:00Z"/>
+        </w:rPr>
+      </w:pPr>
+    </w:p>
+    <w:p>
+      <w:pPr>
+        <w:pStyle w:val="Heading4"/>
+        <w:rPr>
+          <w:ins w:id="239" w:author="Mark Strefford" w:date="2016-06-08T11:06:00Z"/>
+        </w:rPr>
+        <w:pPrChange w:id="240" w:author="Mark Strefford" w:date="2016-06-08T10:54:00Z">
           <w:pPr/>
         </w:pPrChange>
       </w:pPr>
@@ -2377,9 +2478,9 @@
       <w:pPr>
         <w:pStyle w:val="Heading4"/>
         <w:rPr>
-          <w:ins w:id="253" w:author="Mark Strefford" w:date="2016-06-08T11:06:00Z"/>
-        </w:rPr>
-        <w:pPrChange w:id="254" w:author="Mark Strefford" w:date="2016-06-08T10:54:00Z">
+          <w:ins w:id="241" w:author="Mark Strefford" w:date="2016-06-08T11:06:00Z"/>
+        </w:rPr>
+        <w:pPrChange w:id="242" w:author="Mark Strefford" w:date="2016-06-08T10:54:00Z">
           <w:pPr/>
         </w:pPrChange>
       </w:pPr>
@@ -2388,9 +2489,9 @@
       <w:pPr>
         <w:pStyle w:val="Heading4"/>
         <w:rPr>
-          <w:ins w:id="255" w:author="Mark Strefford" w:date="2016-06-08T11:06:00Z"/>
-        </w:rPr>
-        <w:pPrChange w:id="256" w:author="Mark Strefford" w:date="2016-06-08T10:54:00Z">
+          <w:ins w:id="243" w:author="Mark Strefford" w:date="2016-06-08T11:06:00Z"/>
+        </w:rPr>
+        <w:pPrChange w:id="244" w:author="Mark Strefford" w:date="2016-06-08T10:54:00Z">
           <w:pPr/>
         </w:pPrChange>
       </w:pPr>
@@ -2399,9 +2500,9 @@
       <w:pPr>
         <w:pStyle w:val="Heading4"/>
         <w:rPr>
-          <w:ins w:id="257" w:author="Mark Strefford" w:date="2016-06-08T11:06:00Z"/>
-        </w:rPr>
-        <w:pPrChange w:id="258" w:author="Mark Strefford" w:date="2016-06-08T10:54:00Z">
+          <w:ins w:id="245" w:author="Mark Strefford" w:date="2016-06-08T11:06:00Z"/>
+        </w:rPr>
+        <w:pPrChange w:id="246" w:author="Mark Strefford" w:date="2016-06-08T10:54:00Z">
           <w:pPr/>
         </w:pPrChange>
       </w:pPr>
@@ -2410,24 +2511,13 @@
       <w:pPr>
         <w:pStyle w:val="Heading4"/>
         <w:rPr>
-          <w:ins w:id="259" w:author="Mark Strefford" w:date="2016-06-08T11:06:00Z"/>
-        </w:rPr>
-        <w:pPrChange w:id="260" w:author="Mark Strefford" w:date="2016-06-08T10:54:00Z">
+          <w:ins w:id="247" w:author="Mark Strefford" w:date="2016-06-08T10:45:00Z"/>
+        </w:rPr>
+        <w:pPrChange w:id="248" w:author="Mark Strefford" w:date="2016-06-08T10:54:00Z">
           <w:pPr/>
         </w:pPrChange>
       </w:pPr>
-    </w:p>
-    <w:p>
-      <w:pPr>
-        <w:pStyle w:val="Heading4"/>
-        <w:rPr>
-          <w:ins w:id="261" w:author="Mark Strefford" w:date="2016-06-08T10:45:00Z"/>
-        </w:rPr>
-        <w:pPrChange w:id="262" w:author="Mark Strefford" w:date="2016-06-08T10:54:00Z">
-          <w:pPr/>
-        </w:pPrChange>
-      </w:pPr>
-      <w:ins w:id="263" w:author="Mark Strefford" w:date="2016-06-08T10:54:00Z">
+      <w:ins w:id="249" w:author="Mark Strefford" w:date="2016-06-08T10:54:00Z">
         <w:r>
           <w:t>Gamma = 0.25</w:t>
         </w:r>
@@ -2436,17 +2526,17 @@
     <w:p>
       <w:pPr>
         <w:rPr>
-          <w:ins w:id="264" w:author="Mark Strefford" w:date="2016-06-08T10:54:00Z"/>
-        </w:rPr>
-      </w:pPr>
-    </w:p>
-    <w:p>
-      <w:pPr>
-        <w:rPr>
-          <w:ins w:id="265" w:author="Mark Strefford" w:date="2016-06-08T10:54:00Z"/>
-        </w:rPr>
-      </w:pPr>
-      <w:ins w:id="266" w:author="Mark Strefford" w:date="2016-06-08T10:54:00Z">
+          <w:ins w:id="250" w:author="Mark Strefford" w:date="2016-06-08T10:54:00Z"/>
+        </w:rPr>
+      </w:pPr>
+    </w:p>
+    <w:p>
+      <w:pPr>
+        <w:rPr>
+          <w:ins w:id="251" w:author="Mark Strefford" w:date="2016-06-08T10:54:00Z"/>
+        </w:rPr>
+      </w:pPr>
+      <w:ins w:id="252" w:author="Mark Strefford" w:date="2016-06-08T10:54:00Z">
         <w:r>
           <w:t>As a comparison, in this run gamma was set to 0.25, meaning less importance was put on potential future rewards.</w:t>
         </w:r>
@@ -2455,18 +2545,22 @@
     <w:p>
       <w:pPr>
         <w:rPr>
-          <w:ins w:id="267" w:author="Mark Strefford" w:date="2016-06-08T10:54:00Z"/>
-        </w:rPr>
-      </w:pPr>
-    </w:p>
-    <w:p>
-      <w:pPr>
-        <w:rPr>
-          <w:ins w:id="268" w:author="Mark Strefford" w:date="2016-06-08T11:05:00Z"/>
-        </w:rPr>
-      </w:pPr>
-      <w:ins w:id="269" w:author="Mark Strefford" w:date="2016-06-08T11:05:00Z">
-        <w:r>
+          <w:ins w:id="253" w:author="Mark Strefford" w:date="2016-06-08T10:54:00Z"/>
+        </w:rPr>
+      </w:pPr>
+    </w:p>
+    <w:p>
+      <w:pPr>
+        <w:rPr>
+          <w:ins w:id="254" w:author="Mark Strefford" w:date="2016-06-08T11:05:00Z"/>
+        </w:rPr>
+      </w:pPr>
+      <w:ins w:id="255" w:author="Mark Strefford" w:date="2016-06-08T11:05:00Z">
+        <w:r>
+          <w:rPr>
+            <w:noProof/>
+            <w:lang w:val="en-US"/>
+          </w:rPr>
           <w:drawing>
             <wp:inline distT="0" distB="0" distL="0" distR="0" wp14:anchorId="40DEA9DD" wp14:editId="5798CAD4">
               <wp:extent cx="5727700" cy="1776730"/>
@@ -2508,18 +2602,22 @@
     <w:p>
       <w:pPr>
         <w:rPr>
-          <w:ins w:id="270" w:author="Mark Strefford" w:date="2016-06-08T11:05:00Z"/>
-        </w:rPr>
-      </w:pPr>
-    </w:p>
-    <w:p>
-      <w:pPr>
-        <w:rPr>
-          <w:ins w:id="271" w:author="Mark Strefford" w:date="2016-06-08T11:06:00Z"/>
-        </w:rPr>
-      </w:pPr>
-      <w:ins w:id="272" w:author="Mark Strefford" w:date="2016-06-08T11:05:00Z">
-        <w:r>
+          <w:ins w:id="256" w:author="Mark Strefford" w:date="2016-06-08T11:05:00Z"/>
+        </w:rPr>
+      </w:pPr>
+    </w:p>
+    <w:p>
+      <w:pPr>
+        <w:rPr>
+          <w:ins w:id="257" w:author="Mark Strefford" w:date="2016-06-08T11:06:00Z"/>
+        </w:rPr>
+      </w:pPr>
+      <w:ins w:id="258" w:author="Mark Strefford" w:date="2016-06-08T11:05:00Z">
+        <w:r>
+          <w:rPr>
+            <w:noProof/>
+            <w:lang w:val="en-US"/>
+          </w:rPr>
           <w:drawing>
             <wp:inline distT="0" distB="0" distL="0" distR="0" wp14:anchorId="537183FE" wp14:editId="62E504BE">
               <wp:extent cx="5727700" cy="1765935"/>
@@ -2561,17 +2659,17 @@
     <w:p>
       <w:pPr>
         <w:rPr>
-          <w:ins w:id="273" w:author="Mark Strefford" w:date="2016-06-08T11:06:00Z"/>
-        </w:rPr>
-      </w:pPr>
-    </w:p>
-    <w:p>
-      <w:pPr>
-        <w:rPr>
-          <w:ins w:id="274" w:author="Mark Strefford" w:date="2016-06-08T11:06:00Z"/>
-        </w:rPr>
-      </w:pPr>
-      <w:ins w:id="275" w:author="Mark Strefford" w:date="2016-06-08T11:06:00Z">
+          <w:ins w:id="259" w:author="Mark Strefford" w:date="2016-06-08T11:06:00Z"/>
+        </w:rPr>
+      </w:pPr>
+    </w:p>
+    <w:p>
+      <w:pPr>
+        <w:rPr>
+          <w:ins w:id="260" w:author="Mark Strefford" w:date="2016-06-08T11:06:00Z"/>
+        </w:rPr>
+      </w:pPr>
+      <w:ins w:id="261" w:author="Mark Strefford" w:date="2016-06-08T11:06:00Z">
         <w:r>
           <w:t>From these results it can be seen that the number of penalties is much lower than previous runs and that the cumulative success rate of the 100 trials is around 90%.</w:t>
         </w:r>
@@ -2580,14 +2678,14 @@
     <w:p>
       <w:pPr>
         <w:rPr>
-          <w:ins w:id="276" w:author="Mark Strefford" w:date="2016-06-08T11:06:00Z"/>
-        </w:rPr>
-      </w:pPr>
-    </w:p>
-    <w:p>
-      <w:pPr>
-        <w:rPr>
-          <w:ins w:id="277" w:author="Mark Strefford" w:date="2016-06-08T11:06:00Z"/>
+          <w:ins w:id="262" w:author="Mark Strefford" w:date="2016-06-08T11:06:00Z"/>
+        </w:rPr>
+      </w:pPr>
+    </w:p>
+    <w:p>
+      <w:pPr>
+        <w:rPr>
+          <w:ins w:id="263" w:author="Mark Strefford" w:date="2016-06-08T11:06:00Z"/>
         </w:rPr>
       </w:pPr>
     </w:p>
@@ -2595,13 +2693,13 @@
       <w:pPr>
         <w:pStyle w:val="Heading4"/>
         <w:rPr>
-          <w:ins w:id="278" w:author="Mark Strefford" w:date="2016-06-08T11:06:00Z"/>
-        </w:rPr>
-        <w:pPrChange w:id="279" w:author="Mark Strefford" w:date="2016-06-08T11:06:00Z">
+          <w:ins w:id="264" w:author="Mark Strefford" w:date="2016-06-08T11:06:00Z"/>
+        </w:rPr>
+        <w:pPrChange w:id="265" w:author="Mark Strefford" w:date="2016-06-08T11:06:00Z">
           <w:pPr/>
         </w:pPrChange>
       </w:pPr>
-      <w:ins w:id="280" w:author="Mark Strefford" w:date="2016-06-08T11:06:00Z">
+      <w:ins w:id="266" w:author="Mark Strefford" w:date="2016-06-08T11:06:00Z">
         <w:r>
           <w:t>Gamma = 0</w:t>
         </w:r>
@@ -2610,22 +2708,22 @@
     <w:p>
       <w:pPr>
         <w:rPr>
-          <w:ins w:id="281" w:author="Mark Strefford" w:date="2016-06-08T11:06:00Z"/>
-        </w:rPr>
-      </w:pPr>
-    </w:p>
-    <w:p>
-      <w:pPr>
-        <w:rPr>
-          <w:ins w:id="282" w:author="Mark Strefford" w:date="2016-06-08T11:08:00Z"/>
-        </w:rPr>
-      </w:pPr>
-      <w:ins w:id="283" w:author="Mark Strefford" w:date="2016-06-08T11:07:00Z">
+          <w:ins w:id="267" w:author="Mark Strefford" w:date="2016-06-08T11:06:00Z"/>
+        </w:rPr>
+      </w:pPr>
+    </w:p>
+    <w:p>
+      <w:pPr>
+        <w:rPr>
+          <w:ins w:id="268" w:author="Mark Strefford" w:date="2016-06-08T11:08:00Z"/>
+        </w:rPr>
+      </w:pPr>
+      <w:ins w:id="269" w:author="Mark Strefford" w:date="2016-06-08T11:07:00Z">
         <w:r>
           <w:t xml:space="preserve">When gamma was set to 0, the results seemed to vary wildly from a cumulative success rate of 88% up to 95%.  What is obvious from this is using at least of the potential future reward when calculating the q-values reduces the </w:t>
         </w:r>
       </w:ins>
-      <w:ins w:id="284" w:author="Mark Strefford" w:date="2016-06-08T11:08:00Z">
+      <w:ins w:id="270" w:author="Mark Strefford" w:date="2016-06-08T11:08:00Z">
         <w:r>
           <w:t>reactiveness of the agent, so in effect it provides for more stable outcomes.</w:t>
         </w:r>
@@ -2634,52 +2732,52 @@
     <w:p>
       <w:pPr>
         <w:rPr>
-          <w:ins w:id="285" w:author="Mark Strefford" w:date="2016-06-08T11:08:00Z"/>
-        </w:rPr>
-      </w:pPr>
-    </w:p>
-    <w:p>
-      <w:pPr>
-        <w:rPr>
-          <w:ins w:id="286" w:author="Mark Strefford" w:date="2016-06-08T11:26:00Z"/>
-        </w:rPr>
-      </w:pPr>
-    </w:p>
-    <w:p>
-      <w:pPr>
-        <w:rPr>
-          <w:ins w:id="287" w:author="Mark Strefford" w:date="2016-06-08T11:26:00Z"/>
-        </w:rPr>
-      </w:pPr>
-    </w:p>
-    <w:p>
-      <w:pPr>
-        <w:rPr>
-          <w:ins w:id="288" w:author="Mark Strefford" w:date="2016-06-08T11:26:00Z"/>
-        </w:rPr>
-      </w:pPr>
-    </w:p>
-    <w:p>
-      <w:pPr>
-        <w:rPr>
-          <w:ins w:id="289" w:author="Mark Strefford" w:date="2016-06-08T11:26:00Z"/>
-        </w:rPr>
-      </w:pPr>
-    </w:p>
-    <w:p>
-      <w:pPr>
-        <w:rPr>
-          <w:ins w:id="290" w:author="Mark Strefford" w:date="2016-06-08T11:26:00Z"/>
-        </w:rPr>
-      </w:pPr>
-    </w:p>
-    <w:p>
-      <w:pPr>
-        <w:rPr>
-          <w:ins w:id="291" w:author="Mark Strefford" w:date="2016-06-08T11:33:00Z"/>
-        </w:rPr>
-      </w:pPr>
-      <w:ins w:id="292" w:author="Mark Strefford" w:date="2016-06-08T11:33:00Z">
+          <w:ins w:id="271" w:author="Mark Strefford" w:date="2016-06-08T11:08:00Z"/>
+        </w:rPr>
+      </w:pPr>
+    </w:p>
+    <w:p>
+      <w:pPr>
+        <w:rPr>
+          <w:ins w:id="272" w:author="Mark Strefford" w:date="2016-06-08T11:26:00Z"/>
+        </w:rPr>
+      </w:pPr>
+    </w:p>
+    <w:p>
+      <w:pPr>
+        <w:rPr>
+          <w:ins w:id="273" w:author="Mark Strefford" w:date="2016-06-08T11:26:00Z"/>
+        </w:rPr>
+      </w:pPr>
+    </w:p>
+    <w:p>
+      <w:pPr>
+        <w:rPr>
+          <w:ins w:id="274" w:author="Mark Strefford" w:date="2016-06-08T11:26:00Z"/>
+        </w:rPr>
+      </w:pPr>
+    </w:p>
+    <w:p>
+      <w:pPr>
+        <w:rPr>
+          <w:ins w:id="275" w:author="Mark Strefford" w:date="2016-06-08T11:26:00Z"/>
+        </w:rPr>
+      </w:pPr>
+    </w:p>
+    <w:p>
+      <w:pPr>
+        <w:rPr>
+          <w:ins w:id="276" w:author="Mark Strefford" w:date="2016-06-08T11:26:00Z"/>
+        </w:rPr>
+      </w:pPr>
+    </w:p>
+    <w:p>
+      <w:pPr>
+        <w:rPr>
+          <w:ins w:id="277" w:author="Mark Strefford" w:date="2016-06-08T11:33:00Z"/>
+        </w:rPr>
+      </w:pPr>
+      <w:ins w:id="278" w:author="Mark Strefford" w:date="2016-06-08T11:33:00Z">
         <w:r>
           <w:t>Epsilon-Greedy (Exploitation vs exploration)</w:t>
         </w:r>
@@ -2688,17 +2786,17 @@
     <w:p>
       <w:pPr>
         <w:rPr>
-          <w:ins w:id="293" w:author="Mark Strefford" w:date="2016-06-08T11:33:00Z"/>
-        </w:rPr>
-      </w:pPr>
-    </w:p>
-    <w:p>
-      <w:pPr>
-        <w:rPr>
-          <w:ins w:id="294" w:author="Mark Strefford" w:date="2016-06-08T11:33:00Z"/>
-        </w:rPr>
-      </w:pPr>
-      <w:ins w:id="295" w:author="Mark Strefford" w:date="2016-06-08T11:33:00Z">
+          <w:ins w:id="279" w:author="Mark Strefford" w:date="2016-06-08T11:33:00Z"/>
+        </w:rPr>
+      </w:pPr>
+    </w:p>
+    <w:p>
+      <w:pPr>
+        <w:rPr>
+          <w:ins w:id="280" w:author="Mark Strefford" w:date="2016-06-08T11:33:00Z"/>
+        </w:rPr>
+      </w:pPr>
+      <w:ins w:id="281" w:author="Mark Strefford" w:date="2016-06-08T11:33:00Z">
         <w:r>
           <w:t xml:space="preserve">In these runs, the value of epsilon was varied over the trials to understand the impact of exploiting what has been learnt vs exploring new states.  </w:t>
         </w:r>
@@ -2707,7 +2805,7 @@
     <w:p>
       <w:pPr>
         <w:rPr>
-          <w:ins w:id="296" w:author="Mark Strefford" w:date="2016-06-08T11:34:00Z"/>
+          <w:ins w:id="282" w:author="Mark Strefford" w:date="2016-06-08T11:34:00Z"/>
         </w:rPr>
       </w:pPr>
     </w:p>
@@ -2715,18 +2813,18 @@
       <w:pPr>
         <w:pStyle w:val="Heading4"/>
         <w:rPr>
-          <w:ins w:id="297" w:author="Mark Strefford" w:date="2016-06-08T11:36:00Z"/>
-        </w:rPr>
-        <w:pPrChange w:id="298" w:author="Mark Strefford" w:date="2016-06-08T11:36:00Z">
+          <w:ins w:id="283" w:author="Mark Strefford" w:date="2016-06-08T11:36:00Z"/>
+        </w:rPr>
+        <w:pPrChange w:id="284" w:author="Mark Strefford" w:date="2016-06-08T11:36:00Z">
           <w:pPr/>
         </w:pPrChange>
       </w:pPr>
-      <w:ins w:id="299" w:author="Mark Strefford" w:date="2016-06-08T11:34:00Z">
+      <w:ins w:id="285" w:author="Mark Strefford" w:date="2016-06-08T11:34:00Z">
         <w:r>
           <w:t xml:space="preserve">Epsilon decays </w:t>
         </w:r>
       </w:ins>
-      <w:ins w:id="300" w:author="Mark Strefford" w:date="2016-06-08T11:36:00Z">
+      <w:ins w:id="286" w:author="Mark Strefford" w:date="2016-06-08T11:36:00Z">
         <w:r>
           <w:t>each quarter</w:t>
         </w:r>
@@ -2735,17 +2833,17 @@
     <w:p>
       <w:pPr>
         <w:rPr>
-          <w:ins w:id="301" w:author="Mark Strefford" w:date="2016-06-08T11:36:00Z"/>
-        </w:rPr>
-      </w:pPr>
-    </w:p>
-    <w:p>
-      <w:pPr>
-        <w:rPr>
-          <w:ins w:id="302" w:author="Mark Strefford" w:date="2016-06-08T11:36:00Z"/>
-        </w:rPr>
-      </w:pPr>
-      <w:ins w:id="303" w:author="Mark Strefford" w:date="2016-06-08T11:36:00Z">
+          <w:ins w:id="287" w:author="Mark Strefford" w:date="2016-06-08T11:36:00Z"/>
+        </w:rPr>
+      </w:pPr>
+    </w:p>
+    <w:p>
+      <w:pPr>
+        <w:rPr>
+          <w:ins w:id="288" w:author="Mark Strefford" w:date="2016-06-08T11:36:00Z"/>
+        </w:rPr>
+      </w:pPr>
+      <w:ins w:id="289" w:author="Mark Strefford" w:date="2016-06-08T11:36:00Z">
         <w:r>
           <w:t>In this initial run, we look at decaying the value of epsilon (starting at 20%) by 25% each 25 runs (so it’s values are 20%, 15%, 10%, 5%).</w:t>
         </w:r>
@@ -2754,18 +2852,22 @@
     <w:p>
       <w:pPr>
         <w:rPr>
-          <w:ins w:id="304" w:author="Mark Strefford" w:date="2016-06-08T11:36:00Z"/>
-        </w:rPr>
-      </w:pPr>
-    </w:p>
-    <w:p>
-      <w:pPr>
-        <w:rPr>
-          <w:ins w:id="305" w:author="Mark Strefford" w:date="2016-06-08T11:37:00Z"/>
-        </w:rPr>
-      </w:pPr>
-      <w:ins w:id="306" w:author="Mark Strefford" w:date="2016-06-08T11:37:00Z">
-        <w:r>
+          <w:ins w:id="290" w:author="Mark Strefford" w:date="2016-06-08T11:36:00Z"/>
+        </w:rPr>
+      </w:pPr>
+    </w:p>
+    <w:p>
+      <w:pPr>
+        <w:rPr>
+          <w:ins w:id="291" w:author="Mark Strefford" w:date="2016-06-08T11:37:00Z"/>
+        </w:rPr>
+      </w:pPr>
+      <w:ins w:id="292" w:author="Mark Strefford" w:date="2016-06-08T11:37:00Z">
+        <w:r>
+          <w:rPr>
+            <w:noProof/>
+            <w:lang w:val="en-US"/>
+          </w:rPr>
           <w:drawing>
             <wp:inline distT="0" distB="0" distL="0" distR="0" wp14:anchorId="6EB93A6D" wp14:editId="4003C5DC">
               <wp:extent cx="5727700" cy="1790065"/>
@@ -2807,18 +2909,22 @@
     <w:p>
       <w:pPr>
         <w:rPr>
-          <w:ins w:id="307" w:author="Mark Strefford" w:date="2016-06-08T11:37:00Z"/>
-        </w:rPr>
-      </w:pPr>
-    </w:p>
-    <w:p>
-      <w:pPr>
-        <w:rPr>
-          <w:ins w:id="308" w:author="Mark Strefford" w:date="2016-06-08T11:37:00Z"/>
-        </w:rPr>
-      </w:pPr>
-      <w:ins w:id="309" w:author="Mark Strefford" w:date="2016-06-08T11:37:00Z">
-        <w:r>
+          <w:ins w:id="293" w:author="Mark Strefford" w:date="2016-06-08T11:37:00Z"/>
+        </w:rPr>
+      </w:pPr>
+    </w:p>
+    <w:p>
+      <w:pPr>
+        <w:rPr>
+          <w:ins w:id="294" w:author="Mark Strefford" w:date="2016-06-08T11:37:00Z"/>
+        </w:rPr>
+      </w:pPr>
+      <w:ins w:id="295" w:author="Mark Strefford" w:date="2016-06-08T11:37:00Z">
+        <w:r>
+          <w:rPr>
+            <w:noProof/>
+            <w:lang w:val="en-US"/>
+          </w:rPr>
           <w:drawing>
             <wp:inline distT="0" distB="0" distL="0" distR="0" wp14:anchorId="1739FA82" wp14:editId="56BF6C21">
               <wp:extent cx="5727700" cy="1790065"/>
@@ -2860,17 +2966,17 @@
     <w:p>
       <w:pPr>
         <w:rPr>
-          <w:ins w:id="310" w:author="Mark Strefford" w:date="2016-06-08T11:37:00Z"/>
-        </w:rPr>
-      </w:pPr>
-    </w:p>
-    <w:p>
-      <w:pPr>
-        <w:rPr>
-          <w:ins w:id="311" w:author="Mark Strefford" w:date="2016-06-08T11:37:00Z"/>
-        </w:rPr>
-      </w:pPr>
-      <w:ins w:id="312" w:author="Mark Strefford" w:date="2016-06-08T11:37:00Z">
+          <w:ins w:id="296" w:author="Mark Strefford" w:date="2016-06-08T11:37:00Z"/>
+        </w:rPr>
+      </w:pPr>
+    </w:p>
+    <w:p>
+      <w:pPr>
+        <w:rPr>
+          <w:ins w:id="297" w:author="Mark Strefford" w:date="2016-06-08T11:37:00Z"/>
+        </w:rPr>
+      </w:pPr>
+      <w:ins w:id="298" w:author="Mark Strefford" w:date="2016-06-08T11:37:00Z">
         <w:r>
           <w:t>This improves the performance of the agent marginally over a constant value of 20%.</w:t>
         </w:r>
@@ -2879,7 +2985,7 @@
     <w:p>
       <w:pPr>
         <w:rPr>
-          <w:ins w:id="313" w:author="Mark Strefford" w:date="2016-06-08T11:37:00Z"/>
+          <w:ins w:id="299" w:author="Mark Strefford" w:date="2016-06-08T11:37:00Z"/>
         </w:rPr>
       </w:pPr>
     </w:p>
@@ -2887,9 +2993,9 @@
       <w:pPr>
         <w:pStyle w:val="Heading4"/>
         <w:rPr>
-          <w:ins w:id="314" w:author="Mark Strefford" w:date="2016-06-08T11:38:00Z"/>
-        </w:rPr>
-        <w:pPrChange w:id="315" w:author="Mark Strefford" w:date="2016-06-08T11:37:00Z">
+          <w:ins w:id="300" w:author="Mark Strefford" w:date="2016-06-08T11:38:00Z"/>
+        </w:rPr>
+        <w:pPrChange w:id="301" w:author="Mark Strefford" w:date="2016-06-08T11:37:00Z">
           <w:pPr/>
         </w:pPrChange>
       </w:pPr>
@@ -2898,13 +3004,13 @@
       <w:pPr>
         <w:pStyle w:val="Heading4"/>
         <w:rPr>
-          <w:ins w:id="316" w:author="Mark Strefford" w:date="2016-06-08T11:37:00Z"/>
-        </w:rPr>
-        <w:pPrChange w:id="317" w:author="Mark Strefford" w:date="2016-06-08T11:37:00Z">
+          <w:ins w:id="302" w:author="Mark Strefford" w:date="2016-06-08T11:37:00Z"/>
+        </w:rPr>
+        <w:pPrChange w:id="303" w:author="Mark Strefford" w:date="2016-06-08T11:37:00Z">
           <w:pPr/>
         </w:pPrChange>
       </w:pPr>
-      <w:ins w:id="318" w:author="Mark Strefford" w:date="2016-06-08T11:37:00Z">
+      <w:ins w:id="304" w:author="Mark Strefford" w:date="2016-06-08T11:37:00Z">
         <w:r>
           <w:t>Epsilon decays by 20%/trial</w:t>
         </w:r>
@@ -2913,33 +3019,27 @@
     <w:p>
       <w:pPr>
         <w:rPr>
-          <w:ins w:id="319" w:author="Mark Strefford" w:date="2016-06-08T11:37:00Z"/>
-        </w:rPr>
-        <w:pPrChange w:id="320" w:author="Mark Strefford" w:date="2016-06-08T11:37:00Z">
-          <w:pPr/>
-        </w:pPrChange>
-      </w:pPr>
-    </w:p>
-    <w:p>
-      <w:pPr>
-        <w:rPr>
-          <w:ins w:id="321" w:author="Mark Strefford" w:date="2016-06-08T11:37:00Z"/>
-        </w:rPr>
-        <w:pPrChange w:id="322" w:author="Mark Strefford" w:date="2016-06-08T11:37:00Z">
-          <w:pPr/>
-        </w:pPrChange>
-      </w:pPr>
-      <w:ins w:id="323" w:author="Mark Strefford" w:date="2016-06-08T11:37:00Z">
+          <w:ins w:id="305" w:author="Mark Strefford" w:date="2016-06-08T11:37:00Z"/>
+        </w:rPr>
+      </w:pPr>
+    </w:p>
+    <w:p>
+      <w:pPr>
+        <w:rPr>
+          <w:ins w:id="306" w:author="Mark Strefford" w:date="2016-06-08T11:37:00Z"/>
+        </w:rPr>
+      </w:pPr>
+      <w:ins w:id="307" w:author="Mark Strefford" w:date="2016-06-08T11:37:00Z">
         <w:r>
           <w:t xml:space="preserve">This test provides a faster initial decay of the value of epsilon, so in effect the learning from the initial couple of </w:t>
         </w:r>
       </w:ins>
-      <w:ins w:id="324" w:author="Mark Strefford" w:date="2016-06-08T11:38:00Z">
+      <w:ins w:id="308" w:author="Mark Strefford" w:date="2016-06-08T11:38:00Z">
         <w:r>
           <w:t>trials</w:t>
         </w:r>
       </w:ins>
-      <w:ins w:id="325" w:author="Mark Strefford" w:date="2016-06-08T11:37:00Z">
+      <w:ins w:id="309" w:author="Mark Strefford" w:date="2016-06-08T11:37:00Z">
         <w:r>
           <w:t xml:space="preserve"> has a bigger impact on the later trials. </w:t>
         </w:r>
@@ -2948,24 +3048,22 @@
     <w:p>
       <w:pPr>
         <w:rPr>
-          <w:ins w:id="326" w:author="Mark Strefford" w:date="2016-06-08T11:38:00Z"/>
-        </w:rPr>
-        <w:pPrChange w:id="327" w:author="Mark Strefford" w:date="2016-06-08T11:37:00Z">
-          <w:pPr/>
-        </w:pPrChange>
-      </w:pPr>
-    </w:p>
-    <w:p>
-      <w:pPr>
-        <w:rPr>
-          <w:ins w:id="328" w:author="Mark Strefford" w:date="2016-06-08T11:38:00Z"/>
-        </w:rPr>
-        <w:pPrChange w:id="329" w:author="Mark Strefford" w:date="2016-06-08T11:37:00Z">
-          <w:pPr/>
-        </w:pPrChange>
-      </w:pPr>
-      <w:ins w:id="330" w:author="Mark Strefford" w:date="2016-06-08T11:38:00Z">
-        <w:r>
+          <w:ins w:id="310" w:author="Mark Strefford" w:date="2016-06-08T11:38:00Z"/>
+        </w:rPr>
+      </w:pPr>
+    </w:p>
+    <w:p>
+      <w:pPr>
+        <w:rPr>
+          <w:ins w:id="311" w:author="Mark Strefford" w:date="2016-06-08T11:38:00Z"/>
+        </w:rPr>
+      </w:pPr>
+      <w:ins w:id="312" w:author="Mark Strefford" w:date="2016-06-08T11:38:00Z">
+        <w:r>
+          <w:rPr>
+            <w:noProof/>
+            <w:lang w:val="en-US"/>
+          </w:rPr>
           <w:drawing>
             <wp:inline distT="0" distB="0" distL="0" distR="0" wp14:anchorId="5978151D" wp14:editId="6D3ACE6D">
               <wp:extent cx="5727700" cy="1771650"/>
@@ -3007,24 +3105,22 @@
     <w:p>
       <w:pPr>
         <w:rPr>
-          <w:ins w:id="331" w:author="Mark Strefford" w:date="2016-06-08T11:38:00Z"/>
-        </w:rPr>
-        <w:pPrChange w:id="332" w:author="Mark Strefford" w:date="2016-06-08T11:37:00Z">
-          <w:pPr/>
-        </w:pPrChange>
-      </w:pPr>
-    </w:p>
-    <w:p>
-      <w:pPr>
-        <w:rPr>
-          <w:ins w:id="333" w:author="Mark Strefford" w:date="2016-06-08T11:39:00Z"/>
-        </w:rPr>
-        <w:pPrChange w:id="334" w:author="Mark Strefford" w:date="2016-06-08T11:37:00Z">
-          <w:pPr/>
-        </w:pPrChange>
-      </w:pPr>
-      <w:ins w:id="335" w:author="Mark Strefford" w:date="2016-06-08T11:39:00Z">
-        <w:r>
+          <w:ins w:id="313" w:author="Mark Strefford" w:date="2016-06-08T11:38:00Z"/>
+        </w:rPr>
+      </w:pPr>
+    </w:p>
+    <w:p>
+      <w:pPr>
+        <w:rPr>
+          <w:ins w:id="314" w:author="Mark Strefford" w:date="2016-06-08T11:39:00Z"/>
+        </w:rPr>
+      </w:pPr>
+      <w:ins w:id="315" w:author="Mark Strefford" w:date="2016-06-08T11:39:00Z">
+        <w:r>
+          <w:rPr>
+            <w:noProof/>
+            <w:lang w:val="en-US"/>
+          </w:rPr>
           <w:drawing>
             <wp:inline distT="0" distB="0" distL="0" distR="0" wp14:anchorId="71D5CA2B" wp14:editId="31F60D2F">
               <wp:extent cx="5727700" cy="1765935"/>
@@ -3066,44 +3162,267 @@
     <w:p>
       <w:pPr>
         <w:rPr>
-          <w:ins w:id="336" w:author="Mark Strefford" w:date="2016-06-08T11:39:00Z"/>
-        </w:rPr>
-        <w:pPrChange w:id="337" w:author="Mark Strefford" w:date="2016-06-08T11:37:00Z">
+          <w:ins w:id="316" w:author="Mark Strefford" w:date="2016-06-08T11:39:00Z"/>
+        </w:rPr>
+      </w:pPr>
+    </w:p>
+    <w:p>
+      <w:pPr>
+        <w:rPr>
+          <w:ins w:id="317" w:author="Mark Strefford" w:date="2016-06-08T11:41:00Z"/>
+        </w:rPr>
+      </w:pPr>
+      <w:ins w:id="318" w:author="Mark Strefford" w:date="2016-06-08T11:39:00Z">
+        <w:r>
+          <w:t>What can be seen here is that the penalty count tends to 0 after the initial runs.  This has the advantage of being able to exploit existing knowledge, but there is little chance of the agent learning anything new over time.  In an environment where the rules are static, this could potentially be a good thing, but the agent will not explore any states (or actions) that it doesn</w:t>
+        </w:r>
+      </w:ins>
+      <w:ins w:id="319" w:author="Mark Strefford" w:date="2016-06-08T11:41:00Z">
+        <w:r>
+          <w:t>’t learn about in the initial runs.</w:t>
+        </w:r>
+      </w:ins>
+    </w:p>
+    <w:p>
+      <w:pPr>
+        <w:rPr>
+          <w:ins w:id="320" w:author="Mark Strefford" w:date="2016-06-08T11:41:00Z"/>
+        </w:rPr>
+      </w:pPr>
+    </w:p>
+    <w:p>
+      <w:pPr>
+        <w:rPr>
+          <w:ins w:id="321" w:author="Mark Strefford" w:date="2016-06-08T11:41:00Z"/>
+        </w:rPr>
+      </w:pPr>
+    </w:p>
+    <w:p>
+      <w:pPr>
+        <w:rPr>
+          <w:ins w:id="322" w:author="Mark Strefford" w:date="2016-06-08T11:41:00Z"/>
+        </w:rPr>
+      </w:pPr>
+    </w:p>
+    <w:p>
+      <w:pPr>
+        <w:rPr>
+          <w:ins w:id="323" w:author="Mark Strefford" w:date="2016-06-08T11:49:00Z"/>
+          <w:rFonts w:asciiTheme="majorHAnsi" w:eastAsiaTheme="majorEastAsia" w:hAnsiTheme="majorHAnsi" w:cstheme="majorBidi"/>
+          <w:color w:val="1F4D78" w:themeColor="accent1" w:themeShade="7F"/>
+        </w:rPr>
+      </w:pPr>
+      <w:ins w:id="324" w:author="Mark Strefford" w:date="2016-06-08T11:49:00Z">
+        <w:r>
+          <w:br w:type="page"/>
+        </w:r>
+      </w:ins>
+    </w:p>
+    <w:p>
+      <w:pPr>
+        <w:pStyle w:val="Heading3"/>
+        <w:rPr>
+          <w:ins w:id="325" w:author="Mark Strefford" w:date="2016-06-08T11:41:00Z"/>
+        </w:rPr>
+        <w:pPrChange w:id="326" w:author="Mark Strefford" w:date="2016-06-08T11:42:00Z">
           <w:pPr/>
         </w:pPrChange>
       </w:pPr>
-    </w:p>
-    <w:p>
-      <w:pPr>
-        <w:rPr>
-          <w:ins w:id="338" w:author="Mark Strefford" w:date="2016-06-08T11:41:00Z"/>
-        </w:rPr>
-        <w:pPrChange w:id="339" w:author="Mark Strefford" w:date="2016-06-08T11:37:00Z">
+      <w:ins w:id="327" w:author="Mark Strefford" w:date="2016-06-08T11:41:00Z">
+        <w:r>
+          <w:t>The Optimal Policy</w:t>
+        </w:r>
+      </w:ins>
+    </w:p>
+    <w:p>
+      <w:pPr>
+        <w:rPr>
+          <w:ins w:id="328" w:author="Mark Strefford" w:date="2016-06-08T11:41:00Z"/>
+        </w:rPr>
+      </w:pPr>
+    </w:p>
+    <w:p>
+      <w:pPr>
+        <w:rPr>
+          <w:ins w:id="329" w:author="Mark Strefford" w:date="2016-06-08T11:50:00Z"/>
+        </w:rPr>
+      </w:pPr>
+      <w:ins w:id="330" w:author="Mark Strefford" w:date="2016-06-08T11:50:00Z">
+        <w:r>
+          <w:t>There were only a few occasions when the agent went round in circles, or took a long time to reach the destination.  These were in the situations where it encountered lots of traffic during the trial.  It may be possible to overcome this with a better understanding of the environment (for example knowing where the final destination is), but this would also increase the state space.  Some programmatic logic could be used to solve this, but this would mean that the code was specifically designed for this specific environment.</w:t>
+        </w:r>
+      </w:ins>
+    </w:p>
+    <w:p>
+      <w:pPr>
+        <w:rPr>
+          <w:ins w:id="331" w:author="Mark Strefford" w:date="2016-06-08T11:50:00Z"/>
+        </w:rPr>
+      </w:pPr>
+    </w:p>
+    <w:p>
+      <w:pPr>
+        <w:rPr>
+          <w:ins w:id="332" w:author="Mark Strefford" w:date="2016-06-08T11:44:00Z"/>
+        </w:rPr>
+      </w:pPr>
+      <w:ins w:id="333" w:author="Mark Strefford" w:date="2016-06-08T11:41:00Z">
+        <w:r>
+          <w:t>Therefore, f</w:t>
+        </w:r>
+        <w:r>
+          <w:t>rom this</w:t>
+        </w:r>
+      </w:ins>
+      <w:ins w:id="334" w:author="Mark Strefford" w:date="2016-06-08T11:42:00Z">
+        <w:r>
+          <w:t xml:space="preserve"> project, I propose that an optimal policy </w:t>
+        </w:r>
+      </w:ins>
+      <w:ins w:id="335" w:author="Mark Strefford" w:date="2016-06-08T11:44:00Z">
+        <w:r>
+          <w:t>would be:</w:t>
+        </w:r>
+      </w:ins>
+    </w:p>
+    <w:p>
+      <w:pPr>
+        <w:rPr>
+          <w:ins w:id="336" w:author="Mark Strefford" w:date="2016-06-08T11:44:00Z"/>
+        </w:rPr>
+      </w:pPr>
+    </w:p>
+    <w:p>
+      <w:pPr>
+        <w:pStyle w:val="ListParagraph"/>
+        <w:numPr>
+          <w:ilvl w:val="0"/>
+          <w:numId w:val="7"/>
+        </w:numPr>
+        <w:rPr>
+          <w:ins w:id="337" w:author="Mark Strefford" w:date="2016-06-08T11:44:00Z"/>
+        </w:rPr>
+        <w:pPrChange w:id="338" w:author="Mark Strefford" w:date="2016-06-08T11:44:00Z">
           <w:pPr/>
         </w:pPrChange>
       </w:pPr>
-      <w:ins w:id="340" w:author="Mark Strefford" w:date="2016-06-08T11:39:00Z">
-        <w:r>
-          <w:t>What can be seen here is that the penalty count tends to 0 after the initial runs.  This has the advantage of being able to exploit existing knowledge, but there is little chance of the agent learning anything new over time.  In an environment where the rules are static, this could potentially be a good thing, but the agent will not explore any states (or actions) that it doesn</w:t>
-        </w:r>
-      </w:ins>
-      <w:ins w:id="341" w:author="Mark Strefford" w:date="2016-06-08T11:41:00Z">
-        <w:r>
-          <w:t>’t learn about in the initial runs.</w:t>
-        </w:r>
-      </w:ins>
-    </w:p>
-    <w:p>
-      <w:pPr>
-        <w:rPr>
-          <w:ins w:id="342" w:author="Mark Strefford" w:date="2016-06-08T11:37:00Z"/>
-        </w:rPr>
-        <w:pPrChange w:id="343" w:author="Mark Strefford" w:date="2016-06-08T11:37:00Z">
+      <w:ins w:id="339" w:author="Mark Strefford" w:date="2016-06-08T11:44:00Z">
+        <w:r>
+          <w:t>Learning rate alpha set to 0.75</w:t>
+        </w:r>
+      </w:ins>
+      <w:ins w:id="340" w:author="Mark Strefford" w:date="2016-06-08T11:45:00Z">
+        <w:r>
+          <w:t xml:space="preserve"> or higher</w:t>
+        </w:r>
+      </w:ins>
+      <w:ins w:id="341" w:author="Mark Strefford" w:date="2016-06-08T11:44:00Z">
+        <w:r>
+          <w:t>.  Higher values make a marginal difference but this gave consistent results over multiple runs</w:t>
+        </w:r>
+      </w:ins>
+    </w:p>
+    <w:p>
+      <w:pPr>
+        <w:pStyle w:val="ListParagraph"/>
+        <w:numPr>
+          <w:ilvl w:val="0"/>
+          <w:numId w:val="7"/>
+        </w:numPr>
+        <w:rPr>
+          <w:ins w:id="342" w:author="Mark Strefford" w:date="2016-06-08T11:45:00Z"/>
+        </w:rPr>
+        <w:pPrChange w:id="343" w:author="Mark Strefford" w:date="2016-06-08T11:44:00Z">
           <w:pPr/>
         </w:pPrChange>
       </w:pPr>
-      <w:bookmarkStart w:id="344" w:name="_GoBack"/>
-      <w:bookmarkEnd w:id="344"/>
+      <w:ins w:id="344" w:author="Mark Strefford" w:date="2016-06-08T11:45:00Z">
+        <w:r>
+          <w:t>Discounted rate set to between 0.25 and 0.5.  Although this made little difference to the typical run, having some part of potential rewards introduced into the q-value provided more stable cumulative successes over 100 trials.</w:t>
+        </w:r>
+      </w:ins>
+    </w:p>
+    <w:p>
+      <w:pPr>
+        <w:pStyle w:val="ListParagraph"/>
+        <w:numPr>
+          <w:ilvl w:val="0"/>
+          <w:numId w:val="7"/>
+        </w:numPr>
+        <w:rPr>
+          <w:ins w:id="345" w:author="Mark Strefford" w:date="2016-06-08T11:50:00Z"/>
+        </w:rPr>
+        <w:pPrChange w:id="346" w:author="Mark Strefford" w:date="2016-06-08T11:44:00Z">
+          <w:pPr/>
+        </w:pPrChange>
+      </w:pPr>
+      <w:ins w:id="347" w:author="Mark Strefford" w:date="2016-06-08T11:46:00Z">
+        <w:r>
+          <w:t xml:space="preserve">Epsilon decaying by 25% for each quarter of the run.  This reduces the likelihood of exploring new actions / states in favour of exploiting what is already known, and although the reducing epsilon much faster gave a better end </w:t>
+        </w:r>
+      </w:ins>
+      <w:ins w:id="348" w:author="Mark Strefford" w:date="2016-06-08T11:47:00Z">
+        <w:r>
+          <w:t>result</w:t>
+        </w:r>
+      </w:ins>
+      <w:ins w:id="349" w:author="Mark Strefford" w:date="2016-06-08T11:46:00Z">
+        <w:r>
+          <w:t>,</w:t>
+        </w:r>
+      </w:ins>
+      <w:ins w:id="350" w:author="Mark Strefford" w:date="2016-06-08T11:47:00Z">
+        <w:r>
+          <w:t xml:space="preserve"> I propose that keeping at least 5% of actions chosen randomly gives the agent chance to learn new things.</w:t>
+        </w:r>
+      </w:ins>
+      <w:ins w:id="351" w:author="Mark Strefford" w:date="2016-06-08T11:50:00Z">
+        <w:r>
+          <w:t xml:space="preserve">  There is a risk that this 5% leads to violation of traffic laws or moving away from the destination, but in a typical trial of 20-40 moves, this may result in 1-2 violations on average.</w:t>
+        </w:r>
+      </w:ins>
+    </w:p>
+    <w:p>
+      <w:pPr>
+        <w:rPr>
+          <w:ins w:id="352" w:author="Mark Strefford" w:date="2016-06-08T11:50:00Z"/>
+        </w:rPr>
+      </w:pPr>
+    </w:p>
+    <w:p>
+      <w:pPr>
+        <w:rPr>
+          <w:ins w:id="353" w:author="Mark Strefford" w:date="2016-06-08T11:50:00Z"/>
+        </w:rPr>
+      </w:pPr>
+    </w:p>
+    <w:p>
+      <w:pPr>
+        <w:rPr>
+          <w:ins w:id="354" w:author="Mark Strefford" w:date="2016-06-08T11:47:00Z"/>
+        </w:rPr>
+      </w:pPr>
+    </w:p>
+    <w:p>
+      <w:pPr>
+        <w:rPr>
+          <w:ins w:id="355" w:author="Mark Strefford" w:date="2016-06-08T11:47:00Z"/>
+        </w:rPr>
+      </w:pPr>
+    </w:p>
+    <w:p>
+      <w:pPr>
+        <w:rPr>
+          <w:ins w:id="356" w:author="Mark Strefford" w:date="2016-06-08T11:49:00Z"/>
+        </w:rPr>
+      </w:pPr>
+    </w:p>
+    <w:p>
+      <w:pPr>
+        <w:rPr>
+          <w:ins w:id="357" w:author="Mark Strefford" w:date="2016-06-08T11:37:00Z"/>
+        </w:rPr>
+      </w:pPr>
     </w:p>
     <w:p/>
     <w:sectPr>
@@ -3119,6 +3438,95 @@
 <file path=word/numbering.xml><?xml version="1.0" encoding="utf-8"?>
 <w:numbering xmlns:wpc="http://schemas.microsoft.com/office/word/2010/wordprocessingCanvas" xmlns:mo="http://schemas.microsoft.com/office/mac/office/2008/main" xmlns:mc="http://schemas.openxmlformats.org/markup-compatibility/2006" xmlns:mv="urn:schemas-microsoft-com:mac:vml" xmlns:o="urn:schemas-microsoft-com:office:office" xmlns:r="http://schemas.openxmlformats.org/officeDocument/2006/relationships" xmlns:m="http://schemas.openxmlformats.org/officeDocument/2006/math" xmlns:v="urn:schemas-microsoft-com:vml" xmlns:wp14="http://schemas.microsoft.com/office/word/2010/wordprocessingDrawing" xmlns:wp="http://schemas.openxmlformats.org/drawingml/2006/wordprocessingDrawing" xmlns:w10="urn:schemas-microsoft-com:office:word" xmlns:w="http://schemas.openxmlformats.org/wordprocessingml/2006/main" xmlns:w14="http://schemas.microsoft.com/office/word/2010/wordml" xmlns:w15="http://schemas.microsoft.com/office/word/2012/wordml" xmlns:wpg="http://schemas.microsoft.com/office/word/2010/wordprocessingGroup" xmlns:wpi="http://schemas.microsoft.com/office/word/2010/wordprocessingInk" xmlns:wne="http://schemas.microsoft.com/office/word/2006/wordml" xmlns:wps="http://schemas.microsoft.com/office/word/2010/wordprocessingShape" mc:Ignorable="w14 w15 wp14">
   <w:abstractNum w:abstractNumId="0">
+    <w:nsid w:val="21AC0988"/>
+    <w:multiLevelType w:val="hybridMultilevel"/>
+    <w:tmpl w:val="21564ADA"/>
+    <w:lvl w:ilvl="0" w:tplc="32A4185E">
+      <w:start w:val="1"/>
+      <w:numFmt w:val="lowerRoman"/>
+      <w:lvlText w:val="%1)"/>
+      <w:lvlJc w:val="left"/>
+      <w:pPr>
+        <w:ind w:left="1080" w:hanging="720"/>
+      </w:pPr>
+      <w:rPr>
+        <w:rFonts w:hint="default"/>
+      </w:rPr>
+    </w:lvl>
+    <w:lvl w:ilvl="1" w:tplc="04090019" w:tentative="1">
+      <w:start w:val="1"/>
+      <w:numFmt w:val="lowerLetter"/>
+      <w:lvlText w:val="%2."/>
+      <w:lvlJc w:val="left"/>
+      <w:pPr>
+        <w:ind w:left="1440" w:hanging="360"/>
+      </w:pPr>
+    </w:lvl>
+    <w:lvl w:ilvl="2" w:tplc="0409001B" w:tentative="1">
+      <w:start w:val="1"/>
+      <w:numFmt w:val="lowerRoman"/>
+      <w:lvlText w:val="%3."/>
+      <w:lvlJc w:val="right"/>
+      <w:pPr>
+        <w:ind w:left="2160" w:hanging="180"/>
+      </w:pPr>
+    </w:lvl>
+    <w:lvl w:ilvl="3" w:tplc="0409000F" w:tentative="1">
+      <w:start w:val="1"/>
+      <w:numFmt w:val="decimal"/>
+      <w:lvlText w:val="%4."/>
+      <w:lvlJc w:val="left"/>
+      <w:pPr>
+        <w:ind w:left="2880" w:hanging="360"/>
+      </w:pPr>
+    </w:lvl>
+    <w:lvl w:ilvl="4" w:tplc="04090019" w:tentative="1">
+      <w:start w:val="1"/>
+      <w:numFmt w:val="lowerLetter"/>
+      <w:lvlText w:val="%5."/>
+      <w:lvlJc w:val="left"/>
+      <w:pPr>
+        <w:ind w:left="3600" w:hanging="360"/>
+      </w:pPr>
+    </w:lvl>
+    <w:lvl w:ilvl="5" w:tplc="0409001B" w:tentative="1">
+      <w:start w:val="1"/>
+      <w:numFmt w:val="lowerRoman"/>
+      <w:lvlText w:val="%6."/>
+      <w:lvlJc w:val="right"/>
+      <w:pPr>
+        <w:ind w:left="4320" w:hanging="180"/>
+      </w:pPr>
+    </w:lvl>
+    <w:lvl w:ilvl="6" w:tplc="0409000F" w:tentative="1">
+      <w:start w:val="1"/>
+      <w:numFmt w:val="decimal"/>
+      <w:lvlText w:val="%7."/>
+      <w:lvlJc w:val="left"/>
+      <w:pPr>
+        <w:ind w:left="5040" w:hanging="360"/>
+      </w:pPr>
+    </w:lvl>
+    <w:lvl w:ilvl="7" w:tplc="04090019" w:tentative="1">
+      <w:start w:val="1"/>
+      <w:numFmt w:val="lowerLetter"/>
+      <w:lvlText w:val="%8."/>
+      <w:lvlJc w:val="left"/>
+      <w:pPr>
+        <w:ind w:left="5760" w:hanging="360"/>
+      </w:pPr>
+    </w:lvl>
+    <w:lvl w:ilvl="8" w:tplc="0409001B" w:tentative="1">
+      <w:start w:val="1"/>
+      <w:numFmt w:val="lowerRoman"/>
+      <w:lvlText w:val="%9."/>
+      <w:lvlJc w:val="right"/>
+      <w:pPr>
+        <w:ind w:left="6480" w:hanging="180"/>
+      </w:pPr>
+    </w:lvl>
+  </w:abstractNum>
+  <w:abstractNum w:abstractNumId="1">
     <w:nsid w:val="28050285"/>
     <w:multiLevelType w:val="hybridMultilevel"/>
     <w:tmpl w:val="0302B528"/>
@@ -3207,7 +3615,7 @@
       </w:pPr>
     </w:lvl>
   </w:abstractNum>
-  <w:abstractNum w:abstractNumId="1">
+  <w:abstractNum w:abstractNumId="2">
     <w:nsid w:val="2EC16AD6"/>
     <w:multiLevelType w:val="hybridMultilevel"/>
     <w:tmpl w:val="6526003A"/>
@@ -3296,7 +3704,7 @@
       </w:pPr>
     </w:lvl>
   </w:abstractNum>
-  <w:abstractNum w:abstractNumId="2">
+  <w:abstractNum w:abstractNumId="3">
     <w:nsid w:val="5325011F"/>
     <w:multiLevelType w:val="hybridMultilevel"/>
     <w:tmpl w:val="DF4AADD0"/>
@@ -3385,7 +3793,7 @@
       </w:pPr>
     </w:lvl>
   </w:abstractNum>
-  <w:abstractNum w:abstractNumId="3">
+  <w:abstractNum w:abstractNumId="4">
     <w:nsid w:val="5CAC7701"/>
     <w:multiLevelType w:val="hybridMultilevel"/>
     <w:tmpl w:val="A9A46294"/>
@@ -3474,7 +3882,7 @@
       </w:pPr>
     </w:lvl>
   </w:abstractNum>
-  <w:abstractNum w:abstractNumId="4">
+  <w:abstractNum w:abstractNumId="5">
     <w:nsid w:val="64A301B5"/>
     <w:multiLevelType w:val="hybridMultilevel"/>
     <w:tmpl w:val="E3C0F7C0"/>
@@ -3563,7 +3971,7 @@
       </w:pPr>
     </w:lvl>
   </w:abstractNum>
-  <w:abstractNum w:abstractNumId="5">
+  <w:abstractNum w:abstractNumId="6">
     <w:nsid w:val="73A30A82"/>
     <w:multiLevelType w:val="hybridMultilevel"/>
     <w:tmpl w:val="06A6601C"/>
@@ -3653,22 +4061,25 @@
     </w:lvl>
   </w:abstractNum>
   <w:num w:numId="1">
-    <w:abstractNumId w:val="0"/>
+    <w:abstractNumId w:val="1"/>
   </w:num>
   <w:num w:numId="2">
+    <w:abstractNumId w:val="5"/>
+  </w:num>
+  <w:num w:numId="3">
+    <w:abstractNumId w:val="2"/>
+  </w:num>
+  <w:num w:numId="4">
+    <w:abstractNumId w:val="6"/>
+  </w:num>
+  <w:num w:numId="5">
     <w:abstractNumId w:val="4"/>
   </w:num>
-  <w:num w:numId="3">
-    <w:abstractNumId w:val="1"/>
-  </w:num>
-  <w:num w:numId="4">
-    <w:abstractNumId w:val="5"/>
-  </w:num>
-  <w:num w:numId="5">
+  <w:num w:numId="6">
     <w:abstractNumId w:val="3"/>
   </w:num>
-  <w:num w:numId="6">
-    <w:abstractNumId w:val="2"/>
+  <w:num w:numId="7">
+    <w:abstractNumId w:val="0"/>
   </w:num>
 </w:numbering>
 </file>
@@ -4336,6 +4747,16 @@
       <w:lang w:val="en-GB"/>
     </w:rPr>
   </w:style>
+  <w:style w:type="paragraph" w:styleId="Revision">
+    <w:name w:val="Revision"/>
+    <w:hidden/>
+    <w:uiPriority w:val="99"/>
+    <w:semiHidden/>
+    <w:rsid w:val="00E2417B"/>
+    <w:rPr>
+      <w:lang w:val="en-GB"/>
+    </w:rPr>
+  </w:style>
 </w:styles>
 </file>
 

</xml_diff>